<commit_message>
Added creatures dont interact
simply add layers to creature objects (body and wheels) so that they do not itneract.
</commit_message>
<xml_diff>
--- a/WORD DOCS/COMP390 CA2 DEV UPDATED.docx
+++ b/WORD DOCS/COMP390 CA2 DEV UPDATED.docx
@@ -15,15 +15,7 @@
         <w:t xml:space="preserve">Developed a problem description for each class, a class diagram, </w:t>
       </w:r>
       <w:r>
-        <w:t xml:space="preserve">and created a </w:t>
-      </w:r>
-      <w:proofErr w:type="spellStart"/>
-      <w:r>
-        <w:t>github</w:t>
-      </w:r>
-      <w:proofErr w:type="spellEnd"/>
-      <w:r>
-        <w:t xml:space="preserve"> for the project. Next step: Write pseudocode.</w:t>
+        <w:t>and created a github for the project. Next step: Write pseudocode.</w:t>
       </w:r>
     </w:p>
     <w:p/>
@@ -115,30 +107,15 @@
     </w:p>
     <w:p>
       <w:r>
-        <w:t xml:space="preserve">Other creature characteristics will be calculated </w:t>
-      </w:r>
-      <w:proofErr w:type="spellStart"/>
-      <w:proofErr w:type="gramStart"/>
-      <w:r>
-        <w:t>smiarly</w:t>
-      </w:r>
-      <w:proofErr w:type="spellEnd"/>
-      <w:proofErr w:type="gramEnd"/>
+        <w:t>Other creature characteristics will be calculated smiarly</w:t>
+      </w:r>
     </w:p>
     <w:p>
       <w:r>
         <w:t xml:space="preserve">All of this is </w:t>
       </w:r>
       <w:r>
-        <w:t xml:space="preserve">not </w:t>
-      </w:r>
-      <w:proofErr w:type="gramStart"/>
-      <w:r>
-        <w:t>final</w:t>
-      </w:r>
-      <w:proofErr w:type="gramEnd"/>
-      <w:r>
-        <w:t xml:space="preserve"> and I will have to perform tests and check if this approach succeeds in generating successful creatures.</w:t>
+        <w:t>not final and I will have to perform tests and check if this approach succeeds in generating successful creatures.</w:t>
       </w:r>
     </w:p>
     <w:p>
@@ -172,23 +149,7 @@
     </w:p>
     <w:p>
       <w:r>
-        <w:t xml:space="preserve">Started working a bit more on </w:t>
-      </w:r>
-      <w:proofErr w:type="spellStart"/>
-      <w:r>
-        <w:t>pseudocde</w:t>
-      </w:r>
-      <w:proofErr w:type="spellEnd"/>
-      <w:r>
-        <w:t xml:space="preserve">. Mind is unclear so I will stop here, I believe most of my code is straight </w:t>
-      </w:r>
-      <w:proofErr w:type="gramStart"/>
-      <w:r>
-        <w:t>bs</w:t>
-      </w:r>
-      <w:proofErr w:type="gramEnd"/>
-      <w:r>
-        <w:t xml:space="preserve"> so I’ll do it with a clear head.</w:t>
+        <w:t>Started working a bit more on pseudocde. Mind is unclear so I will stop here, I believe most of my code is straight bs so I’ll do it with a clear head.</w:t>
       </w:r>
     </w:p>
     <w:p/>
@@ -208,50 +169,13 @@
     </w:p>
     <w:p>
       <w:r>
-        <w:t xml:space="preserve">Completed </w:t>
-      </w:r>
-      <w:proofErr w:type="spellStart"/>
-      <w:r>
-        <w:t>pseudocde</w:t>
-      </w:r>
-      <w:proofErr w:type="spellEnd"/>
-      <w:r>
-        <w:t xml:space="preserve"> for back end: Leg and Wheel class completed. Also fixed up </w:t>
-      </w:r>
-      <w:proofErr w:type="spellStart"/>
-      <w:r>
-        <w:t>Simulatin</w:t>
-      </w:r>
-      <w:proofErr w:type="spellEnd"/>
-      <w:r>
-        <w:t xml:space="preserve"> class</w:t>
-      </w:r>
-    </w:p>
-    <w:p>
-      <w:r>
-        <w:t xml:space="preserve">Added mutations in the Creature class where the creature has a 20% chance of not following the parents’ path.(This is simply done using </w:t>
-      </w:r>
-      <w:proofErr w:type="spellStart"/>
-      <w:r>
-        <w:t>Math.rand</w:t>
-      </w:r>
-      <w:proofErr w:type="spellEnd"/>
-      <w:r>
-        <w:t xml:space="preserve"> and the value can easily be changed). Decided </w:t>
-      </w:r>
-      <w:proofErr w:type="spellStart"/>
-      <w:r>
-        <w:t>hat</w:t>
-      </w:r>
-      <w:proofErr w:type="spellEnd"/>
-      <w:r>
-        <w:t xml:space="preserve"> it is not necessary to have this on the lower classes as </w:t>
-      </w:r>
-      <w:proofErr w:type="gramStart"/>
-      <w:r>
-        <w:t>well</w:t>
-      </w:r>
-      <w:proofErr w:type="gramEnd"/>
+        <w:t>Completed pseudocde for back end: Leg and Wheel class completed. Also fixed up Simulatin class</w:t>
+      </w:r>
+    </w:p>
+    <w:p>
+      <w:r>
+        <w:t>Added mutations in the Creature class where the creature has a 20% chance of not following the parents’ path.(This is simply done using Math.rand and the value can easily be changed). Decided hat it is not necessary to have this on the lower classes as well</w:t>
+      </w:r>
     </w:p>
     <w:p>
       <w:r>
@@ -268,21 +192,8 @@
       </w:r>
     </w:p>
     <w:p>
-      <w:proofErr w:type="spellStart"/>
-      <w:r>
-        <w:t>Palayed</w:t>
-      </w:r>
-      <w:proofErr w:type="spellEnd"/>
-      <w:r>
-        <w:t xml:space="preserve"> around with Unity a bit. Made a simple platform and saw how wheels can work. But didn’t get much done </w:t>
-      </w:r>
-      <w:proofErr w:type="spellStart"/>
-      <w:r>
-        <w:t>tbh</w:t>
-      </w:r>
-      <w:proofErr w:type="spellEnd"/>
-      <w:r>
-        <w:t xml:space="preserve">. </w:t>
+      <w:r>
+        <w:t xml:space="preserve">Palayed around with Unity a bit. Made a simple platform and saw how wheels can work. But didn’t get much done tbh. </w:t>
       </w:r>
     </w:p>
     <w:p>
@@ -300,21 +211,8 @@
       </w:pPr>
       <w:r>
         <w:lastRenderedPageBreak/>
-        <w:t xml:space="preserve">Find </w:t>
-      </w:r>
-      <w:proofErr w:type="spellStart"/>
-      <w:r>
-        <w:t>ou</w:t>
-      </w:r>
-      <w:proofErr w:type="spellEnd"/>
-      <w:r>
-        <w:t xml:space="preserve"> how creatures can actually </w:t>
-      </w:r>
-      <w:proofErr w:type="gramStart"/>
-      <w:r>
-        <w:t>move</w:t>
-      </w:r>
-      <w:proofErr w:type="gramEnd"/>
+        <w:t>Find ou how creatures can actually move</w:t>
+      </w:r>
     </w:p>
     <w:p>
       <w:pPr>
@@ -325,25 +223,12 @@
         </w:numPr>
       </w:pPr>
       <w:r>
-        <w:t xml:space="preserve">Backup my </w:t>
-      </w:r>
-      <w:proofErr w:type="gramStart"/>
-      <w:r>
-        <w:t>shit</w:t>
-      </w:r>
-      <w:proofErr w:type="gramEnd"/>
-    </w:p>
-    <w:p>
-      <w:r>
-        <w:t xml:space="preserve">NEXT </w:t>
-      </w:r>
-      <w:proofErr w:type="spellStart"/>
-      <w:r>
-        <w:t>NEXT</w:t>
-      </w:r>
-      <w:proofErr w:type="spellEnd"/>
-      <w:r>
-        <w:t xml:space="preserve"> TIME:</w:t>
+        <w:t>Backup my shit</w:t>
+      </w:r>
+    </w:p>
+    <w:p>
+      <w:r>
+        <w:t>NEXT NEXT TIME:</w:t>
       </w:r>
     </w:p>
     <w:p>
@@ -355,13 +240,8 @@
         </w:numPr>
       </w:pPr>
       <w:r>
-        <w:t xml:space="preserve">Start generating </w:t>
-      </w:r>
-      <w:proofErr w:type="gramStart"/>
-      <w:r>
-        <w:t>creatures</w:t>
-      </w:r>
-      <w:proofErr w:type="gramEnd"/>
+        <w:t>Start generating creatures</w:t>
+      </w:r>
     </w:p>
     <w:p>
       <w:r>
@@ -382,18 +262,16 @@
       <w:r>
         <w:t>- Find out how to simply generate a single creature. Maybe using scripts too</w:t>
       </w:r>
-    </w:p>
-    <w:p>
-      <w:r>
-        <w:t xml:space="preserve">- Find out how to generate multiple creatures that </w:t>
-      </w:r>
-      <w:proofErr w:type="spellStart"/>
-      <w:r>
-        <w:t>dont</w:t>
-      </w:r>
-      <w:proofErr w:type="spellEnd"/>
-      <w:r>
-        <w:t xml:space="preserve"> interact...</w:t>
+      <w:r>
+        <w:t xml:space="preserve"> DONE</w:t>
+      </w:r>
+    </w:p>
+    <w:p>
+      <w:r>
+        <w:t>- Find out how to generate multiple creatures that dont interact...</w:t>
+      </w:r>
+      <w:r>
+        <w:t xml:space="preserve"> </w:t>
       </w:r>
     </w:p>
     <w:p>
@@ -403,60 +281,18 @@
     </w:p>
     <w:p>
       <w:r>
-        <w:t xml:space="preserve">- Find out how to pass on data from generation </w:t>
-      </w:r>
-      <w:proofErr w:type="spellStart"/>
-      <w:r>
-        <w:t>go</w:t>
-      </w:r>
-      <w:proofErr w:type="spellEnd"/>
-      <w:r>
-        <w:t xml:space="preserve"> generation(scene to scene?)</w:t>
+        <w:t>- Find out how to pass on data from generation go generation(scene to scene?)</w:t>
       </w:r>
     </w:p>
     <w:p>
       <w:r>
         <w:tab/>
-        <w:t>-</w:t>
-      </w:r>
-      <w:proofErr w:type="spellStart"/>
-      <w:r>
-        <w:t>probaly</w:t>
-      </w:r>
-      <w:proofErr w:type="spellEnd"/>
-      <w:r>
-        <w:t xml:space="preserve"> like you would do on </w:t>
-      </w:r>
-      <w:proofErr w:type="spellStart"/>
-      <w:proofErr w:type="gramStart"/>
-      <w:r>
-        <w:t>eg</w:t>
-      </w:r>
-      <w:proofErr w:type="spellEnd"/>
-      <w:proofErr w:type="gramEnd"/>
-      <w:r>
-        <w:t xml:space="preserve"> a </w:t>
-      </w:r>
-      <w:proofErr w:type="spellStart"/>
-      <w:r>
-        <w:t>mario</w:t>
-      </w:r>
-      <w:proofErr w:type="spellEnd"/>
-      <w:r>
-        <w:t xml:space="preserve"> game</w:t>
-      </w:r>
-    </w:p>
-    <w:p>
-      <w:r>
-        <w:t xml:space="preserve">- How do we follow the best </w:t>
-      </w:r>
-      <w:proofErr w:type="spellStart"/>
-      <w:r>
-        <w:t>creture</w:t>
-      </w:r>
-      <w:proofErr w:type="spellEnd"/>
-      <w:r>
-        <w:t>?</w:t>
+        <w:t>-probaly like you would do on eg a mario game</w:t>
+      </w:r>
+    </w:p>
+    <w:p>
+      <w:r>
+        <w:t>- How do we follow the best creture?</w:t>
       </w:r>
     </w:p>
     <w:p/>
@@ -470,44 +306,12 @@
     </w:p>
     <w:p>
       <w:r>
-        <w:t xml:space="preserve">Lots have changed. Have figured out how to implemented movement in Unity. With cars its </w:t>
-      </w:r>
-      <w:proofErr w:type="gramStart"/>
-      <w:r>
-        <w:t>actually not</w:t>
-      </w:r>
-      <w:proofErr w:type="gramEnd"/>
-      <w:r>
-        <w:t xml:space="preserve"> that bad. There is a txt file for some notes.</w:t>
-      </w:r>
-    </w:p>
-    <w:p>
-      <w:r>
-        <w:t xml:space="preserve">I will now focus </w:t>
-      </w:r>
-      <w:proofErr w:type="spellStart"/>
-      <w:r>
-        <w:t>souly</w:t>
-      </w:r>
-      <w:proofErr w:type="spellEnd"/>
-      <w:r>
-        <w:t xml:space="preserve"> on </w:t>
-      </w:r>
-      <w:proofErr w:type="gramStart"/>
-      <w:r>
-        <w:t>cars, and</w:t>
-      </w:r>
-      <w:proofErr w:type="gramEnd"/>
-      <w:r>
-        <w:t xml:space="preserve"> will need to create a new environment for testing. Genetical </w:t>
-      </w:r>
-      <w:proofErr w:type="spellStart"/>
-      <w:r>
-        <w:t>aglrotihms</w:t>
-      </w:r>
-      <w:proofErr w:type="spellEnd"/>
-      <w:r>
-        <w:t xml:space="preserve"> will:</w:t>
+        <w:t>Lots have changed. Have figured out how to implemented movement in Unity. With cars its actually not that bad. There is a txt file for some notes.</w:t>
+      </w:r>
+    </w:p>
+    <w:p>
+      <w:r>
+        <w:t>I will now focus souly on cars, and will need to create a new environment for testing. Genetical aglrotihms will:</w:t>
       </w:r>
     </w:p>
     <w:p>
@@ -519,13 +323,8 @@
         </w:numPr>
       </w:pPr>
       <w:r>
-        <w:t xml:space="preserve">Change speed? But MUST have a </w:t>
-      </w:r>
-      <w:proofErr w:type="gramStart"/>
-      <w:r>
-        <w:t>max</w:t>
-      </w:r>
-      <w:proofErr w:type="gramEnd"/>
+        <w:t>Change speed? But MUST have a max</w:t>
+      </w:r>
     </w:p>
     <w:p>
       <w:pPr>
@@ -536,13 +335,8 @@
         </w:numPr>
       </w:pPr>
       <w:r>
-        <w:t xml:space="preserve">Change wheel size? But must have  a </w:t>
-      </w:r>
-      <w:proofErr w:type="gramStart"/>
-      <w:r>
-        <w:t>max</w:t>
-      </w:r>
-      <w:proofErr w:type="gramEnd"/>
+        <w:t>Change wheel size? But must have  a max</w:t>
+      </w:r>
     </w:p>
     <w:p>
       <w:pPr>
@@ -553,17 +347,7 @@
         </w:numPr>
       </w:pPr>
       <w:r>
-        <w:t xml:space="preserve">Change wheel location? But need to figure out some values, </w:t>
-      </w:r>
-      <w:proofErr w:type="spellStart"/>
-      <w:proofErr w:type="gramStart"/>
-      <w:r>
-        <w:t>eg</w:t>
-      </w:r>
-      <w:proofErr w:type="spellEnd"/>
-      <w:proofErr w:type="gramEnd"/>
-      <w:r>
-        <w:t xml:space="preserve"> transform and wheel joint connected anchor</w:t>
+        <w:t>Change wheel location? But need to figure out some values, eg transform and wheel joint connected anchor</w:t>
       </w:r>
     </w:p>
     <w:p>
@@ -575,15 +359,7 @@
         </w:numPr>
       </w:pPr>
       <w:r>
-        <w:t xml:space="preserve">Change wheel number? But will have a </w:t>
-      </w:r>
-      <w:proofErr w:type="gramStart"/>
-      <w:r>
-        <w:t>max</w:t>
-      </w:r>
-      <w:proofErr w:type="gramEnd"/>
-      <w:r>
-        <w:t xml:space="preserve"> </w:t>
+        <w:t xml:space="preserve">Change wheel number? But will have a max </w:t>
       </w:r>
     </w:p>
     <w:p>
@@ -600,13 +376,8 @@
         </w:numPr>
       </w:pPr>
       <w:r>
-        <w:t xml:space="preserve">Create a simple </w:t>
-      </w:r>
-      <w:proofErr w:type="gramStart"/>
-      <w:r>
-        <w:t>environment</w:t>
-      </w:r>
-      <w:proofErr w:type="gramEnd"/>
+        <w:t>Create a simple environment</w:t>
+      </w:r>
     </w:p>
     <w:p>
       <w:pPr>
@@ -617,13 +388,8 @@
         </w:numPr>
       </w:pPr>
       <w:r>
-        <w:t xml:space="preserve">Figure out transform and </w:t>
-      </w:r>
-      <w:proofErr w:type="gramStart"/>
-      <w:r>
-        <w:t>stuff</w:t>
-      </w:r>
-      <w:proofErr w:type="gramEnd"/>
+        <w:t>Figure out transform and stuff</w:t>
+      </w:r>
     </w:p>
     <w:p>
       <w:pPr>
@@ -634,13 +400,8 @@
         </w:numPr>
       </w:pPr>
       <w:r>
-        <w:t xml:space="preserve">Generate a SINGLE creature with random </w:t>
-      </w:r>
-      <w:proofErr w:type="gramStart"/>
-      <w:r>
-        <w:t>values</w:t>
-      </w:r>
-      <w:proofErr w:type="gramEnd"/>
+        <w:t>Generate a SINGLE creature with random values</w:t>
+      </w:r>
     </w:p>
     <w:p>
       <w:pPr>
@@ -652,34 +413,10 @@
     </w:p>
     <w:p>
       <w:r>
-        <w:t xml:space="preserve">Did simple research </w:t>
-      </w:r>
-      <w:proofErr w:type="spellStart"/>
-      <w:r>
-        <w:t>ons</w:t>
-      </w:r>
-      <w:proofErr w:type="spellEnd"/>
-      <w:r>
-        <w:t xml:space="preserve"> </w:t>
-      </w:r>
-      <w:proofErr w:type="spellStart"/>
-      <w:r>
-        <w:t>cirpt</w:t>
-      </w:r>
-      <w:proofErr w:type="spellEnd"/>
-      <w:r>
-        <w:t>. It’s actually not that hard to generate things. Just need to figure out the sprite editor</w:t>
-      </w:r>
-      <w:r>
-        <w:t xml:space="preserve">. Not much done </w:t>
-      </w:r>
-      <w:proofErr w:type="spellStart"/>
-      <w:r>
-        <w:t>cuz</w:t>
-      </w:r>
-      <w:proofErr w:type="spellEnd"/>
-      <w:r>
-        <w:t xml:space="preserve"> no time( Airport)</w:t>
+        <w:t>Did simple research ons cirpt. It’s actually not that hard to generate things. Just need to figure out the sprite editor</w:t>
+      </w:r>
+      <w:r>
+        <w:t>. Not much done cuz no time( Airport)</w:t>
       </w:r>
     </w:p>
     <w:p/>
@@ -700,13 +437,8 @@
         <w:t>Amsterdam</w:t>
       </w:r>
       <w:r>
-        <w:t xml:space="preserve">. Also, focus on your report that it took you some time to get around </w:t>
-      </w:r>
-      <w:proofErr w:type="gramStart"/>
-      <w:r>
-        <w:t>Unity</w:t>
-      </w:r>
-      <w:proofErr w:type="gramEnd"/>
+        <w:t>. Also, focus on your report that it took you some time to get around Unity</w:t>
+      </w:r>
     </w:p>
     <w:p/>
     <w:p>
@@ -719,28 +451,12 @@
     </w:p>
     <w:p>
       <w:r>
-        <w:t xml:space="preserve">Progress on the creature generator. I can generate a fully </w:t>
-      </w:r>
-      <w:proofErr w:type="spellStart"/>
-      <w:r>
-        <w:t>functioninig</w:t>
-      </w:r>
-      <w:proofErr w:type="spellEnd"/>
-      <w:r>
-        <w:t xml:space="preserve"> creature.</w:t>
-      </w:r>
-    </w:p>
-    <w:p>
-      <w:r>
-        <w:t xml:space="preserve">Now need to add in a few things to change the size, </w:t>
-      </w:r>
-      <w:proofErr w:type="gramStart"/>
-      <w:r>
-        <w:t>and also</w:t>
-      </w:r>
-      <w:proofErr w:type="gramEnd"/>
-      <w:r>
-        <w:t xml:space="preserve"> make sure the creature generates properly.</w:t>
+        <w:t>Progress on the creature generator. I can generate a fully functioninig creature.</w:t>
+      </w:r>
+    </w:p>
+    <w:p>
+      <w:r>
+        <w:t>Now need to add in a few things to change the size, and also make sure the creature generates properly.</w:t>
       </w:r>
     </w:p>
     <w:p>
@@ -769,13 +485,8 @@
         </w:numPr>
       </w:pPr>
       <w:r>
-        <w:t xml:space="preserve">Generate a car with selected </w:t>
-      </w:r>
-      <w:proofErr w:type="gramStart"/>
-      <w:r>
-        <w:t>assets</w:t>
-      </w:r>
-      <w:proofErr w:type="gramEnd"/>
+        <w:t>Generate a car with selected assets</w:t>
+      </w:r>
     </w:p>
     <w:p>
       <w:pPr>
@@ -786,13 +497,8 @@
         </w:numPr>
       </w:pPr>
       <w:r>
-        <w:t xml:space="preserve">generate with random assets. But need to come up with </w:t>
-      </w:r>
-      <w:proofErr w:type="gramStart"/>
-      <w:r>
-        <w:t>restrictions</w:t>
-      </w:r>
-      <w:proofErr w:type="gramEnd"/>
+        <w:t>generate with random assets. But need to come up with restrictions</w:t>
+      </w:r>
     </w:p>
     <w:p>
       <w:pPr>
@@ -827,19 +533,8 @@
         </w:numPr>
       </w:pPr>
       <w:r>
-        <w:t xml:space="preserve">Follow </w:t>
-      </w:r>
-      <w:r>
-        <w:t>the best</w:t>
-      </w:r>
-      <w:r>
-        <w:t xml:space="preserve"> </w:t>
-      </w:r>
-      <w:proofErr w:type="gramStart"/>
-      <w:r>
-        <w:t>car</w:t>
-      </w:r>
-      <w:proofErr w:type="gramEnd"/>
+        <w:t>Follow the best car</w:t>
+      </w:r>
     </w:p>
     <w:p>
       <w:pPr>
@@ -850,19 +545,8 @@
         </w:numPr>
       </w:pPr>
       <w:r>
-        <w:t xml:space="preserve">Cars </w:t>
-      </w:r>
-      <w:r>
-        <w:t>don’t</w:t>
-      </w:r>
-      <w:r>
-        <w:t xml:space="preserve"> </w:t>
-      </w:r>
-      <w:proofErr w:type="gramStart"/>
-      <w:r>
-        <w:t>interact</w:t>
-      </w:r>
-      <w:proofErr w:type="gramEnd"/>
+        <w:t>Cars don’t interact</w:t>
+      </w:r>
     </w:p>
     <w:p>
       <w:pPr>
@@ -873,13 +557,8 @@
         </w:numPr>
       </w:pPr>
       <w:r>
-        <w:t xml:space="preserve">See which car made it </w:t>
-      </w:r>
-      <w:proofErr w:type="gramStart"/>
-      <w:r>
-        <w:t>further</w:t>
-      </w:r>
-      <w:proofErr w:type="gramEnd"/>
+        <w:t>See which car made it further</w:t>
+      </w:r>
     </w:p>
     <w:p>
       <w:pPr>
@@ -890,13 +569,252 @@
         </w:numPr>
       </w:pPr>
       <w:r>
-        <w:t xml:space="preserve">Pass data from generation to </w:t>
-      </w:r>
-      <w:proofErr w:type="gramStart"/>
-      <w:r>
-        <w:t>generation</w:t>
-      </w:r>
-      <w:proofErr w:type="gramEnd"/>
+        <w:t>Pass data from generation to generation</w:t>
+      </w:r>
+    </w:p>
+    <w:p>
+      <w:pPr>
+        <w:pStyle w:val="Heading1"/>
+      </w:pPr>
+      <w:r>
+        <w:t>Day10(13-03-2023)</w:t>
+      </w:r>
+    </w:p>
+    <w:p>
+      <w:r>
+        <w:t>Creatures don’t collide. Add creature layer, then set up in the project settings that creatures with the creature layer don’t inetrect.</w:t>
+      </w:r>
+    </w:p>
+    <w:p>
+      <w:pPr>
+        <w:pStyle w:val="NormalWeb"/>
+        <w:numPr>
+          <w:ilvl w:val="0"/>
+          <w:numId w:val="4"/>
+        </w:numPr>
+        <w:pBdr>
+          <w:top w:val="single" w:sz="2" w:space="0" w:color="D9D9E3"/>
+          <w:left w:val="single" w:sz="2" w:space="5" w:color="D9D9E3"/>
+          <w:bottom w:val="single" w:sz="2" w:space="0" w:color="D9D9E3"/>
+          <w:right w:val="single" w:sz="2" w:space="0" w:color="D9D9E3"/>
+        </w:pBdr>
+        <w:shd w:val="clear" w:color="auto" w:fill="444654"/>
+        <w:spacing w:before="0" w:beforeAutospacing="0" w:after="0" w:afterAutospacing="0"/>
+        <w:rPr>
+          <w:rFonts w:ascii="Segoe UI" w:hAnsi="Segoe UI" w:cs="Segoe UI"/>
+          <w:color w:val="D1D5DB"/>
+        </w:rPr>
+      </w:pPr>
+      <w:r>
+        <w:rPr>
+          <w:rFonts w:ascii="Segoe UI" w:hAnsi="Segoe UI" w:cs="Segoe UI"/>
+          <w:color w:val="D1D5DB"/>
+        </w:rPr>
+        <w:t>Create a new layer for your creatures. In the Unity Editor, go to Edit -&gt; Project Settings -&gt; Tags and Layers, and click the "Add Layer" button. Name the new layer "Creature".</w:t>
+      </w:r>
+    </w:p>
+    <w:p>
+      <w:pPr>
+        <w:pStyle w:val="NormalWeb"/>
+        <w:numPr>
+          <w:ilvl w:val="0"/>
+          <w:numId w:val="4"/>
+        </w:numPr>
+        <w:pBdr>
+          <w:top w:val="single" w:sz="2" w:space="0" w:color="D9D9E3"/>
+          <w:left w:val="single" w:sz="2" w:space="5" w:color="D9D9E3"/>
+          <w:bottom w:val="single" w:sz="2" w:space="0" w:color="D9D9E3"/>
+          <w:right w:val="single" w:sz="2" w:space="0" w:color="D9D9E3"/>
+        </w:pBdr>
+        <w:shd w:val="clear" w:color="auto" w:fill="444654"/>
+        <w:spacing w:before="0" w:beforeAutospacing="0" w:after="0" w:afterAutospacing="0"/>
+        <w:rPr>
+          <w:rFonts w:ascii="Segoe UI" w:hAnsi="Segoe UI" w:cs="Segoe UI"/>
+          <w:color w:val="D1D5DB"/>
+        </w:rPr>
+      </w:pPr>
+      <w:r>
+        <w:rPr>
+          <w:rFonts w:ascii="Segoe UI" w:hAnsi="Segoe UI" w:cs="Segoe UI"/>
+          <w:color w:val="D1D5DB"/>
+        </w:rPr>
+        <w:t>Assign the "Creature" layer to your creature objects. Select a creature object in the Unity Editor, and in the Inspector window, set the "Layer" property to "Creature".</w:t>
+      </w:r>
+    </w:p>
+    <w:p>
+      <w:pPr>
+        <w:pStyle w:val="NormalWeb"/>
+        <w:numPr>
+          <w:ilvl w:val="0"/>
+          <w:numId w:val="4"/>
+        </w:numPr>
+        <w:pBdr>
+          <w:top w:val="single" w:sz="2" w:space="0" w:color="D9D9E3"/>
+          <w:left w:val="single" w:sz="2" w:space="5" w:color="D9D9E3"/>
+          <w:bottom w:val="single" w:sz="2" w:space="0" w:color="D9D9E3"/>
+          <w:right w:val="single" w:sz="2" w:space="0" w:color="D9D9E3"/>
+        </w:pBdr>
+        <w:shd w:val="clear" w:color="auto" w:fill="444654"/>
+        <w:spacing w:before="0" w:beforeAutospacing="0" w:after="0" w:afterAutospacing="0"/>
+        <w:rPr>
+          <w:rFonts w:ascii="Segoe UI" w:hAnsi="Segoe UI" w:cs="Segoe UI"/>
+          <w:color w:val="D1D5DB"/>
+        </w:rPr>
+      </w:pPr>
+      <w:r>
+        <w:rPr>
+          <w:rFonts w:ascii="Segoe UI" w:hAnsi="Segoe UI" w:cs="Segoe UI"/>
+          <w:color w:val="D1D5DB"/>
+        </w:rPr>
+        <w:t>Modify the physics collision matrix to disable collisions between objects in the "Creature" layer. In the Unity Editor, go to Edit -&gt; Project Settings -&gt; Physics 2D. Find the row for "Creature" and uncheck all of the boxes in the "Collide With" column, except for the "Default" layer.</w:t>
+      </w:r>
+    </w:p>
+    <w:p>
+      <w:pPr>
+        <w:pStyle w:val="NormalWeb"/>
+        <w:pBdr>
+          <w:top w:val="single" w:sz="2" w:space="0" w:color="D9D9E3"/>
+          <w:left w:val="single" w:sz="2" w:space="5" w:color="D9D9E3"/>
+          <w:bottom w:val="single" w:sz="2" w:space="0" w:color="D9D9E3"/>
+          <w:right w:val="single" w:sz="2" w:space="0" w:color="D9D9E3"/>
+        </w:pBdr>
+        <w:shd w:val="clear" w:color="auto" w:fill="444654"/>
+        <w:spacing w:before="0" w:beforeAutospacing="0" w:after="0" w:afterAutospacing="0"/>
+        <w:rPr>
+          <w:rFonts w:ascii="Segoe UI" w:hAnsi="Segoe UI" w:cs="Segoe UI"/>
+          <w:color w:val="D1D5DB"/>
+        </w:rPr>
+      </w:pPr>
+    </w:p>
+    <w:p>
+      <w:pPr>
+        <w:pStyle w:val="NormalWeb"/>
+        <w:pBdr>
+          <w:top w:val="single" w:sz="2" w:space="0" w:color="D9D9E3"/>
+          <w:left w:val="single" w:sz="2" w:space="5" w:color="D9D9E3"/>
+          <w:bottom w:val="single" w:sz="2" w:space="0" w:color="D9D9E3"/>
+          <w:right w:val="single" w:sz="2" w:space="0" w:color="D9D9E3"/>
+        </w:pBdr>
+        <w:shd w:val="clear" w:color="auto" w:fill="444654"/>
+        <w:spacing w:before="0" w:beforeAutospacing="0" w:after="0" w:afterAutospacing="0"/>
+        <w:rPr>
+          <w:rFonts w:ascii="Segoe UI" w:hAnsi="Segoe UI" w:cs="Segoe UI"/>
+          <w:color w:val="D1D5DB"/>
+        </w:rPr>
+      </w:pPr>
+    </w:p>
+    <w:p>
+      <w:pPr>
+        <w:pStyle w:val="NormalWeb"/>
+        <w:pBdr>
+          <w:top w:val="single" w:sz="2" w:space="0" w:color="D9D9E3"/>
+          <w:left w:val="single" w:sz="2" w:space="5" w:color="D9D9E3"/>
+          <w:bottom w:val="single" w:sz="2" w:space="0" w:color="D9D9E3"/>
+          <w:right w:val="single" w:sz="2" w:space="0" w:color="D9D9E3"/>
+        </w:pBdr>
+        <w:shd w:val="clear" w:color="auto" w:fill="444654"/>
+        <w:spacing w:before="0" w:beforeAutospacing="0" w:after="0" w:afterAutospacing="0"/>
+        <w:rPr>
+          <w:rFonts w:ascii="Segoe UI" w:hAnsi="Segoe UI" w:cs="Segoe UI"/>
+          <w:color w:val="D1D5DB"/>
+        </w:rPr>
+      </w:pPr>
+      <w:r>
+        <w:rPr>
+          <w:rFonts w:ascii="Segoe UI" w:hAnsi="Segoe UI" w:cs="Segoe UI"/>
+          <w:color w:val="D1D5DB"/>
+        </w:rPr>
+        <w:t>Next to do:</w:t>
+      </w:r>
+    </w:p>
+    <w:p>
+      <w:pPr>
+        <w:pStyle w:val="NormalWeb"/>
+        <w:pBdr>
+          <w:top w:val="single" w:sz="2" w:space="0" w:color="D9D9E3"/>
+          <w:left w:val="single" w:sz="2" w:space="5" w:color="D9D9E3"/>
+          <w:bottom w:val="single" w:sz="2" w:space="0" w:color="D9D9E3"/>
+          <w:right w:val="single" w:sz="2" w:space="0" w:color="D9D9E3"/>
+        </w:pBdr>
+        <w:shd w:val="clear" w:color="auto" w:fill="444654"/>
+        <w:spacing w:before="0" w:beforeAutospacing="0" w:after="0" w:afterAutospacing="0"/>
+        <w:rPr>
+          <w:rFonts w:ascii="Segoe UI" w:hAnsi="Segoe UI" w:cs="Segoe UI"/>
+          <w:color w:val="D1D5DB"/>
+        </w:rPr>
+      </w:pPr>
+      <w:r>
+        <w:rPr>
+          <w:rFonts w:ascii="Segoe UI" w:hAnsi="Segoe UI" w:cs="Segoe UI"/>
+          <w:color w:val="D1D5DB"/>
+        </w:rPr>
+        <w:t>Creatures generated all at once( I think they are)</w:t>
+      </w:r>
+    </w:p>
+    <w:p>
+      <w:pPr>
+        <w:pStyle w:val="NormalWeb"/>
+        <w:pBdr>
+          <w:top w:val="single" w:sz="2" w:space="0" w:color="D9D9E3"/>
+          <w:left w:val="single" w:sz="2" w:space="5" w:color="D9D9E3"/>
+          <w:bottom w:val="single" w:sz="2" w:space="0" w:color="D9D9E3"/>
+          <w:right w:val="single" w:sz="2" w:space="0" w:color="D9D9E3"/>
+        </w:pBdr>
+        <w:shd w:val="clear" w:color="auto" w:fill="444654"/>
+        <w:spacing w:before="0" w:beforeAutospacing="0" w:after="0" w:afterAutospacing="0"/>
+        <w:rPr>
+          <w:rFonts w:ascii="Segoe UI" w:hAnsi="Segoe UI" w:cs="Segoe UI"/>
+          <w:color w:val="D1D5DB"/>
+        </w:rPr>
+      </w:pPr>
+      <w:r>
+        <w:rPr>
+          <w:rFonts w:ascii="Segoe UI" w:hAnsi="Segoe UI" w:cs="Segoe UI"/>
+          <w:color w:val="D1D5DB"/>
+        </w:rPr>
+        <w:t>Follow creatures</w:t>
+      </w:r>
+    </w:p>
+    <w:p>
+      <w:pPr>
+        <w:pStyle w:val="NormalWeb"/>
+        <w:pBdr>
+          <w:top w:val="single" w:sz="2" w:space="0" w:color="D9D9E3"/>
+          <w:left w:val="single" w:sz="2" w:space="5" w:color="D9D9E3"/>
+          <w:bottom w:val="single" w:sz="2" w:space="0" w:color="D9D9E3"/>
+          <w:right w:val="single" w:sz="2" w:space="0" w:color="D9D9E3"/>
+        </w:pBdr>
+        <w:shd w:val="clear" w:color="auto" w:fill="444654"/>
+        <w:spacing w:before="0" w:beforeAutospacing="0" w:after="0" w:afterAutospacing="0"/>
+        <w:rPr>
+          <w:rFonts w:ascii="Segoe UI" w:hAnsi="Segoe UI" w:cs="Segoe UI"/>
+          <w:color w:val="D1D5DB"/>
+        </w:rPr>
+      </w:pPr>
+      <w:r>
+        <w:rPr>
+          <w:rFonts w:ascii="Segoe UI" w:hAnsi="Segoe UI" w:cs="Segoe UI"/>
+          <w:color w:val="D1D5DB"/>
+        </w:rPr>
+        <w:t>Assign them different speeds</w:t>
+      </w:r>
+    </w:p>
+    <w:p>
+      <w:pPr>
+        <w:pStyle w:val="NormalWeb"/>
+        <w:pBdr>
+          <w:top w:val="single" w:sz="2" w:space="0" w:color="D9D9E3"/>
+          <w:left w:val="single" w:sz="2" w:space="5" w:color="D9D9E3"/>
+          <w:bottom w:val="single" w:sz="2" w:space="0" w:color="D9D9E3"/>
+          <w:right w:val="single" w:sz="2" w:space="0" w:color="D9D9E3"/>
+        </w:pBdr>
+        <w:shd w:val="clear" w:color="auto" w:fill="444654"/>
+        <w:spacing w:before="0" w:beforeAutospacing="0" w:after="0" w:afterAutospacing="0"/>
+        <w:rPr>
+          <w:rFonts w:ascii="Segoe UI" w:hAnsi="Segoe UI" w:cs="Segoe UI"/>
+          <w:color w:val="D1D5DB"/>
+        </w:rPr>
+      </w:pPr>
     </w:p>
     <w:sectPr>
       <w:pgSz w:w="11906" w:h="16838"/>
@@ -1201,6 +1119,119 @@
     </w:lvl>
   </w:abstractNum>
   <w:abstractNum w:abstractNumId="2" w15:restartNumberingAfterBreak="0">
+    <w:nsid w:val="69802A74"/>
+    <w:multiLevelType w:val="multilevel"/>
+    <w:tmpl w:val="A5A8C49A"/>
+    <w:lvl w:ilvl="0">
+      <w:start w:val="1"/>
+      <w:numFmt w:val="decimal"/>
+      <w:lvlText w:val="%1."/>
+      <w:lvlJc w:val="left"/>
+      <w:pPr>
+        <w:tabs>
+          <w:tab w:val="num" w:pos="720"/>
+        </w:tabs>
+        <w:ind w:left="720" w:hanging="360"/>
+      </w:pPr>
+    </w:lvl>
+    <w:lvl w:ilvl="1" w:tentative="1">
+      <w:start w:val="1"/>
+      <w:numFmt w:val="decimal"/>
+      <w:lvlText w:val="%2."/>
+      <w:lvlJc w:val="left"/>
+      <w:pPr>
+        <w:tabs>
+          <w:tab w:val="num" w:pos="1440"/>
+        </w:tabs>
+        <w:ind w:left="1440" w:hanging="360"/>
+      </w:pPr>
+    </w:lvl>
+    <w:lvl w:ilvl="2" w:tentative="1">
+      <w:start w:val="1"/>
+      <w:numFmt w:val="decimal"/>
+      <w:lvlText w:val="%3."/>
+      <w:lvlJc w:val="left"/>
+      <w:pPr>
+        <w:tabs>
+          <w:tab w:val="num" w:pos="2160"/>
+        </w:tabs>
+        <w:ind w:left="2160" w:hanging="360"/>
+      </w:pPr>
+    </w:lvl>
+    <w:lvl w:ilvl="3" w:tentative="1">
+      <w:start w:val="1"/>
+      <w:numFmt w:val="decimal"/>
+      <w:lvlText w:val="%4."/>
+      <w:lvlJc w:val="left"/>
+      <w:pPr>
+        <w:tabs>
+          <w:tab w:val="num" w:pos="2880"/>
+        </w:tabs>
+        <w:ind w:left="2880" w:hanging="360"/>
+      </w:pPr>
+    </w:lvl>
+    <w:lvl w:ilvl="4" w:tentative="1">
+      <w:start w:val="1"/>
+      <w:numFmt w:val="decimal"/>
+      <w:lvlText w:val="%5."/>
+      <w:lvlJc w:val="left"/>
+      <w:pPr>
+        <w:tabs>
+          <w:tab w:val="num" w:pos="3600"/>
+        </w:tabs>
+        <w:ind w:left="3600" w:hanging="360"/>
+      </w:pPr>
+    </w:lvl>
+    <w:lvl w:ilvl="5" w:tentative="1">
+      <w:start w:val="1"/>
+      <w:numFmt w:val="decimal"/>
+      <w:lvlText w:val="%6."/>
+      <w:lvlJc w:val="left"/>
+      <w:pPr>
+        <w:tabs>
+          <w:tab w:val="num" w:pos="4320"/>
+        </w:tabs>
+        <w:ind w:left="4320" w:hanging="360"/>
+      </w:pPr>
+    </w:lvl>
+    <w:lvl w:ilvl="6" w:tentative="1">
+      <w:start w:val="1"/>
+      <w:numFmt w:val="decimal"/>
+      <w:lvlText w:val="%7."/>
+      <w:lvlJc w:val="left"/>
+      <w:pPr>
+        <w:tabs>
+          <w:tab w:val="num" w:pos="5040"/>
+        </w:tabs>
+        <w:ind w:left="5040" w:hanging="360"/>
+      </w:pPr>
+    </w:lvl>
+    <w:lvl w:ilvl="7" w:tentative="1">
+      <w:start w:val="1"/>
+      <w:numFmt w:val="decimal"/>
+      <w:lvlText w:val="%8."/>
+      <w:lvlJc w:val="left"/>
+      <w:pPr>
+        <w:tabs>
+          <w:tab w:val="num" w:pos="5760"/>
+        </w:tabs>
+        <w:ind w:left="5760" w:hanging="360"/>
+      </w:pPr>
+    </w:lvl>
+    <w:lvl w:ilvl="8" w:tentative="1">
+      <w:start w:val="1"/>
+      <w:numFmt w:val="decimal"/>
+      <w:lvlText w:val="%9."/>
+      <w:lvlJc w:val="left"/>
+      <w:pPr>
+        <w:tabs>
+          <w:tab w:val="num" w:pos="6480"/>
+        </w:tabs>
+        <w:ind w:left="6480" w:hanging="360"/>
+      </w:pPr>
+    </w:lvl>
+  </w:abstractNum>
+  <w:abstractNum w:abstractNumId="3" w15:restartNumberingAfterBreak="0">
     <w:nsid w:val="6E446AB3"/>
     <w:multiLevelType w:val="hybridMultilevel"/>
     <w:tmpl w:val="DB9ED01C"/>
@@ -1313,13 +1344,16 @@
     </w:lvl>
   </w:abstractNum>
   <w:num w:numId="1" w16cid:durableId="294801417">
-    <w:abstractNumId w:val="2"/>
+    <w:abstractNumId w:val="3"/>
   </w:num>
   <w:num w:numId="2" w16cid:durableId="1761559780">
     <w:abstractNumId w:val="0"/>
   </w:num>
   <w:num w:numId="3" w16cid:durableId="1738285673">
     <w:abstractNumId w:val="1"/>
+  </w:num>
+  <w:num w:numId="4" w16cid:durableId="570701861">
+    <w:abstractNumId w:val="2"/>
   </w:num>
 </w:numbering>
 </file>
@@ -1869,6 +1903,22 @@
       <w:contextualSpacing/>
     </w:pPr>
   </w:style>
+  <w:style w:type="paragraph" w:styleId="NormalWeb">
+    <w:name w:val="Normal (Web)"/>
+    <w:basedOn w:val="Normal"/>
+    <w:uiPriority w:val="99"/>
+    <w:unhideWhenUsed/>
+    <w:rsid w:val="00F37B15"/>
+    <w:pPr>
+      <w:spacing w:before="100" w:beforeAutospacing="1" w:after="100" w:afterAutospacing="1" w:line="240" w:lineRule="auto"/>
+    </w:pPr>
+    <w:rPr>
+      <w:rFonts w:ascii="Times New Roman" w:eastAsia="Times New Roman" w:hAnsi="Times New Roman" w:cs="Times New Roman"/>
+      <w:sz w:val="24"/>
+      <w:szCs w:val="24"/>
+      <w:lang w:val="en-US" w:bidi="he-IL"/>
+    </w:rPr>
+  </w:style>
 </w:styles>
 </file>
 

</xml_diff>

<commit_message>
DAY11 Finnish - Creature generating with random vars
</commit_message>
<xml_diff>
--- a/WORD DOCS/COMP390 CA2 DEV UPDATED.docx
+++ b/WORD DOCS/COMP390 CA2 DEV UPDATED.docx
@@ -692,11 +692,141 @@
       </w:r>
     </w:p>
     <w:p>
+      <w:pPr>
+        <w:pStyle w:val="Heading1"/>
+      </w:pPr>
       <w:r>
         <w:lastRenderedPageBreak/>
-        <w:t>DAY 11(15/03/2023)</w:t>
-      </w:r>
-    </w:p>
+        <w:t>DAY 11(15/03/202</w:t>
+      </w:r>
+      <w:r>
+        <w:t>3</w:t>
+      </w:r>
+    </w:p>
+    <w:p>
+      <w:pPr>
+        <w:pStyle w:val="ListParagraph"/>
+        <w:numPr>
+          <w:ilvl w:val="0"/>
+          <w:numId w:val="2"/>
+        </w:numPr>
+      </w:pPr>
+      <w:r>
+        <w:t>Fixed issue where creatures spawned wonky( have great detail abnd videos of this, use it to demonstrate your debugging)</w:t>
+      </w:r>
+    </w:p>
+    <w:p>
+      <w:pPr>
+        <w:pStyle w:val="ListParagraph"/>
+        <w:numPr>
+          <w:ilvl w:val="0"/>
+          <w:numId w:val="2"/>
+        </w:numPr>
+      </w:pPr>
+      <w:r>
+        <w:t>Added scripts in</w:t>
+      </w:r>
+    </w:p>
+    <w:p>
+      <w:pPr>
+        <w:pStyle w:val="ListParagraph"/>
+        <w:numPr>
+          <w:ilvl w:val="0"/>
+          <w:numId w:val="2"/>
+        </w:numPr>
+      </w:pPr>
+      <w:r>
+        <w:t>Generated creatures with random speeds and wheel sizes</w:t>
+      </w:r>
+    </w:p>
+    <w:p>
+      <w:pPr>
+        <w:pStyle w:val="ListParagraph"/>
+        <w:numPr>
+          <w:ilvl w:val="0"/>
+          <w:numId w:val="2"/>
+        </w:numPr>
+      </w:pPr>
+      <w:r>
+        <w:t>Gave slight colors to creatures</w:t>
+      </w:r>
+    </w:p>
+    <w:p>
+      <w:r>
+        <w:t>Tommorow’s to do:</w:t>
+      </w:r>
+    </w:p>
+    <w:p>
+      <w:pPr>
+        <w:pStyle w:val="ListParagraph"/>
+        <w:numPr>
+          <w:ilvl w:val="0"/>
+          <w:numId w:val="2"/>
+        </w:numPr>
+      </w:pPr>
+      <w:r>
+        <w:t>Follow best creature</w:t>
+      </w:r>
+    </w:p>
+    <w:p>
+      <w:pPr>
+        <w:pStyle w:val="ListParagraph"/>
+        <w:numPr>
+          <w:ilvl w:val="0"/>
+          <w:numId w:val="2"/>
+        </w:numPr>
+      </w:pPr>
+      <w:r>
+        <w:t>Count how far a creature has made it</w:t>
+      </w:r>
+    </w:p>
+    <w:p>
+      <w:pPr>
+        <w:pStyle w:val="ListParagraph"/>
+        <w:numPr>
+          <w:ilvl w:val="0"/>
+          <w:numId w:val="2"/>
+        </w:numPr>
+      </w:pPr>
+      <w:r>
+        <w:t>Good arena</w:t>
+      </w:r>
+    </w:p>
+    <w:p>
+      <w:r>
+        <w:t>Next Day’s to do:</w:t>
+      </w:r>
+    </w:p>
+    <w:p>
+      <w:pPr>
+        <w:pStyle w:val="ListParagraph"/>
+        <w:numPr>
+          <w:ilvl w:val="0"/>
+          <w:numId w:val="2"/>
+        </w:numPr>
+      </w:pPr>
+      <w:r>
+        <w:t>Genetic Algoriths</w:t>
+      </w:r>
+    </w:p>
+    <w:p>
+      <w:r>
+        <w:t>Next Next day,</w:t>
+      </w:r>
+    </w:p>
+    <w:p>
+      <w:pPr>
+        <w:pStyle w:val="ListParagraph"/>
+        <w:numPr>
+          <w:ilvl w:val="0"/>
+          <w:numId w:val="2"/>
+        </w:numPr>
+      </w:pPr>
+      <w:r>
+        <w:t>Make creatures a bit more complicated. Eg maybe give them different body shapes? Wheel typeS? Legs? I have ad oc somewhere with ideas go find it.</w:t>
+      </w:r>
+    </w:p>
+    <w:p/>
     <w:p>
       <w:r>
         <w:t>Fixing issue: Creature spawn like this lol</w:t>
@@ -704,6 +834,9 @@
     </w:p>
     <w:p>
       <w:r>
+        <w:rPr>
+          <w:noProof/>
+        </w:rPr>
         <w:drawing>
           <wp:inline distT="0" distB="0" distL="0" distR="0" wp14:anchorId="383B1A23" wp14:editId="4E668BAD">
             <wp:extent cx="2886478" cy="2057687"/>
@@ -748,6 +881,9 @@
     </w:p>
     <w:p>
       <w:r>
+        <w:rPr>
+          <w:noProof/>
+        </w:rPr>
         <w:drawing>
           <wp:inline distT="0" distB="0" distL="0" distR="0" wp14:anchorId="50C2B41F" wp14:editId="5884F7B4">
             <wp:extent cx="2276793" cy="1790950"/>
@@ -788,6 +924,7 @@
     <w:p/>
     <w:p>
       <w:r>
+        <w:lastRenderedPageBreak/>
         <w:t>Made changes to code. On the wheel generator, the wheelJoint2D had an issue when adding the conenctedAnchor. The vector we were creating would move the wheel at the wrong spot, and that isbecause we had wrong x value. It is fixed now and we can move on</w:t>
       </w:r>
     </w:p>
@@ -912,7 +1049,6 @@
         </w:numPr>
       </w:pPr>
       <w:r>
-        <w:lastRenderedPageBreak/>
         <w:t>Remember I wrote some things down for this somewhere so. Like what variables we can change on the wheel.</w:t>
       </w:r>
     </w:p>

</xml_diff>

<commit_message>
DAY - Attempt at camera follow and creatures
Attempted to do camera following scrip but didn't quite work.
Attempted to combine creatureGen with pseudocode structure but still have a lot of thinking to do
</commit_message>
<xml_diff>
--- a/WORD DOCS/COMP390 CA2 DEV UPDATED.docx
+++ b/WORD DOCS/COMP390 CA2 DEV UPDATED.docx
@@ -15,7 +15,15 @@
         <w:t xml:space="preserve">Developed a problem description for each class, a class diagram, </w:t>
       </w:r>
       <w:r>
-        <w:t>and created a github for the project. Next step: Write pseudocode.</w:t>
+        <w:t xml:space="preserve">and created a </w:t>
+      </w:r>
+      <w:proofErr w:type="spellStart"/>
+      <w:r>
+        <w:t>github</w:t>
+      </w:r>
+      <w:proofErr w:type="spellEnd"/>
+      <w:r>
+        <w:t xml:space="preserve"> for the project. Next step: Write pseudocode.</w:t>
       </w:r>
     </w:p>
     <w:p/>
@@ -107,15 +115,30 @@
     </w:p>
     <w:p>
       <w:r>
-        <w:t>Other creature characteristics will be calculated smiarly</w:t>
-      </w:r>
+        <w:t xml:space="preserve">Other creature characteristics will be calculated </w:t>
+      </w:r>
+      <w:proofErr w:type="spellStart"/>
+      <w:proofErr w:type="gramStart"/>
+      <w:r>
+        <w:t>smiarly</w:t>
+      </w:r>
+      <w:proofErr w:type="spellEnd"/>
+      <w:proofErr w:type="gramEnd"/>
     </w:p>
     <w:p>
       <w:r>
         <w:t xml:space="preserve">All of this is </w:t>
       </w:r>
       <w:r>
-        <w:t>not final and I will have to perform tests and check if this approach succeeds in generating successful creatures.</w:t>
+        <w:t xml:space="preserve">not </w:t>
+      </w:r>
+      <w:proofErr w:type="gramStart"/>
+      <w:r>
+        <w:t>final</w:t>
+      </w:r>
+      <w:proofErr w:type="gramEnd"/>
+      <w:r>
+        <w:t xml:space="preserve"> and I will have to perform tests and check if this approach succeeds in generating successful creatures.</w:t>
       </w:r>
     </w:p>
     <w:p>
@@ -138,7 +161,15 @@
     </w:p>
     <w:p>
       <w:r>
-        <w:t xml:space="preserve"> Pseudocode is good. Review it and see if anymore </w:t>
+        <w:t xml:space="preserve"> Pseudocode is good. Review it and see if </w:t>
+      </w:r>
+      <w:proofErr w:type="spellStart"/>
+      <w:r>
+        <w:t>anymore</w:t>
+      </w:r>
+      <w:proofErr w:type="spellEnd"/>
+      <w:r>
+        <w:t xml:space="preserve"> </w:t>
       </w:r>
       <w:r>
         <w:t>progress</w:t>
@@ -149,7 +180,23 @@
     </w:p>
     <w:p>
       <w:r>
-        <w:t>Started working a bit more on pseudocde. Mind is unclear so I will stop here, I believe most of my code is straight bs so I’ll do it with a clear head.</w:t>
+        <w:t xml:space="preserve">Started working a bit more on </w:t>
+      </w:r>
+      <w:proofErr w:type="spellStart"/>
+      <w:r>
+        <w:t>pseudocde</w:t>
+      </w:r>
+      <w:proofErr w:type="spellEnd"/>
+      <w:r>
+        <w:t xml:space="preserve">. Mind is unclear so I will stop here, I believe most of my code is straight </w:t>
+      </w:r>
+      <w:proofErr w:type="gramStart"/>
+      <w:r>
+        <w:t>bs</w:t>
+      </w:r>
+      <w:proofErr w:type="gramEnd"/>
+      <w:r>
+        <w:t xml:space="preserve"> so I’ll do it with a clear head.</w:t>
       </w:r>
     </w:p>
     <w:p/>
@@ -169,17 +216,70 @@
     </w:p>
     <w:p>
       <w:r>
-        <w:t>Completed pseudocde for back end: Leg and Wheel class completed. Also fixed up Simulatin class</w:t>
-      </w:r>
-    </w:p>
-    <w:p>
-      <w:r>
-        <w:t>Added mutations in the Creature class where the creature has a 20% chance of not following the parents’ path.(This is simply done using Math.rand and the value can easily be changed). Decided hat it is not necessary to have this on the lower classes as well</w:t>
-      </w:r>
-    </w:p>
-    <w:p>
-      <w:r>
-        <w:t>Next time: Start working on Unity. Must have Stuart something t show by next week!!!</w:t>
+        <w:t xml:space="preserve">Completed </w:t>
+      </w:r>
+      <w:proofErr w:type="spellStart"/>
+      <w:r>
+        <w:t>pseudocde</w:t>
+      </w:r>
+      <w:proofErr w:type="spellEnd"/>
+      <w:r>
+        <w:t xml:space="preserve"> for back end: Leg and Wheel class completed. Also fixed up </w:t>
+      </w:r>
+      <w:proofErr w:type="spellStart"/>
+      <w:r>
+        <w:t>Simulatin</w:t>
+      </w:r>
+      <w:proofErr w:type="spellEnd"/>
+      <w:r>
+        <w:t xml:space="preserve"> class</w:t>
+      </w:r>
+    </w:p>
+    <w:p>
+      <w:r>
+        <w:t xml:space="preserve">Added mutations in the </w:t>
+      </w:r>
+      <w:proofErr w:type="gramStart"/>
+      <w:r>
+        <w:t>Creature</w:t>
+      </w:r>
+      <w:proofErr w:type="gramEnd"/>
+      <w:r>
+        <w:t xml:space="preserve"> class where the creature has a 20% chance of not following the parents’ path.(This is simply done using </w:t>
+      </w:r>
+      <w:proofErr w:type="spellStart"/>
+      <w:r>
+        <w:t>Math.rand</w:t>
+      </w:r>
+      <w:proofErr w:type="spellEnd"/>
+      <w:r>
+        <w:t xml:space="preserve"> and the value can easily be changed). Decided </w:t>
+      </w:r>
+      <w:proofErr w:type="spellStart"/>
+      <w:r>
+        <w:t>hat</w:t>
+      </w:r>
+      <w:proofErr w:type="spellEnd"/>
+      <w:r>
+        <w:t xml:space="preserve"> it is not necessary to have this on the lower classes as </w:t>
+      </w:r>
+      <w:proofErr w:type="gramStart"/>
+      <w:r>
+        <w:t>well</w:t>
+      </w:r>
+      <w:proofErr w:type="gramEnd"/>
+    </w:p>
+    <w:p>
+      <w:r>
+        <w:t xml:space="preserve">Next time: Start working on Unity. Must have Stuart something </w:t>
+      </w:r>
+      <w:proofErr w:type="spellStart"/>
+      <w:r>
+        <w:t>t</w:t>
+      </w:r>
+      <w:proofErr w:type="spellEnd"/>
+      <w:r>
+        <w:t xml:space="preserve"> show by next week!!!</w:t>
       </w:r>
     </w:p>
     <w:p/>
@@ -192,8 +292,21 @@
       </w:r>
     </w:p>
     <w:p>
-      <w:r>
-        <w:t xml:space="preserve">Palayed around with Unity a bit. Made a simple platform and saw how wheels can work. But didn’t get much done tbh. </w:t>
+      <w:proofErr w:type="spellStart"/>
+      <w:r>
+        <w:t>Palayed</w:t>
+      </w:r>
+      <w:proofErr w:type="spellEnd"/>
+      <w:r>
+        <w:t xml:space="preserve"> around with Unity a bit. Made a simple platform and saw how wheels can work. But didn’t get much done </w:t>
+      </w:r>
+      <w:proofErr w:type="spellStart"/>
+      <w:r>
+        <w:t>tbh</w:t>
+      </w:r>
+      <w:proofErr w:type="spellEnd"/>
+      <w:r>
+        <w:t xml:space="preserve">. </w:t>
       </w:r>
     </w:p>
     <w:p>
@@ -211,8 +324,21 @@
       </w:pPr>
       <w:r>
         <w:lastRenderedPageBreak/>
-        <w:t>Find ou how creatures can actually move</w:t>
-      </w:r>
+        <w:t xml:space="preserve">Find </w:t>
+      </w:r>
+      <w:proofErr w:type="spellStart"/>
+      <w:r>
+        <w:t>ou</w:t>
+      </w:r>
+      <w:proofErr w:type="spellEnd"/>
+      <w:r>
+        <w:t xml:space="preserve"> how creatures can actually </w:t>
+      </w:r>
+      <w:proofErr w:type="gramStart"/>
+      <w:r>
+        <w:t>move</w:t>
+      </w:r>
+      <w:proofErr w:type="gramEnd"/>
     </w:p>
     <w:p>
       <w:pPr>
@@ -223,12 +349,25 @@
         </w:numPr>
       </w:pPr>
       <w:r>
-        <w:t>Backup my shit</w:t>
-      </w:r>
-    </w:p>
-    <w:p>
-      <w:r>
-        <w:t>NEXT NEXT TIME:</w:t>
+        <w:t xml:space="preserve">Backup my </w:t>
+      </w:r>
+      <w:proofErr w:type="gramStart"/>
+      <w:r>
+        <w:t>shit</w:t>
+      </w:r>
+      <w:proofErr w:type="gramEnd"/>
+    </w:p>
+    <w:p>
+      <w:r>
+        <w:t xml:space="preserve">NEXT </w:t>
+      </w:r>
+      <w:proofErr w:type="spellStart"/>
+      <w:r>
+        <w:t>NEXT</w:t>
+      </w:r>
+      <w:proofErr w:type="spellEnd"/>
+      <w:r>
+        <w:t xml:space="preserve"> TIME:</w:t>
       </w:r>
     </w:p>
     <w:p>
@@ -240,8 +379,13 @@
         </w:numPr>
       </w:pPr>
       <w:r>
-        <w:t>Start generating creatures</w:t>
-      </w:r>
+        <w:t xml:space="preserve">Start generating </w:t>
+      </w:r>
+      <w:proofErr w:type="gramStart"/>
+      <w:r>
+        <w:t>creatures</w:t>
+      </w:r>
+      <w:proofErr w:type="gramEnd"/>
     </w:p>
     <w:p>
       <w:r>
@@ -268,7 +412,15 @@
     </w:p>
     <w:p>
       <w:r>
-        <w:t>- Find out how to generate multiple creatures that dont interact...</w:t>
+        <w:t xml:space="preserve">- Find out how to generate multiple creatures that </w:t>
+      </w:r>
+      <w:proofErr w:type="spellStart"/>
+      <w:r>
+        <w:t>dont</w:t>
+      </w:r>
+      <w:proofErr w:type="spellEnd"/>
+      <w:r>
+        <w:t xml:space="preserve"> interact...</w:t>
       </w:r>
       <w:r>
         <w:t xml:space="preserve"> </w:t>
@@ -281,18 +433,60 @@
     </w:p>
     <w:p>
       <w:r>
-        <w:t>- Find out how to pass on data from generation go generation(scene to scene?)</w:t>
+        <w:t xml:space="preserve">- Find out how to pass on data from generation </w:t>
+      </w:r>
+      <w:proofErr w:type="spellStart"/>
+      <w:r>
+        <w:t>go</w:t>
+      </w:r>
+      <w:proofErr w:type="spellEnd"/>
+      <w:r>
+        <w:t xml:space="preserve"> generation(scene to scene?)</w:t>
       </w:r>
     </w:p>
     <w:p>
       <w:r>
         <w:tab/>
-        <w:t>-probaly like you would do on eg a mario game</w:t>
-      </w:r>
-    </w:p>
-    <w:p>
-      <w:r>
-        <w:t>- How do we follow the best creture?</w:t>
+        <w:t>-</w:t>
+      </w:r>
+      <w:proofErr w:type="spellStart"/>
+      <w:r>
+        <w:t>probaly</w:t>
+      </w:r>
+      <w:proofErr w:type="spellEnd"/>
+      <w:r>
+        <w:t xml:space="preserve"> like you would do on </w:t>
+      </w:r>
+      <w:proofErr w:type="spellStart"/>
+      <w:proofErr w:type="gramStart"/>
+      <w:r>
+        <w:t>eg</w:t>
+      </w:r>
+      <w:proofErr w:type="spellEnd"/>
+      <w:proofErr w:type="gramEnd"/>
+      <w:r>
+        <w:t xml:space="preserve"> a </w:t>
+      </w:r>
+      <w:proofErr w:type="spellStart"/>
+      <w:r>
+        <w:t>mario</w:t>
+      </w:r>
+      <w:proofErr w:type="spellEnd"/>
+      <w:r>
+        <w:t xml:space="preserve"> game</w:t>
+      </w:r>
+    </w:p>
+    <w:p>
+      <w:r>
+        <w:t xml:space="preserve">- How do we follow the best </w:t>
+      </w:r>
+      <w:proofErr w:type="spellStart"/>
+      <w:r>
+        <w:t>creture</w:t>
+      </w:r>
+      <w:proofErr w:type="spellEnd"/>
+      <w:r>
+        <w:t>?</w:t>
       </w:r>
     </w:p>
     <w:p/>
@@ -306,12 +500,52 @@
     </w:p>
     <w:p>
       <w:r>
-        <w:t>Lots have changed. Have figured out how to implemented movement in Unity. With cars its actually not that bad. There is a txt file for some notes.</w:t>
-      </w:r>
-    </w:p>
-    <w:p>
-      <w:r>
-        <w:t>I will now focus souly on cars, and will need to create a new environment for testing. Genetical aglrotihms will:</w:t>
+        <w:t xml:space="preserve">Lots have changed. Have figured out how to </w:t>
+      </w:r>
+      <w:proofErr w:type="gramStart"/>
+      <w:r>
+        <w:t>implemented</w:t>
+      </w:r>
+      <w:proofErr w:type="gramEnd"/>
+      <w:r>
+        <w:t xml:space="preserve"> movement in Unity. With cars its </w:t>
+      </w:r>
+      <w:proofErr w:type="gramStart"/>
+      <w:r>
+        <w:t>actually not</w:t>
+      </w:r>
+      <w:proofErr w:type="gramEnd"/>
+      <w:r>
+        <w:t xml:space="preserve"> that bad. There is a txt file for some notes.</w:t>
+      </w:r>
+    </w:p>
+    <w:p>
+      <w:r>
+        <w:t xml:space="preserve">I will now focus </w:t>
+      </w:r>
+      <w:proofErr w:type="spellStart"/>
+      <w:r>
+        <w:t>souly</w:t>
+      </w:r>
+      <w:proofErr w:type="spellEnd"/>
+      <w:r>
+        <w:t xml:space="preserve"> on </w:t>
+      </w:r>
+      <w:proofErr w:type="gramStart"/>
+      <w:r>
+        <w:t>cars, and</w:t>
+      </w:r>
+      <w:proofErr w:type="gramEnd"/>
+      <w:r>
+        <w:t xml:space="preserve"> will need to create a new environment for testing. Genetical </w:t>
+      </w:r>
+      <w:proofErr w:type="spellStart"/>
+      <w:r>
+        <w:t>aglrotihms</w:t>
+      </w:r>
+      <w:proofErr w:type="spellEnd"/>
+      <w:r>
+        <w:t xml:space="preserve"> will:</w:t>
       </w:r>
     </w:p>
     <w:p>
@@ -347,7 +581,15 @@
         </w:numPr>
       </w:pPr>
       <w:r>
-        <w:t>Change wheel location? But need to figure out some values, eg transform and wheel joint connected anchor</w:t>
+        <w:t xml:space="preserve">Change wheel location? But need to figure out some values, </w:t>
+      </w:r>
+      <w:proofErr w:type="spellStart"/>
+      <w:r>
+        <w:t>eg</w:t>
+      </w:r>
+      <w:proofErr w:type="spellEnd"/>
+      <w:r>
+        <w:t xml:space="preserve"> transform and wheel joint connected anchor</w:t>
       </w:r>
     </w:p>
     <w:p>
@@ -376,8 +618,13 @@
         </w:numPr>
       </w:pPr>
       <w:r>
-        <w:t>Create a simple environment</w:t>
-      </w:r>
+        <w:t xml:space="preserve">Create a simple </w:t>
+      </w:r>
+      <w:proofErr w:type="gramStart"/>
+      <w:r>
+        <w:t>environment</w:t>
+      </w:r>
+      <w:proofErr w:type="gramEnd"/>
     </w:p>
     <w:p>
       <w:pPr>
@@ -388,8 +635,13 @@
         </w:numPr>
       </w:pPr>
       <w:r>
-        <w:t>Figure out transform and stuff</w:t>
-      </w:r>
+        <w:t xml:space="preserve">Figure out transform and </w:t>
+      </w:r>
+      <w:proofErr w:type="gramStart"/>
+      <w:r>
+        <w:t>stuff</w:t>
+      </w:r>
+      <w:proofErr w:type="gramEnd"/>
     </w:p>
     <w:p>
       <w:pPr>
@@ -400,8 +652,13 @@
         </w:numPr>
       </w:pPr>
       <w:r>
-        <w:t>Generate a SINGLE creature with random values</w:t>
-      </w:r>
+        <w:t xml:space="preserve">Generate a SINGLE creature with random </w:t>
+      </w:r>
+      <w:proofErr w:type="gramStart"/>
+      <w:r>
+        <w:t>values</w:t>
+      </w:r>
+      <w:proofErr w:type="gramEnd"/>
     </w:p>
     <w:p>
       <w:pPr>
@@ -413,10 +670,42 @@
     </w:p>
     <w:p>
       <w:r>
-        <w:t>Did simple research ons cirpt. It’s actually not that hard to generate things. Just need to figure out the sprite editor</w:t>
-      </w:r>
-      <w:r>
-        <w:t>. Not much done cuz no time( Airport)</w:t>
+        <w:t xml:space="preserve">Did simple research </w:t>
+      </w:r>
+      <w:proofErr w:type="spellStart"/>
+      <w:r>
+        <w:t>ons</w:t>
+      </w:r>
+      <w:proofErr w:type="spellEnd"/>
+      <w:r>
+        <w:t xml:space="preserve"> </w:t>
+      </w:r>
+      <w:proofErr w:type="spellStart"/>
+      <w:r>
+        <w:t>cirpt</w:t>
+      </w:r>
+      <w:proofErr w:type="spellEnd"/>
+      <w:r>
+        <w:t xml:space="preserve">. It’s </w:t>
+      </w:r>
+      <w:proofErr w:type="gramStart"/>
+      <w:r>
+        <w:t>actually not</w:t>
+      </w:r>
+      <w:proofErr w:type="gramEnd"/>
+      <w:r>
+        <w:t xml:space="preserve"> that hard to generate things. Just need to figure out the sprite editor</w:t>
+      </w:r>
+      <w:r>
+        <w:t xml:space="preserve">. Not much done </w:t>
+      </w:r>
+      <w:proofErr w:type="spellStart"/>
+      <w:r>
+        <w:t>cuz</w:t>
+      </w:r>
+      <w:proofErr w:type="spellEnd"/>
+      <w:r>
+        <w:t xml:space="preserve"> no time( Airport)</w:t>
       </w:r>
     </w:p>
     <w:p/>
@@ -437,8 +726,13 @@
         <w:t>Amsterdam</w:t>
       </w:r>
       <w:r>
-        <w:t>. Also, focus on your report that it took you some time to get around Unity</w:t>
-      </w:r>
+        <w:t xml:space="preserve">. Also, focus on your report that it took you some time to get around </w:t>
+      </w:r>
+      <w:proofErr w:type="gramStart"/>
+      <w:r>
+        <w:t>Unity</w:t>
+      </w:r>
+      <w:proofErr w:type="gramEnd"/>
     </w:p>
     <w:p/>
     <w:p>
@@ -451,12 +745,28 @@
     </w:p>
     <w:p>
       <w:r>
-        <w:t>Progress on the creature generator. I can generate a fully functioninig creature.</w:t>
-      </w:r>
-    </w:p>
-    <w:p>
-      <w:r>
-        <w:t>Now need to add in a few things to change the size, and also make sure the creature generates properly.</w:t>
+        <w:t xml:space="preserve">Progress on the creature generator. I can generate a fully </w:t>
+      </w:r>
+      <w:proofErr w:type="spellStart"/>
+      <w:r>
+        <w:t>functioninig</w:t>
+      </w:r>
+      <w:proofErr w:type="spellEnd"/>
+      <w:r>
+        <w:t xml:space="preserve"> creature.</w:t>
+      </w:r>
+    </w:p>
+    <w:p>
+      <w:r>
+        <w:t xml:space="preserve">Now need to add in a few things to change the size, </w:t>
+      </w:r>
+      <w:proofErr w:type="gramStart"/>
+      <w:r>
+        <w:t>and also</w:t>
+      </w:r>
+      <w:proofErr w:type="gramEnd"/>
+      <w:r>
+        <w:t xml:space="preserve"> make sure the creature generates properly.</w:t>
       </w:r>
     </w:p>
     <w:p>
@@ -485,8 +795,13 @@
         </w:numPr>
       </w:pPr>
       <w:r>
-        <w:t>Generate a car with selected assets</w:t>
-      </w:r>
+        <w:t xml:space="preserve">Generate a car with selected </w:t>
+      </w:r>
+      <w:proofErr w:type="gramStart"/>
+      <w:r>
+        <w:t>assets</w:t>
+      </w:r>
+      <w:proofErr w:type="gramEnd"/>
     </w:p>
     <w:p>
       <w:pPr>
@@ -497,8 +812,13 @@
         </w:numPr>
       </w:pPr>
       <w:r>
-        <w:t>generate with random assets. But need to come up with restrictions</w:t>
-      </w:r>
+        <w:t xml:space="preserve">generate with random assets. But need to come up with </w:t>
+      </w:r>
+      <w:proofErr w:type="gramStart"/>
+      <w:r>
+        <w:t>restrictions</w:t>
+      </w:r>
+      <w:proofErr w:type="gramEnd"/>
     </w:p>
     <w:p>
       <w:pPr>
@@ -533,8 +853,13 @@
         </w:numPr>
       </w:pPr>
       <w:r>
-        <w:t>Follow the best car</w:t>
-      </w:r>
+        <w:t xml:space="preserve">Follow the best </w:t>
+      </w:r>
+      <w:proofErr w:type="gramStart"/>
+      <w:r>
+        <w:t>car</w:t>
+      </w:r>
+      <w:proofErr w:type="gramEnd"/>
     </w:p>
     <w:p>
       <w:pPr>
@@ -545,8 +870,13 @@
         </w:numPr>
       </w:pPr>
       <w:r>
-        <w:t>Cars don’t interact</w:t>
-      </w:r>
+        <w:t xml:space="preserve">Cars don’t </w:t>
+      </w:r>
+      <w:proofErr w:type="gramStart"/>
+      <w:r>
+        <w:t>interact</w:t>
+      </w:r>
+      <w:proofErr w:type="gramEnd"/>
     </w:p>
     <w:p>
       <w:pPr>
@@ -557,8 +887,13 @@
         </w:numPr>
       </w:pPr>
       <w:r>
-        <w:t>See which car made it further</w:t>
-      </w:r>
+        <w:t xml:space="preserve">See which car made it </w:t>
+      </w:r>
+      <w:proofErr w:type="gramStart"/>
+      <w:r>
+        <w:t>further</w:t>
+      </w:r>
+      <w:proofErr w:type="gramEnd"/>
     </w:p>
     <w:p>
       <w:pPr>
@@ -569,8 +904,13 @@
         </w:numPr>
       </w:pPr>
       <w:r>
-        <w:t>Pass data from generation to generation</w:t>
-      </w:r>
+        <w:t xml:space="preserve">Pass data from generation to </w:t>
+      </w:r>
+      <w:proofErr w:type="gramStart"/>
+      <w:r>
+        <w:t>generation</w:t>
+      </w:r>
+      <w:proofErr w:type="gramEnd"/>
     </w:p>
     <w:p>
       <w:pPr>
@@ -582,7 +922,15 @@
     </w:p>
     <w:p>
       <w:r>
-        <w:t>Creatures don’t collide. Add creature layer, then set up in the project settings that creatures with the creature layer don’t inetrect.</w:t>
+        <w:t xml:space="preserve">Creatures don’t collide. Add creature layer, then set up in the project settings that creatures with the creature layer don’t </w:t>
+      </w:r>
+      <w:proofErr w:type="spellStart"/>
+      <w:r>
+        <w:t>inetrect</w:t>
+      </w:r>
+      <w:proofErr w:type="spellEnd"/>
+      <w:r>
+        <w:t>.</w:t>
       </w:r>
     </w:p>
     <w:p>
@@ -666,7 +1014,23 @@
           <w:rFonts w:ascii="Segoe UI" w:hAnsi="Segoe UI" w:cs="Segoe UI"/>
           <w:color w:val="D1D5DB"/>
         </w:rPr>
-        <w:t>Modify the physics collision matrix to disable collisions between objects in the "Creature" layer. In the Unity Editor, go to Edit -&gt; Project Settings -&gt; Physics 2D. Find the row for "Creature" and uncheck all of the boxes in the "Collide With" column, except for the "Default" layer.</w:t>
+        <w:t xml:space="preserve">Modify the physics collision matrix to disable collisions between objects in the "Creature" layer. In the Unity Editor, go to Edit -&gt; Project Settings -&gt; Physics 2D. Find the row for "Creature" and uncheck </w:t>
+      </w:r>
+      <w:proofErr w:type="gramStart"/>
+      <w:r>
+        <w:rPr>
+          <w:rFonts w:ascii="Segoe UI" w:hAnsi="Segoe UI" w:cs="Segoe UI"/>
+          <w:color w:val="D1D5DB"/>
+        </w:rPr>
+        <w:t>all of</w:t>
+      </w:r>
+      <w:proofErr w:type="gramEnd"/>
+      <w:r>
+        <w:rPr>
+          <w:rFonts w:ascii="Segoe UI" w:hAnsi="Segoe UI" w:cs="Segoe UI"/>
+          <w:color w:val="D1D5DB"/>
+        </w:rPr>
+        <w:t xml:space="preserve"> the boxes in the "Collide With" column, except for the "Default" layer.</w:t>
       </w:r>
     </w:p>
     <w:p/>
@@ -683,13 +1047,23 @@
     </w:p>
     <w:p>
       <w:r>
-        <w:t>Follow creatures</w:t>
-      </w:r>
-    </w:p>
-    <w:p>
-      <w:r>
-        <w:t>Assign them different speeds</w:t>
-      </w:r>
+        <w:t xml:space="preserve">Follow </w:t>
+      </w:r>
+      <w:proofErr w:type="gramStart"/>
+      <w:r>
+        <w:t>creatures</w:t>
+      </w:r>
+      <w:proofErr w:type="gramEnd"/>
+    </w:p>
+    <w:p>
+      <w:r>
+        <w:t xml:space="preserve">Assign them different </w:t>
+      </w:r>
+      <w:proofErr w:type="gramStart"/>
+      <w:r>
+        <w:t>speeds</w:t>
+      </w:r>
+      <w:proofErr w:type="gramEnd"/>
     </w:p>
     <w:p>
       <w:pPr>
@@ -712,7 +1086,23 @@
         </w:numPr>
       </w:pPr>
       <w:r>
-        <w:t>Fixed issue where creatures spawned wonky( have great detail abnd videos of this, use it to demonstrate your debugging)</w:t>
+        <w:t xml:space="preserve">Fixed issue where creatures spawned wonky( have </w:t>
+      </w:r>
+      <w:proofErr w:type="gramStart"/>
+      <w:r>
+        <w:t>great detail</w:t>
+      </w:r>
+      <w:proofErr w:type="gramEnd"/>
+      <w:r>
+        <w:t xml:space="preserve"> </w:t>
+      </w:r>
+      <w:proofErr w:type="spellStart"/>
+      <w:r>
+        <w:t>abnd</w:t>
+      </w:r>
+      <w:proofErr w:type="spellEnd"/>
+      <w:r>
+        <w:t xml:space="preserve"> videos of this, use it to demonstrate your debugging)</w:t>
       </w:r>
     </w:p>
     <w:p>
@@ -748,12 +1138,30 @@
         </w:numPr>
       </w:pPr>
       <w:r>
-        <w:t>Gave slight colors to creatures</w:t>
-      </w:r>
-    </w:p>
-    <w:p>
-      <w:r>
-        <w:t>Tommorow’s to do:</w:t>
+        <w:t xml:space="preserve">Gave slight </w:t>
+      </w:r>
+      <w:proofErr w:type="spellStart"/>
+      <w:r>
+        <w:t>colors</w:t>
+      </w:r>
+      <w:proofErr w:type="spellEnd"/>
+      <w:r>
+        <w:t xml:space="preserve"> to </w:t>
+      </w:r>
+      <w:proofErr w:type="gramStart"/>
+      <w:r>
+        <w:t>creatures</w:t>
+      </w:r>
+      <w:proofErr w:type="gramEnd"/>
+    </w:p>
+    <w:p>
+      <w:proofErr w:type="spellStart"/>
+      <w:r>
+        <w:t>Tommorow’s</w:t>
+      </w:r>
+      <w:proofErr w:type="spellEnd"/>
+      <w:r>
+        <w:t xml:space="preserve"> to do:</w:t>
       </w:r>
     </w:p>
     <w:p>
@@ -765,8 +1173,13 @@
         </w:numPr>
       </w:pPr>
       <w:r>
-        <w:t>Follow best creature</w:t>
-      </w:r>
+        <w:t xml:space="preserve">Follow best </w:t>
+      </w:r>
+      <w:proofErr w:type="gramStart"/>
+      <w:r>
+        <w:t>creature</w:t>
+      </w:r>
+      <w:proofErr w:type="gramEnd"/>
     </w:p>
     <w:p>
       <w:pPr>
@@ -777,8 +1190,13 @@
         </w:numPr>
       </w:pPr>
       <w:r>
-        <w:t>Count how far a creature has made it</w:t>
-      </w:r>
+        <w:t xml:space="preserve">Count how far a creature has made </w:t>
+      </w:r>
+      <w:proofErr w:type="gramStart"/>
+      <w:r>
+        <w:t>it</w:t>
+      </w:r>
+      <w:proofErr w:type="gramEnd"/>
     </w:p>
     <w:p>
       <w:pPr>
@@ -806,12 +1224,25 @@
         </w:numPr>
       </w:pPr>
       <w:r>
-        <w:t>Genetic Algoriths</w:t>
-      </w:r>
-    </w:p>
-    <w:p>
-      <w:r>
-        <w:t>Next Next day,</w:t>
+        <w:t xml:space="preserve">Genetic </w:t>
+      </w:r>
+      <w:proofErr w:type="spellStart"/>
+      <w:r>
+        <w:t>Algoriths</w:t>
+      </w:r>
+      <w:proofErr w:type="spellEnd"/>
+    </w:p>
+    <w:p>
+      <w:r>
+        <w:t xml:space="preserve">Next </w:t>
+      </w:r>
+      <w:proofErr w:type="spellStart"/>
+      <w:r>
+        <w:t>Next</w:t>
+      </w:r>
+      <w:proofErr w:type="spellEnd"/>
+      <w:r>
+        <w:t xml:space="preserve"> day,</w:t>
       </w:r>
     </w:p>
     <w:p>
@@ -823,7 +1254,31 @@
         </w:numPr>
       </w:pPr>
       <w:r>
-        <w:t>Make creatures a bit more complicated. Eg maybe give them different body shapes? Wheel typeS? Legs? I have ad oc somewhere with ideas go find it.</w:t>
+        <w:t xml:space="preserve">Make creatures a bit more complicated. </w:t>
+      </w:r>
+      <w:proofErr w:type="spellStart"/>
+      <w:r>
+        <w:t>Eg</w:t>
+      </w:r>
+      <w:proofErr w:type="spellEnd"/>
+      <w:r>
+        <w:t xml:space="preserve"> maybe give them different body shapes? Wheel </w:t>
+      </w:r>
+      <w:proofErr w:type="spellStart"/>
+      <w:r>
+        <w:t>typeS</w:t>
+      </w:r>
+      <w:proofErr w:type="spellEnd"/>
+      <w:r>
+        <w:t xml:space="preserve">? Legs? I have ad </w:t>
+      </w:r>
+      <w:proofErr w:type="spellStart"/>
+      <w:r>
+        <w:t>oc</w:t>
+      </w:r>
+      <w:proofErr w:type="spellEnd"/>
+      <w:r>
+        <w:t xml:space="preserve"> somewhere with ideas go find it.</w:t>
       </w:r>
     </w:p>
     <w:p/>
@@ -833,6 +1288,12 @@
       </w:r>
     </w:p>
     <w:p>
+      <w:r>
+        <w:rPr>
+          <w:noProof/>
+        </w:rPr>
+        <w:t xml:space="preserve"> </w:t>
+      </w:r>
       <w:r>
         <w:rPr>
           <w:noProof/>
@@ -875,8 +1336,13 @@
       </w:r>
     </w:p>
     <w:p>
-      <w:r>
-        <w:t>After checking code, it seemed that the wheels generating pose a problem. If only the body itself generates then its fine.</w:t>
+      <w:proofErr w:type="gramStart"/>
+      <w:r>
+        <w:t>After checking code, it</w:t>
+      </w:r>
+      <w:proofErr w:type="gramEnd"/>
+      <w:r>
+        <w:t xml:space="preserve"> seemed that the wheels generating pose a problem. If only the body itself generates then its fine.</w:t>
       </w:r>
     </w:p>
     <w:p>
@@ -925,16 +1391,42 @@
     <w:p>
       <w:r>
         <w:lastRenderedPageBreak/>
-        <w:t>Made changes to code. On the wheel generator, the wheelJoint2D had an issue when adding the conenctedAnchor. The vector we were creating would move the wheel at the wrong spot, and that isbecause we had wrong x value. It is fixed now and we can move on</w:t>
+        <w:t xml:space="preserve">Made changes to code. On the wheel generator, the wheelJoint2D had an issue when adding the </w:t>
+      </w:r>
+      <w:proofErr w:type="spellStart"/>
+      <w:r>
+        <w:t>conenctedAnchor</w:t>
+      </w:r>
+      <w:proofErr w:type="spellEnd"/>
+      <w:r>
+        <w:t xml:space="preserve">. The vector we were creating would move the wheel at the wrong spot, and that </w:t>
+      </w:r>
+      <w:proofErr w:type="spellStart"/>
+      <w:r>
+        <w:t>isbecause</w:t>
+      </w:r>
+      <w:proofErr w:type="spellEnd"/>
+      <w:r>
+        <w:t xml:space="preserve"> we had wrong x value. It is fixed </w:t>
+      </w:r>
+      <w:proofErr w:type="gramStart"/>
+      <w:r>
+        <w:t>now</w:t>
+      </w:r>
+      <w:proofErr w:type="gramEnd"/>
+      <w:r>
+        <w:t xml:space="preserve"> and we can move on</w:t>
       </w:r>
     </w:p>
     <w:p>
       <w:r>
         <w:t xml:space="preserve">I recorded some videos on my phone about this and they are in a folder. These videos are to show the debugging </w:t>
       </w:r>
+      <w:proofErr w:type="gramStart"/>
       <w:r>
         <w:t>process</w:t>
       </w:r>
+      <w:proofErr w:type="gramEnd"/>
     </w:p>
     <w:p/>
     <w:p>
@@ -969,8 +1461,13 @@
         <w:t>Pass random values for speed</w:t>
       </w:r>
       <w:r>
-        <w:t xml:space="preserve"> DONE</w:t>
-      </w:r>
+        <w:t xml:space="preserve"> </w:t>
+      </w:r>
+      <w:proofErr w:type="gramStart"/>
+      <w:r>
+        <w:t>DONE</w:t>
+      </w:r>
+      <w:proofErr w:type="gramEnd"/>
     </w:p>
     <w:p>
       <w:pPr>
@@ -981,8 +1478,13 @@
         </w:numPr>
       </w:pPr>
       <w:r>
-        <w:t>Pass random values for speed size DONE</w:t>
-      </w:r>
+        <w:t xml:space="preserve">Pass random values for speed size </w:t>
+      </w:r>
+      <w:proofErr w:type="gramStart"/>
+      <w:r>
+        <w:t>DONE</w:t>
+      </w:r>
+      <w:proofErr w:type="gramEnd"/>
     </w:p>
     <w:p>
       <w:pPr>
@@ -1008,13 +1510,23 @@
         </w:numPr>
       </w:pPr>
       <w:r>
-        <w:t>Tracker for which car is the best</w:t>
-      </w:r>
-    </w:p>
-    <w:p>
-      <w:r>
-        <w:t>Next next</w:t>
-      </w:r>
+        <w:t xml:space="preserve">Tracker for which car is the </w:t>
+      </w:r>
+      <w:proofErr w:type="gramStart"/>
+      <w:r>
+        <w:t>best</w:t>
+      </w:r>
+      <w:proofErr w:type="gramEnd"/>
+    </w:p>
+    <w:p>
+      <w:r>
+        <w:t xml:space="preserve">Next </w:t>
+      </w:r>
+      <w:proofErr w:type="spellStart"/>
+      <w:r>
+        <w:t>next</w:t>
+      </w:r>
+      <w:proofErr w:type="spellEnd"/>
     </w:p>
     <w:p>
       <w:pPr>
@@ -1025,8 +1537,13 @@
         </w:numPr>
       </w:pPr>
       <w:r>
-        <w:t>Change the creature so that it has more places to generate wheels</w:t>
-      </w:r>
+        <w:t xml:space="preserve">Change the creature so that it has more places to generate </w:t>
+      </w:r>
+      <w:proofErr w:type="gramStart"/>
+      <w:r>
+        <w:t>wheels</w:t>
+      </w:r>
+      <w:proofErr w:type="gramEnd"/>
     </w:p>
     <w:p>
       <w:pPr>
@@ -1037,8 +1554,13 @@
         </w:numPr>
       </w:pPr>
       <w:r>
-        <w:t>Have it so it passes from generation to generation</w:t>
-      </w:r>
+        <w:t xml:space="preserve">Have it so it passes from generation to </w:t>
+      </w:r>
+      <w:proofErr w:type="gramStart"/>
+      <w:r>
+        <w:t>generation</w:t>
+      </w:r>
+      <w:proofErr w:type="gramEnd"/>
     </w:p>
     <w:p>
       <w:pPr>
@@ -1061,14 +1583,26 @@
         </w:numPr>
       </w:pPr>
       <w:r>
-        <w:t>Make it look a bit sexier</w:t>
-      </w:r>
+        <w:t xml:space="preserve">Make it look a bit </w:t>
+      </w:r>
+      <w:proofErr w:type="gramStart"/>
+      <w:r>
+        <w:t>sexier</w:t>
+      </w:r>
+      <w:proofErr w:type="gramEnd"/>
     </w:p>
     <w:p/>
     <w:p>
       <w:r>
-        <w:t>Added script in the car so it moves vroom vroom</w:t>
-      </w:r>
+        <w:t xml:space="preserve">Added script in the car so it moves vroom </w:t>
+      </w:r>
+      <w:proofErr w:type="spellStart"/>
+      <w:proofErr w:type="gramStart"/>
+      <w:r>
+        <w:t>vroom</w:t>
+      </w:r>
+      <w:proofErr w:type="spellEnd"/>
+      <w:proofErr w:type="gramEnd"/>
     </w:p>
     <w:p/>
     <w:p>
@@ -1098,16 +1632,17 @@
           <w:b/>
           <w:bCs/>
         </w:rPr>
-        <w:t>Used scenes to save progress</w:t>
-      </w:r>
-    </w:p>
-    <w:p>
-      <w:pPr>
+        <w:t xml:space="preserve">Used scenes to save </w:t>
+      </w:r>
+      <w:proofErr w:type="gramStart"/>
+      <w:r>
         <w:rPr>
           <w:b/>
           <w:bCs/>
         </w:rPr>
-      </w:pPr>
+        <w:t>progress</w:t>
+      </w:r>
+      <w:proofErr w:type="gramEnd"/>
     </w:p>
     <w:p>
       <w:pPr>
@@ -1118,6 +1653,14 @@
       </w:pPr>
     </w:p>
     <w:p>
+      <w:pPr>
+        <w:rPr>
+          <w:b/>
+          <w:bCs/>
+        </w:rPr>
+      </w:pPr>
+    </w:p>
+    <w:p>
       <w:r>
         <w:t>Okay…. So let me save.</w:t>
       </w:r>
@@ -1144,14 +1687,322 @@
     <w:p/>
     <w:p>
       <w:r>
-        <w:t>Lmao actually didn’t do much.</w:t>
-      </w:r>
-    </w:p>
-    <w:p>
-      <w:r>
-        <w:t>Need to restructure my code. Use the pseudocode and think how ti intergrate it into unity</w:t>
-      </w:r>
-    </w:p>
+        <w:t xml:space="preserve">Lmao </w:t>
+      </w:r>
+      <w:proofErr w:type="gramStart"/>
+      <w:r>
+        <w:t>actually didn’t</w:t>
+      </w:r>
+      <w:proofErr w:type="gramEnd"/>
+      <w:r>
+        <w:t xml:space="preserve"> do much.</w:t>
+      </w:r>
+    </w:p>
+    <w:p>
+      <w:r>
+        <w:t xml:space="preserve">Need to restructure my code. Use the pseudocode and think how </w:t>
+      </w:r>
+      <w:proofErr w:type="spellStart"/>
+      <w:r>
+        <w:t>ti</w:t>
+      </w:r>
+      <w:proofErr w:type="spellEnd"/>
+      <w:r>
+        <w:t xml:space="preserve"> </w:t>
+      </w:r>
+      <w:proofErr w:type="spellStart"/>
+      <w:r>
+        <w:t>intergrate</w:t>
+      </w:r>
+      <w:proofErr w:type="spellEnd"/>
+      <w:r>
+        <w:t xml:space="preserve"> it into </w:t>
+      </w:r>
+      <w:proofErr w:type="gramStart"/>
+      <w:r>
+        <w:t>unity</w:t>
+      </w:r>
+      <w:proofErr w:type="gramEnd"/>
+    </w:p>
+    <w:p/>
+    <w:p>
+      <w:pPr>
+        <w:pStyle w:val="Heading1"/>
+        <w:rPr>
+          <w:lang w:val="en-US"/>
+        </w:rPr>
+      </w:pPr>
+      <w:r>
+        <w:rPr>
+          <w:lang w:val="en-US"/>
+        </w:rPr>
+        <w:lastRenderedPageBreak/>
+        <w:t>DAY13 (17-03-2023)</w:t>
+      </w:r>
+    </w:p>
+    <w:p>
+      <w:pPr>
+        <w:rPr>
+          <w:lang w:val="en-US"/>
+        </w:rPr>
+      </w:pPr>
+      <w:r>
+        <w:rPr>
+          <w:lang w:val="en-US"/>
+        </w:rPr>
+        <w:t xml:space="preserve">Combination day! Big day! </w:t>
+      </w:r>
+      <w:proofErr w:type="spellStart"/>
+      <w:r>
+        <w:rPr>
+          <w:lang w:val="en-US"/>
+        </w:rPr>
+        <w:t>Acutal</w:t>
+      </w:r>
+      <w:proofErr w:type="spellEnd"/>
+      <w:r>
+        <w:rPr>
+          <w:lang w:val="en-US"/>
+        </w:rPr>
+        <w:t xml:space="preserve"> unity with pseudocode!</w:t>
+      </w:r>
+    </w:p>
+    <w:p>
+      <w:pPr>
+        <w:rPr>
+          <w:lang w:val="en-US"/>
+        </w:rPr>
+      </w:pPr>
+      <w:r>
+        <w:rPr>
+          <w:lang w:val="en-US"/>
+        </w:rPr>
+        <w:t xml:space="preserve">Realized </w:t>
+      </w:r>
+      <w:proofErr w:type="gramStart"/>
+      <w:r>
+        <w:rPr>
+          <w:lang w:val="en-US"/>
+        </w:rPr>
+        <w:t>need</w:t>
+      </w:r>
+      <w:proofErr w:type="gramEnd"/>
+      <w:r>
+        <w:rPr>
+          <w:lang w:val="en-US"/>
+        </w:rPr>
+        <w:t xml:space="preserve"> to do some serious restructuring. Especially with accessing variables and class structure etc. Need to think and </w:t>
+      </w:r>
+      <w:proofErr w:type="gramStart"/>
+      <w:r>
+        <w:rPr>
+          <w:lang w:val="en-US"/>
+        </w:rPr>
+        <w:t>structure</w:t>
+      </w:r>
+      <w:proofErr w:type="gramEnd"/>
+    </w:p>
+    <w:p>
+      <w:pPr>
+        <w:rPr>
+          <w:lang w:val="en-US"/>
+        </w:rPr>
+      </w:pPr>
+      <w:r>
+        <w:rPr>
+          <w:lang w:val="en-US"/>
+        </w:rPr>
+        <w:t>Focused on implementing the actual camera following.</w:t>
+      </w:r>
+    </w:p>
+    <w:p>
+      <w:pPr>
+        <w:rPr>
+          <w:lang w:val="en-US"/>
+        </w:rPr>
+      </w:pPr>
+      <w:r>
+        <w:rPr>
+          <w:lang w:val="en-US"/>
+        </w:rPr>
+        <w:t xml:space="preserve">Couldn’t implement camera following. </w:t>
+      </w:r>
+      <w:proofErr w:type="spellStart"/>
+      <w:r>
+        <w:rPr>
+          <w:lang w:val="en-US"/>
+        </w:rPr>
+        <w:t>Theres</w:t>
+      </w:r>
+      <w:proofErr w:type="spellEnd"/>
+      <w:r>
+        <w:rPr>
+          <w:lang w:val="en-US"/>
+        </w:rPr>
+        <w:t xml:space="preserve"> something wrong with my  Unity simulation I think.</w:t>
+      </w:r>
+    </w:p>
+    <w:p>
+      <w:pPr>
+        <w:rPr>
+          <w:lang w:val="en-US"/>
+        </w:rPr>
+      </w:pPr>
+    </w:p>
+    <w:p>
+      <w:pPr>
+        <w:pStyle w:val="Heading2"/>
+        <w:rPr>
+          <w:lang w:val="en-US"/>
+        </w:rPr>
+      </w:pPr>
+      <w:r>
+        <w:rPr>
+          <w:lang w:val="en-US"/>
+        </w:rPr>
+        <w:t xml:space="preserve">Wheel Class: </w:t>
+      </w:r>
+    </w:p>
+    <w:p>
+      <w:pPr>
+        <w:rPr>
+          <w:lang w:val="en-US"/>
+        </w:rPr>
+      </w:pPr>
+      <w:r>
+        <w:rPr>
+          <w:lang w:val="en-US"/>
+        </w:rPr>
+        <w:t xml:space="preserve">Added generate wheel </w:t>
+      </w:r>
+      <w:proofErr w:type="gramStart"/>
+      <w:r>
+        <w:rPr>
+          <w:lang w:val="en-US"/>
+        </w:rPr>
+        <w:t>code</w:t>
+      </w:r>
+      <w:proofErr w:type="gramEnd"/>
+    </w:p>
+    <w:p>
+      <w:pPr>
+        <w:rPr>
+          <w:lang w:val="en-US"/>
+        </w:rPr>
+      </w:pPr>
+      <w:r>
+        <w:rPr>
+          <w:lang w:val="en-US"/>
+        </w:rPr>
+        <w:t>Had to change constructors, remember this!</w:t>
+      </w:r>
+    </w:p>
+    <w:p>
+      <w:pPr>
+        <w:rPr>
+          <w:lang w:val="en-US"/>
+        </w:rPr>
+      </w:pPr>
+    </w:p>
+    <w:p>
+      <w:pPr>
+        <w:pStyle w:val="Heading2"/>
+        <w:rPr>
+          <w:lang w:val="en-US"/>
+        </w:rPr>
+      </w:pPr>
+      <w:r>
+        <w:rPr>
+          <w:lang w:val="en-US"/>
+        </w:rPr>
+        <w:t xml:space="preserve">Creature Class: </w:t>
+      </w:r>
+    </w:p>
+    <w:p>
+      <w:pPr>
+        <w:rPr>
+          <w:lang w:val="en-US"/>
+        </w:rPr>
+      </w:pPr>
+      <w:r>
+        <w:rPr>
+          <w:lang w:val="en-US"/>
+        </w:rPr>
+        <w:t>Decided to have mutations happen at the simulation class. The higher the better</w:t>
+      </w:r>
+    </w:p>
+    <w:p>
+      <w:pPr>
+        <w:rPr>
+          <w:lang w:val="en-US"/>
+        </w:rPr>
+      </w:pPr>
+      <w:r>
+        <w:rPr>
+          <w:lang w:val="en-US"/>
+        </w:rPr>
+        <w:t xml:space="preserve">Creature class now has to return </w:t>
+      </w:r>
+      <w:proofErr w:type="gramStart"/>
+      <w:r>
+        <w:rPr>
+          <w:lang w:val="en-US"/>
+        </w:rPr>
+        <w:t>shit</w:t>
+      </w:r>
+      <w:proofErr w:type="gramEnd"/>
+    </w:p>
+    <w:p>
+      <w:pPr>
+        <w:rPr>
+          <w:lang w:val="en-US"/>
+        </w:rPr>
+      </w:pPr>
+    </w:p>
+    <w:p>
+      <w:pPr>
+        <w:rPr>
+          <w:lang w:val="en-US"/>
+        </w:rPr>
+      </w:pPr>
+      <w:proofErr w:type="spellStart"/>
+      <w:r>
+        <w:rPr>
+          <w:lang w:val="en-US"/>
+        </w:rPr>
+        <w:t>Realsied</w:t>
+      </w:r>
+      <w:proofErr w:type="spellEnd"/>
+      <w:r>
+        <w:rPr>
+          <w:lang w:val="en-US"/>
+        </w:rPr>
+        <w:t xml:space="preserve"> need to do some serious </w:t>
+      </w:r>
+      <w:proofErr w:type="spellStart"/>
+      <w:r>
+        <w:rPr>
+          <w:lang w:val="en-US"/>
+        </w:rPr>
+        <w:t>resturcuring</w:t>
+      </w:r>
+      <w:proofErr w:type="spellEnd"/>
+      <w:r>
+        <w:rPr>
+          <w:lang w:val="en-US"/>
+        </w:rPr>
+        <w:t xml:space="preserve">. Especially with accessing variables and class structure etc. Need to think and </w:t>
+      </w:r>
+      <w:proofErr w:type="gramStart"/>
+      <w:r>
+        <w:rPr>
+          <w:lang w:val="en-US"/>
+        </w:rPr>
+        <w:t>structure</w:t>
+      </w:r>
+      <w:proofErr w:type="gramEnd"/>
+    </w:p>
+    <w:p/>
     <w:sectPr>
       <w:pgSz w:w="11906" w:h="16838"/>
       <w:pgMar w:top="1440" w:right="1440" w:bottom="1440" w:left="1440" w:header="708" w:footer="708" w:gutter="0"/>
@@ -2100,6 +2951,7 @@
   <w:style w:type="paragraph" w:default="1" w:styleId="Normal">
     <w:name w:val="Normal"/>
     <w:qFormat/>
+    <w:rsid w:val="004D64A8"/>
   </w:style>
   <w:style w:type="paragraph" w:styleId="Heading1">
     <w:name w:val="heading 1"/>
@@ -2120,6 +2972,31 @@
       <w:color w:val="2F5496" w:themeColor="accent1" w:themeShade="BF"/>
       <w:sz w:val="32"/>
       <w:szCs w:val="32"/>
+    </w:rPr>
+  </w:style>
+  <w:style w:type="paragraph" w:styleId="Heading2">
+    <w:name w:val="heading 2"/>
+    <w:basedOn w:val="Normal"/>
+    <w:next w:val="Normal"/>
+    <w:link w:val="Heading2Char"/>
+    <w:uiPriority w:val="9"/>
+    <w:unhideWhenUsed/>
+    <w:qFormat/>
+    <w:rsid w:val="004D64A8"/>
+    <w:pPr>
+      <w:keepNext/>
+      <w:keepLines/>
+      <w:spacing w:before="40" w:after="0"/>
+      <w:outlineLvl w:val="1"/>
+    </w:pPr>
+    <w:rPr>
+      <w:rFonts w:asciiTheme="majorHAnsi" w:eastAsiaTheme="majorEastAsia" w:hAnsiTheme="majorHAnsi" w:cstheme="majorBidi"/>
+      <w:color w:val="2F5496" w:themeColor="accent1" w:themeShade="BF"/>
+      <w:kern w:val="2"/>
+      <w:sz w:val="26"/>
+      <w:szCs w:val="26"/>
+      <w:lang w:bidi="he-IL"/>
+      <w14:ligatures w14:val="standardContextual"/>
     </w:rPr>
   </w:style>
   <w:style w:type="character" w:default="1" w:styleId="DefaultParagraphFont">
@@ -2253,6 +3130,22 @@
       <w:sz w:val="24"/>
       <w:szCs w:val="24"/>
       <w:lang w:val="en-US" w:bidi="he-IL"/>
+    </w:rPr>
+  </w:style>
+  <w:style w:type="character" w:customStyle="1" w:styleId="Heading2Char">
+    <w:name w:val="Heading 2 Char"/>
+    <w:basedOn w:val="DefaultParagraphFont"/>
+    <w:link w:val="Heading2"/>
+    <w:uiPriority w:val="9"/>
+    <w:rsid w:val="004D64A8"/>
+    <w:rPr>
+      <w:rFonts w:asciiTheme="majorHAnsi" w:eastAsiaTheme="majorEastAsia" w:hAnsiTheme="majorHAnsi" w:cstheme="majorBidi"/>
+      <w:color w:val="2F5496" w:themeColor="accent1" w:themeShade="BF"/>
+      <w:kern w:val="2"/>
+      <w:sz w:val="26"/>
+      <w:szCs w:val="26"/>
+      <w:lang w:bidi="he-IL"/>
+      <w14:ligatures w14:val="standardContextual"/>
     </w:rPr>
   </w:style>
 </w:styles>

</xml_diff>

<commit_message>
DAY 14(22 03 2023) Classes and objects in experiment
Lots of progress
Managed to establish classes and objects in my simulkation.
Fixed the camera issue I had, I need to assign the creature BODY not the object to the variable for it to work.
Struggling with automating this in my simulation scrip tbut I think its just a simple mistake and my mind is boggled.
To do:
-	Assign the camera variable automatically
-	Figure out why numOfCreatures don’t work
-	Have it go from generation to generat
Future to-do:
-	New arena
-	New variables to consider
-	Actual experiment\
</commit_message>
<xml_diff>
--- a/WORD DOCS/COMP390 CA2 DEV UPDATED.docx
+++ b/WORD DOCS/COMP390 CA2 DEV UPDATED.docx
@@ -15,15 +15,7 @@
         <w:t xml:space="preserve">Developed a problem description for each class, a class diagram, </w:t>
       </w:r>
       <w:r>
-        <w:t xml:space="preserve">and created a </w:t>
-      </w:r>
-      <w:proofErr w:type="spellStart"/>
-      <w:r>
-        <w:t>github</w:t>
-      </w:r>
-      <w:proofErr w:type="spellEnd"/>
-      <w:r>
-        <w:t xml:space="preserve"> for the project. Next step: Write pseudocode.</w:t>
+        <w:t>and created a github for the project. Next step: Write pseudocode.</w:t>
       </w:r>
     </w:p>
     <w:p/>
@@ -115,30 +107,15 @@
     </w:p>
     <w:p>
       <w:r>
-        <w:t xml:space="preserve">Other creature characteristics will be calculated </w:t>
-      </w:r>
-      <w:proofErr w:type="spellStart"/>
-      <w:proofErr w:type="gramStart"/>
-      <w:r>
-        <w:t>smiarly</w:t>
-      </w:r>
-      <w:proofErr w:type="spellEnd"/>
-      <w:proofErr w:type="gramEnd"/>
+        <w:t>Other creature characteristics will be calculated smiarly</w:t>
+      </w:r>
     </w:p>
     <w:p>
       <w:r>
         <w:t xml:space="preserve">All of this is </w:t>
       </w:r>
       <w:r>
-        <w:t xml:space="preserve">not </w:t>
-      </w:r>
-      <w:proofErr w:type="gramStart"/>
-      <w:r>
-        <w:t>final</w:t>
-      </w:r>
-      <w:proofErr w:type="gramEnd"/>
-      <w:r>
-        <w:t xml:space="preserve"> and I will have to perform tests and check if this approach succeeds in generating successful creatures.</w:t>
+        <w:t>not final and I will have to perform tests and check if this approach succeeds in generating successful creatures.</w:t>
       </w:r>
     </w:p>
     <w:p>
@@ -161,42 +138,161 @@
     </w:p>
     <w:p>
       <w:r>
-        <w:t xml:space="preserve"> Pseudocode is good. Review it and see if </w:t>
-      </w:r>
-      <w:proofErr w:type="spellStart"/>
-      <w:r>
-        <w:t>anymore</w:t>
-      </w:r>
-      <w:proofErr w:type="spellEnd"/>
+        <w:t xml:space="preserve"> Pseudocode is good. Review it and see if anymore </w:t>
+      </w:r>
+      <w:r>
+        <w:t>progress</w:t>
+      </w:r>
+      <w:r>
+        <w:t xml:space="preserve"> is needed. If not, START UP UNITY!</w:t>
+      </w:r>
+    </w:p>
+    <w:p>
+      <w:r>
+        <w:t>Started working a bit more on pseudocde. Mind is unclear so I will stop here, I believe most of my code is straight bs so I’ll do it with a clear head.</w:t>
+      </w:r>
+    </w:p>
+    <w:p/>
+    <w:p>
+      <w:pPr>
+        <w:pStyle w:val="Heading1"/>
+      </w:pPr>
+      <w:r>
+        <w:rPr>
+          <w:rStyle w:val="Heading1Char"/>
+        </w:rPr>
+        <w:t>DAY04(02/02/23)</w:t>
+      </w:r>
+      <w:r>
+        <w:t xml:space="preserve"> Continued pseudocode.</w:t>
+      </w:r>
+    </w:p>
+    <w:p>
+      <w:r>
+        <w:t>Completed pseudocde for back end: Leg and Wheel class completed. Also fixed up Simulatin class</w:t>
+      </w:r>
+    </w:p>
+    <w:p>
+      <w:r>
+        <w:t>Added mutations in the Creature class where the creature has a 20% chance of not following the parents’ path.(This is simply done using Math.rand and the value can easily be changed). Decided hat it is not necessary to have this on the lower classes as well</w:t>
+      </w:r>
+    </w:p>
+    <w:p>
+      <w:r>
+        <w:t>Next time: Start working on Unity. Must have Stuart something t show by next week!!!</w:t>
+      </w:r>
+    </w:p>
+    <w:p/>
+    <w:p>
+      <w:pPr>
+        <w:pStyle w:val="Heading1"/>
+      </w:pPr>
+      <w:r>
+        <w:t xml:space="preserve">DAY05(06/02/23) </w:t>
+      </w:r>
+    </w:p>
+    <w:p>
+      <w:r>
+        <w:t xml:space="preserve">Palayed around with Unity a bit. Made a simple platform and saw how wheels can work. But didn’t get much done tbh. </w:t>
+      </w:r>
+    </w:p>
+    <w:p>
+      <w:r>
+        <w:t>Next time:</w:t>
+      </w:r>
+    </w:p>
+    <w:p>
+      <w:pPr>
+        <w:pStyle w:val="ListParagraph"/>
+        <w:numPr>
+          <w:ilvl w:val="0"/>
+          <w:numId w:val="1"/>
+        </w:numPr>
+      </w:pPr>
+      <w:r>
+        <w:lastRenderedPageBreak/>
+        <w:t>Find ou how creatures can actually move</w:t>
+      </w:r>
+    </w:p>
+    <w:p>
+      <w:pPr>
+        <w:pStyle w:val="ListParagraph"/>
+        <w:numPr>
+          <w:ilvl w:val="0"/>
+          <w:numId w:val="1"/>
+        </w:numPr>
+      </w:pPr>
+      <w:r>
+        <w:t>Backup my shit</w:t>
+      </w:r>
+    </w:p>
+    <w:p>
+      <w:r>
+        <w:t>NEXT NEXT TIME:</w:t>
+      </w:r>
+    </w:p>
+    <w:p>
+      <w:pPr>
+        <w:pStyle w:val="ListParagraph"/>
+        <w:numPr>
+          <w:ilvl w:val="0"/>
+          <w:numId w:val="2"/>
+        </w:numPr>
+      </w:pPr>
+      <w:r>
+        <w:t>Start generating creatures</w:t>
+      </w:r>
+    </w:p>
+    <w:p>
+      <w:r>
+        <w:t>Unity to do list:</w:t>
+      </w:r>
+    </w:p>
+    <w:p>
+      <w:r>
+        <w:t>To do:</w:t>
+      </w:r>
+    </w:p>
+    <w:p>
+      <w:r>
+        <w:t>- Make very simple environment DONE</w:t>
+      </w:r>
+    </w:p>
+    <w:p>
+      <w:r>
+        <w:t>- Find out how to simply generate a single creature. Maybe using scripts too</w:t>
+      </w:r>
+      <w:r>
+        <w:t xml:space="preserve"> DONE</w:t>
+      </w:r>
+    </w:p>
+    <w:p>
+      <w:r>
+        <w:t>- Find out how to generate multiple creatures that dont interact...</w:t>
+      </w:r>
       <w:r>
         <w:t xml:space="preserve"> </w:t>
       </w:r>
-      <w:r>
-        <w:t>progress</w:t>
-      </w:r>
-      <w:r>
-        <w:t xml:space="preserve"> is needed. If not, START UP UNITY!</w:t>
-      </w:r>
-    </w:p>
-    <w:p>
-      <w:r>
-        <w:t xml:space="preserve">Started working a bit more on </w:t>
-      </w:r>
-      <w:proofErr w:type="spellStart"/>
-      <w:r>
-        <w:t>pseudocde</w:t>
-      </w:r>
-      <w:proofErr w:type="spellEnd"/>
-      <w:r>
-        <w:t xml:space="preserve">. Mind is unclear so I will stop here, I believe most of my code is straight </w:t>
-      </w:r>
-      <w:proofErr w:type="gramStart"/>
-      <w:r>
-        <w:t>bs</w:t>
-      </w:r>
-      <w:proofErr w:type="gramEnd"/>
-      <w:r>
-        <w:t xml:space="preserve"> so I’ll do it with a clear head.</w:t>
+    </w:p>
+    <w:p>
+      <w:r>
+        <w:t>- Make creatures actually move( legs move, wheels move)</w:t>
+      </w:r>
+    </w:p>
+    <w:p>
+      <w:r>
+        <w:t>- Find out how to pass on data from generation go generation(scene to scene?)</w:t>
+      </w:r>
+    </w:p>
+    <w:p>
+      <w:r>
+        <w:tab/>
+        <w:t>-probaly like you would do on eg a mario game</w:t>
+      </w:r>
+    </w:p>
+    <w:p>
+      <w:r>
+        <w:t>- How do we follow the best creture?</w:t>
       </w:r>
     </w:p>
     <w:p/>
@@ -205,507 +301,122 @@
         <w:pStyle w:val="Heading1"/>
       </w:pPr>
       <w:r>
-        <w:rPr>
-          <w:rStyle w:val="Heading1Char"/>
-        </w:rPr>
-        <w:t>DAY04(02/02/23)</w:t>
-      </w:r>
-      <w:r>
-        <w:t xml:space="preserve"> Continued pseudocode.</w:t>
-      </w:r>
-    </w:p>
-    <w:p>
-      <w:r>
-        <w:t xml:space="preserve">Completed </w:t>
-      </w:r>
-      <w:proofErr w:type="spellStart"/>
-      <w:r>
-        <w:t>pseudocde</w:t>
-      </w:r>
-      <w:proofErr w:type="spellEnd"/>
-      <w:r>
-        <w:t xml:space="preserve"> for back end: Leg and Wheel class completed. Also fixed up </w:t>
-      </w:r>
-      <w:proofErr w:type="spellStart"/>
-      <w:r>
-        <w:t>Simulatin</w:t>
-      </w:r>
-      <w:proofErr w:type="spellEnd"/>
-      <w:r>
-        <w:t xml:space="preserve"> class</w:t>
-      </w:r>
-    </w:p>
-    <w:p>
-      <w:r>
-        <w:t xml:space="preserve">Added mutations in the </w:t>
-      </w:r>
-      <w:proofErr w:type="gramStart"/>
-      <w:r>
-        <w:t>Creature</w:t>
-      </w:r>
-      <w:proofErr w:type="gramEnd"/>
-      <w:r>
-        <w:t xml:space="preserve"> class where the creature has a 20% chance of not following the parents’ path.(This is simply done using </w:t>
-      </w:r>
-      <w:proofErr w:type="spellStart"/>
-      <w:r>
-        <w:t>Math.rand</w:t>
-      </w:r>
-      <w:proofErr w:type="spellEnd"/>
-      <w:r>
-        <w:t xml:space="preserve"> and the value can easily be changed). Decided </w:t>
-      </w:r>
-      <w:proofErr w:type="spellStart"/>
-      <w:r>
-        <w:t>hat</w:t>
-      </w:r>
-      <w:proofErr w:type="spellEnd"/>
-      <w:r>
-        <w:t xml:space="preserve"> it is not necessary to have this on the lower classes as </w:t>
-      </w:r>
-      <w:proofErr w:type="gramStart"/>
-      <w:r>
-        <w:t>well</w:t>
-      </w:r>
-      <w:proofErr w:type="gramEnd"/>
-    </w:p>
-    <w:p>
-      <w:r>
-        <w:t xml:space="preserve">Next time: Start working on Unity. Must have Stuart something </w:t>
-      </w:r>
-      <w:proofErr w:type="spellStart"/>
-      <w:r>
-        <w:t>t</w:t>
-      </w:r>
-      <w:proofErr w:type="spellEnd"/>
-      <w:r>
-        <w:t xml:space="preserve"> show by next week!!!</w:t>
-      </w:r>
-    </w:p>
-    <w:p/>
+        <w:t>Day06(12/02/2023)</w:t>
+      </w:r>
+    </w:p>
+    <w:p>
+      <w:r>
+        <w:t>Lots have changed. Have figured out how to implemented movement in Unity. With cars its actually not that bad. There is a txt file for some notes.</w:t>
+      </w:r>
+    </w:p>
+    <w:p>
+      <w:r>
+        <w:t>I will now focus souly on cars, and will need to create a new environment for testing. Genetical aglrotihms will:</w:t>
+      </w:r>
+    </w:p>
+    <w:p>
+      <w:pPr>
+        <w:pStyle w:val="ListParagraph"/>
+        <w:numPr>
+          <w:ilvl w:val="0"/>
+          <w:numId w:val="1"/>
+        </w:numPr>
+      </w:pPr>
+      <w:r>
+        <w:t>Change speed? But MUST have a max</w:t>
+      </w:r>
+    </w:p>
+    <w:p>
+      <w:pPr>
+        <w:pStyle w:val="ListParagraph"/>
+        <w:numPr>
+          <w:ilvl w:val="0"/>
+          <w:numId w:val="1"/>
+        </w:numPr>
+      </w:pPr>
+      <w:r>
+        <w:t>Change wheel size? But must have  a max</w:t>
+      </w:r>
+    </w:p>
+    <w:p>
+      <w:pPr>
+        <w:pStyle w:val="ListParagraph"/>
+        <w:numPr>
+          <w:ilvl w:val="0"/>
+          <w:numId w:val="1"/>
+        </w:numPr>
+      </w:pPr>
+      <w:r>
+        <w:t>Change wheel location? But need to figure out some values, eg transform and wheel joint connected anchor</w:t>
+      </w:r>
+    </w:p>
+    <w:p>
+      <w:pPr>
+        <w:pStyle w:val="ListParagraph"/>
+        <w:numPr>
+          <w:ilvl w:val="0"/>
+          <w:numId w:val="1"/>
+        </w:numPr>
+      </w:pPr>
+      <w:r>
+        <w:t xml:space="preserve">Change wheel number? But will have a max </w:t>
+      </w:r>
+    </w:p>
+    <w:p>
+      <w:r>
+        <w:t xml:space="preserve">Next time: </w:t>
+      </w:r>
+    </w:p>
+    <w:p>
+      <w:pPr>
+        <w:pStyle w:val="ListParagraph"/>
+        <w:numPr>
+          <w:ilvl w:val="0"/>
+          <w:numId w:val="1"/>
+        </w:numPr>
+      </w:pPr>
+      <w:r>
+        <w:t>Create a simple environment</w:t>
+      </w:r>
+    </w:p>
+    <w:p>
+      <w:pPr>
+        <w:pStyle w:val="ListParagraph"/>
+        <w:numPr>
+          <w:ilvl w:val="0"/>
+          <w:numId w:val="1"/>
+        </w:numPr>
+      </w:pPr>
+      <w:r>
+        <w:t>Figure out transform and stuff</w:t>
+      </w:r>
+    </w:p>
+    <w:p>
+      <w:pPr>
+        <w:pStyle w:val="ListParagraph"/>
+        <w:numPr>
+          <w:ilvl w:val="0"/>
+          <w:numId w:val="1"/>
+        </w:numPr>
+      </w:pPr>
+      <w:r>
+        <w:t>Generate a SINGLE creature with random values</w:t>
+      </w:r>
+    </w:p>
     <w:p>
       <w:pPr>
         <w:pStyle w:val="Heading1"/>
       </w:pPr>
       <w:r>
-        <w:t xml:space="preserve">DAY05(06/02/23) </w:t>
-      </w:r>
-    </w:p>
-    <w:p>
-      <w:proofErr w:type="spellStart"/>
-      <w:r>
-        <w:t>Palayed</w:t>
-      </w:r>
-      <w:proofErr w:type="spellEnd"/>
-      <w:r>
-        <w:t xml:space="preserve"> around with Unity a bit. Made a simple platform and saw how wheels can work. But didn’t get much done </w:t>
-      </w:r>
-      <w:proofErr w:type="spellStart"/>
-      <w:r>
-        <w:t>tbh</w:t>
-      </w:r>
-      <w:proofErr w:type="spellEnd"/>
-      <w:r>
-        <w:t xml:space="preserve">. </w:t>
-      </w:r>
-    </w:p>
-    <w:p>
-      <w:r>
-        <w:t>Next time:</w:t>
-      </w:r>
-    </w:p>
-    <w:p>
-      <w:pPr>
-        <w:pStyle w:val="ListParagraph"/>
-        <w:numPr>
-          <w:ilvl w:val="0"/>
-          <w:numId w:val="1"/>
-        </w:numPr>
-      </w:pPr>
-      <w:r>
-        <w:lastRenderedPageBreak/>
-        <w:t xml:space="preserve">Find </w:t>
-      </w:r>
-      <w:proofErr w:type="spellStart"/>
-      <w:r>
-        <w:t>ou</w:t>
-      </w:r>
-      <w:proofErr w:type="spellEnd"/>
-      <w:r>
-        <w:t xml:space="preserve"> how creatures can actually </w:t>
-      </w:r>
-      <w:proofErr w:type="gramStart"/>
-      <w:r>
-        <w:t>move</w:t>
-      </w:r>
-      <w:proofErr w:type="gramEnd"/>
-    </w:p>
-    <w:p>
-      <w:pPr>
-        <w:pStyle w:val="ListParagraph"/>
-        <w:numPr>
-          <w:ilvl w:val="0"/>
-          <w:numId w:val="1"/>
-        </w:numPr>
-      </w:pPr>
-      <w:r>
-        <w:t xml:space="preserve">Backup my </w:t>
-      </w:r>
-      <w:proofErr w:type="gramStart"/>
-      <w:r>
-        <w:t>shit</w:t>
-      </w:r>
-      <w:proofErr w:type="gramEnd"/>
-    </w:p>
-    <w:p>
-      <w:r>
-        <w:t xml:space="preserve">NEXT </w:t>
-      </w:r>
-      <w:proofErr w:type="spellStart"/>
-      <w:r>
-        <w:t>NEXT</w:t>
-      </w:r>
-      <w:proofErr w:type="spellEnd"/>
-      <w:r>
-        <w:t xml:space="preserve"> TIME:</w:t>
-      </w:r>
-    </w:p>
-    <w:p>
-      <w:pPr>
-        <w:pStyle w:val="ListParagraph"/>
-        <w:numPr>
-          <w:ilvl w:val="0"/>
-          <w:numId w:val="2"/>
-        </w:numPr>
-      </w:pPr>
-      <w:r>
-        <w:t xml:space="preserve">Start generating </w:t>
-      </w:r>
-      <w:proofErr w:type="gramStart"/>
-      <w:r>
-        <w:t>creatures</w:t>
-      </w:r>
-      <w:proofErr w:type="gramEnd"/>
-    </w:p>
-    <w:p>
-      <w:r>
-        <w:t>Unity to do list:</w:t>
-      </w:r>
-    </w:p>
-    <w:p>
-      <w:r>
-        <w:t>To do:</w:t>
-      </w:r>
-    </w:p>
-    <w:p>
-      <w:r>
-        <w:t>- Make very simple environment DONE</w:t>
-      </w:r>
-    </w:p>
-    <w:p>
-      <w:r>
-        <w:t>- Find out how to simply generate a single creature. Maybe using scripts too</w:t>
-      </w:r>
-      <w:r>
-        <w:t xml:space="preserve"> DONE</w:t>
-      </w:r>
-    </w:p>
-    <w:p>
-      <w:r>
-        <w:t xml:space="preserve">- Find out how to generate multiple creatures that </w:t>
-      </w:r>
-      <w:proofErr w:type="spellStart"/>
-      <w:r>
-        <w:t>dont</w:t>
-      </w:r>
-      <w:proofErr w:type="spellEnd"/>
-      <w:r>
-        <w:t xml:space="preserve"> interact...</w:t>
-      </w:r>
-      <w:r>
-        <w:t xml:space="preserve"> </w:t>
-      </w:r>
-    </w:p>
-    <w:p>
-      <w:r>
-        <w:t>- Make creatures actually move( legs move, wheels move)</w:t>
-      </w:r>
-    </w:p>
-    <w:p>
-      <w:r>
-        <w:t xml:space="preserve">- Find out how to pass on data from generation </w:t>
-      </w:r>
-      <w:proofErr w:type="spellStart"/>
-      <w:r>
-        <w:t>go</w:t>
-      </w:r>
-      <w:proofErr w:type="spellEnd"/>
-      <w:r>
-        <w:t xml:space="preserve"> generation(scene to scene?)</w:t>
-      </w:r>
-    </w:p>
-    <w:p>
-      <w:r>
-        <w:tab/>
-        <w:t>-</w:t>
-      </w:r>
-      <w:proofErr w:type="spellStart"/>
-      <w:r>
-        <w:t>probaly</w:t>
-      </w:r>
-      <w:proofErr w:type="spellEnd"/>
-      <w:r>
-        <w:t xml:space="preserve"> like you would do on </w:t>
-      </w:r>
-      <w:proofErr w:type="spellStart"/>
-      <w:proofErr w:type="gramStart"/>
-      <w:r>
-        <w:t>eg</w:t>
-      </w:r>
-      <w:proofErr w:type="spellEnd"/>
-      <w:proofErr w:type="gramEnd"/>
-      <w:r>
-        <w:t xml:space="preserve"> a </w:t>
-      </w:r>
-      <w:proofErr w:type="spellStart"/>
-      <w:r>
-        <w:t>mario</w:t>
-      </w:r>
-      <w:proofErr w:type="spellEnd"/>
-      <w:r>
-        <w:t xml:space="preserve"> game</w:t>
-      </w:r>
-    </w:p>
-    <w:p>
-      <w:r>
-        <w:t xml:space="preserve">- How do we follow the best </w:t>
-      </w:r>
-      <w:proofErr w:type="spellStart"/>
-      <w:r>
-        <w:t>creture</w:t>
-      </w:r>
-      <w:proofErr w:type="spellEnd"/>
-      <w:r>
-        <w:t>?</w:t>
-      </w:r>
-    </w:p>
-    <w:p/>
-    <w:p>
-      <w:pPr>
-        <w:pStyle w:val="Heading1"/>
-      </w:pPr>
-      <w:r>
-        <w:t>Day06(12/02/2023)</w:t>
-      </w:r>
-    </w:p>
-    <w:p>
-      <w:r>
-        <w:t xml:space="preserve">Lots have changed. Have figured out how to </w:t>
-      </w:r>
-      <w:proofErr w:type="gramStart"/>
-      <w:r>
-        <w:t>implemented</w:t>
-      </w:r>
-      <w:proofErr w:type="gramEnd"/>
-      <w:r>
-        <w:t xml:space="preserve"> movement in Unity. With cars its </w:t>
-      </w:r>
-      <w:proofErr w:type="gramStart"/>
-      <w:r>
-        <w:t>actually not</w:t>
-      </w:r>
-      <w:proofErr w:type="gramEnd"/>
-      <w:r>
-        <w:t xml:space="preserve"> that bad. There is a txt file for some notes.</w:t>
-      </w:r>
-    </w:p>
-    <w:p>
-      <w:r>
-        <w:t xml:space="preserve">I will now focus </w:t>
-      </w:r>
-      <w:proofErr w:type="spellStart"/>
-      <w:r>
-        <w:t>souly</w:t>
-      </w:r>
-      <w:proofErr w:type="spellEnd"/>
-      <w:r>
-        <w:t xml:space="preserve"> on </w:t>
-      </w:r>
-      <w:proofErr w:type="gramStart"/>
-      <w:r>
-        <w:t>cars, and</w:t>
-      </w:r>
-      <w:proofErr w:type="gramEnd"/>
-      <w:r>
-        <w:t xml:space="preserve"> will need to create a new environment for testing. Genetical </w:t>
-      </w:r>
-      <w:proofErr w:type="spellStart"/>
-      <w:r>
-        <w:t>aglrotihms</w:t>
-      </w:r>
-      <w:proofErr w:type="spellEnd"/>
-      <w:r>
-        <w:t xml:space="preserve"> will:</w:t>
-      </w:r>
-    </w:p>
-    <w:p>
-      <w:pPr>
-        <w:pStyle w:val="ListParagraph"/>
-        <w:numPr>
-          <w:ilvl w:val="0"/>
-          <w:numId w:val="1"/>
-        </w:numPr>
-      </w:pPr>
-      <w:r>
-        <w:t>Change speed? But MUST have a max</w:t>
-      </w:r>
-    </w:p>
-    <w:p>
-      <w:pPr>
-        <w:pStyle w:val="ListParagraph"/>
-        <w:numPr>
-          <w:ilvl w:val="0"/>
-          <w:numId w:val="1"/>
-        </w:numPr>
-      </w:pPr>
-      <w:r>
-        <w:t>Change wheel size? But must have  a max</w:t>
-      </w:r>
-    </w:p>
-    <w:p>
-      <w:pPr>
-        <w:pStyle w:val="ListParagraph"/>
-        <w:numPr>
-          <w:ilvl w:val="0"/>
-          <w:numId w:val="1"/>
-        </w:numPr>
-      </w:pPr>
-      <w:r>
-        <w:t xml:space="preserve">Change wheel location? But need to figure out some values, </w:t>
-      </w:r>
-      <w:proofErr w:type="spellStart"/>
-      <w:r>
-        <w:t>eg</w:t>
-      </w:r>
-      <w:proofErr w:type="spellEnd"/>
-      <w:r>
-        <w:t xml:space="preserve"> transform and wheel joint connected anchor</w:t>
-      </w:r>
-    </w:p>
-    <w:p>
-      <w:pPr>
-        <w:pStyle w:val="ListParagraph"/>
-        <w:numPr>
-          <w:ilvl w:val="0"/>
-          <w:numId w:val="1"/>
-        </w:numPr>
-      </w:pPr>
-      <w:r>
-        <w:t xml:space="preserve">Change wheel number? But will have a max </w:t>
-      </w:r>
-    </w:p>
-    <w:p>
-      <w:r>
-        <w:t xml:space="preserve">Next time: </w:t>
-      </w:r>
-    </w:p>
-    <w:p>
-      <w:pPr>
-        <w:pStyle w:val="ListParagraph"/>
-        <w:numPr>
-          <w:ilvl w:val="0"/>
-          <w:numId w:val="1"/>
-        </w:numPr>
-      </w:pPr>
-      <w:r>
-        <w:t xml:space="preserve">Create a simple </w:t>
-      </w:r>
-      <w:proofErr w:type="gramStart"/>
-      <w:r>
-        <w:t>environment</w:t>
-      </w:r>
-      <w:proofErr w:type="gramEnd"/>
-    </w:p>
-    <w:p>
-      <w:pPr>
-        <w:pStyle w:val="ListParagraph"/>
-        <w:numPr>
-          <w:ilvl w:val="0"/>
-          <w:numId w:val="1"/>
-        </w:numPr>
-      </w:pPr>
-      <w:r>
-        <w:t xml:space="preserve">Figure out transform and </w:t>
-      </w:r>
-      <w:proofErr w:type="gramStart"/>
-      <w:r>
-        <w:t>stuff</w:t>
-      </w:r>
-      <w:proofErr w:type="gramEnd"/>
-    </w:p>
-    <w:p>
-      <w:pPr>
-        <w:pStyle w:val="ListParagraph"/>
-        <w:numPr>
-          <w:ilvl w:val="0"/>
-          <w:numId w:val="1"/>
-        </w:numPr>
-      </w:pPr>
-      <w:r>
-        <w:t xml:space="preserve">Generate a SINGLE creature with random </w:t>
-      </w:r>
-      <w:proofErr w:type="gramStart"/>
-      <w:r>
-        <w:t>values</w:t>
-      </w:r>
-      <w:proofErr w:type="gramEnd"/>
-    </w:p>
-    <w:p>
-      <w:pPr>
-        <w:pStyle w:val="Heading1"/>
-      </w:pPr>
-      <w:r>
         <w:t>DAY07 (14-02-2023)</w:t>
       </w:r>
     </w:p>
     <w:p>
       <w:r>
-        <w:t xml:space="preserve">Did simple research </w:t>
-      </w:r>
-      <w:proofErr w:type="spellStart"/>
-      <w:r>
-        <w:t>ons</w:t>
-      </w:r>
-      <w:proofErr w:type="spellEnd"/>
-      <w:r>
-        <w:t xml:space="preserve"> </w:t>
-      </w:r>
-      <w:proofErr w:type="spellStart"/>
-      <w:r>
-        <w:t>cirpt</w:t>
-      </w:r>
-      <w:proofErr w:type="spellEnd"/>
-      <w:r>
-        <w:t xml:space="preserve">. It’s </w:t>
-      </w:r>
-      <w:proofErr w:type="gramStart"/>
-      <w:r>
-        <w:t>actually not</w:t>
-      </w:r>
-      <w:proofErr w:type="gramEnd"/>
-      <w:r>
-        <w:t xml:space="preserve"> that hard to generate things. Just need to figure out the sprite editor</w:t>
-      </w:r>
-      <w:r>
-        <w:t xml:space="preserve">. Not much done </w:t>
-      </w:r>
-      <w:proofErr w:type="spellStart"/>
-      <w:r>
-        <w:t>cuz</w:t>
-      </w:r>
-      <w:proofErr w:type="spellEnd"/>
-      <w:r>
-        <w:t xml:space="preserve"> no time( Airport)</w:t>
+        <w:t>Did simple research ons cirpt. It’s actually not that hard to generate things. Just need to figure out the sprite editor</w:t>
+      </w:r>
+      <w:r>
+        <w:t>. Not much done cuz no time( Airport)</w:t>
       </w:r>
     </w:p>
     <w:p/>
@@ -726,13 +437,8 @@
         <w:t>Amsterdam</w:t>
       </w:r>
       <w:r>
-        <w:t xml:space="preserve">. Also, focus on your report that it took you some time to get around </w:t>
-      </w:r>
-      <w:proofErr w:type="gramStart"/>
-      <w:r>
-        <w:t>Unity</w:t>
-      </w:r>
-      <w:proofErr w:type="gramEnd"/>
+        <w:t>. Also, focus on your report that it took you some time to get around Unity</w:t>
+      </w:r>
     </w:p>
     <w:p/>
     <w:p>
@@ -745,28 +451,12 @@
     </w:p>
     <w:p>
       <w:r>
-        <w:t xml:space="preserve">Progress on the creature generator. I can generate a fully </w:t>
-      </w:r>
-      <w:proofErr w:type="spellStart"/>
-      <w:r>
-        <w:t>functioninig</w:t>
-      </w:r>
-      <w:proofErr w:type="spellEnd"/>
-      <w:r>
-        <w:t xml:space="preserve"> creature.</w:t>
-      </w:r>
-    </w:p>
-    <w:p>
-      <w:r>
-        <w:t xml:space="preserve">Now need to add in a few things to change the size, </w:t>
-      </w:r>
-      <w:proofErr w:type="gramStart"/>
-      <w:r>
-        <w:t>and also</w:t>
-      </w:r>
-      <w:proofErr w:type="gramEnd"/>
-      <w:r>
-        <w:t xml:space="preserve"> make sure the creature generates properly.</w:t>
+        <w:t>Progress on the creature generator. I can generate a fully functioninig creature.</w:t>
+      </w:r>
+    </w:p>
+    <w:p>
+      <w:r>
+        <w:t>Now need to add in a few things to change the size, and also make sure the creature generates properly.</w:t>
       </w:r>
     </w:p>
     <w:p>
@@ -795,13 +485,8 @@
         </w:numPr>
       </w:pPr>
       <w:r>
-        <w:t xml:space="preserve">Generate a car with selected </w:t>
-      </w:r>
-      <w:proofErr w:type="gramStart"/>
-      <w:r>
-        <w:t>assets</w:t>
-      </w:r>
-      <w:proofErr w:type="gramEnd"/>
+        <w:t>Generate a car with selected assets</w:t>
+      </w:r>
     </w:p>
     <w:p>
       <w:pPr>
@@ -812,13 +497,8 @@
         </w:numPr>
       </w:pPr>
       <w:r>
-        <w:t xml:space="preserve">generate with random assets. But need to come up with </w:t>
-      </w:r>
-      <w:proofErr w:type="gramStart"/>
-      <w:r>
-        <w:t>restrictions</w:t>
-      </w:r>
-      <w:proofErr w:type="gramEnd"/>
+        <w:t>generate with random assets. But need to come up with restrictions</w:t>
+      </w:r>
     </w:p>
     <w:p>
       <w:pPr>
@@ -853,13 +533,8 @@
         </w:numPr>
       </w:pPr>
       <w:r>
-        <w:t xml:space="preserve">Follow the best </w:t>
-      </w:r>
-      <w:proofErr w:type="gramStart"/>
-      <w:r>
-        <w:t>car</w:t>
-      </w:r>
-      <w:proofErr w:type="gramEnd"/>
+        <w:t>Follow the best car</w:t>
+      </w:r>
     </w:p>
     <w:p>
       <w:pPr>
@@ -870,13 +545,8 @@
         </w:numPr>
       </w:pPr>
       <w:r>
-        <w:t xml:space="preserve">Cars don’t </w:t>
-      </w:r>
-      <w:proofErr w:type="gramStart"/>
-      <w:r>
-        <w:t>interact</w:t>
-      </w:r>
-      <w:proofErr w:type="gramEnd"/>
+        <w:t>Cars don’t interact</w:t>
+      </w:r>
     </w:p>
     <w:p>
       <w:pPr>
@@ -887,13 +557,8 @@
         </w:numPr>
       </w:pPr>
       <w:r>
-        <w:t xml:space="preserve">See which car made it </w:t>
-      </w:r>
-      <w:proofErr w:type="gramStart"/>
-      <w:r>
-        <w:t>further</w:t>
-      </w:r>
-      <w:proofErr w:type="gramEnd"/>
+        <w:t>See which car made it further</w:t>
+      </w:r>
     </w:p>
     <w:p>
       <w:pPr>
@@ -904,13 +569,8 @@
         </w:numPr>
       </w:pPr>
       <w:r>
-        <w:t xml:space="preserve">Pass data from generation to </w:t>
-      </w:r>
-      <w:proofErr w:type="gramStart"/>
-      <w:r>
-        <w:t>generation</w:t>
-      </w:r>
-      <w:proofErr w:type="gramEnd"/>
+        <w:t>Pass data from generation to generation</w:t>
+      </w:r>
     </w:p>
     <w:p>
       <w:pPr>
@@ -922,15 +582,7 @@
     </w:p>
     <w:p>
       <w:r>
-        <w:t xml:space="preserve">Creatures don’t collide. Add creature layer, then set up in the project settings that creatures with the creature layer don’t </w:t>
-      </w:r>
-      <w:proofErr w:type="spellStart"/>
-      <w:r>
-        <w:t>inetrect</w:t>
-      </w:r>
-      <w:proofErr w:type="spellEnd"/>
-      <w:r>
-        <w:t>.</w:t>
+        <w:t>Creatures don’t collide. Add creature layer, then set up in the project settings that creatures with the creature layer don’t inetrect.</w:t>
       </w:r>
     </w:p>
     <w:p>
@@ -1014,23 +666,7 @@
           <w:rFonts w:ascii="Segoe UI" w:hAnsi="Segoe UI" w:cs="Segoe UI"/>
           <w:color w:val="D1D5DB"/>
         </w:rPr>
-        <w:t xml:space="preserve">Modify the physics collision matrix to disable collisions between objects in the "Creature" layer. In the Unity Editor, go to Edit -&gt; Project Settings -&gt; Physics 2D. Find the row for "Creature" and uncheck </w:t>
-      </w:r>
-      <w:proofErr w:type="gramStart"/>
-      <w:r>
-        <w:rPr>
-          <w:rFonts w:ascii="Segoe UI" w:hAnsi="Segoe UI" w:cs="Segoe UI"/>
-          <w:color w:val="D1D5DB"/>
-        </w:rPr>
-        <w:t>all of</w:t>
-      </w:r>
-      <w:proofErr w:type="gramEnd"/>
-      <w:r>
-        <w:rPr>
-          <w:rFonts w:ascii="Segoe UI" w:hAnsi="Segoe UI" w:cs="Segoe UI"/>
-          <w:color w:val="D1D5DB"/>
-        </w:rPr>
-        <w:t xml:space="preserve"> the boxes in the "Collide With" column, except for the "Default" layer.</w:t>
+        <w:t>Modify the physics collision matrix to disable collisions between objects in the "Creature" layer. In the Unity Editor, go to Edit -&gt; Project Settings -&gt; Physics 2D. Find the row for "Creature" and uncheck all of the boxes in the "Collide With" column, except for the "Default" layer.</w:t>
       </w:r>
     </w:p>
     <w:p/>
@@ -1047,23 +683,13 @@
     </w:p>
     <w:p>
       <w:r>
-        <w:t xml:space="preserve">Follow </w:t>
-      </w:r>
-      <w:proofErr w:type="gramStart"/>
-      <w:r>
-        <w:t>creatures</w:t>
-      </w:r>
-      <w:proofErr w:type="gramEnd"/>
-    </w:p>
-    <w:p>
-      <w:r>
-        <w:t xml:space="preserve">Assign them different </w:t>
-      </w:r>
-      <w:proofErr w:type="gramStart"/>
-      <w:r>
-        <w:t>speeds</w:t>
-      </w:r>
-      <w:proofErr w:type="gramEnd"/>
+        <w:t>Follow creatures</w:t>
+      </w:r>
+    </w:p>
+    <w:p>
+      <w:r>
+        <w:t>Assign them different speeds</w:t>
+      </w:r>
     </w:p>
     <w:p>
       <w:pPr>
@@ -1086,23 +712,7 @@
         </w:numPr>
       </w:pPr>
       <w:r>
-        <w:t xml:space="preserve">Fixed issue where creatures spawned wonky( have </w:t>
-      </w:r>
-      <w:proofErr w:type="gramStart"/>
-      <w:r>
-        <w:t>great detail</w:t>
-      </w:r>
-      <w:proofErr w:type="gramEnd"/>
-      <w:r>
-        <w:t xml:space="preserve"> </w:t>
-      </w:r>
-      <w:proofErr w:type="spellStart"/>
-      <w:r>
-        <w:t>abnd</w:t>
-      </w:r>
-      <w:proofErr w:type="spellEnd"/>
-      <w:r>
-        <w:t xml:space="preserve"> videos of this, use it to demonstrate your debugging)</w:t>
+        <w:t>Fixed issue where creatures spawned wonky( have great detail abnd videos of this, use it to demonstrate your debugging)</w:t>
       </w:r>
     </w:p>
     <w:p>
@@ -1138,30 +748,12 @@
         </w:numPr>
       </w:pPr>
       <w:r>
-        <w:t xml:space="preserve">Gave slight </w:t>
-      </w:r>
-      <w:proofErr w:type="spellStart"/>
-      <w:r>
-        <w:t>colors</w:t>
-      </w:r>
-      <w:proofErr w:type="spellEnd"/>
-      <w:r>
-        <w:t xml:space="preserve"> to </w:t>
-      </w:r>
-      <w:proofErr w:type="gramStart"/>
-      <w:r>
-        <w:t>creatures</w:t>
-      </w:r>
-      <w:proofErr w:type="gramEnd"/>
-    </w:p>
-    <w:p>
-      <w:proofErr w:type="spellStart"/>
-      <w:r>
-        <w:t>Tommorow’s</w:t>
-      </w:r>
-      <w:proofErr w:type="spellEnd"/>
-      <w:r>
-        <w:t xml:space="preserve"> to do:</w:t>
+        <w:t>Gave slight colors to creatures</w:t>
+      </w:r>
+    </w:p>
+    <w:p>
+      <w:r>
+        <w:t>Tommorow’s to do:</w:t>
       </w:r>
     </w:p>
     <w:p>
@@ -1173,13 +765,8 @@
         </w:numPr>
       </w:pPr>
       <w:r>
-        <w:t xml:space="preserve">Follow best </w:t>
-      </w:r>
-      <w:proofErr w:type="gramStart"/>
-      <w:r>
-        <w:t>creature</w:t>
-      </w:r>
-      <w:proofErr w:type="gramEnd"/>
+        <w:t>Follow best creature</w:t>
+      </w:r>
     </w:p>
     <w:p>
       <w:pPr>
@@ -1190,13 +777,8 @@
         </w:numPr>
       </w:pPr>
       <w:r>
-        <w:t xml:space="preserve">Count how far a creature has made </w:t>
-      </w:r>
-      <w:proofErr w:type="gramStart"/>
-      <w:r>
-        <w:t>it</w:t>
-      </w:r>
-      <w:proofErr w:type="gramEnd"/>
+        <w:t>Count how far a creature has made it</w:t>
+      </w:r>
     </w:p>
     <w:p>
       <w:pPr>
@@ -1224,25 +806,12 @@
         </w:numPr>
       </w:pPr>
       <w:r>
-        <w:t xml:space="preserve">Genetic </w:t>
-      </w:r>
-      <w:proofErr w:type="spellStart"/>
-      <w:r>
-        <w:t>Algoriths</w:t>
-      </w:r>
-      <w:proofErr w:type="spellEnd"/>
-    </w:p>
-    <w:p>
-      <w:r>
-        <w:t xml:space="preserve">Next </w:t>
-      </w:r>
-      <w:proofErr w:type="spellStart"/>
-      <w:r>
-        <w:t>Next</w:t>
-      </w:r>
-      <w:proofErr w:type="spellEnd"/>
-      <w:r>
-        <w:t xml:space="preserve"> day,</w:t>
+        <w:t>Genetic Algoriths</w:t>
+      </w:r>
+    </w:p>
+    <w:p>
+      <w:r>
+        <w:t>Next Next day,</w:t>
       </w:r>
     </w:p>
     <w:p>
@@ -1254,31 +823,7 @@
         </w:numPr>
       </w:pPr>
       <w:r>
-        <w:t xml:space="preserve">Make creatures a bit more complicated. </w:t>
-      </w:r>
-      <w:proofErr w:type="spellStart"/>
-      <w:r>
-        <w:t>Eg</w:t>
-      </w:r>
-      <w:proofErr w:type="spellEnd"/>
-      <w:r>
-        <w:t xml:space="preserve"> maybe give them different body shapes? Wheel </w:t>
-      </w:r>
-      <w:proofErr w:type="spellStart"/>
-      <w:r>
-        <w:t>typeS</w:t>
-      </w:r>
-      <w:proofErr w:type="spellEnd"/>
-      <w:r>
-        <w:t xml:space="preserve">? Legs? I have ad </w:t>
-      </w:r>
-      <w:proofErr w:type="spellStart"/>
-      <w:r>
-        <w:t>oc</w:t>
-      </w:r>
-      <w:proofErr w:type="spellEnd"/>
-      <w:r>
-        <w:t xml:space="preserve"> somewhere with ideas go find it.</w:t>
+        <w:t>Make creatures a bit more complicated. Eg maybe give them different body shapes? Wheel typeS? Legs? I have ad oc somewhere with ideas go find it.</w:t>
       </w:r>
     </w:p>
     <w:p/>
@@ -1336,13 +881,8 @@
       </w:r>
     </w:p>
     <w:p>
-      <w:proofErr w:type="gramStart"/>
-      <w:r>
-        <w:t>After checking code, it</w:t>
-      </w:r>
-      <w:proofErr w:type="gramEnd"/>
-      <w:r>
-        <w:t xml:space="preserve"> seemed that the wheels generating pose a problem. If only the body itself generates then its fine.</w:t>
+      <w:r>
+        <w:t>After checking code, it seemed that the wheels generating pose a problem. If only the body itself generates then its fine.</w:t>
       </w:r>
     </w:p>
     <w:p>
@@ -1391,42 +931,16 @@
     <w:p>
       <w:r>
         <w:lastRenderedPageBreak/>
-        <w:t xml:space="preserve">Made changes to code. On the wheel generator, the wheelJoint2D had an issue when adding the </w:t>
-      </w:r>
-      <w:proofErr w:type="spellStart"/>
-      <w:r>
-        <w:t>conenctedAnchor</w:t>
-      </w:r>
-      <w:proofErr w:type="spellEnd"/>
-      <w:r>
-        <w:t xml:space="preserve">. The vector we were creating would move the wheel at the wrong spot, and that </w:t>
-      </w:r>
-      <w:proofErr w:type="spellStart"/>
-      <w:r>
-        <w:t>isbecause</w:t>
-      </w:r>
-      <w:proofErr w:type="spellEnd"/>
-      <w:r>
-        <w:t xml:space="preserve"> we had wrong x value. It is fixed </w:t>
-      </w:r>
-      <w:proofErr w:type="gramStart"/>
-      <w:r>
-        <w:t>now</w:t>
-      </w:r>
-      <w:proofErr w:type="gramEnd"/>
-      <w:r>
-        <w:t xml:space="preserve"> and we can move on</w:t>
+        <w:t>Made changes to code. On the wheel generator, the wheelJoint2D had an issue when adding the conenctedAnchor. The vector we were creating would move the wheel at the wrong spot, and that isbecause we had wrong x value. It is fixed now and we can move on</w:t>
       </w:r>
     </w:p>
     <w:p>
       <w:r>
         <w:t xml:space="preserve">I recorded some videos on my phone about this and they are in a folder. These videos are to show the debugging </w:t>
       </w:r>
-      <w:proofErr w:type="gramStart"/>
       <w:r>
         <w:t>process</w:t>
       </w:r>
-      <w:proofErr w:type="gramEnd"/>
     </w:p>
     <w:p/>
     <w:p>
@@ -1461,13 +975,8 @@
         <w:t>Pass random values for speed</w:t>
       </w:r>
       <w:r>
-        <w:t xml:space="preserve"> </w:t>
-      </w:r>
-      <w:proofErr w:type="gramStart"/>
-      <w:r>
-        <w:t>DONE</w:t>
-      </w:r>
-      <w:proofErr w:type="gramEnd"/>
+        <w:t xml:space="preserve"> DONE</w:t>
+      </w:r>
     </w:p>
     <w:p>
       <w:pPr>
@@ -1478,13 +987,8 @@
         </w:numPr>
       </w:pPr>
       <w:r>
-        <w:t xml:space="preserve">Pass random values for speed size </w:t>
-      </w:r>
-      <w:proofErr w:type="gramStart"/>
-      <w:r>
-        <w:t>DONE</w:t>
-      </w:r>
-      <w:proofErr w:type="gramEnd"/>
+        <w:t>Pass random values for speed size DONE</w:t>
+      </w:r>
     </w:p>
     <w:p>
       <w:pPr>
@@ -1510,23 +1014,13 @@
         </w:numPr>
       </w:pPr>
       <w:r>
-        <w:t xml:space="preserve">Tracker for which car is the </w:t>
-      </w:r>
-      <w:proofErr w:type="gramStart"/>
-      <w:r>
-        <w:t>best</w:t>
-      </w:r>
-      <w:proofErr w:type="gramEnd"/>
-    </w:p>
-    <w:p>
-      <w:r>
-        <w:t xml:space="preserve">Next </w:t>
-      </w:r>
-      <w:proofErr w:type="spellStart"/>
-      <w:r>
-        <w:t>next</w:t>
-      </w:r>
-      <w:proofErr w:type="spellEnd"/>
+        <w:t>Tracker for which car is the best</w:t>
+      </w:r>
+    </w:p>
+    <w:p>
+      <w:r>
+        <w:t>Next next</w:t>
+      </w:r>
     </w:p>
     <w:p>
       <w:pPr>
@@ -1537,13 +1031,8 @@
         </w:numPr>
       </w:pPr>
       <w:r>
-        <w:t xml:space="preserve">Change the creature so that it has more places to generate </w:t>
-      </w:r>
-      <w:proofErr w:type="gramStart"/>
-      <w:r>
-        <w:t>wheels</w:t>
-      </w:r>
-      <w:proofErr w:type="gramEnd"/>
+        <w:t>Change the creature so that it has more places to generate wheels</w:t>
+      </w:r>
     </w:p>
     <w:p>
       <w:pPr>
@@ -1554,13 +1043,8 @@
         </w:numPr>
       </w:pPr>
       <w:r>
-        <w:t xml:space="preserve">Have it so it passes from generation to </w:t>
-      </w:r>
-      <w:proofErr w:type="gramStart"/>
-      <w:r>
-        <w:t>generation</w:t>
-      </w:r>
-      <w:proofErr w:type="gramEnd"/>
+        <w:t>Have it so it passes from generation to generation</w:t>
+      </w:r>
     </w:p>
     <w:p>
       <w:pPr>
@@ -1583,26 +1067,14 @@
         </w:numPr>
       </w:pPr>
       <w:r>
-        <w:t xml:space="preserve">Make it look a bit </w:t>
-      </w:r>
-      <w:proofErr w:type="gramStart"/>
-      <w:r>
-        <w:t>sexier</w:t>
-      </w:r>
-      <w:proofErr w:type="gramEnd"/>
+        <w:t>Make it look a bit sexier</w:t>
+      </w:r>
     </w:p>
     <w:p/>
     <w:p>
       <w:r>
-        <w:t xml:space="preserve">Added script in the car so it moves vroom </w:t>
-      </w:r>
-      <w:proofErr w:type="spellStart"/>
-      <w:proofErr w:type="gramStart"/>
-      <w:r>
-        <w:t>vroom</w:t>
-      </w:r>
-      <w:proofErr w:type="spellEnd"/>
-      <w:proofErr w:type="gramEnd"/>
+        <w:t>Added script in the car so it moves vroom vroom</w:t>
+      </w:r>
     </w:p>
     <w:p/>
     <w:p>
@@ -1632,17 +1104,16 @@
           <w:b/>
           <w:bCs/>
         </w:rPr>
-        <w:t xml:space="preserve">Used scenes to save </w:t>
-      </w:r>
-      <w:proofErr w:type="gramStart"/>
-      <w:r>
+        <w:t>Used scenes to save progress</w:t>
+      </w:r>
+    </w:p>
+    <w:p>
+      <w:pPr>
         <w:rPr>
           <w:b/>
           <w:bCs/>
         </w:rPr>
-        <w:t>progress</w:t>
-      </w:r>
-      <w:proofErr w:type="gramEnd"/>
+      </w:pPr>
     </w:p>
     <w:p>
       <w:pPr>
@@ -1653,355 +1124,417 @@
       </w:pPr>
     </w:p>
     <w:p>
-      <w:pPr>
+      <w:r>
+        <w:t>Okay…. So let me save.</w:t>
+      </w:r>
+    </w:p>
+    <w:p>
+      <w:r>
+        <w:t>Now we will create a script following the best creature.</w:t>
+      </w:r>
+    </w:p>
+    <w:p/>
+    <w:p>
+      <w:pPr>
+        <w:pStyle w:val="Heading1"/>
+      </w:pPr>
+      <w:r>
+        <w:t>Day12 16/03/2023</w:t>
+      </w:r>
+    </w:p>
+    <w:p>
+      <w:r>
+        <w:t>Renamed creature Generator to Creature</w:t>
+      </w:r>
+    </w:p>
+    <w:p/>
+    <w:p>
+      <w:r>
+        <w:t>Lmao actually didn’t do much.</w:t>
+      </w:r>
+    </w:p>
+    <w:p>
+      <w:r>
+        <w:t>Need to restructure my code. Use the pseudocode and think how ti intergrate it into unity</w:t>
+      </w:r>
+    </w:p>
+    <w:p/>
+    <w:p>
+      <w:pPr>
+        <w:pStyle w:val="Heading1"/>
+        <w:rPr>
+          <w:lang w:val="en-US"/>
+        </w:rPr>
+      </w:pPr>
+      <w:r>
+        <w:rPr>
+          <w:lang w:val="en-US"/>
+        </w:rPr>
+        <w:lastRenderedPageBreak/>
+        <w:t>DAY13 (17-03-2023)</w:t>
+      </w:r>
+    </w:p>
+    <w:p>
+      <w:pPr>
+        <w:rPr>
+          <w:lang w:val="en-US"/>
+        </w:rPr>
+      </w:pPr>
+      <w:r>
+        <w:rPr>
+          <w:lang w:val="en-US"/>
+        </w:rPr>
+        <w:t>Combination day! Big day! Acutal unity with pseudocode!</w:t>
+      </w:r>
+    </w:p>
+    <w:p>
+      <w:pPr>
+        <w:rPr>
+          <w:lang w:val="en-US"/>
+        </w:rPr>
+      </w:pPr>
+      <w:r>
+        <w:rPr>
+          <w:lang w:val="en-US"/>
+        </w:rPr>
+        <w:t>Realized need to do some serious restructuring. Especially with accessing variables and class structure etc. Need to think and structure</w:t>
+      </w:r>
+    </w:p>
+    <w:p>
+      <w:pPr>
+        <w:rPr>
+          <w:lang w:val="en-US"/>
+        </w:rPr>
+      </w:pPr>
+      <w:r>
+        <w:rPr>
+          <w:lang w:val="en-US"/>
+        </w:rPr>
+        <w:t>Focused on implementing the actual camera following.</w:t>
+      </w:r>
+    </w:p>
+    <w:p>
+      <w:pPr>
+        <w:rPr>
+          <w:lang w:val="en-US"/>
+        </w:rPr>
+      </w:pPr>
+      <w:r>
+        <w:rPr>
+          <w:lang w:val="en-US"/>
+        </w:rPr>
+        <w:t>Couldn’t implement camera following. Theres something wrong with my  Unity simulation I think.</w:t>
+      </w:r>
+    </w:p>
+    <w:p>
+      <w:pPr>
+        <w:rPr>
+          <w:lang w:val="en-US"/>
+        </w:rPr>
+      </w:pPr>
+    </w:p>
+    <w:p>
+      <w:pPr>
+        <w:pStyle w:val="Heading2"/>
+        <w:rPr>
+          <w:lang w:val="en-US"/>
+        </w:rPr>
+      </w:pPr>
+      <w:r>
+        <w:rPr>
+          <w:lang w:val="en-US"/>
+        </w:rPr>
+        <w:t xml:space="preserve">Wheel Class: </w:t>
+      </w:r>
+    </w:p>
+    <w:p>
+      <w:pPr>
+        <w:rPr>
+          <w:lang w:val="en-US"/>
+        </w:rPr>
+      </w:pPr>
+      <w:r>
+        <w:rPr>
+          <w:lang w:val="en-US"/>
+        </w:rPr>
+        <w:t>Added generate wheel code</w:t>
+      </w:r>
+    </w:p>
+    <w:p>
+      <w:pPr>
+        <w:rPr>
+          <w:lang w:val="en-US"/>
+        </w:rPr>
+      </w:pPr>
+      <w:r>
+        <w:rPr>
+          <w:lang w:val="en-US"/>
+        </w:rPr>
+        <w:t>Had to change constructors, remember this!</w:t>
+      </w:r>
+    </w:p>
+    <w:p>
+      <w:pPr>
+        <w:rPr>
+          <w:lang w:val="en-US"/>
+        </w:rPr>
+      </w:pPr>
+    </w:p>
+    <w:p>
+      <w:pPr>
+        <w:pStyle w:val="Heading2"/>
+        <w:rPr>
+          <w:lang w:val="en-US"/>
+        </w:rPr>
+      </w:pPr>
+      <w:r>
+        <w:rPr>
+          <w:lang w:val="en-US"/>
+        </w:rPr>
+        <w:t xml:space="preserve">Creature Class: </w:t>
+      </w:r>
+    </w:p>
+    <w:p>
+      <w:pPr>
+        <w:rPr>
+          <w:lang w:val="en-US"/>
+        </w:rPr>
+      </w:pPr>
+      <w:r>
+        <w:rPr>
+          <w:lang w:val="en-US"/>
+        </w:rPr>
+        <w:t>Decided to have mutations happen at the simulation class. The higher the better</w:t>
+      </w:r>
+    </w:p>
+    <w:p>
+      <w:pPr>
+        <w:rPr>
+          <w:lang w:val="en-US"/>
+        </w:rPr>
+      </w:pPr>
+      <w:r>
+        <w:rPr>
+          <w:lang w:val="en-US"/>
+        </w:rPr>
+        <w:t>Creature class now has to return shit</w:t>
+      </w:r>
+    </w:p>
+    <w:p>
+      <w:pPr>
+        <w:rPr>
+          <w:lang w:val="en-US"/>
+        </w:rPr>
+      </w:pPr>
+    </w:p>
+    <w:p>
+      <w:pPr>
+        <w:rPr>
+          <w:lang w:val="en-US"/>
+        </w:rPr>
+      </w:pPr>
+      <w:r>
+        <w:rPr>
+          <w:lang w:val="en-US"/>
+        </w:rPr>
+        <w:t>Realsied need to do some serious resturcuring. Especially with accessing variables and class structure etc. Need to think and structure</w:t>
+      </w:r>
+    </w:p>
+    <w:p>
+      <w:pPr>
+        <w:pStyle w:val="Heading1"/>
+      </w:pPr>
+      <w:r>
+        <w:t>DAY14(22/03/2023)</w:t>
+      </w:r>
+    </w:p>
+    <w:p>
+      <w:r>
+        <w:t>Lots of progress</w:t>
+      </w:r>
+    </w:p>
+    <w:p>
+      <w:r>
+        <w:t>Managed to establish classes and objects in my simulkation.</w:t>
+      </w:r>
+    </w:p>
+    <w:p>
+      <w:r>
+        <w:t>Fixed the camera issue I had, I need to assign the creature BODY not the object to the variable for it to work.</w:t>
+      </w:r>
+    </w:p>
+    <w:p>
+      <w:r>
+        <w:t>Struggling with automating this in my simulation scrip tbut I think its just a simple mistake and my mind is boggled.</w:t>
+      </w:r>
+    </w:p>
+    <w:p>
+      <w:r>
+        <w:t>To do:</w:t>
+      </w:r>
+    </w:p>
+    <w:p>
+      <w:pPr>
+        <w:pStyle w:val="ListParagraph"/>
+        <w:numPr>
+          <w:ilvl w:val="0"/>
+          <w:numId w:val="2"/>
+        </w:numPr>
+      </w:pPr>
+      <w:r>
+        <w:t>Assign the camera variable automatically</w:t>
+      </w:r>
+    </w:p>
+    <w:p>
+      <w:pPr>
+        <w:pStyle w:val="ListParagraph"/>
+        <w:numPr>
+          <w:ilvl w:val="0"/>
+          <w:numId w:val="2"/>
+        </w:numPr>
+      </w:pPr>
+      <w:r>
+        <w:t>Figure out why numOfCreatures don’t work</w:t>
+      </w:r>
+    </w:p>
+    <w:p>
+      <w:pPr>
+        <w:pStyle w:val="ListParagraph"/>
+        <w:numPr>
+          <w:ilvl w:val="0"/>
+          <w:numId w:val="2"/>
+        </w:numPr>
+      </w:pPr>
+      <w:r>
+        <w:t>Have it go from generation to generat</w:t>
+      </w:r>
+    </w:p>
+    <w:p>
+      <w:r>
+        <w:t>Future to-do:</w:t>
+      </w:r>
+    </w:p>
+    <w:p>
+      <w:pPr>
+        <w:pStyle w:val="ListParagraph"/>
+        <w:numPr>
+          <w:ilvl w:val="0"/>
+          <w:numId w:val="2"/>
+        </w:numPr>
+      </w:pPr>
+      <w:r>
+        <w:t>New arena</w:t>
+      </w:r>
+    </w:p>
+    <w:p>
+      <w:pPr>
+        <w:pStyle w:val="ListParagraph"/>
+        <w:numPr>
+          <w:ilvl w:val="0"/>
+          <w:numId w:val="2"/>
+        </w:numPr>
+      </w:pPr>
+      <w:r>
+        <w:t>New variables to consider</w:t>
+      </w:r>
+    </w:p>
+    <w:p>
+      <w:pPr>
+        <w:pStyle w:val="ListParagraph"/>
+        <w:numPr>
+          <w:ilvl w:val="0"/>
+          <w:numId w:val="2"/>
+        </w:numPr>
+      </w:pPr>
+      <w:r>
+        <w:t>Actual experiment</w:t>
+      </w:r>
+      <w:r>
+        <w:t>\</w:t>
+      </w:r>
+    </w:p>
+    <w:p/>
+    <w:p>
+      <w:r>
         <w:rPr>
           <w:b/>
           <w:bCs/>
         </w:rPr>
-      </w:pPr>
-    </w:p>
-    <w:p>
-      <w:r>
-        <w:t>Okay…. So let me save.</w:t>
-      </w:r>
-    </w:p>
-    <w:p>
-      <w:r>
-        <w:t>Now we will create a script following the best creature.</w:t>
+        <w:t>Chatpt</w:t>
+      </w:r>
+      <w:r>
+        <w:t>:</w:t>
+      </w:r>
+      <w:r>
+        <w:t xml:space="preserve"> </w:t>
+      </w:r>
+      <w:r>
+        <w:t>In Unity its Debug.log not Console.writeLine like it is in C#</w:t>
+      </w:r>
+    </w:p>
+    <w:p>
+      <w:r>
+        <w:lastRenderedPageBreak/>
+        <w:t>Notes when coding:</w:t>
+      </w:r>
+    </w:p>
+    <w:p>
+      <w:r>
+        <w:t>I need an array of  type wheel</w:t>
+      </w:r>
+    </w:p>
+    <w:p>
+      <w:r>
+        <w:tab/>
+        <w:t>-Not game object because it also needs attributes like the radius</w:t>
+      </w:r>
+    </w:p>
+    <w:p>
+      <w:r>
+        <w:tab/>
+        <w:t>-So constructor must return a type wheel</w:t>
+      </w:r>
+    </w:p>
+    <w:p>
+      <w:r>
+        <w:tab/>
+        <w:t>-what should the wheelGenerator return&gt;?</w:t>
+      </w:r>
+    </w:p>
+    <w:p>
+      <w:r>
+        <w:tab/>
+        <w:t>-Asked chat gpt</w:t>
       </w:r>
     </w:p>
     <w:p/>
     <w:p>
-      <w:pPr>
-        <w:pStyle w:val="Heading1"/>
-      </w:pPr>
-      <w:r>
-        <w:t>Day12 16/03/2023</w:t>
-      </w:r>
-    </w:p>
-    <w:p>
-      <w:r>
-        <w:t>Renamed creature Generator to Creature</w:t>
+      <w:r>
+        <w:t>OKAY SO</w:t>
+      </w:r>
+    </w:p>
+    <w:p>
+      <w:r>
+        <w:t>The constructor doesnt NEED to reutnr anything, nor does the wheelGenerator</w:t>
+      </w:r>
+    </w:p>
+    <w:p>
+      <w:r>
+        <w:t>In the wheelArray in the Creature Class we just call the wheel cosntructor</w:t>
+      </w:r>
+    </w:p>
+    <w:p>
+      <w:r>
+        <w:t xml:space="preserve">We use the private varibles of each class for shit </w:t>
       </w:r>
     </w:p>
     <w:p/>
     <w:p>
       <w:r>
-        <w:t xml:space="preserve">Lmao </w:t>
-      </w:r>
-      <w:proofErr w:type="gramStart"/>
-      <w:r>
-        <w:t>actually didn’t</w:t>
-      </w:r>
-      <w:proofErr w:type="gramEnd"/>
-      <w:r>
-        <w:t xml:space="preserve"> do much.</w:t>
-      </w:r>
-    </w:p>
-    <w:p>
-      <w:r>
-        <w:t xml:space="preserve">Need to restructure my code. Use the pseudocode and think how </w:t>
-      </w:r>
-      <w:proofErr w:type="spellStart"/>
-      <w:r>
-        <w:t>ti</w:t>
-      </w:r>
-      <w:proofErr w:type="spellEnd"/>
-      <w:r>
-        <w:t xml:space="preserve"> </w:t>
-      </w:r>
-      <w:proofErr w:type="spellStart"/>
-      <w:r>
-        <w:t>intergrate</w:t>
-      </w:r>
-      <w:proofErr w:type="spellEnd"/>
-      <w:r>
-        <w:t xml:space="preserve"> it into </w:t>
-      </w:r>
-      <w:proofErr w:type="gramStart"/>
-      <w:r>
-        <w:t>unity</w:t>
-      </w:r>
-      <w:proofErr w:type="gramEnd"/>
+        <w:t>IT'S DONE</w:t>
+      </w:r>
     </w:p>
     <w:p/>
-    <w:p>
-      <w:pPr>
-        <w:pStyle w:val="Heading1"/>
-        <w:rPr>
-          <w:lang w:val="en-US"/>
-        </w:rPr>
-      </w:pPr>
-      <w:r>
-        <w:rPr>
-          <w:lang w:val="en-US"/>
-        </w:rPr>
-        <w:lastRenderedPageBreak/>
-        <w:t>DAY13 (17-03-2023)</w:t>
-      </w:r>
-    </w:p>
-    <w:p>
-      <w:pPr>
-        <w:rPr>
-          <w:lang w:val="en-US"/>
-        </w:rPr>
-      </w:pPr>
-      <w:r>
-        <w:rPr>
-          <w:lang w:val="en-US"/>
-        </w:rPr>
-        <w:t xml:space="preserve">Combination day! Big day! </w:t>
-      </w:r>
-      <w:proofErr w:type="spellStart"/>
-      <w:r>
-        <w:rPr>
-          <w:lang w:val="en-US"/>
-        </w:rPr>
-        <w:t>Acutal</w:t>
-      </w:r>
-      <w:proofErr w:type="spellEnd"/>
-      <w:r>
-        <w:rPr>
-          <w:lang w:val="en-US"/>
-        </w:rPr>
-        <w:t xml:space="preserve"> unity with pseudocode!</w:t>
-      </w:r>
-    </w:p>
-    <w:p>
-      <w:pPr>
-        <w:rPr>
-          <w:lang w:val="en-US"/>
-        </w:rPr>
-      </w:pPr>
-      <w:r>
-        <w:rPr>
-          <w:lang w:val="en-US"/>
-        </w:rPr>
-        <w:t xml:space="preserve">Realized </w:t>
-      </w:r>
-      <w:proofErr w:type="gramStart"/>
-      <w:r>
-        <w:rPr>
-          <w:lang w:val="en-US"/>
-        </w:rPr>
-        <w:t>need</w:t>
-      </w:r>
-      <w:proofErr w:type="gramEnd"/>
-      <w:r>
-        <w:rPr>
-          <w:lang w:val="en-US"/>
-        </w:rPr>
-        <w:t xml:space="preserve"> to do some serious restructuring. Especially with accessing variables and class structure etc. Need to think and </w:t>
-      </w:r>
-      <w:proofErr w:type="gramStart"/>
-      <w:r>
-        <w:rPr>
-          <w:lang w:val="en-US"/>
-        </w:rPr>
-        <w:t>structure</w:t>
-      </w:r>
-      <w:proofErr w:type="gramEnd"/>
-    </w:p>
-    <w:p>
-      <w:pPr>
-        <w:rPr>
-          <w:lang w:val="en-US"/>
-        </w:rPr>
-      </w:pPr>
-      <w:r>
-        <w:rPr>
-          <w:lang w:val="en-US"/>
-        </w:rPr>
-        <w:t>Focused on implementing the actual camera following.</w:t>
-      </w:r>
-    </w:p>
-    <w:p>
-      <w:pPr>
-        <w:rPr>
-          <w:lang w:val="en-US"/>
-        </w:rPr>
-      </w:pPr>
-      <w:r>
-        <w:rPr>
-          <w:lang w:val="en-US"/>
-        </w:rPr>
-        <w:t xml:space="preserve">Couldn’t implement camera following. </w:t>
-      </w:r>
-      <w:proofErr w:type="spellStart"/>
-      <w:r>
-        <w:rPr>
-          <w:lang w:val="en-US"/>
-        </w:rPr>
-        <w:t>Theres</w:t>
-      </w:r>
-      <w:proofErr w:type="spellEnd"/>
-      <w:r>
-        <w:rPr>
-          <w:lang w:val="en-US"/>
-        </w:rPr>
-        <w:t xml:space="preserve"> something wrong with my  Unity simulation I think.</w:t>
-      </w:r>
-    </w:p>
-    <w:p>
-      <w:pPr>
-        <w:rPr>
-          <w:lang w:val="en-US"/>
-        </w:rPr>
-      </w:pPr>
-    </w:p>
-    <w:p>
-      <w:pPr>
-        <w:pStyle w:val="Heading2"/>
-        <w:rPr>
-          <w:lang w:val="en-US"/>
-        </w:rPr>
-      </w:pPr>
-      <w:r>
-        <w:rPr>
-          <w:lang w:val="en-US"/>
-        </w:rPr>
-        <w:t xml:space="preserve">Wheel Class: </w:t>
-      </w:r>
-    </w:p>
-    <w:p>
-      <w:pPr>
-        <w:rPr>
-          <w:lang w:val="en-US"/>
-        </w:rPr>
-      </w:pPr>
-      <w:r>
-        <w:rPr>
-          <w:lang w:val="en-US"/>
-        </w:rPr>
-        <w:t xml:space="preserve">Added generate wheel </w:t>
-      </w:r>
-      <w:proofErr w:type="gramStart"/>
-      <w:r>
-        <w:rPr>
-          <w:lang w:val="en-US"/>
-        </w:rPr>
-        <w:t>code</w:t>
-      </w:r>
-      <w:proofErr w:type="gramEnd"/>
-    </w:p>
-    <w:p>
-      <w:pPr>
-        <w:rPr>
-          <w:lang w:val="en-US"/>
-        </w:rPr>
-      </w:pPr>
-      <w:r>
-        <w:rPr>
-          <w:lang w:val="en-US"/>
-        </w:rPr>
-        <w:t>Had to change constructors, remember this!</w:t>
-      </w:r>
-    </w:p>
-    <w:p>
-      <w:pPr>
-        <w:rPr>
-          <w:lang w:val="en-US"/>
-        </w:rPr>
-      </w:pPr>
-    </w:p>
-    <w:p>
-      <w:pPr>
-        <w:pStyle w:val="Heading2"/>
-        <w:rPr>
-          <w:lang w:val="en-US"/>
-        </w:rPr>
-      </w:pPr>
-      <w:r>
-        <w:rPr>
-          <w:lang w:val="en-US"/>
-        </w:rPr>
-        <w:t xml:space="preserve">Creature Class: </w:t>
-      </w:r>
-    </w:p>
-    <w:p>
-      <w:pPr>
-        <w:rPr>
-          <w:lang w:val="en-US"/>
-        </w:rPr>
-      </w:pPr>
-      <w:r>
-        <w:rPr>
-          <w:lang w:val="en-US"/>
-        </w:rPr>
-        <w:t>Decided to have mutations happen at the simulation class. The higher the better</w:t>
-      </w:r>
-    </w:p>
-    <w:p>
-      <w:pPr>
-        <w:rPr>
-          <w:lang w:val="en-US"/>
-        </w:rPr>
-      </w:pPr>
-      <w:r>
-        <w:rPr>
-          <w:lang w:val="en-US"/>
-        </w:rPr>
-        <w:t xml:space="preserve">Creature class now has to return </w:t>
-      </w:r>
-      <w:proofErr w:type="gramStart"/>
-      <w:r>
-        <w:rPr>
-          <w:lang w:val="en-US"/>
-        </w:rPr>
-        <w:t>shit</w:t>
-      </w:r>
-      <w:proofErr w:type="gramEnd"/>
-    </w:p>
-    <w:p>
-      <w:pPr>
-        <w:rPr>
-          <w:lang w:val="en-US"/>
-        </w:rPr>
-      </w:pPr>
-    </w:p>
-    <w:p>
-      <w:pPr>
-        <w:rPr>
-          <w:lang w:val="en-US"/>
-        </w:rPr>
-      </w:pPr>
-      <w:proofErr w:type="spellStart"/>
-      <w:r>
-        <w:rPr>
-          <w:lang w:val="en-US"/>
-        </w:rPr>
-        <w:t>Realsied</w:t>
-      </w:r>
-      <w:proofErr w:type="spellEnd"/>
-      <w:r>
-        <w:rPr>
-          <w:lang w:val="en-US"/>
-        </w:rPr>
-        <w:t xml:space="preserve"> need to do some serious </w:t>
-      </w:r>
-      <w:proofErr w:type="spellStart"/>
-      <w:r>
-        <w:rPr>
-          <w:lang w:val="en-US"/>
-        </w:rPr>
-        <w:t>resturcuring</w:t>
-      </w:r>
-      <w:proofErr w:type="spellEnd"/>
-      <w:r>
-        <w:rPr>
-          <w:lang w:val="en-US"/>
-        </w:rPr>
-        <w:t xml:space="preserve">. Especially with accessing variables and class structure etc. Need to think and </w:t>
-      </w:r>
-      <w:proofErr w:type="gramStart"/>
-      <w:r>
-        <w:rPr>
-          <w:lang w:val="en-US"/>
-        </w:rPr>
-        <w:t>structure</w:t>
-      </w:r>
-      <w:proofErr w:type="gramEnd"/>
-    </w:p>
     <w:p/>
     <w:sectPr>
       <w:pgSz w:w="11906" w:h="16838"/>

</xml_diff>

<commit_message>
DAY15 (23-03-2023) Fix camera, but not bestCreature
Tried fixing the getBestCreautre but did not manage. TBF my debugging was braindead and not very critical. Will do it again tomorrow. I did manage to fix the camera thing though, just had to assign the MainCamera gemeObject through the Unity editor interface:

Tomorrow’s Todo: Finally fix this
Get from generation to generation
</commit_message>
<xml_diff>
--- a/WORD DOCS/COMP390 CA2 DEV UPDATED.docx
+++ b/WORD DOCS/COMP390 CA2 DEV UPDATED.docx
@@ -1463,13 +1463,7 @@
         <w:t>Chatpt</w:t>
       </w:r>
       <w:r>
-        <w:t>:</w:t>
-      </w:r>
-      <w:r>
-        <w:t xml:space="preserve"> </w:t>
-      </w:r>
-      <w:r>
-        <w:t>In Unity its Debug.log not Console.writeLine like it is in C#</w:t>
+        <w:t>: In Unity its Debug.log not Console.writeLine like it is in C#</w:t>
       </w:r>
     </w:p>
     <w:p>
@@ -1532,6 +1526,75 @@
     <w:p>
       <w:r>
         <w:t>IT'S DONE</w:t>
+      </w:r>
+    </w:p>
+    <w:p/>
+    <w:p>
+      <w:pPr>
+        <w:pStyle w:val="Heading1"/>
+      </w:pPr>
+      <w:r>
+        <w:t>Day15</w:t>
+      </w:r>
+    </w:p>
+    <w:p>
+      <w:r>
+        <w:t xml:space="preserve">Tried fixing the getBestCreautre but did not manage. TBF my debugging was braindead and not very critical. Will do it again tomorrow. I did manage to fix the camera thing though, just had to assign the </w:t>
+      </w:r>
+      <w:r>
+        <w:lastRenderedPageBreak/>
+        <w:t>MainCamera gemeObject through the Unity editior interface:</w:t>
+      </w:r>
+      <w:r>
+        <w:br/>
+      </w:r>
+      <w:r>
+        <w:drawing>
+          <wp:inline distT="0" distB="0" distL="0" distR="0" wp14:anchorId="0540B1C0" wp14:editId="1DEFC268">
+            <wp:extent cx="5496692" cy="4477375"/>
+            <wp:effectExtent l="0" t="0" r="8890" b="0"/>
+            <wp:docPr id="2" name="Picture 2" descr="A picture containing text, screenshot, monitor, black&#10;&#10;Description automatically generated"/>
+            <wp:cNvGraphicFramePr>
+              <a:graphicFrameLocks xmlns:a="http://schemas.openxmlformats.org/drawingml/2006/main" noChangeAspect="1"/>
+            </wp:cNvGraphicFramePr>
+            <a:graphic xmlns:a="http://schemas.openxmlformats.org/drawingml/2006/main">
+              <a:graphicData uri="http://schemas.openxmlformats.org/drawingml/2006/picture">
+                <pic:pic xmlns:pic="http://schemas.openxmlformats.org/drawingml/2006/picture">
+                  <pic:nvPicPr>
+                    <pic:cNvPr id="1" name="Picture 1" descr="A picture containing text, screenshot, monitor, black&#10;&#10;Description automatically generated"/>
+                    <pic:cNvPicPr/>
+                  </pic:nvPicPr>
+                  <pic:blipFill>
+                    <a:blip r:embed="rId12"/>
+                    <a:stretch>
+                      <a:fillRect/>
+                    </a:stretch>
+                  </pic:blipFill>
+                  <pic:spPr>
+                    <a:xfrm>
+                      <a:off x="0" y="0"/>
+                      <a:ext cx="5496692" cy="4477375"/>
+                    </a:xfrm>
+                    <a:prstGeom prst="rect">
+                      <a:avLst/>
+                    </a:prstGeom>
+                  </pic:spPr>
+                </pic:pic>
+              </a:graphicData>
+            </a:graphic>
+          </wp:inline>
+        </w:drawing>
+      </w:r>
+    </w:p>
+    <w:p/>
+    <w:p>
+      <w:r>
+        <w:t>Tommorow’s toDo: Finally fix this</w:t>
+      </w:r>
+    </w:p>
+    <w:p>
+      <w:r>
+        <w:t>Get from generation to generation</w:t>
       </w:r>
     </w:p>
     <w:p/>

</xml_diff>

<commit_message>
DAY17 Colors(almost) and passing values
FINALLY MANAGED TO PASS FROM CLASS TO CLASS
Noticed that mutations matter. With no mutations the creatures get stuck to only one type of creature which is basically the exact same
Also think I need to change the way the speed interacts with the creature.
WITH NO MUTATIONS THE CREATURES ENDS UP BEING DIFFERNET EACH TIME WITH THE SAME NEIRONMENT
WITH MUTAITONS IT ALWAYS ENDS UP BEING THE SAME( THE MOST EFFICIENT ONE)

Colors:
Mutaitons: shades of purple
Normal: Shades of grey
Assign colour aporpierlty? Like depending on the parents and also, the bigger the wheels, the darker the color
-	Did colors(almost
-	Values pass from gen to gen
Next:
-	Fix gen colors 100%
-	Some Interface showing generation
-	Database?

-Different tpes of wheels
</commit_message>
<xml_diff>
--- a/WORD DOCS/COMP390 CA2 DEV UPDATED.docx
+++ b/WORD DOCS/COMP390 CA2 DEV UPDATED.docx
@@ -107,13 +107,8 @@
     </w:p>
     <w:p>
       <w:r>
-        <w:t xml:space="preserve">Other creature characteristics will be calculated </w:t>
-      </w:r>
-      <w:proofErr w:type="gramStart"/>
-      <w:r>
-        <w:t>smiarly</w:t>
-      </w:r>
-      <w:proofErr w:type="gramEnd"/>
+        <w:t>Other creature characteristics will be calculated smiarly</w:t>
+      </w:r>
     </w:p>
     <w:p>
       <w:r>
@@ -216,13 +211,8 @@
       </w:pPr>
       <w:r>
         <w:lastRenderedPageBreak/>
-        <w:t xml:space="preserve">Find ou how creatures can actually </w:t>
-      </w:r>
-      <w:proofErr w:type="gramStart"/>
-      <w:r>
-        <w:t>move</w:t>
-      </w:r>
-      <w:proofErr w:type="gramEnd"/>
+        <w:t>Find ou how creatures can actually move</w:t>
+      </w:r>
     </w:p>
     <w:p>
       <w:pPr>
@@ -233,13 +223,8 @@
         </w:numPr>
       </w:pPr>
       <w:r>
-        <w:t xml:space="preserve">Backup my </w:t>
-      </w:r>
-      <w:proofErr w:type="gramStart"/>
-      <w:r>
-        <w:t>shit</w:t>
-      </w:r>
-      <w:proofErr w:type="gramEnd"/>
+        <w:t>Backup my shit</w:t>
+      </w:r>
     </w:p>
     <w:p>
       <w:r>
@@ -255,13 +240,8 @@
         </w:numPr>
       </w:pPr>
       <w:r>
-        <w:t xml:space="preserve">Start generating </w:t>
-      </w:r>
-      <w:proofErr w:type="gramStart"/>
-      <w:r>
-        <w:t>creatures</w:t>
-      </w:r>
-      <w:proofErr w:type="gramEnd"/>
+        <w:t>Start generating creatures</w:t>
+      </w:r>
     </w:p>
     <w:p>
       <w:r>
@@ -307,15 +287,7 @@
     <w:p>
       <w:r>
         <w:tab/>
-        <w:t xml:space="preserve">-probaly like you would do on </w:t>
-      </w:r>
-      <w:proofErr w:type="gramStart"/>
-      <w:r>
-        <w:t>eg</w:t>
-      </w:r>
-      <w:proofErr w:type="gramEnd"/>
-      <w:r>
-        <w:t xml:space="preserve"> a mario game</w:t>
+        <w:t>-probaly like you would do on eg a mario game</w:t>
       </w:r>
     </w:p>
     <w:p>
@@ -334,15 +306,7 @@
     </w:p>
     <w:p>
       <w:r>
-        <w:t xml:space="preserve">Lots have changed. Have figured out how to </w:t>
-      </w:r>
-      <w:proofErr w:type="gramStart"/>
-      <w:r>
-        <w:t>implemented</w:t>
-      </w:r>
-      <w:proofErr w:type="gramEnd"/>
-      <w:r>
-        <w:t xml:space="preserve"> movement in Unity. With cars its actually not that bad. There is a txt file for some notes.</w:t>
+        <w:t>Lots have changed. Have figured out how to implemented movement in Unity. With cars its actually not that bad. There is a txt file for some notes.</w:t>
       </w:r>
     </w:p>
     <w:p>
@@ -412,13 +376,8 @@
         </w:numPr>
       </w:pPr>
       <w:r>
-        <w:t xml:space="preserve">Create a simple </w:t>
-      </w:r>
-      <w:proofErr w:type="gramStart"/>
-      <w:r>
-        <w:t>environment</w:t>
-      </w:r>
-      <w:proofErr w:type="gramEnd"/>
+        <w:t>Create a simple environment</w:t>
+      </w:r>
     </w:p>
     <w:p>
       <w:pPr>
@@ -429,13 +388,8 @@
         </w:numPr>
       </w:pPr>
       <w:r>
-        <w:t xml:space="preserve">Figure out transform and </w:t>
-      </w:r>
-      <w:proofErr w:type="gramStart"/>
-      <w:r>
-        <w:t>stuff</w:t>
-      </w:r>
-      <w:proofErr w:type="gramEnd"/>
+        <w:t>Figure out transform and stuff</w:t>
+      </w:r>
     </w:p>
     <w:p>
       <w:pPr>
@@ -459,15 +413,7 @@
     </w:p>
     <w:p>
       <w:r>
-        <w:t xml:space="preserve">Did simple research ons cirpt. It’s </w:t>
-      </w:r>
-      <w:proofErr w:type="gramStart"/>
-      <w:r>
-        <w:t>actually not</w:t>
-      </w:r>
-      <w:proofErr w:type="gramEnd"/>
-      <w:r>
-        <w:t xml:space="preserve"> that hard to generate things. Just need to figure out the sprite editor</w:t>
+        <w:t>Did simple research ons cirpt. It’s actually not that hard to generate things. Just need to figure out the sprite editor</w:t>
       </w:r>
       <w:r>
         <w:t>. Not much done cuz no time( Airport)</w:t>
@@ -539,13 +485,8 @@
         </w:numPr>
       </w:pPr>
       <w:r>
-        <w:t xml:space="preserve">Generate a car with selected </w:t>
-      </w:r>
-      <w:proofErr w:type="gramStart"/>
-      <w:r>
-        <w:t>assets</w:t>
-      </w:r>
-      <w:proofErr w:type="gramEnd"/>
+        <w:t>Generate a car with selected assets</w:t>
+      </w:r>
     </w:p>
     <w:p>
       <w:pPr>
@@ -1665,23 +1606,13 @@
         <w:t>Todo</w:t>
       </w:r>
       <w:r>
-        <w:t xml:space="preserve">: Finally fix </w:t>
-      </w:r>
-      <w:proofErr w:type="gramStart"/>
-      <w:r>
-        <w:t>this</w:t>
-      </w:r>
-      <w:proofErr w:type="gramEnd"/>
-    </w:p>
-    <w:p>
-      <w:r>
-        <w:t xml:space="preserve">Get from generation to </w:t>
-      </w:r>
-      <w:proofErr w:type="gramStart"/>
-      <w:r>
-        <w:t>generation</w:t>
-      </w:r>
-      <w:proofErr w:type="gramEnd"/>
+        <w:t>: Finally fix this</w:t>
+      </w:r>
+    </w:p>
+    <w:p>
+      <w:r>
+        <w:t>Get from generation to generation</w:t>
+      </w:r>
     </w:p>
     <w:p/>
     <w:p>
@@ -1694,13 +1625,8 @@
     </w:p>
     <w:p>
       <w:r>
-        <w:t xml:space="preserve">Managed to get a scene restarter working! Much help from ChatGpt telling me how to do things. I didn’t need to spend hours googling </w:t>
-      </w:r>
-      <w:proofErr w:type="gramStart"/>
-      <w:r>
-        <w:t>stuff</w:t>
-      </w:r>
-      <w:proofErr w:type="gramEnd"/>
+        <w:t>Managed to get a scene restarter working! Much help from ChatGpt telling me how to do things. I didn’t need to spend hours googling stuff</w:t>
+      </w:r>
     </w:p>
     <w:p/>
     <w:p>
@@ -3110,7 +3036,6 @@
         </w:rPr>
         <w:t>42</w:t>
       </w:r>
-      <w:proofErr w:type="gramStart"/>
       <w:r>
         <w:rPr>
           <w:rFonts w:ascii="inherit" w:eastAsia="Times New Roman" w:hAnsi="inherit" w:cs="Courier New"/>
@@ -3120,19 +3045,7 @@
           <w:bdr w:val="single" w:sz="2" w:space="1" w:color="D9D9E3" w:frame="1"/>
           <w:lang w:val="en-US" w:bidi="he-IL"/>
         </w:rPr>
-        <w:t>);</w:t>
-      </w:r>
-      <w:proofErr w:type="gramEnd"/>
-      <w:r>
-        <w:rPr>
-          <w:rFonts w:ascii="inherit" w:eastAsia="Times New Roman" w:hAnsi="inherit" w:cs="Courier New"/>
-          <w:color w:val="FFFFFF"/>
-          <w:sz w:val="20"/>
-          <w:szCs w:val="20"/>
-          <w:bdr w:val="single" w:sz="2" w:space="1" w:color="D9D9E3" w:frame="1"/>
-          <w:lang w:val="en-US" w:bidi="he-IL"/>
-        </w:rPr>
-        <w:t xml:space="preserve"> </w:t>
+        <w:t xml:space="preserve">); </w:t>
       </w:r>
     </w:p>
     <w:p>
@@ -3226,27 +3139,7 @@
           <w:szCs w:val="21"/>
           <w:lang w:val="en-US" w:bidi="he-IL"/>
         </w:rPr>
-        <w:t xml:space="preserve">That's it! Now your scene will </w:t>
-      </w:r>
-      <w:proofErr w:type="gramStart"/>
-      <w:r>
-        <w:rPr>
-          <w:rFonts w:ascii="Segoe UI" w:eastAsia="Times New Roman" w:hAnsi="Segoe UI" w:cs="Segoe UI"/>
-          <w:sz w:val="21"/>
-          <w:szCs w:val="21"/>
-          <w:lang w:val="en-US" w:bidi="he-IL"/>
-        </w:rPr>
-        <w:t>restart</w:t>
-      </w:r>
-      <w:proofErr w:type="gramEnd"/>
-      <w:r>
-        <w:rPr>
-          <w:rFonts w:ascii="Segoe UI" w:eastAsia="Times New Roman" w:hAnsi="Segoe UI" w:cs="Segoe UI"/>
-          <w:sz w:val="21"/>
-          <w:szCs w:val="21"/>
-          <w:lang w:val="en-US" w:bidi="he-IL"/>
-        </w:rPr>
-        <w:t xml:space="preserve"> and the necessary values will be passed to it.</w:t>
+        <w:t>That's it! Now your scene will restart and the necessary values will be passed to it.</w:t>
       </w:r>
     </w:p>
     <w:p>
@@ -3431,19 +3324,8 @@
           <w:szCs w:val="21"/>
           <w:lang w:val="en-US" w:bidi="he-IL"/>
         </w:rPr>
-        <w:t>Tell me more about ' SceneManager.</w:t>
-      </w:r>
-      <w:proofErr w:type="gramStart"/>
-      <w:r>
-        <w:rPr>
-          <w:rFonts w:ascii="Segoe UI" w:eastAsia="Times New Roman" w:hAnsi="Segoe UI" w:cs="Segoe UI"/>
-          <w:sz w:val="21"/>
-          <w:szCs w:val="21"/>
-          <w:lang w:val="en-US" w:bidi="he-IL"/>
-        </w:rPr>
-        <w:t>sceneLoaded'</w:t>
-      </w:r>
-      <w:proofErr w:type="gramEnd"/>
+        <w:t>Tell me more about ' SceneManager.sceneLoaded'</w:t>
+      </w:r>
     </w:p>
     <w:p>
       <w:pPr>
@@ -4056,27 +3938,7 @@
           <w:szCs w:val="21"/>
           <w:lang w:val="en-US" w:bidi="he-IL"/>
         </w:rPr>
-        <w:t xml:space="preserve"> event will be triggered for the new scene after it has finished loading. This means that you can use this event to pass values from the current scene to the new scene, </w:t>
-      </w:r>
-      <w:proofErr w:type="gramStart"/>
-      <w:r>
-        <w:rPr>
-          <w:rFonts w:ascii="Segoe UI" w:eastAsia="Times New Roman" w:hAnsi="Segoe UI" w:cs="Segoe UI"/>
-          <w:sz w:val="21"/>
-          <w:szCs w:val="21"/>
-          <w:lang w:val="en-US" w:bidi="he-IL"/>
-        </w:rPr>
-        <w:t>as long as</w:t>
-      </w:r>
-      <w:proofErr w:type="gramEnd"/>
-      <w:r>
-        <w:rPr>
-          <w:rFonts w:ascii="Segoe UI" w:eastAsia="Times New Roman" w:hAnsi="Segoe UI" w:cs="Segoe UI"/>
-          <w:sz w:val="21"/>
-          <w:szCs w:val="21"/>
-          <w:lang w:val="en-US" w:bidi="he-IL"/>
-        </w:rPr>
-        <w:t xml:space="preserve"> you store those values somewhere persistent, like </w:t>
+        <w:t xml:space="preserve"> event will be triggered for the new scene after it has finished loading. This means that you can use this event to pass values from the current scene to the new scene, as long as you store those values somewhere persistent, like </w:t>
       </w:r>
       <w:r>
         <w:rPr>
@@ -4282,39 +4144,8 @@
           <w:szCs w:val="21"/>
           <w:lang w:val="en-US" w:bidi="he-IL"/>
         </w:rPr>
-        <w:t xml:space="preserve">What </w:t>
-      </w:r>
-      <w:proofErr w:type="gramStart"/>
-      <w:r>
-        <w:rPr>
-          <w:rFonts w:ascii="Segoe UI" w:eastAsia="Times New Roman" w:hAnsi="Segoe UI" w:cs="Segoe UI"/>
-          <w:sz w:val="21"/>
-          <w:szCs w:val="21"/>
-          <w:lang w:val="en-US" w:bidi="he-IL"/>
-        </w:rPr>
-        <w:t>is</w:t>
-      </w:r>
-      <w:proofErr w:type="gramEnd"/>
-      <w:r>
-        <w:rPr>
-          <w:rFonts w:ascii="Segoe UI" w:eastAsia="Times New Roman" w:hAnsi="Segoe UI" w:cs="Segoe UI"/>
-          <w:sz w:val="21"/>
-          <w:szCs w:val="21"/>
-          <w:lang w:val="en-US" w:bidi="he-IL"/>
-        </w:rPr>
-        <w:t xml:space="preserve"> PlayerPrefs? in simple </w:t>
-      </w:r>
-      <w:proofErr w:type="gramStart"/>
-      <w:r>
-        <w:rPr>
-          <w:rFonts w:ascii="Segoe UI" w:eastAsia="Times New Roman" w:hAnsi="Segoe UI" w:cs="Segoe UI"/>
-          <w:sz w:val="21"/>
-          <w:szCs w:val="21"/>
-          <w:lang w:val="en-US" w:bidi="he-IL"/>
-        </w:rPr>
-        <w:t>terms</w:t>
-      </w:r>
-      <w:proofErr w:type="gramEnd"/>
+        <w:t>What is PlayerPrefs? in simple terms</w:t>
+      </w:r>
     </w:p>
     <w:p>
       <w:pPr>
@@ -4710,31 +4541,7 @@
           <w:bdr w:val="single" w:sz="2" w:space="1" w:color="D9D9E3" w:frame="1"/>
           <w:lang w:val="en-US" w:bidi="he-IL"/>
         </w:rPr>
-        <w:t xml:space="preserve"> + retrievedString</w:t>
-      </w:r>
-      <w:proofErr w:type="gramStart"/>
-      <w:r>
-        <w:rPr>
-          <w:rFonts w:ascii="inherit" w:eastAsia="Times New Roman" w:hAnsi="inherit" w:cs="Courier New"/>
-          <w:color w:val="FFFFFF"/>
-          <w:sz w:val="20"/>
-          <w:szCs w:val="20"/>
-          <w:bdr w:val="single" w:sz="2" w:space="1" w:color="D9D9E3" w:frame="1"/>
-          <w:lang w:val="en-US" w:bidi="he-IL"/>
-        </w:rPr>
-        <w:t>);</w:t>
-      </w:r>
-      <w:proofErr w:type="gramEnd"/>
-      <w:r>
-        <w:rPr>
-          <w:rFonts w:ascii="inherit" w:eastAsia="Times New Roman" w:hAnsi="inherit" w:cs="Courier New"/>
-          <w:color w:val="FFFFFF"/>
-          <w:sz w:val="20"/>
-          <w:szCs w:val="20"/>
-          <w:bdr w:val="single" w:sz="2" w:space="1" w:color="D9D9E3" w:frame="1"/>
-          <w:lang w:val="en-US" w:bidi="he-IL"/>
-        </w:rPr>
-        <w:t xml:space="preserve"> </w:t>
+        <w:t xml:space="preserve"> + retrievedString); </w:t>
       </w:r>
     </w:p>
     <w:p>
@@ -5130,27 +4937,7 @@
           <w:szCs w:val="21"/>
           <w:lang w:val="en-US" w:bidi="he-IL"/>
         </w:rPr>
-        <w:t xml:space="preserve">Tell me more about this line of code: SceneManager.sceneLoaded += </w:t>
-      </w:r>
-      <w:proofErr w:type="gramStart"/>
-      <w:r>
-        <w:rPr>
-          <w:rFonts w:ascii="Segoe UI" w:eastAsia="Times New Roman" w:hAnsi="Segoe UI" w:cs="Segoe UI"/>
-          <w:sz w:val="21"/>
-          <w:szCs w:val="21"/>
-          <w:lang w:val="en-US" w:bidi="he-IL"/>
-        </w:rPr>
-        <w:t>OnSceneLoaded;</w:t>
-      </w:r>
-      <w:proofErr w:type="gramEnd"/>
-      <w:r>
-        <w:rPr>
-          <w:rFonts w:ascii="Segoe UI" w:eastAsia="Times New Roman" w:hAnsi="Segoe UI" w:cs="Segoe UI"/>
-          <w:sz w:val="21"/>
-          <w:szCs w:val="21"/>
-          <w:lang w:val="en-US" w:bidi="he-IL"/>
-        </w:rPr>
-        <w:t xml:space="preserve"> </w:t>
+        <w:t xml:space="preserve">Tell me more about this line of code: SceneManager.sceneLoaded += OnSceneLoaded; </w:t>
       </w:r>
     </w:p>
     <w:p>
@@ -5567,27 +5354,7 @@
           <w:szCs w:val="21"/>
           <w:lang w:val="en-US" w:bidi="he-IL"/>
         </w:rPr>
-        <w:t xml:space="preserve"> object representing the mode in which the scene was loaded (</w:t>
-      </w:r>
-      <w:proofErr w:type="gramStart"/>
-      <w:r>
-        <w:rPr>
-          <w:rFonts w:ascii="Segoe UI" w:eastAsia="Times New Roman" w:hAnsi="Segoe UI" w:cs="Segoe UI"/>
-          <w:sz w:val="21"/>
-          <w:szCs w:val="21"/>
-          <w:lang w:val="en-US" w:bidi="he-IL"/>
-        </w:rPr>
-        <w:t>e.g.</w:t>
-      </w:r>
-      <w:proofErr w:type="gramEnd"/>
-      <w:r>
-        <w:rPr>
-          <w:rFonts w:ascii="Segoe UI" w:eastAsia="Times New Roman" w:hAnsi="Segoe UI" w:cs="Segoe UI"/>
-          <w:sz w:val="21"/>
-          <w:szCs w:val="21"/>
-          <w:lang w:val="en-US" w:bidi="he-IL"/>
-        </w:rPr>
-        <w:t xml:space="preserve"> Single, Additive, etc.). You can use these parameters to perform actions when a new scene is loaded, such as initializing objects or passing values between scenes.</w:t>
+        <w:t xml:space="preserve"> object representing the mode in which the scene was loaded (e.g. Single, Additive, etc.). You can use these parameters to perform actions when a new scene is loaded, such as initializing objects or passing values between scenes.</w:t>
       </w:r>
     </w:p>
     <w:p>
@@ -5788,19 +5555,8 @@
           <w:szCs w:val="18"/>
           <w:lang w:val="en-US" w:bidi="he-IL"/>
         </w:rPr>
-        <w:t xml:space="preserve">Copy </w:t>
-      </w:r>
-      <w:proofErr w:type="gramStart"/>
-      <w:r>
-        <w:rPr>
-          <w:rFonts w:ascii="Segoe UI" w:eastAsia="Times New Roman" w:hAnsi="Segoe UI" w:cs="Segoe UI"/>
-          <w:sz w:val="18"/>
-          <w:szCs w:val="18"/>
-          <w:lang w:val="en-US" w:bidi="he-IL"/>
-        </w:rPr>
-        <w:t>code</w:t>
-      </w:r>
-      <w:proofErr w:type="gramEnd"/>
+        <w:t>Copy code</w:t>
+      </w:r>
     </w:p>
     <w:p>
       <w:pPr>
@@ -5845,31 +5601,7 @@
           <w:bdr w:val="single" w:sz="2" w:space="1" w:color="D9D9E3" w:frame="1"/>
           <w:lang w:val="en-US" w:bidi="he-IL"/>
         </w:rPr>
-        <w:t xml:space="preserve">SceneManager.sceneLoaded -= </w:t>
-      </w:r>
-      <w:proofErr w:type="gramStart"/>
-      <w:r>
-        <w:rPr>
-          <w:rFonts w:ascii="inherit" w:eastAsia="Times New Roman" w:hAnsi="inherit" w:cs="Courier New"/>
-          <w:color w:val="FFFFFF"/>
-          <w:sz w:val="20"/>
-          <w:szCs w:val="20"/>
-          <w:bdr w:val="single" w:sz="2" w:space="1" w:color="D9D9E3" w:frame="1"/>
-          <w:lang w:val="en-US" w:bidi="he-IL"/>
-        </w:rPr>
-        <w:t>OnSceneLoaded;</w:t>
-      </w:r>
-      <w:proofErr w:type="gramEnd"/>
-      <w:r>
-        <w:rPr>
-          <w:rFonts w:ascii="inherit" w:eastAsia="Times New Roman" w:hAnsi="inherit" w:cs="Courier New"/>
-          <w:color w:val="FFFFFF"/>
-          <w:sz w:val="20"/>
-          <w:szCs w:val="20"/>
-          <w:bdr w:val="single" w:sz="2" w:space="1" w:color="D9D9E3" w:frame="1"/>
-          <w:lang w:val="en-US" w:bidi="he-IL"/>
-        </w:rPr>
-        <w:t xml:space="preserve"> </w:t>
+        <w:t xml:space="preserve">SceneManager.sceneLoaded -= OnSceneLoaded; </w:t>
       </w:r>
     </w:p>
     <w:p>
@@ -6122,27 +5854,7 @@
           <w:szCs w:val="21"/>
           <w:lang w:val="en-US" w:bidi="he-IL"/>
         </w:rPr>
-        <w:t xml:space="preserve">how else could i write that line of code, in simpler </w:t>
-      </w:r>
-      <w:proofErr w:type="gramStart"/>
-      <w:r>
-        <w:rPr>
-          <w:rFonts w:ascii="Segoe UI" w:eastAsia="Times New Roman" w:hAnsi="Segoe UI" w:cs="Segoe UI"/>
-          <w:sz w:val="21"/>
-          <w:szCs w:val="21"/>
-          <w:lang w:val="en-US" w:bidi="he-IL"/>
-        </w:rPr>
-        <w:t>terms</w:t>
-      </w:r>
-      <w:proofErr w:type="gramEnd"/>
-      <w:r>
-        <w:rPr>
-          <w:rFonts w:ascii="Segoe UI" w:eastAsia="Times New Roman" w:hAnsi="Segoe UI" w:cs="Segoe UI"/>
-          <w:sz w:val="21"/>
-          <w:szCs w:val="21"/>
-          <w:lang w:val="en-US" w:bidi="he-IL"/>
-        </w:rPr>
-        <w:t xml:space="preserve"> </w:t>
+        <w:t xml:space="preserve">how else could i write that line of code, in simpler terms </w:t>
       </w:r>
     </w:p>
     <w:p>
@@ -7208,27 +6920,7 @@
           <w:szCs w:val="21"/>
           <w:lang w:val="en-US" w:bidi="he-IL"/>
         </w:rPr>
-        <w:t xml:space="preserve"> object representing the mode in which the scene was loaded (</w:t>
-      </w:r>
-      <w:proofErr w:type="gramStart"/>
-      <w:r>
-        <w:rPr>
-          <w:rFonts w:ascii="Segoe UI" w:eastAsia="Times New Roman" w:hAnsi="Segoe UI" w:cs="Segoe UI"/>
-          <w:sz w:val="21"/>
-          <w:szCs w:val="21"/>
-          <w:lang w:val="en-US" w:bidi="he-IL"/>
-        </w:rPr>
-        <w:t>e.g.</w:t>
-      </w:r>
-      <w:proofErr w:type="gramEnd"/>
-      <w:r>
-        <w:rPr>
-          <w:rFonts w:ascii="Segoe UI" w:eastAsia="Times New Roman" w:hAnsi="Segoe UI" w:cs="Segoe UI"/>
-          <w:sz w:val="21"/>
-          <w:szCs w:val="21"/>
-          <w:lang w:val="en-US" w:bidi="he-IL"/>
-        </w:rPr>
-        <w:t xml:space="preserve"> Single, Additive, etc.).</w:t>
+        <w:t xml:space="preserve"> object representing the mode in which the scene was loaded (e.g. Single, Additive, etc.).</w:t>
       </w:r>
     </w:p>
     <w:p>
@@ -7343,27 +7035,7 @@
           <w:szCs w:val="21"/>
           <w:lang w:val="en-US" w:bidi="he-IL"/>
         </w:rPr>
-        <w:t xml:space="preserve"> method (</w:t>
-      </w:r>
-      <w:proofErr w:type="gramStart"/>
-      <w:r>
-        <w:rPr>
-          <w:rFonts w:ascii="Segoe UI" w:eastAsia="Times New Roman" w:hAnsi="Segoe UI" w:cs="Segoe UI"/>
-          <w:sz w:val="21"/>
-          <w:szCs w:val="21"/>
-          <w:lang w:val="en-US" w:bidi="he-IL"/>
-        </w:rPr>
-        <w:t>i.e.</w:t>
-      </w:r>
-      <w:proofErr w:type="gramEnd"/>
-      <w:r>
-        <w:rPr>
-          <w:rFonts w:ascii="Segoe UI" w:eastAsia="Times New Roman" w:hAnsi="Segoe UI" w:cs="Segoe UI"/>
-          <w:sz w:val="21"/>
-          <w:szCs w:val="21"/>
-          <w:lang w:val="en-US" w:bidi="he-IL"/>
-        </w:rPr>
-        <w:t xml:space="preserve"> taking a </w:t>
+        <w:t xml:space="preserve"> method (i.e. taking a </w:t>
       </w:r>
       <w:r>
         <w:rPr>
@@ -8431,31 +8103,7 @@
           <w:bdr w:val="single" w:sz="2" w:space="1" w:color="D9D9E3" w:frame="1"/>
           <w:lang w:val="en-US" w:bidi="he-IL"/>
         </w:rPr>
-        <w:t xml:space="preserve"> UnityEngine.</w:t>
-      </w:r>
-      <w:proofErr w:type="gramStart"/>
-      <w:r>
-        <w:rPr>
-          <w:rFonts w:ascii="inherit" w:eastAsia="Times New Roman" w:hAnsi="inherit" w:cs="Courier New"/>
-          <w:color w:val="FFFFFF"/>
-          <w:sz w:val="20"/>
-          <w:szCs w:val="20"/>
-          <w:bdr w:val="single" w:sz="2" w:space="1" w:color="D9D9E3" w:frame="1"/>
-          <w:lang w:val="en-US" w:bidi="he-IL"/>
-        </w:rPr>
-        <w:t>SceneManagement;</w:t>
-      </w:r>
-      <w:proofErr w:type="gramEnd"/>
-      <w:r>
-        <w:rPr>
-          <w:rFonts w:ascii="inherit" w:eastAsia="Times New Roman" w:hAnsi="inherit" w:cs="Courier New"/>
-          <w:color w:val="FFFFFF"/>
-          <w:sz w:val="20"/>
-          <w:szCs w:val="20"/>
-          <w:bdr w:val="single" w:sz="2" w:space="1" w:color="D9D9E3" w:frame="1"/>
-          <w:lang w:val="en-US" w:bidi="he-IL"/>
-        </w:rPr>
-        <w:t xml:space="preserve"> </w:t>
+        <w:t xml:space="preserve"> UnityEngine.SceneManagement; </w:t>
       </w:r>
     </w:p>
     <w:p>
@@ -8502,27 +8150,7 @@
           <w:szCs w:val="21"/>
           <w:lang w:val="en-US" w:bidi="he-IL"/>
         </w:rPr>
-        <w:t xml:space="preserve"> class should be recognized by the </w:t>
-      </w:r>
-      <w:proofErr w:type="gramStart"/>
-      <w:r>
-        <w:rPr>
-          <w:rFonts w:ascii="Segoe UI" w:eastAsia="Times New Roman" w:hAnsi="Segoe UI" w:cs="Segoe UI"/>
-          <w:sz w:val="21"/>
-          <w:szCs w:val="21"/>
-          <w:lang w:val="en-US" w:bidi="he-IL"/>
-        </w:rPr>
-        <w:t>compiler</w:t>
-      </w:r>
-      <w:proofErr w:type="gramEnd"/>
-      <w:r>
-        <w:rPr>
-          <w:rFonts w:ascii="Segoe UI" w:eastAsia="Times New Roman" w:hAnsi="Segoe UI" w:cs="Segoe UI"/>
-          <w:sz w:val="21"/>
-          <w:szCs w:val="21"/>
-          <w:lang w:val="en-US" w:bidi="he-IL"/>
-        </w:rPr>
-        <w:t xml:space="preserve"> and you should be able to use it in your script without any issues.</w:t>
+        <w:t xml:space="preserve"> class should be recognized by the compiler and you should be able to use it in your script without any issues.</w:t>
       </w:r>
     </w:p>
     <w:p>
@@ -11704,27 +11332,7 @@
           <w:szCs w:val="21"/>
           <w:lang w:val="en-US" w:bidi="he-IL"/>
         </w:rPr>
-        <w:t xml:space="preserve"> represents the amount of time that has passed since the last frame was rendered, so this value will be very small (</w:t>
-      </w:r>
-      <w:proofErr w:type="gramStart"/>
-      <w:r>
-        <w:rPr>
-          <w:rFonts w:ascii="Segoe UI" w:eastAsia="Times New Roman" w:hAnsi="Segoe UI" w:cs="Segoe UI"/>
-          <w:sz w:val="21"/>
-          <w:szCs w:val="21"/>
-          <w:lang w:val="en-US" w:bidi="he-IL"/>
-        </w:rPr>
-        <w:t>e.g.</w:t>
-      </w:r>
-      <w:proofErr w:type="gramEnd"/>
-      <w:r>
-        <w:rPr>
-          <w:rFonts w:ascii="Segoe UI" w:eastAsia="Times New Roman" w:hAnsi="Segoe UI" w:cs="Segoe UI"/>
-          <w:sz w:val="21"/>
-          <w:szCs w:val="21"/>
-          <w:lang w:val="en-US" w:bidi="he-IL"/>
-        </w:rPr>
-        <w:t xml:space="preserve"> around 0.016 seconds for a 60 FPS game).</w:t>
+        <w:t xml:space="preserve"> represents the amount of time that has passed since the last frame was rendered, so this value will be very small (e.g. around 0.016 seconds for a 60 FPS game).</w:t>
       </w:r>
     </w:p>
     <w:p>
@@ -12451,7 +12059,6 @@
         </w:rPr>
         <w:t>2</w:t>
       </w:r>
-      <w:proofErr w:type="gramStart"/>
       <w:r>
         <w:rPr>
           <w:rFonts w:ascii="inherit" w:eastAsia="Times New Roman" w:hAnsi="inherit" w:cs="Courier New"/>
@@ -12461,19 +12068,7 @@
           <w:bdr w:val="single" w:sz="2" w:space="1" w:color="D9D9E3" w:frame="1"/>
           <w:lang w:val="en-US" w:bidi="he-IL"/>
         </w:rPr>
-        <w:t>);</w:t>
-      </w:r>
-      <w:proofErr w:type="gramEnd"/>
-      <w:r>
-        <w:rPr>
-          <w:rFonts w:ascii="inherit" w:eastAsia="Times New Roman" w:hAnsi="inherit" w:cs="Courier New"/>
-          <w:color w:val="FFFFFF"/>
-          <w:sz w:val="20"/>
-          <w:szCs w:val="20"/>
-          <w:bdr w:val="single" w:sz="2" w:space="1" w:color="D9D9E3" w:frame="1"/>
-          <w:lang w:val="en-US" w:bidi="he-IL"/>
-        </w:rPr>
-        <w:t xml:space="preserve"> </w:t>
+        <w:t xml:space="preserve">); </w:t>
       </w:r>
     </w:p>
     <w:p>
@@ -13086,31 +12681,7 @@
           <w:bdr w:val="single" w:sz="2" w:space="1" w:color="D9D9E3" w:frame="1"/>
           <w:lang w:val="en-US" w:bidi="he-IL"/>
         </w:rPr>
-        <w:t xml:space="preserve"> OtherScript(</w:t>
-      </w:r>
-      <w:proofErr w:type="gramStart"/>
-      <w:r>
-        <w:rPr>
-          <w:rFonts w:ascii="inherit" w:eastAsia="Times New Roman" w:hAnsi="inherit" w:cs="Courier New"/>
-          <w:color w:val="FFFFFF"/>
-          <w:sz w:val="20"/>
-          <w:szCs w:val="20"/>
-          <w:bdr w:val="single" w:sz="2" w:space="1" w:color="D9D9E3" w:frame="1"/>
-          <w:lang w:val="en-US" w:bidi="he-IL"/>
-        </w:rPr>
-        <w:t>);</w:t>
-      </w:r>
-      <w:proofErr w:type="gramEnd"/>
-      <w:r>
-        <w:rPr>
-          <w:rFonts w:ascii="inherit" w:eastAsia="Times New Roman" w:hAnsi="inherit" w:cs="Courier New"/>
-          <w:color w:val="FFFFFF"/>
-          <w:sz w:val="20"/>
-          <w:szCs w:val="20"/>
-          <w:bdr w:val="single" w:sz="2" w:space="1" w:color="D9D9E3" w:frame="1"/>
-          <w:lang w:val="en-US" w:bidi="he-IL"/>
-        </w:rPr>
-        <w:t xml:space="preserve"> </w:t>
+        <w:t xml:space="preserve"> OtherScript(); </w:t>
       </w:r>
     </w:p>
     <w:p>
@@ -13287,31 +12858,7 @@
           <w:bdr w:val="single" w:sz="2" w:space="1" w:color="D9D9E3" w:frame="1"/>
           <w:lang w:val="en-US" w:bidi="he-IL"/>
         </w:rPr>
-        <w:t>otherScript.FunctionName(</w:t>
-      </w:r>
-      <w:proofErr w:type="gramStart"/>
-      <w:r>
-        <w:rPr>
-          <w:rFonts w:ascii="inherit" w:eastAsia="Times New Roman" w:hAnsi="inherit" w:cs="Courier New"/>
-          <w:color w:val="FFFFFF"/>
-          <w:sz w:val="20"/>
-          <w:szCs w:val="20"/>
-          <w:bdr w:val="single" w:sz="2" w:space="1" w:color="D9D9E3" w:frame="1"/>
-          <w:lang w:val="en-US" w:bidi="he-IL"/>
-        </w:rPr>
-        <w:t>);</w:t>
-      </w:r>
-      <w:proofErr w:type="gramEnd"/>
-      <w:r>
-        <w:rPr>
-          <w:rFonts w:ascii="inherit" w:eastAsia="Times New Roman" w:hAnsi="inherit" w:cs="Courier New"/>
-          <w:color w:val="FFFFFF"/>
-          <w:sz w:val="20"/>
-          <w:szCs w:val="20"/>
-          <w:bdr w:val="single" w:sz="2" w:space="1" w:color="D9D9E3" w:frame="1"/>
-          <w:lang w:val="en-US" w:bidi="he-IL"/>
-        </w:rPr>
-        <w:t xml:space="preserve"> </w:t>
+        <w:t xml:space="preserve">otherScript.FunctionName(); </w:t>
       </w:r>
     </w:p>
     <w:p>
@@ -14254,27 +13801,7 @@
           <w:szCs w:val="21"/>
           <w:lang w:val="en-US" w:bidi="he-IL"/>
         </w:rPr>
-        <w:t xml:space="preserve"> object is initialized by Unity, which happens only once when the scene </w:t>
-      </w:r>
-      <w:proofErr w:type="gramStart"/>
-      <w:r>
-        <w:rPr>
-          <w:rFonts w:ascii="Segoe UI" w:eastAsia="Times New Roman" w:hAnsi="Segoe UI" w:cs="Segoe UI"/>
-          <w:sz w:val="21"/>
-          <w:szCs w:val="21"/>
-          <w:lang w:val="en-US" w:bidi="he-IL"/>
-        </w:rPr>
-        <w:t>starts</w:t>
-      </w:r>
-      <w:proofErr w:type="gramEnd"/>
-      <w:r>
-        <w:rPr>
-          <w:rFonts w:ascii="Segoe UI" w:eastAsia="Times New Roman" w:hAnsi="Segoe UI" w:cs="Segoe UI"/>
-          <w:sz w:val="21"/>
-          <w:szCs w:val="21"/>
-          <w:lang w:val="en-US" w:bidi="he-IL"/>
-        </w:rPr>
-        <w:t xml:space="preserve"> or the object is instantiated.</w:t>
+        <w:t xml:space="preserve"> object is initialized by Unity, which happens only once when the scene starts or the object is instantiated.</w:t>
       </w:r>
     </w:p>
     <w:p>
@@ -14452,25 +13979,14 @@
           <w:lang w:val="en-US" w:bidi="he-IL"/>
         </w:rPr>
       </w:pPr>
-      <w:proofErr w:type="gramStart"/>
-      <w:r>
-        <w:rPr>
-          <w:rFonts w:ascii="Segoe UI" w:eastAsia="Times New Roman" w:hAnsi="Segoe UI" w:cs="Segoe UI"/>
-          <w:sz w:val="21"/>
-          <w:szCs w:val="21"/>
-          <w:lang w:val="en-US" w:bidi="he-IL"/>
-        </w:rPr>
-        <w:t>does</w:t>
-      </w:r>
-      <w:proofErr w:type="gramEnd"/>
-      <w:r>
-        <w:rPr>
-          <w:rFonts w:ascii="Segoe UI" w:eastAsia="Times New Roman" w:hAnsi="Segoe UI" w:cs="Segoe UI"/>
-          <w:sz w:val="21"/>
-          <w:szCs w:val="21"/>
-          <w:lang w:val="en-US" w:bidi="he-IL"/>
-        </w:rPr>
-        <w:t xml:space="preserve"> MyScript and otherScript need to be assigned to the same gameObject? </w:t>
+      <w:r>
+        <w:rPr>
+          <w:rFonts w:ascii="Segoe UI" w:eastAsia="Times New Roman" w:hAnsi="Segoe UI" w:cs="Segoe UI"/>
+          <w:sz w:val="21"/>
+          <w:szCs w:val="21"/>
+          <w:lang w:val="en-US" w:bidi="he-IL"/>
+        </w:rPr>
+        <w:t xml:space="preserve">does MyScript and otherScript need to be assigned to the same gameObject? </w:t>
       </w:r>
     </w:p>
     <w:p>
@@ -14559,27 +14075,7 @@
           <w:szCs w:val="21"/>
           <w:lang w:val="en-US" w:bidi="he-IL"/>
         </w:rPr>
-        <w:t xml:space="preserve">. </w:t>
-      </w:r>
-      <w:proofErr w:type="gramStart"/>
-      <w:r>
-        <w:rPr>
-          <w:rFonts w:ascii="Segoe UI" w:eastAsia="Times New Roman" w:hAnsi="Segoe UI" w:cs="Segoe UI"/>
-          <w:sz w:val="21"/>
-          <w:szCs w:val="21"/>
-          <w:lang w:val="en-US" w:bidi="he-IL"/>
-        </w:rPr>
-        <w:t>As long as</w:t>
-      </w:r>
-      <w:proofErr w:type="gramEnd"/>
-      <w:r>
-        <w:rPr>
-          <w:rFonts w:ascii="Segoe UI" w:eastAsia="Times New Roman" w:hAnsi="Segoe UI" w:cs="Segoe UI"/>
-          <w:sz w:val="21"/>
-          <w:szCs w:val="21"/>
-          <w:lang w:val="en-US" w:bidi="he-IL"/>
-        </w:rPr>
-        <w:t xml:space="preserve"> </w:t>
+        <w:t xml:space="preserve">. As long as </w:t>
       </w:r>
       <w:r>
         <w:rPr>
@@ -17342,27 +16838,7 @@
           <w:szCs w:val="21"/>
           <w:lang w:val="en-US" w:bidi="he-IL"/>
         </w:rPr>
-        <w:t xml:space="preserve">get a random intiger in </w:t>
-      </w:r>
-      <w:proofErr w:type="gramStart"/>
-      <w:r>
-        <w:rPr>
-          <w:rFonts w:ascii="Segoe UI" w:eastAsia="Times New Roman" w:hAnsi="Segoe UI" w:cs="Segoe UI"/>
-          <w:sz w:val="21"/>
-          <w:szCs w:val="21"/>
-          <w:lang w:val="en-US" w:bidi="he-IL"/>
-        </w:rPr>
-        <w:t>Unity</w:t>
-      </w:r>
-      <w:proofErr w:type="gramEnd"/>
-      <w:r>
-        <w:rPr>
-          <w:rFonts w:ascii="Segoe UI" w:eastAsia="Times New Roman" w:hAnsi="Segoe UI" w:cs="Segoe UI"/>
-          <w:sz w:val="21"/>
-          <w:szCs w:val="21"/>
-          <w:lang w:val="en-US" w:bidi="he-IL"/>
-        </w:rPr>
-        <w:t xml:space="preserve"> </w:t>
+        <w:t xml:space="preserve">get a random intiger in Unity </w:t>
       </w:r>
     </w:p>
     <w:p>
@@ -17696,31 +17172,7 @@
           <w:bdr w:val="single" w:sz="2" w:space="1" w:color="D9D9E3" w:frame="1"/>
           <w:lang w:val="en-US" w:bidi="he-IL"/>
         </w:rPr>
-        <w:t xml:space="preserve"> + randomInt</w:t>
-      </w:r>
-      <w:proofErr w:type="gramStart"/>
-      <w:r>
-        <w:rPr>
-          <w:rFonts w:ascii="inherit" w:eastAsia="Times New Roman" w:hAnsi="inherit" w:cs="Courier New"/>
-          <w:color w:val="FFFFFF"/>
-          <w:sz w:val="20"/>
-          <w:szCs w:val="20"/>
-          <w:bdr w:val="single" w:sz="2" w:space="1" w:color="D9D9E3" w:frame="1"/>
-          <w:lang w:val="en-US" w:bidi="he-IL"/>
-        </w:rPr>
-        <w:t>);</w:t>
-      </w:r>
-      <w:proofErr w:type="gramEnd"/>
-      <w:r>
-        <w:rPr>
-          <w:rFonts w:ascii="inherit" w:eastAsia="Times New Roman" w:hAnsi="inherit" w:cs="Courier New"/>
-          <w:color w:val="FFFFFF"/>
-          <w:sz w:val="20"/>
-          <w:szCs w:val="20"/>
-          <w:bdr w:val="single" w:sz="2" w:space="1" w:color="D9D9E3" w:frame="1"/>
-          <w:lang w:val="en-US" w:bidi="he-IL"/>
-        </w:rPr>
-        <w:t xml:space="preserve"> </w:t>
+        <w:t xml:space="preserve"> + randomInt); </w:t>
       </w:r>
     </w:p>
     <w:p>
@@ -17761,13 +17213,8 @@
     </w:p>
     <w:p>
       <w:r>
-        <w:t xml:space="preserve">I also did some testing by pringing things on the console to see if they work, for example testing the timer. Printong the time elapsed on the Simulation.CS </w:t>
-      </w:r>
-      <w:proofErr w:type="gramStart"/>
-      <w:r>
-        <w:t>class</w:t>
-      </w:r>
-      <w:proofErr w:type="gramEnd"/>
+        <w:t>I also did some testing by pringing things on the console to see if they work, for example testing the timer. Printong the time elapsed on the Simulation.CS class</w:t>
+      </w:r>
     </w:p>
     <w:p>
       <w:r>
@@ -18015,13 +17462,8 @@
         </w:numPr>
       </w:pPr>
       <w:r>
-        <w:t xml:space="preserve">Also add </w:t>
-      </w:r>
-      <w:proofErr w:type="gramStart"/>
-      <w:r>
-        <w:t>interface</w:t>
-      </w:r>
-      <w:proofErr w:type="gramEnd"/>
+        <w:t>Also add interface</w:t>
+      </w:r>
     </w:p>
     <w:p>
       <w:pPr>
@@ -18054,6 +17496,1434 @@
         <w:t>Then add in the different things for the actual experiment, and environment.</w:t>
       </w:r>
     </w:p>
+    <w:p>
+      <w:pPr>
+        <w:rPr>
+          <w:b/>
+          <w:bCs/>
+          <w:color w:val="FF0000"/>
+          <w:sz w:val="36"/>
+          <w:szCs w:val="36"/>
+        </w:rPr>
+      </w:pPr>
+    </w:p>
+    <w:p>
+      <w:pPr>
+        <w:pStyle w:val="Heading1"/>
+      </w:pPr>
+      <w:r>
+        <w:t>DAY17 (26/03/2023)</w:t>
+      </w:r>
+    </w:p>
+    <w:p>
+      <w:r>
+        <w:t>FINALLY MANAGED TO PASS FROM CLASS TO CLASS</w:t>
+      </w:r>
+    </w:p>
+    <w:p>
+      <w:r>
+        <w:t>Noticed that mutations matter. With no mutations the creatures get stuck to only one type of creature which is basically the exact same</w:t>
+      </w:r>
+    </w:p>
+    <w:p>
+      <w:r>
+        <w:t>Also think I need to change the way the speed interacts with the creature.</w:t>
+      </w:r>
+    </w:p>
+    <w:p>
+      <w:r>
+        <w:t>WITH NO MUTATIONS THE CREATURES ENDS UP BEING DIFFERNET EACH TIME WITH THE SAME NEIRONMENT</w:t>
+      </w:r>
+    </w:p>
+    <w:p>
+      <w:r>
+        <w:t>WITH MUTAITONS IT ALWAYS ENDS UP BEING THE SAME( THE MOST EFFICIENT ONE)</w:t>
+      </w:r>
+    </w:p>
+    <w:p/>
+    <w:p>
+      <w:r>
+        <w:t>Colors:</w:t>
+      </w:r>
+    </w:p>
+    <w:p>
+      <w:r>
+        <w:t>Mutaitons: shades of purple</w:t>
+      </w:r>
+    </w:p>
+    <w:p>
+      <w:r>
+        <w:t>Normal: Shades of grey</w:t>
+      </w:r>
+    </w:p>
+    <w:p>
+      <w:r>
+        <w:t>Assign colour aporpierlty? Like depending on the parents and also, the bigger the wheels, the darker the color</w:t>
+      </w:r>
+    </w:p>
+    <w:p>
+      <w:pPr>
+        <w:pStyle w:val="ListParagraph"/>
+        <w:numPr>
+          <w:ilvl w:val="0"/>
+          <w:numId w:val="2"/>
+        </w:numPr>
+      </w:pPr>
+      <w:r>
+        <w:t>Did colors(almost</w:t>
+      </w:r>
+    </w:p>
+    <w:p>
+      <w:pPr>
+        <w:pStyle w:val="ListParagraph"/>
+        <w:numPr>
+          <w:ilvl w:val="0"/>
+          <w:numId w:val="2"/>
+        </w:numPr>
+      </w:pPr>
+      <w:r>
+        <w:t>Values pass from gen to gen</w:t>
+      </w:r>
+    </w:p>
+    <w:p>
+      <w:pPr>
+        <w:ind w:left="360"/>
+      </w:pPr>
+      <w:r>
+        <w:t>Next:</w:t>
+      </w:r>
+    </w:p>
+    <w:p>
+      <w:pPr>
+        <w:pStyle w:val="ListParagraph"/>
+        <w:numPr>
+          <w:ilvl w:val="0"/>
+          <w:numId w:val="2"/>
+        </w:numPr>
+      </w:pPr>
+      <w:r>
+        <w:t>Fix gen colors 100%</w:t>
+      </w:r>
+    </w:p>
+    <w:p>
+      <w:pPr>
+        <w:pStyle w:val="ListParagraph"/>
+        <w:numPr>
+          <w:ilvl w:val="0"/>
+          <w:numId w:val="2"/>
+        </w:numPr>
+      </w:pPr>
+      <w:r>
+        <w:t>Some Interface showing generation</w:t>
+      </w:r>
+    </w:p>
+    <w:p>
+      <w:pPr>
+        <w:pStyle w:val="ListParagraph"/>
+        <w:numPr>
+          <w:ilvl w:val="0"/>
+          <w:numId w:val="2"/>
+        </w:numPr>
+      </w:pPr>
+      <w:r>
+        <w:t>Database?</w:t>
+      </w:r>
+    </w:p>
+    <w:p/>
+    <w:p>
+      <w:r>
+        <w:t>-Different tpes of wheels</w:t>
+      </w:r>
+    </w:p>
+    <w:p>
+      <w:r>
+        <w:t>-Bigger environment</w:t>
+      </w:r>
+    </w:p>
+    <w:p>
+      <w:pPr>
+        <w:pStyle w:val="Heading1"/>
+      </w:pPr>
+      <w:r>
+        <w:t xml:space="preserve">CHATGPT:  </w:t>
+      </w:r>
+    </w:p>
+    <w:p>
+      <w:r>
+        <w:t>Color values</w:t>
+      </w:r>
+    </w:p>
+    <w:p>
+      <w:r>
+        <w:t>I took this entire code. I just changed the</w:t>
+      </w:r>
+      <w:r>
+        <w:t xml:space="preserve"> offsets</w:t>
+      </w:r>
+    </w:p>
+    <w:p>
+      <w:pPr>
+        <w:shd w:val="clear" w:color="auto" w:fill="1E1E1E"/>
+        <w:spacing w:after="0" w:line="285" w:lineRule="atLeast"/>
+        <w:rPr>
+          <w:rFonts w:ascii="Consolas" w:eastAsia="Times New Roman" w:hAnsi="Consolas" w:cs="Times New Roman"/>
+          <w:color w:val="D4D4D4"/>
+          <w:sz w:val="21"/>
+          <w:szCs w:val="21"/>
+          <w:lang w:val="en-US" w:bidi="he-IL"/>
+        </w:rPr>
+      </w:pPr>
+      <w:r>
+        <w:rPr>
+          <w:rFonts w:ascii="Consolas" w:eastAsia="Times New Roman" w:hAnsi="Consolas" w:cs="Times New Roman"/>
+          <w:color w:val="569CD6"/>
+          <w:sz w:val="21"/>
+          <w:szCs w:val="21"/>
+          <w:lang w:val="en-US" w:bidi="he-IL"/>
+        </w:rPr>
+        <w:t>private</w:t>
+      </w:r>
+      <w:r>
+        <w:rPr>
+          <w:rFonts w:ascii="Consolas" w:eastAsia="Times New Roman" w:hAnsi="Consolas" w:cs="Times New Roman"/>
+          <w:color w:val="D4D4D4"/>
+          <w:sz w:val="21"/>
+          <w:szCs w:val="21"/>
+          <w:lang w:val="en-US" w:bidi="he-IL"/>
+        </w:rPr>
+        <w:t xml:space="preserve"> </w:t>
+      </w:r>
+      <w:r>
+        <w:rPr>
+          <w:rFonts w:ascii="Consolas" w:eastAsia="Times New Roman" w:hAnsi="Consolas" w:cs="Times New Roman"/>
+          <w:color w:val="569CD6"/>
+          <w:sz w:val="21"/>
+          <w:szCs w:val="21"/>
+          <w:lang w:val="en-US" w:bidi="he-IL"/>
+        </w:rPr>
+        <w:t>void</w:t>
+      </w:r>
+      <w:r>
+        <w:rPr>
+          <w:rFonts w:ascii="Consolas" w:eastAsia="Times New Roman" w:hAnsi="Consolas" w:cs="Times New Roman"/>
+          <w:color w:val="D4D4D4"/>
+          <w:sz w:val="21"/>
+          <w:szCs w:val="21"/>
+          <w:lang w:val="en-US" w:bidi="he-IL"/>
+        </w:rPr>
+        <w:t xml:space="preserve"> </w:t>
+      </w:r>
+      <w:r>
+        <w:rPr>
+          <w:rFonts w:ascii="Consolas" w:eastAsia="Times New Roman" w:hAnsi="Consolas" w:cs="Times New Roman"/>
+          <w:color w:val="DCDCAA"/>
+          <w:sz w:val="21"/>
+          <w:szCs w:val="21"/>
+          <w:lang w:val="en-US" w:bidi="he-IL"/>
+        </w:rPr>
+        <w:t>generateRandomColorShade</w:t>
+      </w:r>
+      <w:r>
+        <w:rPr>
+          <w:rFonts w:ascii="Consolas" w:eastAsia="Times New Roman" w:hAnsi="Consolas" w:cs="Times New Roman"/>
+          <w:color w:val="D4D4D4"/>
+          <w:sz w:val="21"/>
+          <w:szCs w:val="21"/>
+          <w:lang w:val="en-US" w:bidi="he-IL"/>
+        </w:rPr>
+        <w:t>(</w:t>
+      </w:r>
+      <w:r>
+        <w:rPr>
+          <w:rFonts w:ascii="Consolas" w:eastAsia="Times New Roman" w:hAnsi="Consolas" w:cs="Times New Roman"/>
+          <w:color w:val="4EC9B0"/>
+          <w:sz w:val="21"/>
+          <w:szCs w:val="21"/>
+          <w:lang w:val="en-US" w:bidi="he-IL"/>
+        </w:rPr>
+        <w:t>Color</w:t>
+      </w:r>
+      <w:r>
+        <w:rPr>
+          <w:rFonts w:ascii="Consolas" w:eastAsia="Times New Roman" w:hAnsi="Consolas" w:cs="Times New Roman"/>
+          <w:color w:val="D4D4D4"/>
+          <w:sz w:val="21"/>
+          <w:szCs w:val="21"/>
+          <w:lang w:val="en-US" w:bidi="he-IL"/>
+        </w:rPr>
+        <w:t xml:space="preserve"> </w:t>
+      </w:r>
+      <w:r>
+        <w:rPr>
+          <w:rFonts w:ascii="Consolas" w:eastAsia="Times New Roman" w:hAnsi="Consolas" w:cs="Times New Roman"/>
+          <w:color w:val="9CDCFE"/>
+          <w:sz w:val="21"/>
+          <w:szCs w:val="21"/>
+          <w:lang w:val="en-US" w:bidi="he-IL"/>
+        </w:rPr>
+        <w:t>generationColor</w:t>
+      </w:r>
+      <w:r>
+        <w:rPr>
+          <w:rFonts w:ascii="Consolas" w:eastAsia="Times New Roman" w:hAnsi="Consolas" w:cs="Times New Roman"/>
+          <w:color w:val="D4D4D4"/>
+          <w:sz w:val="21"/>
+          <w:szCs w:val="21"/>
+          <w:lang w:val="en-US" w:bidi="he-IL"/>
+        </w:rPr>
+        <w:t>){</w:t>
+      </w:r>
+    </w:p>
+    <w:p>
+      <w:pPr>
+        <w:shd w:val="clear" w:color="auto" w:fill="1E1E1E"/>
+        <w:spacing w:after="0" w:line="285" w:lineRule="atLeast"/>
+        <w:rPr>
+          <w:rFonts w:ascii="Consolas" w:eastAsia="Times New Roman" w:hAnsi="Consolas" w:cs="Times New Roman"/>
+          <w:color w:val="D4D4D4"/>
+          <w:sz w:val="21"/>
+          <w:szCs w:val="21"/>
+          <w:lang w:val="en-US" w:bidi="he-IL"/>
+        </w:rPr>
+      </w:pPr>
+      <w:r>
+        <w:rPr>
+          <w:rFonts w:ascii="Consolas" w:eastAsia="Times New Roman" w:hAnsi="Consolas" w:cs="Times New Roman"/>
+          <w:color w:val="D4D4D4"/>
+          <w:sz w:val="21"/>
+          <w:szCs w:val="21"/>
+          <w:lang w:val="en-US" w:bidi="he-IL"/>
+        </w:rPr>
+        <w:t xml:space="preserve">        </w:t>
+      </w:r>
+      <w:r>
+        <w:rPr>
+          <w:rFonts w:ascii="Consolas" w:eastAsia="Times New Roman" w:hAnsi="Consolas" w:cs="Times New Roman"/>
+          <w:color w:val="6A9955"/>
+          <w:sz w:val="21"/>
+          <w:szCs w:val="21"/>
+          <w:lang w:val="en-US" w:bidi="he-IL"/>
+        </w:rPr>
+        <w:t>// this funciton generates a random shade of the generation color.</w:t>
+      </w:r>
+    </w:p>
+    <w:p>
+      <w:pPr>
+        <w:shd w:val="clear" w:color="auto" w:fill="1E1E1E"/>
+        <w:spacing w:after="0" w:line="285" w:lineRule="atLeast"/>
+        <w:rPr>
+          <w:rFonts w:ascii="Consolas" w:eastAsia="Times New Roman" w:hAnsi="Consolas" w:cs="Times New Roman"/>
+          <w:color w:val="D4D4D4"/>
+          <w:sz w:val="21"/>
+          <w:szCs w:val="21"/>
+          <w:lang w:val="en-US" w:bidi="he-IL"/>
+        </w:rPr>
+      </w:pPr>
+      <w:r>
+        <w:rPr>
+          <w:rFonts w:ascii="Consolas" w:eastAsia="Times New Roman" w:hAnsi="Consolas" w:cs="Times New Roman"/>
+          <w:color w:val="D4D4D4"/>
+          <w:sz w:val="21"/>
+          <w:szCs w:val="21"/>
+          <w:lang w:val="en-US" w:bidi="he-IL"/>
+        </w:rPr>
+        <w:t xml:space="preserve">        </w:t>
+      </w:r>
+      <w:r>
+        <w:rPr>
+          <w:rFonts w:ascii="Consolas" w:eastAsia="Times New Roman" w:hAnsi="Consolas" w:cs="Times New Roman"/>
+          <w:color w:val="569CD6"/>
+          <w:sz w:val="21"/>
+          <w:szCs w:val="21"/>
+          <w:lang w:val="en-US" w:bidi="he-IL"/>
+        </w:rPr>
+        <w:t>float</w:t>
+      </w:r>
+      <w:r>
+        <w:rPr>
+          <w:rFonts w:ascii="Consolas" w:eastAsia="Times New Roman" w:hAnsi="Consolas" w:cs="Times New Roman"/>
+          <w:color w:val="D4D4D4"/>
+          <w:sz w:val="21"/>
+          <w:szCs w:val="21"/>
+          <w:lang w:val="en-US" w:bidi="he-IL"/>
+        </w:rPr>
+        <w:t xml:space="preserve"> </w:t>
+      </w:r>
+      <w:r>
+        <w:rPr>
+          <w:rFonts w:ascii="Consolas" w:eastAsia="Times New Roman" w:hAnsi="Consolas" w:cs="Times New Roman"/>
+          <w:color w:val="9CDCFE"/>
+          <w:sz w:val="21"/>
+          <w:szCs w:val="21"/>
+          <w:lang w:val="en-US" w:bidi="he-IL"/>
+        </w:rPr>
+        <w:t>hueOffset</w:t>
+      </w:r>
+      <w:r>
+        <w:rPr>
+          <w:rFonts w:ascii="Consolas" w:eastAsia="Times New Roman" w:hAnsi="Consolas" w:cs="Times New Roman"/>
+          <w:color w:val="D4D4D4"/>
+          <w:sz w:val="21"/>
+          <w:szCs w:val="21"/>
+          <w:lang w:val="en-US" w:bidi="he-IL"/>
+        </w:rPr>
+        <w:t xml:space="preserve"> = </w:t>
+      </w:r>
+      <w:r>
+        <w:rPr>
+          <w:rFonts w:ascii="Consolas" w:eastAsia="Times New Roman" w:hAnsi="Consolas" w:cs="Times New Roman"/>
+          <w:color w:val="9CDCFE"/>
+          <w:sz w:val="21"/>
+          <w:szCs w:val="21"/>
+          <w:lang w:val="en-US" w:bidi="he-IL"/>
+        </w:rPr>
+        <w:t>Random</w:t>
+      </w:r>
+      <w:r>
+        <w:rPr>
+          <w:rFonts w:ascii="Consolas" w:eastAsia="Times New Roman" w:hAnsi="Consolas" w:cs="Times New Roman"/>
+          <w:color w:val="D4D4D4"/>
+          <w:sz w:val="21"/>
+          <w:szCs w:val="21"/>
+          <w:lang w:val="en-US" w:bidi="he-IL"/>
+        </w:rPr>
+        <w:t>.</w:t>
+      </w:r>
+      <w:r>
+        <w:rPr>
+          <w:rFonts w:ascii="Consolas" w:eastAsia="Times New Roman" w:hAnsi="Consolas" w:cs="Times New Roman"/>
+          <w:color w:val="DCDCAA"/>
+          <w:sz w:val="21"/>
+          <w:szCs w:val="21"/>
+          <w:lang w:val="en-US" w:bidi="he-IL"/>
+        </w:rPr>
+        <w:t>Range</w:t>
+      </w:r>
+      <w:r>
+        <w:rPr>
+          <w:rFonts w:ascii="Consolas" w:eastAsia="Times New Roman" w:hAnsi="Consolas" w:cs="Times New Roman"/>
+          <w:color w:val="D4D4D4"/>
+          <w:sz w:val="21"/>
+          <w:szCs w:val="21"/>
+          <w:lang w:val="en-US" w:bidi="he-IL"/>
+        </w:rPr>
+        <w:t>(-</w:t>
+      </w:r>
+      <w:r>
+        <w:rPr>
+          <w:rFonts w:ascii="Consolas" w:eastAsia="Times New Roman" w:hAnsi="Consolas" w:cs="Times New Roman"/>
+          <w:color w:val="B5CEA8"/>
+          <w:sz w:val="21"/>
+          <w:szCs w:val="21"/>
+          <w:lang w:val="en-US" w:bidi="he-IL"/>
+        </w:rPr>
+        <w:t>0.04f</w:t>
+      </w:r>
+      <w:r>
+        <w:rPr>
+          <w:rFonts w:ascii="Consolas" w:eastAsia="Times New Roman" w:hAnsi="Consolas" w:cs="Times New Roman"/>
+          <w:color w:val="D4D4D4"/>
+          <w:sz w:val="21"/>
+          <w:szCs w:val="21"/>
+          <w:lang w:val="en-US" w:bidi="he-IL"/>
+        </w:rPr>
+        <w:t xml:space="preserve">, </w:t>
+      </w:r>
+      <w:r>
+        <w:rPr>
+          <w:rFonts w:ascii="Consolas" w:eastAsia="Times New Roman" w:hAnsi="Consolas" w:cs="Times New Roman"/>
+          <w:color w:val="B5CEA8"/>
+          <w:sz w:val="21"/>
+          <w:szCs w:val="21"/>
+          <w:lang w:val="en-US" w:bidi="he-IL"/>
+        </w:rPr>
+        <w:t>0.04f</w:t>
+      </w:r>
+      <w:r>
+        <w:rPr>
+          <w:rFonts w:ascii="Consolas" w:eastAsia="Times New Roman" w:hAnsi="Consolas" w:cs="Times New Roman"/>
+          <w:color w:val="D4D4D4"/>
+          <w:sz w:val="21"/>
+          <w:szCs w:val="21"/>
+          <w:lang w:val="en-US" w:bidi="he-IL"/>
+        </w:rPr>
+        <w:t>);</w:t>
+      </w:r>
+    </w:p>
+    <w:p>
+      <w:pPr>
+        <w:shd w:val="clear" w:color="auto" w:fill="1E1E1E"/>
+        <w:spacing w:after="0" w:line="285" w:lineRule="atLeast"/>
+        <w:rPr>
+          <w:rFonts w:ascii="Consolas" w:eastAsia="Times New Roman" w:hAnsi="Consolas" w:cs="Times New Roman"/>
+          <w:color w:val="D4D4D4"/>
+          <w:sz w:val="21"/>
+          <w:szCs w:val="21"/>
+          <w:lang w:val="en-US" w:bidi="he-IL"/>
+        </w:rPr>
+      </w:pPr>
+      <w:r>
+        <w:rPr>
+          <w:rFonts w:ascii="Consolas" w:eastAsia="Times New Roman" w:hAnsi="Consolas" w:cs="Times New Roman"/>
+          <w:color w:val="D4D4D4"/>
+          <w:sz w:val="21"/>
+          <w:szCs w:val="21"/>
+          <w:lang w:val="en-US" w:bidi="he-IL"/>
+        </w:rPr>
+        <w:t xml:space="preserve">        </w:t>
+      </w:r>
+      <w:r>
+        <w:rPr>
+          <w:rFonts w:ascii="Consolas" w:eastAsia="Times New Roman" w:hAnsi="Consolas" w:cs="Times New Roman"/>
+          <w:color w:val="569CD6"/>
+          <w:sz w:val="21"/>
+          <w:szCs w:val="21"/>
+          <w:lang w:val="en-US" w:bidi="he-IL"/>
+        </w:rPr>
+        <w:t>float</w:t>
+      </w:r>
+      <w:r>
+        <w:rPr>
+          <w:rFonts w:ascii="Consolas" w:eastAsia="Times New Roman" w:hAnsi="Consolas" w:cs="Times New Roman"/>
+          <w:color w:val="D4D4D4"/>
+          <w:sz w:val="21"/>
+          <w:szCs w:val="21"/>
+          <w:lang w:val="en-US" w:bidi="he-IL"/>
+        </w:rPr>
+        <w:t xml:space="preserve"> </w:t>
+      </w:r>
+      <w:r>
+        <w:rPr>
+          <w:rFonts w:ascii="Consolas" w:eastAsia="Times New Roman" w:hAnsi="Consolas" w:cs="Times New Roman"/>
+          <w:color w:val="9CDCFE"/>
+          <w:sz w:val="21"/>
+          <w:szCs w:val="21"/>
+          <w:lang w:val="en-US" w:bidi="he-IL"/>
+        </w:rPr>
+        <w:t>saturationOffset</w:t>
+      </w:r>
+      <w:r>
+        <w:rPr>
+          <w:rFonts w:ascii="Consolas" w:eastAsia="Times New Roman" w:hAnsi="Consolas" w:cs="Times New Roman"/>
+          <w:color w:val="D4D4D4"/>
+          <w:sz w:val="21"/>
+          <w:szCs w:val="21"/>
+          <w:lang w:val="en-US" w:bidi="he-IL"/>
+        </w:rPr>
+        <w:t xml:space="preserve"> = </w:t>
+      </w:r>
+      <w:r>
+        <w:rPr>
+          <w:rFonts w:ascii="Consolas" w:eastAsia="Times New Roman" w:hAnsi="Consolas" w:cs="Times New Roman"/>
+          <w:color w:val="9CDCFE"/>
+          <w:sz w:val="21"/>
+          <w:szCs w:val="21"/>
+          <w:lang w:val="en-US" w:bidi="he-IL"/>
+        </w:rPr>
+        <w:t>Random</w:t>
+      </w:r>
+      <w:r>
+        <w:rPr>
+          <w:rFonts w:ascii="Consolas" w:eastAsia="Times New Roman" w:hAnsi="Consolas" w:cs="Times New Roman"/>
+          <w:color w:val="D4D4D4"/>
+          <w:sz w:val="21"/>
+          <w:szCs w:val="21"/>
+          <w:lang w:val="en-US" w:bidi="he-IL"/>
+        </w:rPr>
+        <w:t>.</w:t>
+      </w:r>
+      <w:r>
+        <w:rPr>
+          <w:rFonts w:ascii="Consolas" w:eastAsia="Times New Roman" w:hAnsi="Consolas" w:cs="Times New Roman"/>
+          <w:color w:val="DCDCAA"/>
+          <w:sz w:val="21"/>
+          <w:szCs w:val="21"/>
+          <w:lang w:val="en-US" w:bidi="he-IL"/>
+        </w:rPr>
+        <w:t>Range</w:t>
+      </w:r>
+      <w:r>
+        <w:rPr>
+          <w:rFonts w:ascii="Consolas" w:eastAsia="Times New Roman" w:hAnsi="Consolas" w:cs="Times New Roman"/>
+          <w:color w:val="D4D4D4"/>
+          <w:sz w:val="21"/>
+          <w:szCs w:val="21"/>
+          <w:lang w:val="en-US" w:bidi="he-IL"/>
+        </w:rPr>
+        <w:t>(-</w:t>
+      </w:r>
+      <w:r>
+        <w:rPr>
+          <w:rFonts w:ascii="Consolas" w:eastAsia="Times New Roman" w:hAnsi="Consolas" w:cs="Times New Roman"/>
+          <w:color w:val="B5CEA8"/>
+          <w:sz w:val="21"/>
+          <w:szCs w:val="21"/>
+          <w:lang w:val="en-US" w:bidi="he-IL"/>
+        </w:rPr>
+        <w:t>0.04f</w:t>
+      </w:r>
+      <w:r>
+        <w:rPr>
+          <w:rFonts w:ascii="Consolas" w:eastAsia="Times New Roman" w:hAnsi="Consolas" w:cs="Times New Roman"/>
+          <w:color w:val="D4D4D4"/>
+          <w:sz w:val="21"/>
+          <w:szCs w:val="21"/>
+          <w:lang w:val="en-US" w:bidi="he-IL"/>
+        </w:rPr>
+        <w:t xml:space="preserve">, </w:t>
+      </w:r>
+      <w:r>
+        <w:rPr>
+          <w:rFonts w:ascii="Consolas" w:eastAsia="Times New Roman" w:hAnsi="Consolas" w:cs="Times New Roman"/>
+          <w:color w:val="B5CEA8"/>
+          <w:sz w:val="21"/>
+          <w:szCs w:val="21"/>
+          <w:lang w:val="en-US" w:bidi="he-IL"/>
+        </w:rPr>
+        <w:t>0.04f</w:t>
+      </w:r>
+      <w:r>
+        <w:rPr>
+          <w:rFonts w:ascii="Consolas" w:eastAsia="Times New Roman" w:hAnsi="Consolas" w:cs="Times New Roman"/>
+          <w:color w:val="D4D4D4"/>
+          <w:sz w:val="21"/>
+          <w:szCs w:val="21"/>
+          <w:lang w:val="en-US" w:bidi="he-IL"/>
+        </w:rPr>
+        <w:t>);</w:t>
+      </w:r>
+    </w:p>
+    <w:p>
+      <w:pPr>
+        <w:shd w:val="clear" w:color="auto" w:fill="1E1E1E"/>
+        <w:spacing w:after="0" w:line="285" w:lineRule="atLeast"/>
+        <w:rPr>
+          <w:rFonts w:ascii="Consolas" w:eastAsia="Times New Roman" w:hAnsi="Consolas" w:cs="Times New Roman"/>
+          <w:color w:val="D4D4D4"/>
+          <w:sz w:val="21"/>
+          <w:szCs w:val="21"/>
+          <w:lang w:val="en-US" w:bidi="he-IL"/>
+        </w:rPr>
+      </w:pPr>
+      <w:r>
+        <w:rPr>
+          <w:rFonts w:ascii="Consolas" w:eastAsia="Times New Roman" w:hAnsi="Consolas" w:cs="Times New Roman"/>
+          <w:color w:val="D4D4D4"/>
+          <w:sz w:val="21"/>
+          <w:szCs w:val="21"/>
+          <w:lang w:val="en-US" w:bidi="he-IL"/>
+        </w:rPr>
+        <w:t xml:space="preserve">        </w:t>
+      </w:r>
+      <w:r>
+        <w:rPr>
+          <w:rFonts w:ascii="Consolas" w:eastAsia="Times New Roman" w:hAnsi="Consolas" w:cs="Times New Roman"/>
+          <w:color w:val="569CD6"/>
+          <w:sz w:val="21"/>
+          <w:szCs w:val="21"/>
+          <w:lang w:val="en-US" w:bidi="he-IL"/>
+        </w:rPr>
+        <w:t>float</w:t>
+      </w:r>
+      <w:r>
+        <w:rPr>
+          <w:rFonts w:ascii="Consolas" w:eastAsia="Times New Roman" w:hAnsi="Consolas" w:cs="Times New Roman"/>
+          <w:color w:val="D4D4D4"/>
+          <w:sz w:val="21"/>
+          <w:szCs w:val="21"/>
+          <w:lang w:val="en-US" w:bidi="he-IL"/>
+        </w:rPr>
+        <w:t xml:space="preserve"> </w:t>
+      </w:r>
+      <w:r>
+        <w:rPr>
+          <w:rFonts w:ascii="Consolas" w:eastAsia="Times New Roman" w:hAnsi="Consolas" w:cs="Times New Roman"/>
+          <w:color w:val="9CDCFE"/>
+          <w:sz w:val="21"/>
+          <w:szCs w:val="21"/>
+          <w:lang w:val="en-US" w:bidi="he-IL"/>
+        </w:rPr>
+        <w:t>valueOffset</w:t>
+      </w:r>
+      <w:r>
+        <w:rPr>
+          <w:rFonts w:ascii="Consolas" w:eastAsia="Times New Roman" w:hAnsi="Consolas" w:cs="Times New Roman"/>
+          <w:color w:val="D4D4D4"/>
+          <w:sz w:val="21"/>
+          <w:szCs w:val="21"/>
+          <w:lang w:val="en-US" w:bidi="he-IL"/>
+        </w:rPr>
+        <w:t xml:space="preserve"> = </w:t>
+      </w:r>
+      <w:r>
+        <w:rPr>
+          <w:rFonts w:ascii="Consolas" w:eastAsia="Times New Roman" w:hAnsi="Consolas" w:cs="Times New Roman"/>
+          <w:color w:val="9CDCFE"/>
+          <w:sz w:val="21"/>
+          <w:szCs w:val="21"/>
+          <w:lang w:val="en-US" w:bidi="he-IL"/>
+        </w:rPr>
+        <w:t>Random</w:t>
+      </w:r>
+      <w:r>
+        <w:rPr>
+          <w:rFonts w:ascii="Consolas" w:eastAsia="Times New Roman" w:hAnsi="Consolas" w:cs="Times New Roman"/>
+          <w:color w:val="D4D4D4"/>
+          <w:sz w:val="21"/>
+          <w:szCs w:val="21"/>
+          <w:lang w:val="en-US" w:bidi="he-IL"/>
+        </w:rPr>
+        <w:t>.</w:t>
+      </w:r>
+      <w:r>
+        <w:rPr>
+          <w:rFonts w:ascii="Consolas" w:eastAsia="Times New Roman" w:hAnsi="Consolas" w:cs="Times New Roman"/>
+          <w:color w:val="DCDCAA"/>
+          <w:sz w:val="21"/>
+          <w:szCs w:val="21"/>
+          <w:lang w:val="en-US" w:bidi="he-IL"/>
+        </w:rPr>
+        <w:t>Range</w:t>
+      </w:r>
+      <w:r>
+        <w:rPr>
+          <w:rFonts w:ascii="Consolas" w:eastAsia="Times New Roman" w:hAnsi="Consolas" w:cs="Times New Roman"/>
+          <w:color w:val="D4D4D4"/>
+          <w:sz w:val="21"/>
+          <w:szCs w:val="21"/>
+          <w:lang w:val="en-US" w:bidi="he-IL"/>
+        </w:rPr>
+        <w:t>(-</w:t>
+      </w:r>
+      <w:r>
+        <w:rPr>
+          <w:rFonts w:ascii="Consolas" w:eastAsia="Times New Roman" w:hAnsi="Consolas" w:cs="Times New Roman"/>
+          <w:color w:val="B5CEA8"/>
+          <w:sz w:val="21"/>
+          <w:szCs w:val="21"/>
+          <w:lang w:val="en-US" w:bidi="he-IL"/>
+        </w:rPr>
+        <w:t>0.04f</w:t>
+      </w:r>
+      <w:r>
+        <w:rPr>
+          <w:rFonts w:ascii="Consolas" w:eastAsia="Times New Roman" w:hAnsi="Consolas" w:cs="Times New Roman"/>
+          <w:color w:val="D4D4D4"/>
+          <w:sz w:val="21"/>
+          <w:szCs w:val="21"/>
+          <w:lang w:val="en-US" w:bidi="he-IL"/>
+        </w:rPr>
+        <w:t xml:space="preserve">, </w:t>
+      </w:r>
+      <w:r>
+        <w:rPr>
+          <w:rFonts w:ascii="Consolas" w:eastAsia="Times New Roman" w:hAnsi="Consolas" w:cs="Times New Roman"/>
+          <w:color w:val="B5CEA8"/>
+          <w:sz w:val="21"/>
+          <w:szCs w:val="21"/>
+          <w:lang w:val="en-US" w:bidi="he-IL"/>
+        </w:rPr>
+        <w:t>0.04f</w:t>
+      </w:r>
+      <w:r>
+        <w:rPr>
+          <w:rFonts w:ascii="Consolas" w:eastAsia="Times New Roman" w:hAnsi="Consolas" w:cs="Times New Roman"/>
+          <w:color w:val="D4D4D4"/>
+          <w:sz w:val="21"/>
+          <w:szCs w:val="21"/>
+          <w:lang w:val="en-US" w:bidi="he-IL"/>
+        </w:rPr>
+        <w:t>);</w:t>
+      </w:r>
+    </w:p>
+    <w:p>
+      <w:pPr>
+        <w:shd w:val="clear" w:color="auto" w:fill="1E1E1E"/>
+        <w:spacing w:after="0" w:line="285" w:lineRule="atLeast"/>
+        <w:rPr>
+          <w:rFonts w:ascii="Consolas" w:eastAsia="Times New Roman" w:hAnsi="Consolas" w:cs="Times New Roman"/>
+          <w:color w:val="D4D4D4"/>
+          <w:sz w:val="21"/>
+          <w:szCs w:val="21"/>
+          <w:lang w:val="en-US" w:bidi="he-IL"/>
+        </w:rPr>
+      </w:pPr>
+    </w:p>
+    <w:p>
+      <w:pPr>
+        <w:shd w:val="clear" w:color="auto" w:fill="1E1E1E"/>
+        <w:spacing w:after="0" w:line="285" w:lineRule="atLeast"/>
+        <w:rPr>
+          <w:rFonts w:ascii="Consolas" w:eastAsia="Times New Roman" w:hAnsi="Consolas" w:cs="Times New Roman"/>
+          <w:color w:val="D4D4D4"/>
+          <w:sz w:val="21"/>
+          <w:szCs w:val="21"/>
+          <w:lang w:val="en-US" w:bidi="he-IL"/>
+        </w:rPr>
+      </w:pPr>
+      <w:r>
+        <w:rPr>
+          <w:rFonts w:ascii="Consolas" w:eastAsia="Times New Roman" w:hAnsi="Consolas" w:cs="Times New Roman"/>
+          <w:color w:val="D4D4D4"/>
+          <w:sz w:val="21"/>
+          <w:szCs w:val="21"/>
+          <w:lang w:val="en-US" w:bidi="he-IL"/>
+        </w:rPr>
+        <w:t xml:space="preserve">        </w:t>
+      </w:r>
+      <w:r>
+        <w:rPr>
+          <w:rFonts w:ascii="Consolas" w:eastAsia="Times New Roman" w:hAnsi="Consolas" w:cs="Times New Roman"/>
+          <w:color w:val="569CD6"/>
+          <w:sz w:val="21"/>
+          <w:szCs w:val="21"/>
+          <w:lang w:val="en-US" w:bidi="he-IL"/>
+        </w:rPr>
+        <w:t>float</w:t>
+      </w:r>
+      <w:r>
+        <w:rPr>
+          <w:rFonts w:ascii="Consolas" w:eastAsia="Times New Roman" w:hAnsi="Consolas" w:cs="Times New Roman"/>
+          <w:color w:val="D4D4D4"/>
+          <w:sz w:val="21"/>
+          <w:szCs w:val="21"/>
+          <w:lang w:val="en-US" w:bidi="he-IL"/>
+        </w:rPr>
+        <w:t xml:space="preserve"> </w:t>
+      </w:r>
+      <w:r>
+        <w:rPr>
+          <w:rFonts w:ascii="Consolas" w:eastAsia="Times New Roman" w:hAnsi="Consolas" w:cs="Times New Roman"/>
+          <w:color w:val="9CDCFE"/>
+          <w:sz w:val="21"/>
+          <w:szCs w:val="21"/>
+          <w:lang w:val="en-US" w:bidi="he-IL"/>
+        </w:rPr>
+        <w:t>h</w:t>
+      </w:r>
+      <w:r>
+        <w:rPr>
+          <w:rFonts w:ascii="Consolas" w:eastAsia="Times New Roman" w:hAnsi="Consolas" w:cs="Times New Roman"/>
+          <w:color w:val="D4D4D4"/>
+          <w:sz w:val="21"/>
+          <w:szCs w:val="21"/>
+          <w:lang w:val="en-US" w:bidi="he-IL"/>
+        </w:rPr>
+        <w:t xml:space="preserve">, </w:t>
+      </w:r>
+      <w:r>
+        <w:rPr>
+          <w:rFonts w:ascii="Consolas" w:eastAsia="Times New Roman" w:hAnsi="Consolas" w:cs="Times New Roman"/>
+          <w:color w:val="9CDCFE"/>
+          <w:sz w:val="21"/>
+          <w:szCs w:val="21"/>
+          <w:lang w:val="en-US" w:bidi="he-IL"/>
+        </w:rPr>
+        <w:t>s</w:t>
+      </w:r>
+      <w:r>
+        <w:rPr>
+          <w:rFonts w:ascii="Consolas" w:eastAsia="Times New Roman" w:hAnsi="Consolas" w:cs="Times New Roman"/>
+          <w:color w:val="D4D4D4"/>
+          <w:sz w:val="21"/>
+          <w:szCs w:val="21"/>
+          <w:lang w:val="en-US" w:bidi="he-IL"/>
+        </w:rPr>
+        <w:t xml:space="preserve">, </w:t>
+      </w:r>
+      <w:r>
+        <w:rPr>
+          <w:rFonts w:ascii="Consolas" w:eastAsia="Times New Roman" w:hAnsi="Consolas" w:cs="Times New Roman"/>
+          <w:color w:val="9CDCFE"/>
+          <w:sz w:val="21"/>
+          <w:szCs w:val="21"/>
+          <w:lang w:val="en-US" w:bidi="he-IL"/>
+        </w:rPr>
+        <w:t>v</w:t>
+      </w:r>
+      <w:r>
+        <w:rPr>
+          <w:rFonts w:ascii="Consolas" w:eastAsia="Times New Roman" w:hAnsi="Consolas" w:cs="Times New Roman"/>
+          <w:color w:val="D4D4D4"/>
+          <w:sz w:val="21"/>
+          <w:szCs w:val="21"/>
+          <w:lang w:val="en-US" w:bidi="he-IL"/>
+        </w:rPr>
+        <w:t>;</w:t>
+      </w:r>
+    </w:p>
+    <w:p>
+      <w:pPr>
+        <w:shd w:val="clear" w:color="auto" w:fill="1E1E1E"/>
+        <w:spacing w:after="0" w:line="285" w:lineRule="atLeast"/>
+        <w:rPr>
+          <w:rFonts w:ascii="Consolas" w:eastAsia="Times New Roman" w:hAnsi="Consolas" w:cs="Times New Roman"/>
+          <w:color w:val="D4D4D4"/>
+          <w:sz w:val="21"/>
+          <w:szCs w:val="21"/>
+          <w:lang w:val="en-US" w:bidi="he-IL"/>
+        </w:rPr>
+      </w:pPr>
+      <w:r>
+        <w:rPr>
+          <w:rFonts w:ascii="Consolas" w:eastAsia="Times New Roman" w:hAnsi="Consolas" w:cs="Times New Roman"/>
+          <w:color w:val="D4D4D4"/>
+          <w:sz w:val="21"/>
+          <w:szCs w:val="21"/>
+          <w:lang w:val="en-US" w:bidi="he-IL"/>
+        </w:rPr>
+        <w:t xml:space="preserve">        </w:t>
+      </w:r>
+      <w:r>
+        <w:rPr>
+          <w:rFonts w:ascii="Consolas" w:eastAsia="Times New Roman" w:hAnsi="Consolas" w:cs="Times New Roman"/>
+          <w:color w:val="9CDCFE"/>
+          <w:sz w:val="21"/>
+          <w:szCs w:val="21"/>
+          <w:lang w:val="en-US" w:bidi="he-IL"/>
+        </w:rPr>
+        <w:t>Color</w:t>
+      </w:r>
+      <w:r>
+        <w:rPr>
+          <w:rFonts w:ascii="Consolas" w:eastAsia="Times New Roman" w:hAnsi="Consolas" w:cs="Times New Roman"/>
+          <w:color w:val="D4D4D4"/>
+          <w:sz w:val="21"/>
+          <w:szCs w:val="21"/>
+          <w:lang w:val="en-US" w:bidi="he-IL"/>
+        </w:rPr>
+        <w:t>.</w:t>
+      </w:r>
+      <w:r>
+        <w:rPr>
+          <w:rFonts w:ascii="Consolas" w:eastAsia="Times New Roman" w:hAnsi="Consolas" w:cs="Times New Roman"/>
+          <w:color w:val="DCDCAA"/>
+          <w:sz w:val="21"/>
+          <w:szCs w:val="21"/>
+          <w:lang w:val="en-US" w:bidi="he-IL"/>
+        </w:rPr>
+        <w:t>RGBToHSV</w:t>
+      </w:r>
+      <w:r>
+        <w:rPr>
+          <w:rFonts w:ascii="Consolas" w:eastAsia="Times New Roman" w:hAnsi="Consolas" w:cs="Times New Roman"/>
+          <w:color w:val="D4D4D4"/>
+          <w:sz w:val="21"/>
+          <w:szCs w:val="21"/>
+          <w:lang w:val="en-US" w:bidi="he-IL"/>
+        </w:rPr>
+        <w:t>(</w:t>
+      </w:r>
+      <w:r>
+        <w:rPr>
+          <w:rFonts w:ascii="Consolas" w:eastAsia="Times New Roman" w:hAnsi="Consolas" w:cs="Times New Roman"/>
+          <w:color w:val="9CDCFE"/>
+          <w:sz w:val="21"/>
+          <w:szCs w:val="21"/>
+          <w:lang w:val="en-US" w:bidi="he-IL"/>
+        </w:rPr>
+        <w:t>generationColor</w:t>
+      </w:r>
+      <w:r>
+        <w:rPr>
+          <w:rFonts w:ascii="Consolas" w:eastAsia="Times New Roman" w:hAnsi="Consolas" w:cs="Times New Roman"/>
+          <w:color w:val="D4D4D4"/>
+          <w:sz w:val="21"/>
+          <w:szCs w:val="21"/>
+          <w:lang w:val="en-US" w:bidi="he-IL"/>
+        </w:rPr>
+        <w:t xml:space="preserve">, </w:t>
+      </w:r>
+      <w:r>
+        <w:rPr>
+          <w:rFonts w:ascii="Consolas" w:eastAsia="Times New Roman" w:hAnsi="Consolas" w:cs="Times New Roman"/>
+          <w:color w:val="569CD6"/>
+          <w:sz w:val="21"/>
+          <w:szCs w:val="21"/>
+          <w:lang w:val="en-US" w:bidi="he-IL"/>
+        </w:rPr>
+        <w:t>out</w:t>
+      </w:r>
+      <w:r>
+        <w:rPr>
+          <w:rFonts w:ascii="Consolas" w:eastAsia="Times New Roman" w:hAnsi="Consolas" w:cs="Times New Roman"/>
+          <w:color w:val="D4D4D4"/>
+          <w:sz w:val="21"/>
+          <w:szCs w:val="21"/>
+          <w:lang w:val="en-US" w:bidi="he-IL"/>
+        </w:rPr>
+        <w:t xml:space="preserve"> </w:t>
+      </w:r>
+      <w:r>
+        <w:rPr>
+          <w:rFonts w:ascii="Consolas" w:eastAsia="Times New Roman" w:hAnsi="Consolas" w:cs="Times New Roman"/>
+          <w:color w:val="9CDCFE"/>
+          <w:sz w:val="21"/>
+          <w:szCs w:val="21"/>
+          <w:lang w:val="en-US" w:bidi="he-IL"/>
+        </w:rPr>
+        <w:t>h</w:t>
+      </w:r>
+      <w:r>
+        <w:rPr>
+          <w:rFonts w:ascii="Consolas" w:eastAsia="Times New Roman" w:hAnsi="Consolas" w:cs="Times New Roman"/>
+          <w:color w:val="D4D4D4"/>
+          <w:sz w:val="21"/>
+          <w:szCs w:val="21"/>
+          <w:lang w:val="en-US" w:bidi="he-IL"/>
+        </w:rPr>
+        <w:t xml:space="preserve">, </w:t>
+      </w:r>
+      <w:r>
+        <w:rPr>
+          <w:rFonts w:ascii="Consolas" w:eastAsia="Times New Roman" w:hAnsi="Consolas" w:cs="Times New Roman"/>
+          <w:color w:val="569CD6"/>
+          <w:sz w:val="21"/>
+          <w:szCs w:val="21"/>
+          <w:lang w:val="en-US" w:bidi="he-IL"/>
+        </w:rPr>
+        <w:t>out</w:t>
+      </w:r>
+      <w:r>
+        <w:rPr>
+          <w:rFonts w:ascii="Consolas" w:eastAsia="Times New Roman" w:hAnsi="Consolas" w:cs="Times New Roman"/>
+          <w:color w:val="D4D4D4"/>
+          <w:sz w:val="21"/>
+          <w:szCs w:val="21"/>
+          <w:lang w:val="en-US" w:bidi="he-IL"/>
+        </w:rPr>
+        <w:t xml:space="preserve"> </w:t>
+      </w:r>
+      <w:r>
+        <w:rPr>
+          <w:rFonts w:ascii="Consolas" w:eastAsia="Times New Roman" w:hAnsi="Consolas" w:cs="Times New Roman"/>
+          <w:color w:val="9CDCFE"/>
+          <w:sz w:val="21"/>
+          <w:szCs w:val="21"/>
+          <w:lang w:val="en-US" w:bidi="he-IL"/>
+        </w:rPr>
+        <w:t>s</w:t>
+      </w:r>
+      <w:r>
+        <w:rPr>
+          <w:rFonts w:ascii="Consolas" w:eastAsia="Times New Roman" w:hAnsi="Consolas" w:cs="Times New Roman"/>
+          <w:color w:val="D4D4D4"/>
+          <w:sz w:val="21"/>
+          <w:szCs w:val="21"/>
+          <w:lang w:val="en-US" w:bidi="he-IL"/>
+        </w:rPr>
+        <w:t xml:space="preserve">, </w:t>
+      </w:r>
+      <w:r>
+        <w:rPr>
+          <w:rFonts w:ascii="Consolas" w:eastAsia="Times New Roman" w:hAnsi="Consolas" w:cs="Times New Roman"/>
+          <w:color w:val="569CD6"/>
+          <w:sz w:val="21"/>
+          <w:szCs w:val="21"/>
+          <w:lang w:val="en-US" w:bidi="he-IL"/>
+        </w:rPr>
+        <w:t>out</w:t>
+      </w:r>
+      <w:r>
+        <w:rPr>
+          <w:rFonts w:ascii="Consolas" w:eastAsia="Times New Roman" w:hAnsi="Consolas" w:cs="Times New Roman"/>
+          <w:color w:val="D4D4D4"/>
+          <w:sz w:val="21"/>
+          <w:szCs w:val="21"/>
+          <w:lang w:val="en-US" w:bidi="he-IL"/>
+        </w:rPr>
+        <w:t xml:space="preserve"> </w:t>
+      </w:r>
+      <w:r>
+        <w:rPr>
+          <w:rFonts w:ascii="Consolas" w:eastAsia="Times New Roman" w:hAnsi="Consolas" w:cs="Times New Roman"/>
+          <w:color w:val="9CDCFE"/>
+          <w:sz w:val="21"/>
+          <w:szCs w:val="21"/>
+          <w:lang w:val="en-US" w:bidi="he-IL"/>
+        </w:rPr>
+        <w:t>v</w:t>
+      </w:r>
+      <w:r>
+        <w:rPr>
+          <w:rFonts w:ascii="Consolas" w:eastAsia="Times New Roman" w:hAnsi="Consolas" w:cs="Times New Roman"/>
+          <w:color w:val="D4D4D4"/>
+          <w:sz w:val="21"/>
+          <w:szCs w:val="21"/>
+          <w:lang w:val="en-US" w:bidi="he-IL"/>
+        </w:rPr>
+        <w:t>);</w:t>
+      </w:r>
+    </w:p>
+    <w:p>
+      <w:pPr>
+        <w:shd w:val="clear" w:color="auto" w:fill="1E1E1E"/>
+        <w:spacing w:after="0" w:line="285" w:lineRule="atLeast"/>
+        <w:rPr>
+          <w:rFonts w:ascii="Consolas" w:eastAsia="Times New Roman" w:hAnsi="Consolas" w:cs="Times New Roman"/>
+          <w:color w:val="D4D4D4"/>
+          <w:sz w:val="21"/>
+          <w:szCs w:val="21"/>
+          <w:lang w:val="en-US" w:bidi="he-IL"/>
+        </w:rPr>
+      </w:pPr>
+      <w:r>
+        <w:rPr>
+          <w:rFonts w:ascii="Consolas" w:eastAsia="Times New Roman" w:hAnsi="Consolas" w:cs="Times New Roman"/>
+          <w:color w:val="D4D4D4"/>
+          <w:sz w:val="21"/>
+          <w:szCs w:val="21"/>
+          <w:lang w:val="en-US" w:bidi="he-IL"/>
+        </w:rPr>
+        <w:t xml:space="preserve">        </w:t>
+      </w:r>
+      <w:r>
+        <w:rPr>
+          <w:rFonts w:ascii="Consolas" w:eastAsia="Times New Roman" w:hAnsi="Consolas" w:cs="Times New Roman"/>
+          <w:color w:val="9CDCFE"/>
+          <w:sz w:val="21"/>
+          <w:szCs w:val="21"/>
+          <w:lang w:val="en-US" w:bidi="he-IL"/>
+        </w:rPr>
+        <w:t>h</w:t>
+      </w:r>
+      <w:r>
+        <w:rPr>
+          <w:rFonts w:ascii="Consolas" w:eastAsia="Times New Roman" w:hAnsi="Consolas" w:cs="Times New Roman"/>
+          <w:color w:val="D4D4D4"/>
+          <w:sz w:val="21"/>
+          <w:szCs w:val="21"/>
+          <w:lang w:val="en-US" w:bidi="he-IL"/>
+        </w:rPr>
+        <w:t xml:space="preserve"> += </w:t>
+      </w:r>
+      <w:r>
+        <w:rPr>
+          <w:rFonts w:ascii="Consolas" w:eastAsia="Times New Roman" w:hAnsi="Consolas" w:cs="Times New Roman"/>
+          <w:color w:val="9CDCFE"/>
+          <w:sz w:val="21"/>
+          <w:szCs w:val="21"/>
+          <w:lang w:val="en-US" w:bidi="he-IL"/>
+        </w:rPr>
+        <w:t>hueOffset</w:t>
+      </w:r>
+      <w:r>
+        <w:rPr>
+          <w:rFonts w:ascii="Consolas" w:eastAsia="Times New Roman" w:hAnsi="Consolas" w:cs="Times New Roman"/>
+          <w:color w:val="D4D4D4"/>
+          <w:sz w:val="21"/>
+          <w:szCs w:val="21"/>
+          <w:lang w:val="en-US" w:bidi="he-IL"/>
+        </w:rPr>
+        <w:t>;</w:t>
+      </w:r>
+    </w:p>
+    <w:p>
+      <w:pPr>
+        <w:shd w:val="clear" w:color="auto" w:fill="1E1E1E"/>
+        <w:spacing w:after="0" w:line="285" w:lineRule="atLeast"/>
+        <w:rPr>
+          <w:rFonts w:ascii="Consolas" w:eastAsia="Times New Roman" w:hAnsi="Consolas" w:cs="Times New Roman"/>
+          <w:color w:val="D4D4D4"/>
+          <w:sz w:val="21"/>
+          <w:szCs w:val="21"/>
+          <w:lang w:val="en-US" w:bidi="he-IL"/>
+        </w:rPr>
+      </w:pPr>
+      <w:r>
+        <w:rPr>
+          <w:rFonts w:ascii="Consolas" w:eastAsia="Times New Roman" w:hAnsi="Consolas" w:cs="Times New Roman"/>
+          <w:color w:val="D4D4D4"/>
+          <w:sz w:val="21"/>
+          <w:szCs w:val="21"/>
+          <w:lang w:val="en-US" w:bidi="he-IL"/>
+        </w:rPr>
+        <w:t xml:space="preserve">        </w:t>
+      </w:r>
+      <w:r>
+        <w:rPr>
+          <w:rFonts w:ascii="Consolas" w:eastAsia="Times New Roman" w:hAnsi="Consolas" w:cs="Times New Roman"/>
+          <w:color w:val="9CDCFE"/>
+          <w:sz w:val="21"/>
+          <w:szCs w:val="21"/>
+          <w:lang w:val="en-US" w:bidi="he-IL"/>
+        </w:rPr>
+        <w:t>s</w:t>
+      </w:r>
+      <w:r>
+        <w:rPr>
+          <w:rFonts w:ascii="Consolas" w:eastAsia="Times New Roman" w:hAnsi="Consolas" w:cs="Times New Roman"/>
+          <w:color w:val="D4D4D4"/>
+          <w:sz w:val="21"/>
+          <w:szCs w:val="21"/>
+          <w:lang w:val="en-US" w:bidi="he-IL"/>
+        </w:rPr>
+        <w:t xml:space="preserve"> += </w:t>
+      </w:r>
+      <w:r>
+        <w:rPr>
+          <w:rFonts w:ascii="Consolas" w:eastAsia="Times New Roman" w:hAnsi="Consolas" w:cs="Times New Roman"/>
+          <w:color w:val="9CDCFE"/>
+          <w:sz w:val="21"/>
+          <w:szCs w:val="21"/>
+          <w:lang w:val="en-US" w:bidi="he-IL"/>
+        </w:rPr>
+        <w:t>saturationOffset</w:t>
+      </w:r>
+      <w:r>
+        <w:rPr>
+          <w:rFonts w:ascii="Consolas" w:eastAsia="Times New Roman" w:hAnsi="Consolas" w:cs="Times New Roman"/>
+          <w:color w:val="D4D4D4"/>
+          <w:sz w:val="21"/>
+          <w:szCs w:val="21"/>
+          <w:lang w:val="en-US" w:bidi="he-IL"/>
+        </w:rPr>
+        <w:t>;</w:t>
+      </w:r>
+    </w:p>
+    <w:p>
+      <w:pPr>
+        <w:shd w:val="clear" w:color="auto" w:fill="1E1E1E"/>
+        <w:spacing w:after="0" w:line="285" w:lineRule="atLeast"/>
+        <w:rPr>
+          <w:rFonts w:ascii="Consolas" w:eastAsia="Times New Roman" w:hAnsi="Consolas" w:cs="Times New Roman"/>
+          <w:color w:val="D4D4D4"/>
+          <w:sz w:val="21"/>
+          <w:szCs w:val="21"/>
+          <w:lang w:val="en-US" w:bidi="he-IL"/>
+        </w:rPr>
+      </w:pPr>
+      <w:r>
+        <w:rPr>
+          <w:rFonts w:ascii="Consolas" w:eastAsia="Times New Roman" w:hAnsi="Consolas" w:cs="Times New Roman"/>
+          <w:color w:val="D4D4D4"/>
+          <w:sz w:val="21"/>
+          <w:szCs w:val="21"/>
+          <w:lang w:val="en-US" w:bidi="he-IL"/>
+        </w:rPr>
+        <w:t xml:space="preserve">        </w:t>
+      </w:r>
+      <w:r>
+        <w:rPr>
+          <w:rFonts w:ascii="Consolas" w:eastAsia="Times New Roman" w:hAnsi="Consolas" w:cs="Times New Roman"/>
+          <w:color w:val="9CDCFE"/>
+          <w:sz w:val="21"/>
+          <w:szCs w:val="21"/>
+          <w:lang w:val="en-US" w:bidi="he-IL"/>
+        </w:rPr>
+        <w:t>v</w:t>
+      </w:r>
+      <w:r>
+        <w:rPr>
+          <w:rFonts w:ascii="Consolas" w:eastAsia="Times New Roman" w:hAnsi="Consolas" w:cs="Times New Roman"/>
+          <w:color w:val="D4D4D4"/>
+          <w:sz w:val="21"/>
+          <w:szCs w:val="21"/>
+          <w:lang w:val="en-US" w:bidi="he-IL"/>
+        </w:rPr>
+        <w:t xml:space="preserve"> += </w:t>
+      </w:r>
+      <w:r>
+        <w:rPr>
+          <w:rFonts w:ascii="Consolas" w:eastAsia="Times New Roman" w:hAnsi="Consolas" w:cs="Times New Roman"/>
+          <w:color w:val="9CDCFE"/>
+          <w:sz w:val="21"/>
+          <w:szCs w:val="21"/>
+          <w:lang w:val="en-US" w:bidi="he-IL"/>
+        </w:rPr>
+        <w:t>valueOffset</w:t>
+      </w:r>
+      <w:r>
+        <w:rPr>
+          <w:rFonts w:ascii="Consolas" w:eastAsia="Times New Roman" w:hAnsi="Consolas" w:cs="Times New Roman"/>
+          <w:color w:val="D4D4D4"/>
+          <w:sz w:val="21"/>
+          <w:szCs w:val="21"/>
+          <w:lang w:val="en-US" w:bidi="he-IL"/>
+        </w:rPr>
+        <w:t>;</w:t>
+      </w:r>
+    </w:p>
+    <w:p>
+      <w:pPr>
+        <w:shd w:val="clear" w:color="auto" w:fill="1E1E1E"/>
+        <w:spacing w:after="0" w:line="285" w:lineRule="atLeast"/>
+        <w:rPr>
+          <w:rFonts w:ascii="Consolas" w:eastAsia="Times New Roman" w:hAnsi="Consolas" w:cs="Times New Roman"/>
+          <w:color w:val="D4D4D4"/>
+          <w:sz w:val="21"/>
+          <w:szCs w:val="21"/>
+          <w:lang w:val="en-US" w:bidi="he-IL"/>
+        </w:rPr>
+      </w:pPr>
+      <w:r>
+        <w:rPr>
+          <w:rFonts w:ascii="Consolas" w:eastAsia="Times New Roman" w:hAnsi="Consolas" w:cs="Times New Roman"/>
+          <w:color w:val="D4D4D4"/>
+          <w:sz w:val="21"/>
+          <w:szCs w:val="21"/>
+          <w:lang w:val="en-US" w:bidi="he-IL"/>
+        </w:rPr>
+        <w:t xml:space="preserve">        </w:t>
+      </w:r>
+      <w:r>
+        <w:rPr>
+          <w:rFonts w:ascii="Consolas" w:eastAsia="Times New Roman" w:hAnsi="Consolas" w:cs="Times New Roman"/>
+          <w:color w:val="9CDCFE"/>
+          <w:sz w:val="21"/>
+          <w:szCs w:val="21"/>
+          <w:lang w:val="en-US" w:bidi="he-IL"/>
+        </w:rPr>
+        <w:t>creatureColor</w:t>
+      </w:r>
+      <w:r>
+        <w:rPr>
+          <w:rFonts w:ascii="Consolas" w:eastAsia="Times New Roman" w:hAnsi="Consolas" w:cs="Times New Roman"/>
+          <w:color w:val="D4D4D4"/>
+          <w:sz w:val="21"/>
+          <w:szCs w:val="21"/>
+          <w:lang w:val="en-US" w:bidi="he-IL"/>
+        </w:rPr>
+        <w:t xml:space="preserve"> = </w:t>
+      </w:r>
+      <w:r>
+        <w:rPr>
+          <w:rFonts w:ascii="Consolas" w:eastAsia="Times New Roman" w:hAnsi="Consolas" w:cs="Times New Roman"/>
+          <w:color w:val="9CDCFE"/>
+          <w:sz w:val="21"/>
+          <w:szCs w:val="21"/>
+          <w:lang w:val="en-US" w:bidi="he-IL"/>
+        </w:rPr>
+        <w:t>Color</w:t>
+      </w:r>
+      <w:r>
+        <w:rPr>
+          <w:rFonts w:ascii="Consolas" w:eastAsia="Times New Roman" w:hAnsi="Consolas" w:cs="Times New Roman"/>
+          <w:color w:val="D4D4D4"/>
+          <w:sz w:val="21"/>
+          <w:szCs w:val="21"/>
+          <w:lang w:val="en-US" w:bidi="he-IL"/>
+        </w:rPr>
+        <w:t>.</w:t>
+      </w:r>
+      <w:r>
+        <w:rPr>
+          <w:rFonts w:ascii="Consolas" w:eastAsia="Times New Roman" w:hAnsi="Consolas" w:cs="Times New Roman"/>
+          <w:color w:val="DCDCAA"/>
+          <w:sz w:val="21"/>
+          <w:szCs w:val="21"/>
+          <w:lang w:val="en-US" w:bidi="he-IL"/>
+        </w:rPr>
+        <w:t>HSVToRGB</w:t>
+      </w:r>
+      <w:r>
+        <w:rPr>
+          <w:rFonts w:ascii="Consolas" w:eastAsia="Times New Roman" w:hAnsi="Consolas" w:cs="Times New Roman"/>
+          <w:color w:val="D4D4D4"/>
+          <w:sz w:val="21"/>
+          <w:szCs w:val="21"/>
+          <w:lang w:val="en-US" w:bidi="he-IL"/>
+        </w:rPr>
+        <w:t>(</w:t>
+      </w:r>
+      <w:r>
+        <w:rPr>
+          <w:rFonts w:ascii="Consolas" w:eastAsia="Times New Roman" w:hAnsi="Consolas" w:cs="Times New Roman"/>
+          <w:color w:val="9CDCFE"/>
+          <w:sz w:val="21"/>
+          <w:szCs w:val="21"/>
+          <w:lang w:val="en-US" w:bidi="he-IL"/>
+        </w:rPr>
+        <w:t>h</w:t>
+      </w:r>
+      <w:r>
+        <w:rPr>
+          <w:rFonts w:ascii="Consolas" w:eastAsia="Times New Roman" w:hAnsi="Consolas" w:cs="Times New Roman"/>
+          <w:color w:val="D4D4D4"/>
+          <w:sz w:val="21"/>
+          <w:szCs w:val="21"/>
+          <w:lang w:val="en-US" w:bidi="he-IL"/>
+        </w:rPr>
+        <w:t xml:space="preserve">, </w:t>
+      </w:r>
+      <w:r>
+        <w:rPr>
+          <w:rFonts w:ascii="Consolas" w:eastAsia="Times New Roman" w:hAnsi="Consolas" w:cs="Times New Roman"/>
+          <w:color w:val="9CDCFE"/>
+          <w:sz w:val="21"/>
+          <w:szCs w:val="21"/>
+          <w:lang w:val="en-US" w:bidi="he-IL"/>
+        </w:rPr>
+        <w:t>s</w:t>
+      </w:r>
+      <w:r>
+        <w:rPr>
+          <w:rFonts w:ascii="Consolas" w:eastAsia="Times New Roman" w:hAnsi="Consolas" w:cs="Times New Roman"/>
+          <w:color w:val="D4D4D4"/>
+          <w:sz w:val="21"/>
+          <w:szCs w:val="21"/>
+          <w:lang w:val="en-US" w:bidi="he-IL"/>
+        </w:rPr>
+        <w:t xml:space="preserve">, </w:t>
+      </w:r>
+      <w:r>
+        <w:rPr>
+          <w:rFonts w:ascii="Consolas" w:eastAsia="Times New Roman" w:hAnsi="Consolas" w:cs="Times New Roman"/>
+          <w:color w:val="9CDCFE"/>
+          <w:sz w:val="21"/>
+          <w:szCs w:val="21"/>
+          <w:lang w:val="en-US" w:bidi="he-IL"/>
+        </w:rPr>
+        <w:t>v</w:t>
+      </w:r>
+      <w:r>
+        <w:rPr>
+          <w:rFonts w:ascii="Consolas" w:eastAsia="Times New Roman" w:hAnsi="Consolas" w:cs="Times New Roman"/>
+          <w:color w:val="D4D4D4"/>
+          <w:sz w:val="21"/>
+          <w:szCs w:val="21"/>
+          <w:lang w:val="en-US" w:bidi="he-IL"/>
+        </w:rPr>
+        <w:t>);</w:t>
+      </w:r>
+    </w:p>
+    <w:p>
+      <w:pPr>
+        <w:shd w:val="clear" w:color="auto" w:fill="1E1E1E"/>
+        <w:spacing w:after="0" w:line="285" w:lineRule="atLeast"/>
+        <w:rPr>
+          <w:rFonts w:ascii="Consolas" w:eastAsia="Times New Roman" w:hAnsi="Consolas" w:cs="Times New Roman"/>
+          <w:color w:val="D4D4D4"/>
+          <w:sz w:val="21"/>
+          <w:szCs w:val="21"/>
+          <w:lang w:val="en-US" w:bidi="he-IL"/>
+        </w:rPr>
+      </w:pPr>
+    </w:p>
+    <w:p>
+      <w:pPr>
+        <w:shd w:val="clear" w:color="auto" w:fill="1E1E1E"/>
+        <w:spacing w:after="0" w:line="285" w:lineRule="atLeast"/>
+        <w:rPr>
+          <w:rFonts w:ascii="Consolas" w:eastAsia="Times New Roman" w:hAnsi="Consolas" w:cs="Times New Roman"/>
+          <w:color w:val="D4D4D4"/>
+          <w:sz w:val="21"/>
+          <w:szCs w:val="21"/>
+          <w:lang w:val="en-US" w:bidi="he-IL"/>
+        </w:rPr>
+      </w:pPr>
+      <w:r>
+        <w:rPr>
+          <w:rFonts w:ascii="Consolas" w:eastAsia="Times New Roman" w:hAnsi="Consolas" w:cs="Times New Roman"/>
+          <w:color w:val="D4D4D4"/>
+          <w:sz w:val="21"/>
+          <w:szCs w:val="21"/>
+          <w:lang w:val="en-US" w:bidi="he-IL"/>
+        </w:rPr>
+        <w:t>    }</w:t>
+      </w:r>
+    </w:p>
+    <w:p/>
     <w:sectPr>
       <w:pgSz w:w="11906" w:h="16838"/>
       <w:pgMar w:top="1440" w:right="1440" w:bottom="1440" w:left="1440" w:header="708" w:footer="708" w:gutter="0"/>

</xml_diff>

<commit_message>
Day19 Colors, and text. Attempt at speed adjsutments
-Fixed the text and colors. Text gives importn info and creature colo change accoridnlgy
To do next:
-Change the way speed interacts with creatures, SOS
-Environment, SOS
-Add Different types of wheels, SOS
</commit_message>
<xml_diff>
--- a/WORD DOCS/COMP390 CA2 DEV UPDATED.docx
+++ b/WORD DOCS/COMP390 CA2 DEV UPDATED.docx
@@ -1542,7 +1542,11 @@
     </w:p>
     <w:p>
       <w:r>
-        <w:t xml:space="preserve">Tried fixing the getBestCreautre but did not manage. TBF my debugging was braindead and not very critical. Will do it again tomorrow. I did manage to fix the camera thing though, just had to assign the MainCamera gemeObject through the Unity </w:t>
+        <w:t xml:space="preserve">Tried fixing the getBestCreautre but did not manage. TBF my debugging was braindead and not very critical. Will do it again tomorrow. I did manage to fix the camera thing though, just had to assign the </w:t>
+      </w:r>
+      <w:r>
+        <w:lastRenderedPageBreak/>
+        <w:t xml:space="preserve">MainCamera gemeObject through the Unity </w:t>
       </w:r>
       <w:r>
         <w:t>editor</w:t>
@@ -1926,6 +1930,7 @@
           <w:szCs w:val="21"/>
           <w:lang w:val="en-US" w:bidi="he-IL"/>
         </w:rPr>
+        <w:lastRenderedPageBreak/>
         <w:t xml:space="preserve">In the </w:t>
       </w:r>
       <w:r>
@@ -3807,7 +3812,17 @@
           <w:szCs w:val="21"/>
           <w:lang w:val="en-US" w:bidi="he-IL"/>
         </w:rPr>
-        <w:t xml:space="preserve"> method that will be called whenever a new scene finishes loading. Inside the </w:t>
+        <w:t xml:space="preserve"> method that will be called whenever a new scene finishes </w:t>
+      </w:r>
+      <w:r>
+        <w:rPr>
+          <w:rFonts w:ascii="Segoe UI" w:eastAsia="Times New Roman" w:hAnsi="Segoe UI" w:cs="Segoe UI"/>
+          <w:sz w:val="21"/>
+          <w:szCs w:val="21"/>
+          <w:lang w:val="en-US" w:bidi="he-IL"/>
+        </w:rPr>
+        <w:lastRenderedPageBreak/>
+        <w:t xml:space="preserve">loading. Inside the </w:t>
       </w:r>
       <w:r>
         <w:rPr>
@@ -5312,6 +5327,7 @@
           <w:szCs w:val="21"/>
           <w:lang w:val="en-US" w:bidi="he-IL"/>
         </w:rPr>
+        <w:lastRenderedPageBreak/>
         <w:t xml:space="preserve">This method takes two parameters: a </w:t>
       </w:r>
       <w:r>
@@ -6601,6 +6617,7 @@
           <w:bdr w:val="none" w:sz="0" w:space="0" w:color="auto" w:frame="1"/>
           <w:lang w:val="en-US" w:bidi="he-IL"/>
         </w:rPr>
+        <w:lastRenderedPageBreak/>
         <mc:AlternateContent>
           <mc:Choice Requires="wps">
             <w:drawing>
@@ -7877,7 +7894,17 @@
           <w:szCs w:val="21"/>
           <w:lang w:val="en-US" w:bidi="he-IL"/>
         </w:rPr>
-        <w:t xml:space="preserve">I get this error for my code: Assets\Scenes\11Simulation\RestartScene.cs(10,9): error CS0103: The name 'SceneManager' does not exist in the current context using System.Collections; using System.Collections.Generic; using UnityEngine; public class SceneRestart : MonoBehaviour { public void RestartScene(string value1, int value2){ // this function restarts the current scene. It will be used by the simulation class // to restart the scene/simulation when deemed neccessary SceneManager.LoadScene(ScenEmANAGER.GetActiveScene().name);// Gets the currents scene and restarts it SceneManager.sceneLoaded += OnSceneLoaded; // += means that OnSceneLoaded will be called automatically too when a new scene is loaded // note that OnSceneLoaded will be handles by unity and i do not need to give any parameters // SceneManager.sceneLoaded is an event triggered when a new scene finehses loaded // And you use this event to perform actions such as intilaisjg objects or passing values //between scenes. In our case its the Generation number and the Best Creatures PlayerPrefs.SetString("value1", value1); PlayerPrefs.SetInt("value2", value2); // PlayerPrefs is a simple way to retreive data in Unity games. Its a key-value store // These values stay even after the game is closed, so you can store game settings or player prefernece } } </w:t>
+        <w:t xml:space="preserve">I get this error for my code: Assets\Scenes\11Simulation\RestartScene.cs(10,9): error CS0103: The name 'SceneManager' does not exist in the current context using System.Collections; using System.Collections.Generic; using UnityEngine; public class SceneRestart : MonoBehaviour { public void RestartScene(string value1, int value2){ // this function restarts the current scene. It will be used by the simulation class // to restart the scene/simulation when deemed neccessary SceneManager.LoadScene(ScenEmANAGER.GetActiveScene().name);// Gets the currents scene and restarts it SceneManager.sceneLoaded += OnSceneLoaded; // += means that OnSceneLoaded will be called automatically too when a new scene is loaded // note that OnSceneLoaded will be handles by unity and i do not need to give any parameters // SceneManager.sceneLoaded is an event triggered when a new scene finehses loaded // And you use this event to perform actions such as intilaisjg objects or passing values //between scenes. In our case its the Generation number and the Best Creatures PlayerPrefs.SetString("value1", value1); </w:t>
+      </w:r>
+      <w:r>
+        <w:rPr>
+          <w:rFonts w:ascii="Segoe UI" w:eastAsia="Times New Roman" w:hAnsi="Segoe UI" w:cs="Segoe UI"/>
+          <w:sz w:val="21"/>
+          <w:szCs w:val="21"/>
+          <w:lang w:val="en-US" w:bidi="he-IL"/>
+        </w:rPr>
+        <w:lastRenderedPageBreak/>
+        <w:t xml:space="preserve">PlayerPrefs.SetInt("value2", value2); // PlayerPrefs is a simple way to retreive data in Unity games. Its a key-value store // These values stay even after the game is closed, so you can store game settings or player prefernece } } </w:t>
       </w:r>
     </w:p>
     <w:p>
@@ -9037,7 +9064,17 @@
           <w:szCs w:val="21"/>
           <w:lang w:val="en-US" w:bidi="he-IL"/>
         </w:rPr>
-        <w:t xml:space="preserve">Assets\Scenes\11Simulation\SceneRestart.cs(12,37): error CS0103: The name 'OnSceneLoaded' does not exist in the current context using System.Collections; using System.Collections.Generic; using UnityEngine; using UnityEngine.SceneManagement; public class SceneRestart : MonoBehaviour { public void RestartScene(string value1, int value2){ // this function restarts the current scene. It will be used by the simulation class // to restart the scene/simulation when deemed neccessary SceneManager.LoadScene(SceneManager.GetActiveScene().name);// Gets the currents scene and restarts it SceneManager.sceneLoaded += OnSceneLoaded; // += means that OnSceneLoaded will be called automatically too when a new scene is loaded // note that OnSceneLoaded will be handles by unity and i do not need to give any parameters // SceneManager.sceneLoaded is an event triggered when a new scene finehses loaded // And you use this event to perform actions such as intilaisjg objects or passing values //between scenes. In our case its the Generation number and the Best Creatures PlayerPrefs.SetString("value1", value1); PlayerPrefs.SetInt("value2", value2); // PlayerPrefs is a simple way to retreive data in Unity games. Its a key-value store // These values stay even after the game is closed, so you can store game settings or player prefernece } } </w:t>
+        <w:t xml:space="preserve">Assets\Scenes\11Simulation\SceneRestart.cs(12,37): error CS0103: The name 'OnSceneLoaded' does not exist in the current context using System.Collections; using System.Collections.Generic; using UnityEngine; using UnityEngine.SceneManagement; public class SceneRestart : MonoBehaviour { public void RestartScene(string value1, int value2){ // this function restarts the current scene. It will be used by the simulation class // to restart the scene/simulation when deemed neccessary SceneManager.LoadScene(SceneManager.GetActiveScene().name);// Gets the currents scene and restarts it SceneManager.sceneLoaded += OnSceneLoaded; // += means that OnSceneLoaded will be called automatically too when a new scene is loaded // note that OnSceneLoaded will be handles by unity and i do not need to give any parameters // SceneManager.sceneLoaded is an event triggered when a new scene finehses loaded // And you use this event to perform actions such as intilaisjg objects or passing values //between scenes. In our case its the Generation number and the Best Creatures PlayerPrefs.SetString("value1", value1); PlayerPrefs.SetInt("value2", value2); // PlayerPrefs is a simple way to retreive data in Unity games. </w:t>
+      </w:r>
+      <w:r>
+        <w:rPr>
+          <w:rFonts w:ascii="Segoe UI" w:eastAsia="Times New Roman" w:hAnsi="Segoe UI" w:cs="Segoe UI"/>
+          <w:sz w:val="21"/>
+          <w:szCs w:val="21"/>
+          <w:lang w:val="en-US" w:bidi="he-IL"/>
+        </w:rPr>
+        <w:lastRenderedPageBreak/>
+        <w:t xml:space="preserve">Its a key-value store // These values stay even after the game is closed, so you can store game settings or player prefernece } } </w:t>
       </w:r>
     </w:p>
     <w:p>
@@ -10903,6 +10940,7 @@
           <w:szCs w:val="21"/>
           <w:lang w:val="en-US" w:bidi="he-IL"/>
         </w:rPr>
+        <w:lastRenderedPageBreak/>
         <w:t xml:space="preserve">In Unity, you can start a timer using the </w:t>
       </w:r>
       <w:r>
@@ -12538,6 +12576,7 @@
           <w:szCs w:val="21"/>
           <w:lang w:val="en-US" w:bidi="he-IL"/>
         </w:rPr>
+        <w:lastRenderedPageBreak/>
         <w:t xml:space="preserve">In your script, create an instance of the class that contains the function you want to call. You can do this by declaring a variable of the class type and using the </w:t>
       </w:r>
       <w:r>
@@ -14657,6 +14696,7 @@
           <w:szCs w:val="21"/>
           <w:lang w:val="en-US" w:bidi="he-IL"/>
         </w:rPr>
+        <w:lastRenderedPageBreak/>
         <w:t xml:space="preserve">Note that in this example, </w:t>
       </w:r>
       <w:r>
@@ -14999,6 +15039,7 @@
           <w:szCs w:val="21"/>
           <w:lang w:val="en-US" w:bidi="he-IL"/>
         </w:rPr>
+        <w:lastRenderedPageBreak/>
         <w:t xml:space="preserve">To fix the issue, you need to attach the </w:t>
       </w:r>
       <w:r>
@@ -17198,6 +17239,7 @@
           <w:szCs w:val="21"/>
           <w:lang w:val="en-US" w:bidi="he-IL"/>
         </w:rPr>
+        <w:lastRenderedPageBreak/>
         <w:t>This will log a random integer between 0 and 9 to the console.</w:t>
       </w:r>
     </w:p>
@@ -17263,7 +17305,6 @@
         <w:rPr>
           <w:noProof/>
         </w:rPr>
-        <w:lastRenderedPageBreak/>
         <w:drawing>
           <wp:inline distT="0" distB="0" distL="0" distR="0" wp14:anchorId="5669C007" wp14:editId="668D553A">
             <wp:extent cx="5731510" cy="3216910"/>
@@ -17355,6 +17396,7 @@
         <w:rPr>
           <w:noProof/>
         </w:rPr>
+        <w:lastRenderedPageBreak/>
         <w:drawing>
           <wp:inline distT="0" distB="0" distL="0" distR="0" wp14:anchorId="0E2EF891" wp14:editId="34D35B25">
             <wp:extent cx="4476817" cy="2512691"/>
@@ -17395,7 +17437,6 @@
     <w:p/>
     <w:p>
       <w:r>
-        <w:lastRenderedPageBreak/>
         <w:t>Now… lets try passing some ACTUAL useful values.</w:t>
       </w:r>
     </w:p>
@@ -17558,6 +17599,7 @@
     </w:p>
     <w:p>
       <w:r>
+        <w:lastRenderedPageBreak/>
         <w:t>Assign colour aporpierlty? Like depending on the parents and also, the bigger the wheels, the darker the color</w:t>
       </w:r>
     </w:p>
@@ -18924,6 +18966,754 @@
       </w:r>
     </w:p>
     <w:p/>
+    <w:p/>
+    <w:p>
+      <w:pPr>
+        <w:pStyle w:val="Heading1"/>
+      </w:pPr>
+      <w:r>
+        <w:t>Day18(29/02/2023)</w:t>
+      </w:r>
+    </w:p>
+    <w:p>
+      <w:r>
+        <w:t>Fixed the colors, it was simply that in the creature class we weren’t assigning a creature color for creatureWithParent() function.</w:t>
+      </w:r>
+    </w:p>
+    <w:p/>
+    <w:p>
+      <w:pPr>
+        <w:pStyle w:val="Heading1"/>
+      </w:pPr>
+      <w:r>
+        <w:t>ChatGPT day18:</w:t>
+      </w:r>
+    </w:p>
+    <w:p>
+      <w:pPr>
+        <w:shd w:val="clear" w:color="auto" w:fill="343541"/>
+        <w:spacing w:after="100" w:line="240" w:lineRule="auto"/>
+        <w:rPr>
+          <w:rFonts w:ascii="Segoe UI" w:eastAsia="Times New Roman" w:hAnsi="Segoe UI" w:cs="Segoe UI"/>
+          <w:sz w:val="21"/>
+          <w:szCs w:val="21"/>
+          <w:lang w:val="en-US" w:bidi="he-IL"/>
+        </w:rPr>
+      </w:pPr>
+      <w:r>
+        <w:rPr>
+          <w:rFonts w:ascii="Segoe UI" w:eastAsia="Times New Roman" w:hAnsi="Segoe UI" w:cs="Segoe UI"/>
+          <w:sz w:val="21"/>
+          <w:szCs w:val="21"/>
+          <w:lang w:val="en-US" w:bidi="he-IL"/>
+        </w:rPr>
+        <w:t>n my unity project, i want to put some simple Text UI on the screen about reagaridn the genration number, distnace travelled etc</w:t>
+      </w:r>
+    </w:p>
+    <w:p>
+      <w:pPr>
+        <w:pBdr>
+          <w:top w:val="single" w:sz="2" w:space="0" w:color="D9D9E3"/>
+          <w:left w:val="single" w:sz="2" w:space="0" w:color="D9D9E3"/>
+          <w:bottom w:val="single" w:sz="2" w:space="0" w:color="D9D9E3"/>
+          <w:right w:val="single" w:sz="2" w:space="0" w:color="D9D9E3"/>
+        </w:pBdr>
+        <w:spacing w:after="300" w:line="240" w:lineRule="auto"/>
+        <w:rPr>
+          <w:rFonts w:ascii="Segoe UI" w:eastAsia="Times New Roman" w:hAnsi="Segoe UI" w:cs="Segoe UI"/>
+          <w:sz w:val="21"/>
+          <w:szCs w:val="21"/>
+          <w:lang w:val="en-US" w:bidi="he-IL"/>
+        </w:rPr>
+      </w:pPr>
+      <w:r>
+        <w:rPr>
+          <w:rFonts w:ascii="Segoe UI" w:eastAsia="Times New Roman" w:hAnsi="Segoe UI" w:cs="Segoe UI"/>
+          <w:sz w:val="21"/>
+          <w:szCs w:val="21"/>
+          <w:lang w:val="en-US" w:bidi="he-IL"/>
+        </w:rPr>
+        <w:lastRenderedPageBreak/>
+        <w:t>To add simple Text UI to your Unity project, you can use the Text component of the UI system. Here are the steps to create a simple Text UI:</w:t>
+      </w:r>
+    </w:p>
+    <w:p>
+      <w:pPr>
+        <w:numPr>
+          <w:ilvl w:val="0"/>
+          <w:numId w:val="11"/>
+        </w:numPr>
+        <w:pBdr>
+          <w:top w:val="single" w:sz="2" w:space="0" w:color="D9D9E3"/>
+          <w:left w:val="single" w:sz="2" w:space="5" w:color="D9D9E3"/>
+          <w:bottom w:val="single" w:sz="2" w:space="0" w:color="D9D9E3"/>
+          <w:right w:val="single" w:sz="2" w:space="0" w:color="D9D9E3"/>
+        </w:pBdr>
+        <w:spacing w:after="0" w:line="240" w:lineRule="auto"/>
+        <w:rPr>
+          <w:rFonts w:ascii="Segoe UI" w:eastAsia="Times New Roman" w:hAnsi="Segoe UI" w:cs="Segoe UI"/>
+          <w:sz w:val="21"/>
+          <w:szCs w:val="21"/>
+          <w:lang w:val="en-US" w:bidi="he-IL"/>
+        </w:rPr>
+      </w:pPr>
+      <w:r>
+        <w:rPr>
+          <w:rFonts w:ascii="Segoe UI" w:eastAsia="Times New Roman" w:hAnsi="Segoe UI" w:cs="Segoe UI"/>
+          <w:sz w:val="21"/>
+          <w:szCs w:val="21"/>
+          <w:lang w:val="en-US" w:bidi="he-IL"/>
+        </w:rPr>
+        <w:t>Create a Canvas GameObject: Right-click in the Hierarchy window, select UI &gt; Canvas. This will create a new Canvas GameObject in the scene.</w:t>
+      </w:r>
+    </w:p>
+    <w:p>
+      <w:pPr>
+        <w:numPr>
+          <w:ilvl w:val="0"/>
+          <w:numId w:val="11"/>
+        </w:numPr>
+        <w:pBdr>
+          <w:top w:val="single" w:sz="2" w:space="0" w:color="D9D9E3"/>
+          <w:left w:val="single" w:sz="2" w:space="5" w:color="D9D9E3"/>
+          <w:bottom w:val="single" w:sz="2" w:space="0" w:color="D9D9E3"/>
+          <w:right w:val="single" w:sz="2" w:space="0" w:color="D9D9E3"/>
+        </w:pBdr>
+        <w:spacing w:after="0" w:line="240" w:lineRule="auto"/>
+        <w:rPr>
+          <w:rFonts w:ascii="Segoe UI" w:eastAsia="Times New Roman" w:hAnsi="Segoe UI" w:cs="Segoe UI"/>
+          <w:sz w:val="21"/>
+          <w:szCs w:val="21"/>
+          <w:lang w:val="en-US" w:bidi="he-IL"/>
+        </w:rPr>
+      </w:pPr>
+      <w:r>
+        <w:rPr>
+          <w:rFonts w:ascii="Segoe UI" w:eastAsia="Times New Roman" w:hAnsi="Segoe UI" w:cs="Segoe UI"/>
+          <w:sz w:val="21"/>
+          <w:szCs w:val="21"/>
+          <w:lang w:val="en-US" w:bidi="he-IL"/>
+        </w:rPr>
+        <w:t>Add a Text GameObject: Right-click on the Canvas GameObject, select UI &gt; Text. This will create a new Text GameObject as a child of the Canvas GameObject.</w:t>
+      </w:r>
+    </w:p>
+    <w:p>
+      <w:pPr>
+        <w:numPr>
+          <w:ilvl w:val="0"/>
+          <w:numId w:val="11"/>
+        </w:numPr>
+        <w:pBdr>
+          <w:top w:val="single" w:sz="2" w:space="0" w:color="D9D9E3"/>
+          <w:left w:val="single" w:sz="2" w:space="5" w:color="D9D9E3"/>
+          <w:bottom w:val="single" w:sz="2" w:space="0" w:color="D9D9E3"/>
+          <w:right w:val="single" w:sz="2" w:space="0" w:color="D9D9E3"/>
+        </w:pBdr>
+        <w:spacing w:after="0" w:line="240" w:lineRule="auto"/>
+        <w:rPr>
+          <w:rFonts w:ascii="Segoe UI" w:eastAsia="Times New Roman" w:hAnsi="Segoe UI" w:cs="Segoe UI"/>
+          <w:sz w:val="21"/>
+          <w:szCs w:val="21"/>
+          <w:lang w:val="en-US" w:bidi="he-IL"/>
+        </w:rPr>
+      </w:pPr>
+      <w:r>
+        <w:rPr>
+          <w:rFonts w:ascii="Segoe UI" w:eastAsia="Times New Roman" w:hAnsi="Segoe UI" w:cs="Segoe UI"/>
+          <w:sz w:val="21"/>
+          <w:szCs w:val="21"/>
+          <w:lang w:val="en-US" w:bidi="he-IL"/>
+        </w:rPr>
+        <w:t>Set the Text properties: In the Inspector window, select the Text GameObject. Set the Text property to the desired initial text (e.g. "Generation: 0"). You can also adjust the font, font size, alignment, color, and other properties to match your requirements.</w:t>
+      </w:r>
+    </w:p>
+    <w:p>
+      <w:pPr>
+        <w:numPr>
+          <w:ilvl w:val="0"/>
+          <w:numId w:val="11"/>
+        </w:numPr>
+        <w:pBdr>
+          <w:top w:val="single" w:sz="2" w:space="0" w:color="D9D9E3"/>
+          <w:left w:val="single" w:sz="2" w:space="5" w:color="D9D9E3"/>
+          <w:bottom w:val="single" w:sz="2" w:space="0" w:color="D9D9E3"/>
+          <w:right w:val="single" w:sz="2" w:space="0" w:color="D9D9E3"/>
+        </w:pBdr>
+        <w:spacing w:after="0" w:line="240" w:lineRule="auto"/>
+        <w:rPr>
+          <w:rFonts w:ascii="Segoe UI" w:eastAsia="Times New Roman" w:hAnsi="Segoe UI" w:cs="Segoe UI"/>
+          <w:sz w:val="21"/>
+          <w:szCs w:val="21"/>
+          <w:lang w:val="en-US" w:bidi="he-IL"/>
+        </w:rPr>
+      </w:pPr>
+      <w:r>
+        <w:rPr>
+          <w:rFonts w:ascii="Segoe UI" w:eastAsia="Times New Roman" w:hAnsi="Segoe UI" w:cs="Segoe UI"/>
+          <w:sz w:val="21"/>
+          <w:szCs w:val="21"/>
+          <w:lang w:val="en-US" w:bidi="he-IL"/>
+        </w:rPr>
+        <w:t>Add a script to update the Text: Attach a script to the Text GameObject or any other GameObject in the scene. In the script, you can access the Text component using GetComponent&lt;Text&gt;() and update its text using the text property. For example, to update the generation number, you can use:</w:t>
+      </w:r>
+    </w:p>
+    <w:p>
+      <w:pPr>
+        <w:pBdr>
+          <w:top w:val="single" w:sz="2" w:space="0" w:color="D9D9E3"/>
+          <w:left w:val="single" w:sz="2" w:space="0" w:color="D9D9E3"/>
+          <w:bottom w:val="single" w:sz="2" w:space="0" w:color="D9D9E3"/>
+          <w:right w:val="single" w:sz="2" w:space="0" w:color="D9D9E3"/>
+        </w:pBdr>
+        <w:tabs>
+          <w:tab w:val="left" w:pos="916"/>
+          <w:tab w:val="left" w:pos="1832"/>
+          <w:tab w:val="left" w:pos="2748"/>
+          <w:tab w:val="left" w:pos="3664"/>
+          <w:tab w:val="left" w:pos="4580"/>
+          <w:tab w:val="left" w:pos="5496"/>
+          <w:tab w:val="left" w:pos="6412"/>
+          <w:tab w:val="left" w:pos="7328"/>
+          <w:tab w:val="left" w:pos="8244"/>
+          <w:tab w:val="left" w:pos="9160"/>
+          <w:tab w:val="left" w:pos="10076"/>
+          <w:tab w:val="left" w:pos="10992"/>
+          <w:tab w:val="left" w:pos="11908"/>
+          <w:tab w:val="left" w:pos="12824"/>
+          <w:tab w:val="left" w:pos="13740"/>
+          <w:tab w:val="left" w:pos="14656"/>
+        </w:tabs>
+        <w:spacing w:after="0" w:line="240" w:lineRule="auto"/>
+        <w:rPr>
+          <w:rFonts w:ascii="Segoe UI" w:eastAsia="Times New Roman" w:hAnsi="Segoe UI" w:cs="Segoe UI"/>
+          <w:sz w:val="18"/>
+          <w:szCs w:val="18"/>
+          <w:lang w:val="en-US" w:bidi="he-IL"/>
+        </w:rPr>
+      </w:pPr>
+      <w:r>
+        <w:rPr>
+          <w:rFonts w:ascii="Segoe UI" w:eastAsia="Times New Roman" w:hAnsi="Segoe UI" w:cs="Segoe UI"/>
+          <w:sz w:val="18"/>
+          <w:szCs w:val="18"/>
+          <w:bdr w:val="single" w:sz="2" w:space="0" w:color="D9D9E3" w:frame="1"/>
+          <w:lang w:val="en-US" w:bidi="he-IL"/>
+        </w:rPr>
+        <w:t>csharp</w:t>
+      </w:r>
+      <w:r>
+        <w:rPr>
+          <w:rFonts w:ascii="Segoe UI" w:eastAsia="Times New Roman" w:hAnsi="Segoe UI" w:cs="Segoe UI"/>
+          <w:sz w:val="18"/>
+          <w:szCs w:val="18"/>
+          <w:lang w:val="en-US" w:bidi="he-IL"/>
+        </w:rPr>
+        <w:t>Copy code</w:t>
+      </w:r>
+    </w:p>
+    <w:p>
+      <w:pPr>
+        <w:pBdr>
+          <w:top w:val="single" w:sz="2" w:space="0" w:color="D9D9E3"/>
+          <w:left w:val="single" w:sz="2" w:space="0" w:color="D9D9E3"/>
+          <w:bottom w:val="single" w:sz="2" w:space="0" w:color="D9D9E3"/>
+          <w:right w:val="single" w:sz="2" w:space="0" w:color="D9D9E3"/>
+        </w:pBdr>
+        <w:tabs>
+          <w:tab w:val="left" w:pos="916"/>
+          <w:tab w:val="left" w:pos="1832"/>
+          <w:tab w:val="left" w:pos="2748"/>
+          <w:tab w:val="left" w:pos="3664"/>
+          <w:tab w:val="left" w:pos="4580"/>
+          <w:tab w:val="left" w:pos="5496"/>
+          <w:tab w:val="left" w:pos="6412"/>
+          <w:tab w:val="left" w:pos="7328"/>
+          <w:tab w:val="left" w:pos="8244"/>
+          <w:tab w:val="left" w:pos="9160"/>
+          <w:tab w:val="left" w:pos="10076"/>
+          <w:tab w:val="left" w:pos="10992"/>
+          <w:tab w:val="left" w:pos="11908"/>
+          <w:tab w:val="left" w:pos="12824"/>
+          <w:tab w:val="left" w:pos="13740"/>
+          <w:tab w:val="left" w:pos="14656"/>
+        </w:tabs>
+        <w:spacing w:after="0" w:line="240" w:lineRule="auto"/>
+        <w:rPr>
+          <w:rFonts w:ascii="Ubuntu Mono" w:eastAsia="Times New Roman" w:hAnsi="Ubuntu Mono" w:cs="Courier New"/>
+          <w:sz w:val="18"/>
+          <w:szCs w:val="18"/>
+          <w:lang w:val="en-US" w:bidi="he-IL"/>
+        </w:rPr>
+      </w:pPr>
+      <w:r>
+        <w:rPr>
+          <w:rFonts w:ascii="inherit" w:eastAsia="Times New Roman" w:hAnsi="inherit" w:cs="Courier New"/>
+          <w:color w:val="2E95D3"/>
+          <w:sz w:val="20"/>
+          <w:szCs w:val="20"/>
+          <w:bdr w:val="single" w:sz="2" w:space="0" w:color="D9D9E3" w:frame="1"/>
+          <w:lang w:val="en-US" w:bidi="he-IL"/>
+        </w:rPr>
+        <w:t>public</w:t>
+      </w:r>
+      <w:r>
+        <w:rPr>
+          <w:rFonts w:ascii="inherit" w:eastAsia="Times New Roman" w:hAnsi="inherit" w:cs="Courier New"/>
+          <w:color w:val="FFFFFF"/>
+          <w:sz w:val="20"/>
+          <w:szCs w:val="20"/>
+          <w:bdr w:val="single" w:sz="2" w:space="1" w:color="D9D9E3" w:frame="1"/>
+          <w:lang w:val="en-US" w:bidi="he-IL"/>
+        </w:rPr>
+        <w:t xml:space="preserve"> </w:t>
+      </w:r>
+      <w:r>
+        <w:rPr>
+          <w:rFonts w:ascii="inherit" w:eastAsia="Times New Roman" w:hAnsi="inherit" w:cs="Courier New"/>
+          <w:color w:val="2E95D3"/>
+          <w:sz w:val="20"/>
+          <w:szCs w:val="20"/>
+          <w:bdr w:val="single" w:sz="2" w:space="0" w:color="D9D9E3" w:frame="1"/>
+          <w:lang w:val="en-US" w:bidi="he-IL"/>
+        </w:rPr>
+        <w:t>class</w:t>
+      </w:r>
+      <w:r>
+        <w:rPr>
+          <w:rFonts w:ascii="inherit" w:eastAsia="Times New Roman" w:hAnsi="inherit" w:cs="Courier New"/>
+          <w:color w:val="FFFFFF"/>
+          <w:sz w:val="20"/>
+          <w:szCs w:val="20"/>
+          <w:bdr w:val="single" w:sz="2" w:space="1" w:color="D9D9E3" w:frame="1"/>
+          <w:lang w:val="en-US" w:bidi="he-IL"/>
+        </w:rPr>
+        <w:t xml:space="preserve"> </w:t>
+      </w:r>
+      <w:r>
+        <w:rPr>
+          <w:rFonts w:ascii="inherit" w:eastAsia="Times New Roman" w:hAnsi="inherit" w:cs="Courier New"/>
+          <w:color w:val="F22C3D"/>
+          <w:sz w:val="20"/>
+          <w:szCs w:val="20"/>
+          <w:bdr w:val="single" w:sz="2" w:space="0" w:color="D9D9E3" w:frame="1"/>
+          <w:lang w:val="en-US" w:bidi="he-IL"/>
+        </w:rPr>
+        <w:t>GenerationText</w:t>
+      </w:r>
+      <w:r>
+        <w:rPr>
+          <w:rFonts w:ascii="inherit" w:eastAsia="Times New Roman" w:hAnsi="inherit" w:cs="Courier New"/>
+          <w:color w:val="FFFFFF"/>
+          <w:sz w:val="20"/>
+          <w:szCs w:val="20"/>
+          <w:bdr w:val="single" w:sz="2" w:space="1" w:color="D9D9E3" w:frame="1"/>
+          <w:lang w:val="en-US" w:bidi="he-IL"/>
+        </w:rPr>
+        <w:t xml:space="preserve"> : </w:t>
+      </w:r>
+      <w:r>
+        <w:rPr>
+          <w:rFonts w:ascii="inherit" w:eastAsia="Times New Roman" w:hAnsi="inherit" w:cs="Courier New"/>
+          <w:color w:val="F22C3D"/>
+          <w:sz w:val="20"/>
+          <w:szCs w:val="20"/>
+          <w:bdr w:val="single" w:sz="2" w:space="0" w:color="D9D9E3" w:frame="1"/>
+          <w:lang w:val="en-US" w:bidi="he-IL"/>
+        </w:rPr>
+        <w:t>MonoBehaviour</w:t>
+      </w:r>
+      <w:r>
+        <w:rPr>
+          <w:rFonts w:ascii="inherit" w:eastAsia="Times New Roman" w:hAnsi="inherit" w:cs="Courier New"/>
+          <w:color w:val="FFFFFF"/>
+          <w:sz w:val="20"/>
+          <w:szCs w:val="20"/>
+          <w:bdr w:val="single" w:sz="2" w:space="1" w:color="D9D9E3" w:frame="1"/>
+          <w:lang w:val="en-US" w:bidi="he-IL"/>
+        </w:rPr>
+        <w:t xml:space="preserve"> { </w:t>
+      </w:r>
+      <w:r>
+        <w:rPr>
+          <w:rFonts w:ascii="inherit" w:eastAsia="Times New Roman" w:hAnsi="inherit" w:cs="Courier New"/>
+          <w:color w:val="2E95D3"/>
+          <w:sz w:val="20"/>
+          <w:szCs w:val="20"/>
+          <w:bdr w:val="single" w:sz="2" w:space="0" w:color="D9D9E3" w:frame="1"/>
+          <w:lang w:val="en-US" w:bidi="he-IL"/>
+        </w:rPr>
+        <w:t>private</w:t>
+      </w:r>
+      <w:r>
+        <w:rPr>
+          <w:rFonts w:ascii="inherit" w:eastAsia="Times New Roman" w:hAnsi="inherit" w:cs="Courier New"/>
+          <w:color w:val="FFFFFF"/>
+          <w:sz w:val="20"/>
+          <w:szCs w:val="20"/>
+          <w:bdr w:val="single" w:sz="2" w:space="1" w:color="D9D9E3" w:frame="1"/>
+          <w:lang w:val="en-US" w:bidi="he-IL"/>
+        </w:rPr>
+        <w:t xml:space="preserve"> </w:t>
+      </w:r>
+      <w:r>
+        <w:rPr>
+          <w:rFonts w:ascii="inherit" w:eastAsia="Times New Roman" w:hAnsi="inherit" w:cs="Courier New"/>
+          <w:color w:val="E9950C"/>
+          <w:sz w:val="20"/>
+          <w:szCs w:val="20"/>
+          <w:bdr w:val="single" w:sz="2" w:space="0" w:color="D9D9E3" w:frame="1"/>
+          <w:lang w:val="en-US" w:bidi="he-IL"/>
+        </w:rPr>
+        <w:t>int</w:t>
+      </w:r>
+      <w:r>
+        <w:rPr>
+          <w:rFonts w:ascii="inherit" w:eastAsia="Times New Roman" w:hAnsi="inherit" w:cs="Courier New"/>
+          <w:color w:val="FFFFFF"/>
+          <w:sz w:val="20"/>
+          <w:szCs w:val="20"/>
+          <w:bdr w:val="single" w:sz="2" w:space="1" w:color="D9D9E3" w:frame="1"/>
+          <w:lang w:val="en-US" w:bidi="he-IL"/>
+        </w:rPr>
+        <w:t xml:space="preserve"> generation = </w:t>
+      </w:r>
+      <w:r>
+        <w:rPr>
+          <w:rFonts w:ascii="inherit" w:eastAsia="Times New Roman" w:hAnsi="inherit" w:cs="Courier New"/>
+          <w:color w:val="DF3079"/>
+          <w:sz w:val="20"/>
+          <w:szCs w:val="20"/>
+          <w:bdr w:val="single" w:sz="2" w:space="0" w:color="D9D9E3" w:frame="1"/>
+          <w:lang w:val="en-US" w:bidi="he-IL"/>
+        </w:rPr>
+        <w:t>0</w:t>
+      </w:r>
+      <w:r>
+        <w:rPr>
+          <w:rFonts w:ascii="inherit" w:eastAsia="Times New Roman" w:hAnsi="inherit" w:cs="Courier New"/>
+          <w:color w:val="FFFFFF"/>
+          <w:sz w:val="20"/>
+          <w:szCs w:val="20"/>
+          <w:bdr w:val="single" w:sz="2" w:space="1" w:color="D9D9E3" w:frame="1"/>
+          <w:lang w:val="en-US" w:bidi="he-IL"/>
+        </w:rPr>
+        <w:t xml:space="preserve">; </w:t>
+      </w:r>
+      <w:r>
+        <w:rPr>
+          <w:rFonts w:ascii="inherit" w:eastAsia="Times New Roman" w:hAnsi="inherit" w:cs="Courier New"/>
+          <w:color w:val="2E95D3"/>
+          <w:sz w:val="20"/>
+          <w:szCs w:val="20"/>
+          <w:bdr w:val="single" w:sz="2" w:space="0" w:color="D9D9E3" w:frame="1"/>
+          <w:lang w:val="en-US" w:bidi="he-IL"/>
+        </w:rPr>
+        <w:t>private</w:t>
+      </w:r>
+      <w:r>
+        <w:rPr>
+          <w:rFonts w:ascii="inherit" w:eastAsia="Times New Roman" w:hAnsi="inherit" w:cs="Courier New"/>
+          <w:color w:val="FFFFFF"/>
+          <w:sz w:val="20"/>
+          <w:szCs w:val="20"/>
+          <w:bdr w:val="single" w:sz="2" w:space="1" w:color="D9D9E3" w:frame="1"/>
+          <w:lang w:val="en-US" w:bidi="he-IL"/>
+        </w:rPr>
+        <w:t xml:space="preserve"> Text textComponent; </w:t>
+      </w:r>
+      <w:r>
+        <w:rPr>
+          <w:rFonts w:ascii="inherit" w:eastAsia="Times New Roman" w:hAnsi="inherit" w:cs="Courier New"/>
+          <w:color w:val="2E95D3"/>
+          <w:sz w:val="20"/>
+          <w:szCs w:val="20"/>
+          <w:bdr w:val="single" w:sz="2" w:space="0" w:color="D9D9E3" w:frame="1"/>
+          <w:lang w:val="en-US" w:bidi="he-IL"/>
+        </w:rPr>
+        <w:t>void</w:t>
+      </w:r>
+      <w:r>
+        <w:rPr>
+          <w:rFonts w:ascii="inherit" w:eastAsia="Times New Roman" w:hAnsi="inherit" w:cs="Courier New"/>
+          <w:color w:val="FFFFFF"/>
+          <w:sz w:val="20"/>
+          <w:szCs w:val="20"/>
+          <w:bdr w:val="single" w:sz="2" w:space="0" w:color="D9D9E3" w:frame="1"/>
+          <w:lang w:val="en-US" w:bidi="he-IL"/>
+        </w:rPr>
+        <w:t xml:space="preserve"> </w:t>
+      </w:r>
+      <w:r>
+        <w:rPr>
+          <w:rFonts w:ascii="inherit" w:eastAsia="Times New Roman" w:hAnsi="inherit" w:cs="Courier New"/>
+          <w:color w:val="F22C3D"/>
+          <w:sz w:val="20"/>
+          <w:szCs w:val="20"/>
+          <w:bdr w:val="single" w:sz="2" w:space="0" w:color="D9D9E3" w:frame="1"/>
+          <w:lang w:val="en-US" w:bidi="he-IL"/>
+        </w:rPr>
+        <w:t>Start</w:t>
+      </w:r>
+      <w:r>
+        <w:rPr>
+          <w:rFonts w:ascii="inherit" w:eastAsia="Times New Roman" w:hAnsi="inherit" w:cs="Courier New"/>
+          <w:color w:val="FFFFFF"/>
+          <w:sz w:val="20"/>
+          <w:szCs w:val="20"/>
+          <w:bdr w:val="single" w:sz="2" w:space="0" w:color="D9D9E3" w:frame="1"/>
+          <w:lang w:val="en-US" w:bidi="he-IL"/>
+        </w:rPr>
+        <w:t>()</w:t>
+      </w:r>
+      <w:r>
+        <w:rPr>
+          <w:rFonts w:ascii="inherit" w:eastAsia="Times New Roman" w:hAnsi="inherit" w:cs="Courier New"/>
+          <w:color w:val="FFFFFF"/>
+          <w:sz w:val="20"/>
+          <w:szCs w:val="20"/>
+          <w:bdr w:val="single" w:sz="2" w:space="1" w:color="D9D9E3" w:frame="1"/>
+          <w:lang w:val="en-US" w:bidi="he-IL"/>
+        </w:rPr>
+        <w:t xml:space="preserve"> { textComponent = GetComponent&lt;Text&gt;(); } </w:t>
+      </w:r>
+      <w:r>
+        <w:rPr>
+          <w:rFonts w:ascii="inherit" w:eastAsia="Times New Roman" w:hAnsi="inherit" w:cs="Courier New"/>
+          <w:color w:val="2E95D3"/>
+          <w:sz w:val="20"/>
+          <w:szCs w:val="20"/>
+          <w:bdr w:val="single" w:sz="2" w:space="0" w:color="D9D9E3" w:frame="1"/>
+          <w:lang w:val="en-US" w:bidi="he-IL"/>
+        </w:rPr>
+        <w:t>void</w:t>
+      </w:r>
+      <w:r>
+        <w:rPr>
+          <w:rFonts w:ascii="inherit" w:eastAsia="Times New Roman" w:hAnsi="inherit" w:cs="Courier New"/>
+          <w:color w:val="FFFFFF"/>
+          <w:sz w:val="20"/>
+          <w:szCs w:val="20"/>
+          <w:bdr w:val="single" w:sz="2" w:space="0" w:color="D9D9E3" w:frame="1"/>
+          <w:lang w:val="en-US" w:bidi="he-IL"/>
+        </w:rPr>
+        <w:t xml:space="preserve"> </w:t>
+      </w:r>
+      <w:r>
+        <w:rPr>
+          <w:rFonts w:ascii="inherit" w:eastAsia="Times New Roman" w:hAnsi="inherit" w:cs="Courier New"/>
+          <w:color w:val="F22C3D"/>
+          <w:sz w:val="20"/>
+          <w:szCs w:val="20"/>
+          <w:bdr w:val="single" w:sz="2" w:space="0" w:color="D9D9E3" w:frame="1"/>
+          <w:lang w:val="en-US" w:bidi="he-IL"/>
+        </w:rPr>
+        <w:t>Update</w:t>
+      </w:r>
+      <w:r>
+        <w:rPr>
+          <w:rFonts w:ascii="inherit" w:eastAsia="Times New Roman" w:hAnsi="inherit" w:cs="Courier New"/>
+          <w:color w:val="FFFFFF"/>
+          <w:sz w:val="20"/>
+          <w:szCs w:val="20"/>
+          <w:bdr w:val="single" w:sz="2" w:space="0" w:color="D9D9E3" w:frame="1"/>
+          <w:lang w:val="en-US" w:bidi="he-IL"/>
+        </w:rPr>
+        <w:t>()</w:t>
+      </w:r>
+      <w:r>
+        <w:rPr>
+          <w:rFonts w:ascii="inherit" w:eastAsia="Times New Roman" w:hAnsi="inherit" w:cs="Courier New"/>
+          <w:color w:val="FFFFFF"/>
+          <w:sz w:val="20"/>
+          <w:szCs w:val="20"/>
+          <w:bdr w:val="single" w:sz="2" w:space="1" w:color="D9D9E3" w:frame="1"/>
+          <w:lang w:val="en-US" w:bidi="he-IL"/>
+        </w:rPr>
+        <w:t xml:space="preserve"> { generation++; textComponent.text = </w:t>
+      </w:r>
+      <w:r>
+        <w:rPr>
+          <w:rFonts w:ascii="inherit" w:eastAsia="Times New Roman" w:hAnsi="inherit" w:cs="Courier New"/>
+          <w:color w:val="00A67D"/>
+          <w:sz w:val="20"/>
+          <w:szCs w:val="20"/>
+          <w:bdr w:val="single" w:sz="2" w:space="0" w:color="D9D9E3" w:frame="1"/>
+          <w:lang w:val="en-US" w:bidi="he-IL"/>
+        </w:rPr>
+        <w:t>"Generation: "</w:t>
+      </w:r>
+      <w:r>
+        <w:rPr>
+          <w:rFonts w:ascii="inherit" w:eastAsia="Times New Roman" w:hAnsi="inherit" w:cs="Courier New"/>
+          <w:color w:val="FFFFFF"/>
+          <w:sz w:val="20"/>
+          <w:szCs w:val="20"/>
+          <w:bdr w:val="single" w:sz="2" w:space="1" w:color="D9D9E3" w:frame="1"/>
+          <w:lang w:val="en-US" w:bidi="he-IL"/>
+        </w:rPr>
+        <w:t xml:space="preserve"> + generation.ToString(); } } </w:t>
+      </w:r>
+    </w:p>
+    <w:p>
+      <w:pPr>
+        <w:numPr>
+          <w:ilvl w:val="0"/>
+          <w:numId w:val="12"/>
+        </w:numPr>
+        <w:pBdr>
+          <w:top w:val="single" w:sz="2" w:space="0" w:color="D9D9E3"/>
+          <w:left w:val="single" w:sz="2" w:space="5" w:color="D9D9E3"/>
+          <w:bottom w:val="single" w:sz="2" w:space="0" w:color="D9D9E3"/>
+          <w:right w:val="single" w:sz="2" w:space="0" w:color="D9D9E3"/>
+        </w:pBdr>
+        <w:spacing w:after="0" w:line="240" w:lineRule="auto"/>
+        <w:rPr>
+          <w:rFonts w:ascii="Segoe UI" w:eastAsia="Times New Roman" w:hAnsi="Segoe UI" w:cs="Segoe UI"/>
+          <w:sz w:val="21"/>
+          <w:szCs w:val="21"/>
+          <w:lang w:val="en-US" w:bidi="he-IL"/>
+        </w:rPr>
+      </w:pPr>
+      <w:r>
+        <w:rPr>
+          <w:rFonts w:ascii="Segoe UI" w:eastAsia="Times New Roman" w:hAnsi="Segoe UI" w:cs="Segoe UI"/>
+          <w:sz w:val="21"/>
+          <w:szCs w:val="21"/>
+          <w:lang w:val="en-US" w:bidi="he-IL"/>
+        </w:rPr>
+        <w:t>Position the Text on the screen: Use the Rect Transform component of the Text GameObject to adjust its position, size, and anchoring. You can also use the Canvas Scaler component of the Canvas GameObject to adjust the scale of the UI elements based on the screen size.</w:t>
+      </w:r>
+    </w:p>
+    <w:p>
+      <w:pPr>
+        <w:pBdr>
+          <w:top w:val="single" w:sz="2" w:space="0" w:color="D9D9E3"/>
+          <w:left w:val="single" w:sz="2" w:space="0" w:color="D9D9E3"/>
+          <w:bottom w:val="single" w:sz="2" w:space="0" w:color="D9D9E3"/>
+          <w:right w:val="single" w:sz="2" w:space="0" w:color="D9D9E3"/>
+        </w:pBdr>
+        <w:spacing w:before="300" w:after="100" w:line="240" w:lineRule="auto"/>
+        <w:rPr>
+          <w:rFonts w:ascii="Segoe UI" w:eastAsia="Times New Roman" w:hAnsi="Segoe UI" w:cs="Segoe UI"/>
+          <w:sz w:val="21"/>
+          <w:szCs w:val="21"/>
+          <w:lang w:val="en-US" w:bidi="he-IL"/>
+        </w:rPr>
+      </w:pPr>
+      <w:r>
+        <w:rPr>
+          <w:rFonts w:ascii="Segoe UI" w:eastAsia="Times New Roman" w:hAnsi="Segoe UI" w:cs="Segoe UI"/>
+          <w:sz w:val="21"/>
+          <w:szCs w:val="21"/>
+          <w:lang w:val="en-US" w:bidi="he-IL"/>
+        </w:rPr>
+        <w:t>Repeat steps 2-5 for any other Text UI elements you want to add, such as distance travelled.</w:t>
+      </w:r>
+    </w:p>
+    <w:p/>
+    <w:p/>
+    <w:p>
+      <w:pPr>
+        <w:pStyle w:val="Heading1"/>
+      </w:pPr>
+      <w:r>
+        <w:t>DAY19 (30 03 2023)</w:t>
+      </w:r>
+    </w:p>
+    <w:p>
+      <w:r>
+        <w:t>Sumarry:</w:t>
+      </w:r>
+    </w:p>
+    <w:p>
+      <w:r>
+        <w:t>-Fixed the text and colors. Text gives importn info and creature colo change accoridnlgy</w:t>
+      </w:r>
+    </w:p>
+    <w:p>
+      <w:r>
+        <w:t>To do next:</w:t>
+      </w:r>
+    </w:p>
+    <w:p>
+      <w:r>
+        <w:t>-Change the way speed interacts with creatures, SOS</w:t>
+      </w:r>
+    </w:p>
+    <w:p>
+      <w:r>
+        <w:t>-Environment, SOS</w:t>
+      </w:r>
+    </w:p>
+    <w:p>
+      <w:r>
+        <w:t>-Add Different types of wheels, SOS</w:t>
+      </w:r>
+    </w:p>
+    <w:p>
+      <w:r>
+        <w:t>FINALLY FIXED THE TEXT THING</w:t>
+      </w:r>
+    </w:p>
+    <w:p>
+      <w:r>
+        <w:t>I just made the variable public and assigned it maunually from the unity interface. Solved the problem for now. If it works don’t touch it.</w:t>
+      </w:r>
+    </w:p>
+    <w:p>
+      <w:pPr>
+        <w:pStyle w:val="ListParagraph"/>
+      </w:pPr>
+    </w:p>
+    <w:p/>
+    <w:p>
+      <w:r>
+        <w:rPr>
+          <w:color w:val="FF0000"/>
+          <w:sz w:val="36"/>
+          <w:szCs w:val="36"/>
+        </w:rPr>
+        <w:lastRenderedPageBreak/>
+        <w:t xml:space="preserve">MENTION IN MY </w:t>
+      </w:r>
+      <w:r>
+        <w:rPr>
+          <w:color w:val="FF0000"/>
+          <w:sz w:val="36"/>
+          <w:szCs w:val="36"/>
+        </w:rPr>
+        <w:t>DISS</w:t>
+      </w:r>
+      <w:r>
+        <w:rPr>
+          <w:color w:val="FF0000"/>
+          <w:sz w:val="36"/>
+          <w:szCs w:val="36"/>
+        </w:rPr>
+        <w:t xml:space="preserve"> THAT I TOOK THIS AS A SOFTWAR EENGINEERING CHALLENGE</w:t>
+      </w:r>
+    </w:p>
+    <w:p/>
+    <w:p>
+      <w:r>
+        <w:t>So I want to change the speed status.</w:t>
+      </w:r>
+    </w:p>
+    <w:p>
+      <w:r>
+        <w:t>And for this I want to make it so it depends on the wheel radius. The bigger it is the smaller its lienra velocity.</w:t>
+      </w:r>
+    </w:p>
+    <w:p>
+      <w:r>
+        <w:t>First I thought id set the lienar velocity of the creature depending on the biggest wheels linear velocity( bigger wheel, smaller linear velocity)</w:t>
+      </w:r>
+    </w:p>
+    <w:p>
+      <w:r>
+        <w:t>But then figured id let the creature find that out on its own.</w:t>
+      </w:r>
+    </w:p>
     <w:sectPr>
       <w:pgSz w:w="11906" w:h="16838"/>
       <w:pgMar w:top="1440" w:right="1440" w:bottom="1440" w:left="1440" w:header="708" w:footer="708" w:gutter="0"/>
@@ -19341,6 +20131,119 @@
     </w:lvl>
   </w:abstractNum>
   <w:abstractNum w:abstractNumId="3" w15:restartNumberingAfterBreak="0">
+    <w:nsid w:val="3A255FCC"/>
+    <w:multiLevelType w:val="multilevel"/>
+    <w:tmpl w:val="B77CC792"/>
+    <w:lvl w:ilvl="0">
+      <w:start w:val="1"/>
+      <w:numFmt w:val="decimal"/>
+      <w:lvlText w:val="%1."/>
+      <w:lvlJc w:val="left"/>
+      <w:pPr>
+        <w:tabs>
+          <w:tab w:val="num" w:pos="720"/>
+        </w:tabs>
+        <w:ind w:left="720" w:hanging="360"/>
+      </w:pPr>
+    </w:lvl>
+    <w:lvl w:ilvl="1" w:tentative="1">
+      <w:start w:val="1"/>
+      <w:numFmt w:val="decimal"/>
+      <w:lvlText w:val="%2."/>
+      <w:lvlJc w:val="left"/>
+      <w:pPr>
+        <w:tabs>
+          <w:tab w:val="num" w:pos="1440"/>
+        </w:tabs>
+        <w:ind w:left="1440" w:hanging="360"/>
+      </w:pPr>
+    </w:lvl>
+    <w:lvl w:ilvl="2" w:tentative="1">
+      <w:start w:val="1"/>
+      <w:numFmt w:val="decimal"/>
+      <w:lvlText w:val="%3."/>
+      <w:lvlJc w:val="left"/>
+      <w:pPr>
+        <w:tabs>
+          <w:tab w:val="num" w:pos="2160"/>
+        </w:tabs>
+        <w:ind w:left="2160" w:hanging="360"/>
+      </w:pPr>
+    </w:lvl>
+    <w:lvl w:ilvl="3" w:tentative="1">
+      <w:start w:val="1"/>
+      <w:numFmt w:val="decimal"/>
+      <w:lvlText w:val="%4."/>
+      <w:lvlJc w:val="left"/>
+      <w:pPr>
+        <w:tabs>
+          <w:tab w:val="num" w:pos="2880"/>
+        </w:tabs>
+        <w:ind w:left="2880" w:hanging="360"/>
+      </w:pPr>
+    </w:lvl>
+    <w:lvl w:ilvl="4" w:tentative="1">
+      <w:start w:val="1"/>
+      <w:numFmt w:val="decimal"/>
+      <w:lvlText w:val="%5."/>
+      <w:lvlJc w:val="left"/>
+      <w:pPr>
+        <w:tabs>
+          <w:tab w:val="num" w:pos="3600"/>
+        </w:tabs>
+        <w:ind w:left="3600" w:hanging="360"/>
+      </w:pPr>
+    </w:lvl>
+    <w:lvl w:ilvl="5" w:tentative="1">
+      <w:start w:val="1"/>
+      <w:numFmt w:val="decimal"/>
+      <w:lvlText w:val="%6."/>
+      <w:lvlJc w:val="left"/>
+      <w:pPr>
+        <w:tabs>
+          <w:tab w:val="num" w:pos="4320"/>
+        </w:tabs>
+        <w:ind w:left="4320" w:hanging="360"/>
+      </w:pPr>
+    </w:lvl>
+    <w:lvl w:ilvl="6" w:tentative="1">
+      <w:start w:val="1"/>
+      <w:numFmt w:val="decimal"/>
+      <w:lvlText w:val="%7."/>
+      <w:lvlJc w:val="left"/>
+      <w:pPr>
+        <w:tabs>
+          <w:tab w:val="num" w:pos="5040"/>
+        </w:tabs>
+        <w:ind w:left="5040" w:hanging="360"/>
+      </w:pPr>
+    </w:lvl>
+    <w:lvl w:ilvl="7" w:tentative="1">
+      <w:start w:val="1"/>
+      <w:numFmt w:val="decimal"/>
+      <w:lvlText w:val="%8."/>
+      <w:lvlJc w:val="left"/>
+      <w:pPr>
+        <w:tabs>
+          <w:tab w:val="num" w:pos="5760"/>
+        </w:tabs>
+        <w:ind w:left="5760" w:hanging="360"/>
+      </w:pPr>
+    </w:lvl>
+    <w:lvl w:ilvl="8" w:tentative="1">
+      <w:start w:val="1"/>
+      <w:numFmt w:val="decimal"/>
+      <w:lvlText w:val="%9."/>
+      <w:lvlJc w:val="left"/>
+      <w:pPr>
+        <w:tabs>
+          <w:tab w:val="num" w:pos="6480"/>
+        </w:tabs>
+        <w:ind w:left="6480" w:hanging="360"/>
+      </w:pPr>
+    </w:lvl>
+  </w:abstractNum>
+  <w:abstractNum w:abstractNumId="4" w15:restartNumberingAfterBreak="0">
     <w:nsid w:val="3B5600A5"/>
     <w:multiLevelType w:val="hybridMultilevel"/>
     <w:tmpl w:val="412CB2C8"/>
@@ -19452,7 +20355,120 @@
       </w:rPr>
     </w:lvl>
   </w:abstractNum>
-  <w:abstractNum w:abstractNumId="4" w15:restartNumberingAfterBreak="0">
+  <w:abstractNum w:abstractNumId="5" w15:restartNumberingAfterBreak="0">
+    <w:nsid w:val="4BFB2914"/>
+    <w:multiLevelType w:val="multilevel"/>
+    <w:tmpl w:val="5A4CB350"/>
+    <w:lvl w:ilvl="0">
+      <w:start w:val="5"/>
+      <w:numFmt w:val="decimal"/>
+      <w:lvlText w:val="%1."/>
+      <w:lvlJc w:val="left"/>
+      <w:pPr>
+        <w:tabs>
+          <w:tab w:val="num" w:pos="720"/>
+        </w:tabs>
+        <w:ind w:left="720" w:hanging="360"/>
+      </w:pPr>
+    </w:lvl>
+    <w:lvl w:ilvl="1" w:tentative="1">
+      <w:start w:val="1"/>
+      <w:numFmt w:val="decimal"/>
+      <w:lvlText w:val="%2."/>
+      <w:lvlJc w:val="left"/>
+      <w:pPr>
+        <w:tabs>
+          <w:tab w:val="num" w:pos="1440"/>
+        </w:tabs>
+        <w:ind w:left="1440" w:hanging="360"/>
+      </w:pPr>
+    </w:lvl>
+    <w:lvl w:ilvl="2" w:tentative="1">
+      <w:start w:val="1"/>
+      <w:numFmt w:val="decimal"/>
+      <w:lvlText w:val="%3."/>
+      <w:lvlJc w:val="left"/>
+      <w:pPr>
+        <w:tabs>
+          <w:tab w:val="num" w:pos="2160"/>
+        </w:tabs>
+        <w:ind w:left="2160" w:hanging="360"/>
+      </w:pPr>
+    </w:lvl>
+    <w:lvl w:ilvl="3" w:tentative="1">
+      <w:start w:val="1"/>
+      <w:numFmt w:val="decimal"/>
+      <w:lvlText w:val="%4."/>
+      <w:lvlJc w:val="left"/>
+      <w:pPr>
+        <w:tabs>
+          <w:tab w:val="num" w:pos="2880"/>
+        </w:tabs>
+        <w:ind w:left="2880" w:hanging="360"/>
+      </w:pPr>
+    </w:lvl>
+    <w:lvl w:ilvl="4" w:tentative="1">
+      <w:start w:val="1"/>
+      <w:numFmt w:val="decimal"/>
+      <w:lvlText w:val="%5."/>
+      <w:lvlJc w:val="left"/>
+      <w:pPr>
+        <w:tabs>
+          <w:tab w:val="num" w:pos="3600"/>
+        </w:tabs>
+        <w:ind w:left="3600" w:hanging="360"/>
+      </w:pPr>
+    </w:lvl>
+    <w:lvl w:ilvl="5" w:tentative="1">
+      <w:start w:val="1"/>
+      <w:numFmt w:val="decimal"/>
+      <w:lvlText w:val="%6."/>
+      <w:lvlJc w:val="left"/>
+      <w:pPr>
+        <w:tabs>
+          <w:tab w:val="num" w:pos="4320"/>
+        </w:tabs>
+        <w:ind w:left="4320" w:hanging="360"/>
+      </w:pPr>
+    </w:lvl>
+    <w:lvl w:ilvl="6" w:tentative="1">
+      <w:start w:val="1"/>
+      <w:numFmt w:val="decimal"/>
+      <w:lvlText w:val="%7."/>
+      <w:lvlJc w:val="left"/>
+      <w:pPr>
+        <w:tabs>
+          <w:tab w:val="num" w:pos="5040"/>
+        </w:tabs>
+        <w:ind w:left="5040" w:hanging="360"/>
+      </w:pPr>
+    </w:lvl>
+    <w:lvl w:ilvl="7" w:tentative="1">
+      <w:start w:val="1"/>
+      <w:numFmt w:val="decimal"/>
+      <w:lvlText w:val="%8."/>
+      <w:lvlJc w:val="left"/>
+      <w:pPr>
+        <w:tabs>
+          <w:tab w:val="num" w:pos="5760"/>
+        </w:tabs>
+        <w:ind w:left="5760" w:hanging="360"/>
+      </w:pPr>
+    </w:lvl>
+    <w:lvl w:ilvl="8" w:tentative="1">
+      <w:start w:val="1"/>
+      <w:numFmt w:val="decimal"/>
+      <w:lvlText w:val="%9."/>
+      <w:lvlJc w:val="left"/>
+      <w:pPr>
+        <w:tabs>
+          <w:tab w:val="num" w:pos="6480"/>
+        </w:tabs>
+        <w:ind w:left="6480" w:hanging="360"/>
+      </w:pPr>
+    </w:lvl>
+  </w:abstractNum>
+  <w:abstractNum w:abstractNumId="6" w15:restartNumberingAfterBreak="0">
     <w:nsid w:val="4C7F5A6A"/>
     <w:multiLevelType w:val="multilevel"/>
     <w:tmpl w:val="CFDE21E8"/>
@@ -19565,7 +20581,7 @@
       </w:pPr>
     </w:lvl>
   </w:abstractNum>
-  <w:abstractNum w:abstractNumId="5" w15:restartNumberingAfterBreak="0">
+  <w:abstractNum w:abstractNumId="7" w15:restartNumberingAfterBreak="0">
     <w:nsid w:val="533D1FA9"/>
     <w:multiLevelType w:val="hybridMultilevel"/>
     <w:tmpl w:val="9ACE7B4E"/>
@@ -19678,7 +20694,7 @@
       </w:rPr>
     </w:lvl>
   </w:abstractNum>
-  <w:abstractNum w:abstractNumId="6" w15:restartNumberingAfterBreak="0">
+  <w:abstractNum w:abstractNumId="8" w15:restartNumberingAfterBreak="0">
     <w:nsid w:val="63BD04D8"/>
     <w:multiLevelType w:val="multilevel"/>
     <w:tmpl w:val="E84E99FC"/>
@@ -19791,7 +20807,7 @@
       </w:pPr>
     </w:lvl>
   </w:abstractNum>
-  <w:abstractNum w:abstractNumId="7" w15:restartNumberingAfterBreak="0">
+  <w:abstractNum w:abstractNumId="9" w15:restartNumberingAfterBreak="0">
     <w:nsid w:val="69802A74"/>
     <w:multiLevelType w:val="multilevel"/>
     <w:tmpl w:val="A5A8C49A"/>
@@ -19904,7 +20920,7 @@
       </w:pPr>
     </w:lvl>
   </w:abstractNum>
-  <w:abstractNum w:abstractNumId="8" w15:restartNumberingAfterBreak="0">
+  <w:abstractNum w:abstractNumId="10" w15:restartNumberingAfterBreak="0">
     <w:nsid w:val="6E446AB3"/>
     <w:multiLevelType w:val="hybridMultilevel"/>
     <w:tmpl w:val="DB9ED01C"/>
@@ -20016,7 +21032,7 @@
       </w:rPr>
     </w:lvl>
   </w:abstractNum>
-  <w:abstractNum w:abstractNumId="9" w15:restartNumberingAfterBreak="0">
+  <w:abstractNum w:abstractNumId="11" w15:restartNumberingAfterBreak="0">
     <w:nsid w:val="75A519E1"/>
     <w:multiLevelType w:val="multilevel"/>
     <w:tmpl w:val="EB104B46"/>
@@ -20130,34 +21146,40 @@
     </w:lvl>
   </w:abstractNum>
   <w:num w:numId="1" w16cid:durableId="294801417">
+    <w:abstractNumId w:val="10"/>
+  </w:num>
+  <w:num w:numId="2" w16cid:durableId="1761559780">
+    <w:abstractNumId w:val="4"/>
+  </w:num>
+  <w:num w:numId="3" w16cid:durableId="1738285673">
+    <w:abstractNumId w:val="7"/>
+  </w:num>
+  <w:num w:numId="4" w16cid:durableId="570701861">
+    <w:abstractNumId w:val="9"/>
+  </w:num>
+  <w:num w:numId="5" w16cid:durableId="1470320734">
     <w:abstractNumId w:val="8"/>
   </w:num>
-  <w:num w:numId="2" w16cid:durableId="1761559780">
-    <w:abstractNumId w:val="3"/>
-  </w:num>
-  <w:num w:numId="3" w16cid:durableId="1738285673">
-    <w:abstractNumId w:val="5"/>
-  </w:num>
-  <w:num w:numId="4" w16cid:durableId="570701861">
-    <w:abstractNumId w:val="7"/>
-  </w:num>
-  <w:num w:numId="5" w16cid:durableId="1470320734">
+  <w:num w:numId="6" w16cid:durableId="1577395772">
     <w:abstractNumId w:val="6"/>
-  </w:num>
-  <w:num w:numId="6" w16cid:durableId="1577395772">
-    <w:abstractNumId w:val="4"/>
   </w:num>
   <w:num w:numId="7" w16cid:durableId="326592987">
     <w:abstractNumId w:val="0"/>
   </w:num>
   <w:num w:numId="8" w16cid:durableId="831944772">
-    <w:abstractNumId w:val="9"/>
+    <w:abstractNumId w:val="11"/>
   </w:num>
   <w:num w:numId="9" w16cid:durableId="660543506">
     <w:abstractNumId w:val="1"/>
   </w:num>
   <w:num w:numId="10" w16cid:durableId="310334209">
     <w:abstractNumId w:val="2"/>
+  </w:num>
+  <w:num w:numId="11" w16cid:durableId="160587856">
+    <w:abstractNumId w:val="3"/>
+  </w:num>
+  <w:num w:numId="12" w16cid:durableId="731806761">
+    <w:abstractNumId w:val="5"/>
   </w:num>
 </w:numbering>
 </file>

</xml_diff>

<commit_message>
DAY 20 31 03 2023
Started working on the car movement script that adjusts for wheel size and also
•	Add mesh filter to the wheels\
•	Figured out the actual rotation, now just have to see if I cam make this the cause of movement not a force applied to the car. With the rotation can just change the wheels to a square sprite and give it a box collider instead of circle and boom done
•	The wheelRotaitonSpeed math could use more thinking. However due to the lack of a mathematics degree, I could not figure this out
•	I figured out how to do the whole thing with whel roataitons, now just need ot assing it to the encironment
FINAL TO DOS:
-	Finally finnish combining things
-	ENVRIONMENT
-	TESTING! TEST IF VALUES ARE WORKING! IF EVNIONMENT IS WORKING! IF GEN IS WORKING!
</commit_message>
<xml_diff>
--- a/WORD DOCS/COMP390 CA2 DEV UPDATED.docx
+++ b/WORD DOCS/COMP390 CA2 DEV UPDATED.docx
@@ -19714,6 +19714,2684 @@
         <w:t>But then figured id let the creature find that out on its own.</w:t>
       </w:r>
     </w:p>
+    <w:p/>
+    <w:p>
+      <w:pPr>
+        <w:pStyle w:val="Heading1"/>
+      </w:pPr>
+      <w:r>
+        <w:t>Day20</w:t>
+      </w:r>
+    </w:p>
+    <w:p>
+      <w:r>
+        <w:t xml:space="preserve">Started working on the car movement script that adjusts for wheel size and also </w:t>
+      </w:r>
+    </w:p>
+    <w:p>
+      <w:pPr>
+        <w:pStyle w:val="ListParagraph"/>
+        <w:numPr>
+          <w:ilvl w:val="0"/>
+          <w:numId w:val="10"/>
+        </w:numPr>
+      </w:pPr>
+      <w:r>
+        <w:t>Add mesh filter to the wheels</w:t>
+      </w:r>
+      <w:r>
+        <w:t>\</w:t>
+      </w:r>
+    </w:p>
+    <w:p>
+      <w:pPr>
+        <w:pStyle w:val="ListParagraph"/>
+        <w:numPr>
+          <w:ilvl w:val="0"/>
+          <w:numId w:val="10"/>
+        </w:numPr>
+      </w:pPr>
+      <w:r>
+        <w:t>Figured out the actual rotation, now just have to see if I cam make this the cause of movement not a force applied to the car. With the rotation can just change the wheels to a square sprite and give it a box collider instead of circle and boom done</w:t>
+      </w:r>
+    </w:p>
+    <w:p>
+      <w:pPr>
+        <w:pStyle w:val="ListParagraph"/>
+        <w:numPr>
+          <w:ilvl w:val="0"/>
+          <w:numId w:val="10"/>
+        </w:numPr>
+      </w:pPr>
+      <w:bookmarkStart w:id="2" w:name="_Hlk131160556"/>
+      <w:r>
+        <w:t>The wheelRotaitonSpeed math could use more thinking. However due to the lack of a mathematics degree, I could not figure this out</w:t>
+      </w:r>
+    </w:p>
+    <w:p>
+      <w:pPr>
+        <w:pStyle w:val="ListParagraph"/>
+        <w:numPr>
+          <w:ilvl w:val="0"/>
+          <w:numId w:val="10"/>
+        </w:numPr>
+      </w:pPr>
+      <w:r>
+        <w:t>I figured out how to do the whole thing with whel roataitons, now just need ot assing it to the encironment</w:t>
+      </w:r>
+    </w:p>
+    <w:p>
+      <w:r>
+        <w:t>FINAL TO DOS:</w:t>
+      </w:r>
+    </w:p>
+    <w:p>
+      <w:pPr>
+        <w:pStyle w:val="ListParagraph"/>
+        <w:numPr>
+          <w:ilvl w:val="0"/>
+          <w:numId w:val="2"/>
+        </w:numPr>
+      </w:pPr>
+      <w:r>
+        <w:t>Finally finnish combining things</w:t>
+      </w:r>
+    </w:p>
+    <w:p>
+      <w:pPr>
+        <w:pStyle w:val="ListParagraph"/>
+        <w:numPr>
+          <w:ilvl w:val="0"/>
+          <w:numId w:val="2"/>
+        </w:numPr>
+      </w:pPr>
+      <w:r>
+        <w:t>ENVRIONMENT</w:t>
+      </w:r>
+    </w:p>
+    <w:p>
+      <w:pPr>
+        <w:pStyle w:val="ListParagraph"/>
+        <w:numPr>
+          <w:ilvl w:val="0"/>
+          <w:numId w:val="2"/>
+        </w:numPr>
+      </w:pPr>
+      <w:r>
+        <w:t>TESTING! TEST IF VALUES ARE WORKING! IF EVNIONMENT IS WORKING! IF GEN IS WORKING!</w:t>
+      </w:r>
+    </w:p>
+    <w:bookmarkEnd w:id="2"/>
+    <w:p>
+      <w:pPr>
+        <w:pStyle w:val="Heading1"/>
+      </w:pPr>
+      <w:r>
+        <w:t>ChatGPT:</w:t>
+      </w:r>
+    </w:p>
+    <w:p>
+      <w:r>
+        <w:t>Might have stolen entire code to save on time.</w:t>
+      </w:r>
+    </w:p>
+    <w:p/>
+    <w:p>
+      <w:r>
+        <w:t>// works actual rotation of hweels:</w:t>
+      </w:r>
+    </w:p>
+    <w:p>
+      <w:pPr>
+        <w:shd w:val="clear" w:color="auto" w:fill="1E1E1E"/>
+        <w:spacing w:after="0" w:line="285" w:lineRule="atLeast"/>
+        <w:rPr>
+          <w:rFonts w:ascii="Consolas" w:eastAsia="Times New Roman" w:hAnsi="Consolas" w:cs="Times New Roman"/>
+          <w:color w:val="D4D4D4"/>
+          <w:sz w:val="21"/>
+          <w:szCs w:val="21"/>
+          <w:lang w:val="en-US" w:bidi="he-IL"/>
+        </w:rPr>
+      </w:pPr>
+      <w:r>
+        <w:rPr>
+          <w:rFonts w:ascii="Consolas" w:eastAsia="Times New Roman" w:hAnsi="Consolas" w:cs="Times New Roman"/>
+          <w:color w:val="C586C0"/>
+          <w:sz w:val="21"/>
+          <w:szCs w:val="21"/>
+          <w:lang w:val="en-US" w:bidi="he-IL"/>
+        </w:rPr>
+        <w:t>using</w:t>
+      </w:r>
+      <w:r>
+        <w:rPr>
+          <w:rFonts w:ascii="Consolas" w:eastAsia="Times New Roman" w:hAnsi="Consolas" w:cs="Times New Roman"/>
+          <w:color w:val="D4D4D4"/>
+          <w:sz w:val="21"/>
+          <w:szCs w:val="21"/>
+          <w:lang w:val="en-US" w:bidi="he-IL"/>
+        </w:rPr>
+        <w:t xml:space="preserve"> </w:t>
+      </w:r>
+      <w:r>
+        <w:rPr>
+          <w:rFonts w:ascii="Consolas" w:eastAsia="Times New Roman" w:hAnsi="Consolas" w:cs="Times New Roman"/>
+          <w:color w:val="4EC9B0"/>
+          <w:sz w:val="21"/>
+          <w:szCs w:val="21"/>
+          <w:lang w:val="en-US" w:bidi="he-IL"/>
+        </w:rPr>
+        <w:t>System</w:t>
+      </w:r>
+      <w:r>
+        <w:rPr>
+          <w:rFonts w:ascii="Consolas" w:eastAsia="Times New Roman" w:hAnsi="Consolas" w:cs="Times New Roman"/>
+          <w:color w:val="D4D4D4"/>
+          <w:sz w:val="21"/>
+          <w:szCs w:val="21"/>
+          <w:lang w:val="en-US" w:bidi="he-IL"/>
+        </w:rPr>
+        <w:t>.</w:t>
+      </w:r>
+      <w:r>
+        <w:rPr>
+          <w:rFonts w:ascii="Consolas" w:eastAsia="Times New Roman" w:hAnsi="Consolas" w:cs="Times New Roman"/>
+          <w:color w:val="4EC9B0"/>
+          <w:sz w:val="21"/>
+          <w:szCs w:val="21"/>
+          <w:lang w:val="en-US" w:bidi="he-IL"/>
+        </w:rPr>
+        <w:t>Collections</w:t>
+      </w:r>
+      <w:r>
+        <w:rPr>
+          <w:rFonts w:ascii="Consolas" w:eastAsia="Times New Roman" w:hAnsi="Consolas" w:cs="Times New Roman"/>
+          <w:color w:val="D4D4D4"/>
+          <w:sz w:val="21"/>
+          <w:szCs w:val="21"/>
+          <w:lang w:val="en-US" w:bidi="he-IL"/>
+        </w:rPr>
+        <w:t>;</w:t>
+      </w:r>
+    </w:p>
+    <w:p>
+      <w:pPr>
+        <w:shd w:val="clear" w:color="auto" w:fill="1E1E1E"/>
+        <w:spacing w:after="0" w:line="285" w:lineRule="atLeast"/>
+        <w:rPr>
+          <w:rFonts w:ascii="Consolas" w:eastAsia="Times New Roman" w:hAnsi="Consolas" w:cs="Times New Roman"/>
+          <w:color w:val="D4D4D4"/>
+          <w:sz w:val="21"/>
+          <w:szCs w:val="21"/>
+          <w:lang w:val="en-US" w:bidi="he-IL"/>
+        </w:rPr>
+      </w:pPr>
+      <w:r>
+        <w:rPr>
+          <w:rFonts w:ascii="Consolas" w:eastAsia="Times New Roman" w:hAnsi="Consolas" w:cs="Times New Roman"/>
+          <w:color w:val="C586C0"/>
+          <w:sz w:val="21"/>
+          <w:szCs w:val="21"/>
+          <w:lang w:val="en-US" w:bidi="he-IL"/>
+        </w:rPr>
+        <w:t>using</w:t>
+      </w:r>
+      <w:r>
+        <w:rPr>
+          <w:rFonts w:ascii="Consolas" w:eastAsia="Times New Roman" w:hAnsi="Consolas" w:cs="Times New Roman"/>
+          <w:color w:val="D4D4D4"/>
+          <w:sz w:val="21"/>
+          <w:szCs w:val="21"/>
+          <w:lang w:val="en-US" w:bidi="he-IL"/>
+        </w:rPr>
+        <w:t xml:space="preserve"> </w:t>
+      </w:r>
+      <w:r>
+        <w:rPr>
+          <w:rFonts w:ascii="Consolas" w:eastAsia="Times New Roman" w:hAnsi="Consolas" w:cs="Times New Roman"/>
+          <w:color w:val="4EC9B0"/>
+          <w:sz w:val="21"/>
+          <w:szCs w:val="21"/>
+          <w:lang w:val="en-US" w:bidi="he-IL"/>
+        </w:rPr>
+        <w:t>System</w:t>
+      </w:r>
+      <w:r>
+        <w:rPr>
+          <w:rFonts w:ascii="Consolas" w:eastAsia="Times New Roman" w:hAnsi="Consolas" w:cs="Times New Roman"/>
+          <w:color w:val="D4D4D4"/>
+          <w:sz w:val="21"/>
+          <w:szCs w:val="21"/>
+          <w:lang w:val="en-US" w:bidi="he-IL"/>
+        </w:rPr>
+        <w:t>.</w:t>
+      </w:r>
+      <w:r>
+        <w:rPr>
+          <w:rFonts w:ascii="Consolas" w:eastAsia="Times New Roman" w:hAnsi="Consolas" w:cs="Times New Roman"/>
+          <w:color w:val="4EC9B0"/>
+          <w:sz w:val="21"/>
+          <w:szCs w:val="21"/>
+          <w:lang w:val="en-US" w:bidi="he-IL"/>
+        </w:rPr>
+        <w:t>Collections</w:t>
+      </w:r>
+      <w:r>
+        <w:rPr>
+          <w:rFonts w:ascii="Consolas" w:eastAsia="Times New Roman" w:hAnsi="Consolas" w:cs="Times New Roman"/>
+          <w:color w:val="D4D4D4"/>
+          <w:sz w:val="21"/>
+          <w:szCs w:val="21"/>
+          <w:lang w:val="en-US" w:bidi="he-IL"/>
+        </w:rPr>
+        <w:t>.</w:t>
+      </w:r>
+      <w:r>
+        <w:rPr>
+          <w:rFonts w:ascii="Consolas" w:eastAsia="Times New Roman" w:hAnsi="Consolas" w:cs="Times New Roman"/>
+          <w:color w:val="4EC9B0"/>
+          <w:sz w:val="21"/>
+          <w:szCs w:val="21"/>
+          <w:lang w:val="en-US" w:bidi="he-IL"/>
+        </w:rPr>
+        <w:t>Generic</w:t>
+      </w:r>
+      <w:r>
+        <w:rPr>
+          <w:rFonts w:ascii="Consolas" w:eastAsia="Times New Roman" w:hAnsi="Consolas" w:cs="Times New Roman"/>
+          <w:color w:val="D4D4D4"/>
+          <w:sz w:val="21"/>
+          <w:szCs w:val="21"/>
+          <w:lang w:val="en-US" w:bidi="he-IL"/>
+        </w:rPr>
+        <w:t>;</w:t>
+      </w:r>
+    </w:p>
+    <w:p>
+      <w:pPr>
+        <w:shd w:val="clear" w:color="auto" w:fill="1E1E1E"/>
+        <w:spacing w:after="0" w:line="285" w:lineRule="atLeast"/>
+        <w:rPr>
+          <w:rFonts w:ascii="Consolas" w:eastAsia="Times New Roman" w:hAnsi="Consolas" w:cs="Times New Roman"/>
+          <w:color w:val="D4D4D4"/>
+          <w:sz w:val="21"/>
+          <w:szCs w:val="21"/>
+          <w:lang w:val="en-US" w:bidi="he-IL"/>
+        </w:rPr>
+      </w:pPr>
+      <w:r>
+        <w:rPr>
+          <w:rFonts w:ascii="Consolas" w:eastAsia="Times New Roman" w:hAnsi="Consolas" w:cs="Times New Roman"/>
+          <w:color w:val="C586C0"/>
+          <w:sz w:val="21"/>
+          <w:szCs w:val="21"/>
+          <w:lang w:val="en-US" w:bidi="he-IL"/>
+        </w:rPr>
+        <w:t>using</w:t>
+      </w:r>
+      <w:r>
+        <w:rPr>
+          <w:rFonts w:ascii="Consolas" w:eastAsia="Times New Roman" w:hAnsi="Consolas" w:cs="Times New Roman"/>
+          <w:color w:val="D4D4D4"/>
+          <w:sz w:val="21"/>
+          <w:szCs w:val="21"/>
+          <w:lang w:val="en-US" w:bidi="he-IL"/>
+        </w:rPr>
+        <w:t xml:space="preserve"> </w:t>
+      </w:r>
+      <w:r>
+        <w:rPr>
+          <w:rFonts w:ascii="Consolas" w:eastAsia="Times New Roman" w:hAnsi="Consolas" w:cs="Times New Roman"/>
+          <w:color w:val="4EC9B0"/>
+          <w:sz w:val="21"/>
+          <w:szCs w:val="21"/>
+          <w:lang w:val="en-US" w:bidi="he-IL"/>
+        </w:rPr>
+        <w:t>UnityEngine</w:t>
+      </w:r>
+      <w:r>
+        <w:rPr>
+          <w:rFonts w:ascii="Consolas" w:eastAsia="Times New Roman" w:hAnsi="Consolas" w:cs="Times New Roman"/>
+          <w:color w:val="D4D4D4"/>
+          <w:sz w:val="21"/>
+          <w:szCs w:val="21"/>
+          <w:lang w:val="en-US" w:bidi="he-IL"/>
+        </w:rPr>
+        <w:t>;</w:t>
+      </w:r>
+    </w:p>
+    <w:p>
+      <w:pPr>
+        <w:shd w:val="clear" w:color="auto" w:fill="1E1E1E"/>
+        <w:spacing w:after="240" w:line="285" w:lineRule="atLeast"/>
+        <w:rPr>
+          <w:rFonts w:ascii="Consolas" w:eastAsia="Times New Roman" w:hAnsi="Consolas" w:cs="Times New Roman"/>
+          <w:color w:val="D4D4D4"/>
+          <w:sz w:val="21"/>
+          <w:szCs w:val="21"/>
+          <w:lang w:val="en-US" w:bidi="he-IL"/>
+        </w:rPr>
+      </w:pPr>
+    </w:p>
+    <w:p>
+      <w:pPr>
+        <w:shd w:val="clear" w:color="auto" w:fill="1E1E1E"/>
+        <w:spacing w:after="0" w:line="285" w:lineRule="atLeast"/>
+        <w:rPr>
+          <w:rFonts w:ascii="Consolas" w:eastAsia="Times New Roman" w:hAnsi="Consolas" w:cs="Times New Roman"/>
+          <w:color w:val="D4D4D4"/>
+          <w:sz w:val="21"/>
+          <w:szCs w:val="21"/>
+          <w:lang w:val="en-US" w:bidi="he-IL"/>
+        </w:rPr>
+      </w:pPr>
+      <w:r>
+        <w:rPr>
+          <w:rFonts w:ascii="Consolas" w:eastAsia="Times New Roman" w:hAnsi="Consolas" w:cs="Times New Roman"/>
+          <w:color w:val="569CD6"/>
+          <w:sz w:val="21"/>
+          <w:szCs w:val="21"/>
+          <w:lang w:val="en-US" w:bidi="he-IL"/>
+        </w:rPr>
+        <w:t>public</w:t>
+      </w:r>
+      <w:r>
+        <w:rPr>
+          <w:rFonts w:ascii="Consolas" w:eastAsia="Times New Roman" w:hAnsi="Consolas" w:cs="Times New Roman"/>
+          <w:color w:val="D4D4D4"/>
+          <w:sz w:val="21"/>
+          <w:szCs w:val="21"/>
+          <w:lang w:val="en-US" w:bidi="he-IL"/>
+        </w:rPr>
+        <w:t xml:space="preserve"> </w:t>
+      </w:r>
+      <w:r>
+        <w:rPr>
+          <w:rFonts w:ascii="Consolas" w:eastAsia="Times New Roman" w:hAnsi="Consolas" w:cs="Times New Roman"/>
+          <w:color w:val="569CD6"/>
+          <w:sz w:val="21"/>
+          <w:szCs w:val="21"/>
+          <w:lang w:val="en-US" w:bidi="he-IL"/>
+        </w:rPr>
+        <w:t>class</w:t>
+      </w:r>
+      <w:r>
+        <w:rPr>
+          <w:rFonts w:ascii="Consolas" w:eastAsia="Times New Roman" w:hAnsi="Consolas" w:cs="Times New Roman"/>
+          <w:color w:val="D4D4D4"/>
+          <w:sz w:val="21"/>
+          <w:szCs w:val="21"/>
+          <w:lang w:val="en-US" w:bidi="he-IL"/>
+        </w:rPr>
+        <w:t xml:space="preserve"> </w:t>
+      </w:r>
+      <w:r>
+        <w:rPr>
+          <w:rFonts w:ascii="Consolas" w:eastAsia="Times New Roman" w:hAnsi="Consolas" w:cs="Times New Roman"/>
+          <w:color w:val="4EC9B0"/>
+          <w:sz w:val="21"/>
+          <w:szCs w:val="21"/>
+          <w:lang w:val="en-US" w:bidi="he-IL"/>
+        </w:rPr>
+        <w:t>CarController</w:t>
+      </w:r>
+      <w:r>
+        <w:rPr>
+          <w:rFonts w:ascii="Consolas" w:eastAsia="Times New Roman" w:hAnsi="Consolas" w:cs="Times New Roman"/>
+          <w:color w:val="D4D4D4"/>
+          <w:sz w:val="21"/>
+          <w:szCs w:val="21"/>
+          <w:lang w:val="en-US" w:bidi="he-IL"/>
+        </w:rPr>
+        <w:t xml:space="preserve"> : </w:t>
+      </w:r>
+      <w:r>
+        <w:rPr>
+          <w:rFonts w:ascii="Consolas" w:eastAsia="Times New Roman" w:hAnsi="Consolas" w:cs="Times New Roman"/>
+          <w:color w:val="4EC9B0"/>
+          <w:sz w:val="21"/>
+          <w:szCs w:val="21"/>
+          <w:lang w:val="en-US" w:bidi="he-IL"/>
+        </w:rPr>
+        <w:t>MonoBehaviour</w:t>
+      </w:r>
+      <w:r>
+        <w:rPr>
+          <w:rFonts w:ascii="Consolas" w:eastAsia="Times New Roman" w:hAnsi="Consolas" w:cs="Times New Roman"/>
+          <w:color w:val="D4D4D4"/>
+          <w:sz w:val="21"/>
+          <w:szCs w:val="21"/>
+          <w:lang w:val="en-US" w:bidi="he-IL"/>
+        </w:rPr>
+        <w:t>{</w:t>
+      </w:r>
+    </w:p>
+    <w:p>
+      <w:pPr>
+        <w:shd w:val="clear" w:color="auto" w:fill="1E1E1E"/>
+        <w:spacing w:after="0" w:line="285" w:lineRule="atLeast"/>
+        <w:rPr>
+          <w:rFonts w:ascii="Consolas" w:eastAsia="Times New Roman" w:hAnsi="Consolas" w:cs="Times New Roman"/>
+          <w:color w:val="D4D4D4"/>
+          <w:sz w:val="21"/>
+          <w:szCs w:val="21"/>
+          <w:lang w:val="en-US" w:bidi="he-IL"/>
+        </w:rPr>
+      </w:pPr>
+      <w:r>
+        <w:rPr>
+          <w:rFonts w:ascii="Consolas" w:eastAsia="Times New Roman" w:hAnsi="Consolas" w:cs="Times New Roman"/>
+          <w:color w:val="D4D4D4"/>
+          <w:sz w:val="21"/>
+          <w:szCs w:val="21"/>
+          <w:lang w:val="en-US" w:bidi="he-IL"/>
+        </w:rPr>
+        <w:t xml:space="preserve">    </w:t>
+      </w:r>
+      <w:r>
+        <w:rPr>
+          <w:rFonts w:ascii="Consolas" w:eastAsia="Times New Roman" w:hAnsi="Consolas" w:cs="Times New Roman"/>
+          <w:color w:val="569CD6"/>
+          <w:sz w:val="21"/>
+          <w:szCs w:val="21"/>
+          <w:lang w:val="en-US" w:bidi="he-IL"/>
+        </w:rPr>
+        <w:t>public</w:t>
+      </w:r>
+      <w:r>
+        <w:rPr>
+          <w:rFonts w:ascii="Consolas" w:eastAsia="Times New Roman" w:hAnsi="Consolas" w:cs="Times New Roman"/>
+          <w:color w:val="D4D4D4"/>
+          <w:sz w:val="21"/>
+          <w:szCs w:val="21"/>
+          <w:lang w:val="en-US" w:bidi="he-IL"/>
+        </w:rPr>
+        <w:t xml:space="preserve"> </w:t>
+      </w:r>
+      <w:r>
+        <w:rPr>
+          <w:rFonts w:ascii="Consolas" w:eastAsia="Times New Roman" w:hAnsi="Consolas" w:cs="Times New Roman"/>
+          <w:color w:val="569CD6"/>
+          <w:sz w:val="21"/>
+          <w:szCs w:val="21"/>
+          <w:lang w:val="en-US" w:bidi="he-IL"/>
+        </w:rPr>
+        <w:t>float</w:t>
+      </w:r>
+      <w:r>
+        <w:rPr>
+          <w:rFonts w:ascii="Consolas" w:eastAsia="Times New Roman" w:hAnsi="Consolas" w:cs="Times New Roman"/>
+          <w:color w:val="D4D4D4"/>
+          <w:sz w:val="21"/>
+          <w:szCs w:val="21"/>
+          <w:lang w:val="en-US" w:bidi="he-IL"/>
+        </w:rPr>
+        <w:t xml:space="preserve"> </w:t>
+      </w:r>
+      <w:r>
+        <w:rPr>
+          <w:rFonts w:ascii="Consolas" w:eastAsia="Times New Roman" w:hAnsi="Consolas" w:cs="Times New Roman"/>
+          <w:color w:val="9CDCFE"/>
+          <w:sz w:val="21"/>
+          <w:szCs w:val="21"/>
+          <w:lang w:val="en-US" w:bidi="he-IL"/>
+        </w:rPr>
+        <w:t>speed</w:t>
+      </w:r>
+      <w:r>
+        <w:rPr>
+          <w:rFonts w:ascii="Consolas" w:eastAsia="Times New Roman" w:hAnsi="Consolas" w:cs="Times New Roman"/>
+          <w:color w:val="D4D4D4"/>
+          <w:sz w:val="21"/>
+          <w:szCs w:val="21"/>
+          <w:lang w:val="en-US" w:bidi="he-IL"/>
+        </w:rPr>
+        <w:t xml:space="preserve"> = </w:t>
+      </w:r>
+      <w:r>
+        <w:rPr>
+          <w:rFonts w:ascii="Consolas" w:eastAsia="Times New Roman" w:hAnsi="Consolas" w:cs="Times New Roman"/>
+          <w:color w:val="B5CEA8"/>
+          <w:sz w:val="21"/>
+          <w:szCs w:val="21"/>
+          <w:lang w:val="en-US" w:bidi="he-IL"/>
+        </w:rPr>
+        <w:t>5f</w:t>
+      </w:r>
+      <w:r>
+        <w:rPr>
+          <w:rFonts w:ascii="Consolas" w:eastAsia="Times New Roman" w:hAnsi="Consolas" w:cs="Times New Roman"/>
+          <w:color w:val="D4D4D4"/>
+          <w:sz w:val="21"/>
+          <w:szCs w:val="21"/>
+          <w:lang w:val="en-US" w:bidi="he-IL"/>
+        </w:rPr>
+        <w:t xml:space="preserve">; </w:t>
+      </w:r>
+      <w:r>
+        <w:rPr>
+          <w:rFonts w:ascii="Consolas" w:eastAsia="Times New Roman" w:hAnsi="Consolas" w:cs="Times New Roman"/>
+          <w:color w:val="6A9955"/>
+          <w:sz w:val="21"/>
+          <w:szCs w:val="21"/>
+          <w:lang w:val="en-US" w:bidi="he-IL"/>
+        </w:rPr>
+        <w:t>// The speed at which the car moves</w:t>
+      </w:r>
+    </w:p>
+    <w:p>
+      <w:pPr>
+        <w:shd w:val="clear" w:color="auto" w:fill="1E1E1E"/>
+        <w:spacing w:after="0" w:line="285" w:lineRule="atLeast"/>
+        <w:rPr>
+          <w:rFonts w:ascii="Consolas" w:eastAsia="Times New Roman" w:hAnsi="Consolas" w:cs="Times New Roman"/>
+          <w:color w:val="D4D4D4"/>
+          <w:sz w:val="21"/>
+          <w:szCs w:val="21"/>
+          <w:lang w:val="en-US" w:bidi="he-IL"/>
+        </w:rPr>
+      </w:pPr>
+      <w:r>
+        <w:rPr>
+          <w:rFonts w:ascii="Consolas" w:eastAsia="Times New Roman" w:hAnsi="Consolas" w:cs="Times New Roman"/>
+          <w:color w:val="D4D4D4"/>
+          <w:sz w:val="21"/>
+          <w:szCs w:val="21"/>
+          <w:lang w:val="en-US" w:bidi="he-IL"/>
+        </w:rPr>
+        <w:t xml:space="preserve">    </w:t>
+      </w:r>
+      <w:r>
+        <w:rPr>
+          <w:rFonts w:ascii="Consolas" w:eastAsia="Times New Roman" w:hAnsi="Consolas" w:cs="Times New Roman"/>
+          <w:color w:val="569CD6"/>
+          <w:sz w:val="21"/>
+          <w:szCs w:val="21"/>
+          <w:lang w:val="en-US" w:bidi="he-IL"/>
+        </w:rPr>
+        <w:t>public</w:t>
+      </w:r>
+      <w:r>
+        <w:rPr>
+          <w:rFonts w:ascii="Consolas" w:eastAsia="Times New Roman" w:hAnsi="Consolas" w:cs="Times New Roman"/>
+          <w:color w:val="D4D4D4"/>
+          <w:sz w:val="21"/>
+          <w:szCs w:val="21"/>
+          <w:lang w:val="en-US" w:bidi="he-IL"/>
+        </w:rPr>
+        <w:t xml:space="preserve"> </w:t>
+      </w:r>
+      <w:r>
+        <w:rPr>
+          <w:rFonts w:ascii="Consolas" w:eastAsia="Times New Roman" w:hAnsi="Consolas" w:cs="Times New Roman"/>
+          <w:color w:val="4EC9B0"/>
+          <w:sz w:val="21"/>
+          <w:szCs w:val="21"/>
+          <w:lang w:val="en-US" w:bidi="he-IL"/>
+        </w:rPr>
+        <w:t>Transform</w:t>
+      </w:r>
+      <w:r>
+        <w:rPr>
+          <w:rFonts w:ascii="Consolas" w:eastAsia="Times New Roman" w:hAnsi="Consolas" w:cs="Times New Roman"/>
+          <w:color w:val="D4D4D4"/>
+          <w:sz w:val="21"/>
+          <w:szCs w:val="21"/>
+          <w:lang w:val="en-US" w:bidi="he-IL"/>
+        </w:rPr>
+        <w:t xml:space="preserve"> </w:t>
+      </w:r>
+      <w:r>
+        <w:rPr>
+          <w:rFonts w:ascii="Consolas" w:eastAsia="Times New Roman" w:hAnsi="Consolas" w:cs="Times New Roman"/>
+          <w:color w:val="9CDCFE"/>
+          <w:sz w:val="21"/>
+          <w:szCs w:val="21"/>
+          <w:lang w:val="en-US" w:bidi="he-IL"/>
+        </w:rPr>
+        <w:t>frontWheel</w:t>
+      </w:r>
+      <w:r>
+        <w:rPr>
+          <w:rFonts w:ascii="Consolas" w:eastAsia="Times New Roman" w:hAnsi="Consolas" w:cs="Times New Roman"/>
+          <w:color w:val="D4D4D4"/>
+          <w:sz w:val="21"/>
+          <w:szCs w:val="21"/>
+          <w:lang w:val="en-US" w:bidi="he-IL"/>
+        </w:rPr>
+        <w:t xml:space="preserve">; </w:t>
+      </w:r>
+      <w:r>
+        <w:rPr>
+          <w:rFonts w:ascii="Consolas" w:eastAsia="Times New Roman" w:hAnsi="Consolas" w:cs="Times New Roman"/>
+          <w:color w:val="6A9955"/>
+          <w:sz w:val="21"/>
+          <w:szCs w:val="21"/>
+          <w:lang w:val="en-US" w:bidi="he-IL"/>
+        </w:rPr>
+        <w:t>// The front wheel of the car</w:t>
+      </w:r>
+    </w:p>
+    <w:p>
+      <w:pPr>
+        <w:shd w:val="clear" w:color="auto" w:fill="1E1E1E"/>
+        <w:spacing w:after="0" w:line="285" w:lineRule="atLeast"/>
+        <w:rPr>
+          <w:rFonts w:ascii="Consolas" w:eastAsia="Times New Roman" w:hAnsi="Consolas" w:cs="Times New Roman"/>
+          <w:color w:val="D4D4D4"/>
+          <w:sz w:val="21"/>
+          <w:szCs w:val="21"/>
+          <w:lang w:val="en-US" w:bidi="he-IL"/>
+        </w:rPr>
+      </w:pPr>
+      <w:r>
+        <w:rPr>
+          <w:rFonts w:ascii="Consolas" w:eastAsia="Times New Roman" w:hAnsi="Consolas" w:cs="Times New Roman"/>
+          <w:color w:val="D4D4D4"/>
+          <w:sz w:val="21"/>
+          <w:szCs w:val="21"/>
+          <w:lang w:val="en-US" w:bidi="he-IL"/>
+        </w:rPr>
+        <w:lastRenderedPageBreak/>
+        <w:t xml:space="preserve">    </w:t>
+      </w:r>
+      <w:r>
+        <w:rPr>
+          <w:rFonts w:ascii="Consolas" w:eastAsia="Times New Roman" w:hAnsi="Consolas" w:cs="Times New Roman"/>
+          <w:color w:val="569CD6"/>
+          <w:sz w:val="21"/>
+          <w:szCs w:val="21"/>
+          <w:lang w:val="en-US" w:bidi="he-IL"/>
+        </w:rPr>
+        <w:t>public</w:t>
+      </w:r>
+      <w:r>
+        <w:rPr>
+          <w:rFonts w:ascii="Consolas" w:eastAsia="Times New Roman" w:hAnsi="Consolas" w:cs="Times New Roman"/>
+          <w:color w:val="D4D4D4"/>
+          <w:sz w:val="21"/>
+          <w:szCs w:val="21"/>
+          <w:lang w:val="en-US" w:bidi="he-IL"/>
+        </w:rPr>
+        <w:t xml:space="preserve"> </w:t>
+      </w:r>
+      <w:r>
+        <w:rPr>
+          <w:rFonts w:ascii="Consolas" w:eastAsia="Times New Roman" w:hAnsi="Consolas" w:cs="Times New Roman"/>
+          <w:color w:val="4EC9B0"/>
+          <w:sz w:val="21"/>
+          <w:szCs w:val="21"/>
+          <w:lang w:val="en-US" w:bidi="he-IL"/>
+        </w:rPr>
+        <w:t>Transform</w:t>
+      </w:r>
+      <w:r>
+        <w:rPr>
+          <w:rFonts w:ascii="Consolas" w:eastAsia="Times New Roman" w:hAnsi="Consolas" w:cs="Times New Roman"/>
+          <w:color w:val="D4D4D4"/>
+          <w:sz w:val="21"/>
+          <w:szCs w:val="21"/>
+          <w:lang w:val="en-US" w:bidi="he-IL"/>
+        </w:rPr>
+        <w:t xml:space="preserve"> </w:t>
+      </w:r>
+      <w:r>
+        <w:rPr>
+          <w:rFonts w:ascii="Consolas" w:eastAsia="Times New Roman" w:hAnsi="Consolas" w:cs="Times New Roman"/>
+          <w:color w:val="9CDCFE"/>
+          <w:sz w:val="21"/>
+          <w:szCs w:val="21"/>
+          <w:lang w:val="en-US" w:bidi="he-IL"/>
+        </w:rPr>
+        <w:t>rearWheel</w:t>
+      </w:r>
+      <w:r>
+        <w:rPr>
+          <w:rFonts w:ascii="Consolas" w:eastAsia="Times New Roman" w:hAnsi="Consolas" w:cs="Times New Roman"/>
+          <w:color w:val="D4D4D4"/>
+          <w:sz w:val="21"/>
+          <w:szCs w:val="21"/>
+          <w:lang w:val="en-US" w:bidi="he-IL"/>
+        </w:rPr>
+        <w:t xml:space="preserve">; </w:t>
+      </w:r>
+      <w:r>
+        <w:rPr>
+          <w:rFonts w:ascii="Consolas" w:eastAsia="Times New Roman" w:hAnsi="Consolas" w:cs="Times New Roman"/>
+          <w:color w:val="6A9955"/>
+          <w:sz w:val="21"/>
+          <w:szCs w:val="21"/>
+          <w:lang w:val="en-US" w:bidi="he-IL"/>
+        </w:rPr>
+        <w:t>// The rear wheel of the car</w:t>
+      </w:r>
+    </w:p>
+    <w:p>
+      <w:pPr>
+        <w:shd w:val="clear" w:color="auto" w:fill="1E1E1E"/>
+        <w:spacing w:after="0" w:line="285" w:lineRule="atLeast"/>
+        <w:rPr>
+          <w:rFonts w:ascii="Consolas" w:eastAsia="Times New Roman" w:hAnsi="Consolas" w:cs="Times New Roman"/>
+          <w:color w:val="D4D4D4"/>
+          <w:sz w:val="21"/>
+          <w:szCs w:val="21"/>
+          <w:lang w:val="en-US" w:bidi="he-IL"/>
+        </w:rPr>
+      </w:pPr>
+      <w:r>
+        <w:rPr>
+          <w:rFonts w:ascii="Consolas" w:eastAsia="Times New Roman" w:hAnsi="Consolas" w:cs="Times New Roman"/>
+          <w:color w:val="D4D4D4"/>
+          <w:sz w:val="21"/>
+          <w:szCs w:val="21"/>
+          <w:lang w:val="en-US" w:bidi="he-IL"/>
+        </w:rPr>
+        <w:t xml:space="preserve">    </w:t>
+      </w:r>
+      <w:r>
+        <w:rPr>
+          <w:rFonts w:ascii="Consolas" w:eastAsia="Times New Roman" w:hAnsi="Consolas" w:cs="Times New Roman"/>
+          <w:color w:val="569CD6"/>
+          <w:sz w:val="21"/>
+          <w:szCs w:val="21"/>
+          <w:lang w:val="en-US" w:bidi="he-IL"/>
+        </w:rPr>
+        <w:t>public</w:t>
+      </w:r>
+      <w:r>
+        <w:rPr>
+          <w:rFonts w:ascii="Consolas" w:eastAsia="Times New Roman" w:hAnsi="Consolas" w:cs="Times New Roman"/>
+          <w:color w:val="D4D4D4"/>
+          <w:sz w:val="21"/>
+          <w:szCs w:val="21"/>
+          <w:lang w:val="en-US" w:bidi="he-IL"/>
+        </w:rPr>
+        <w:t xml:space="preserve"> </w:t>
+      </w:r>
+      <w:r>
+        <w:rPr>
+          <w:rFonts w:ascii="Consolas" w:eastAsia="Times New Roman" w:hAnsi="Consolas" w:cs="Times New Roman"/>
+          <w:color w:val="569CD6"/>
+          <w:sz w:val="21"/>
+          <w:szCs w:val="21"/>
+          <w:lang w:val="en-US" w:bidi="he-IL"/>
+        </w:rPr>
+        <w:t>float</w:t>
+      </w:r>
+      <w:r>
+        <w:rPr>
+          <w:rFonts w:ascii="Consolas" w:eastAsia="Times New Roman" w:hAnsi="Consolas" w:cs="Times New Roman"/>
+          <w:color w:val="D4D4D4"/>
+          <w:sz w:val="21"/>
+          <w:szCs w:val="21"/>
+          <w:lang w:val="en-US" w:bidi="he-IL"/>
+        </w:rPr>
+        <w:t xml:space="preserve"> </w:t>
+      </w:r>
+      <w:r>
+        <w:rPr>
+          <w:rFonts w:ascii="Consolas" w:eastAsia="Times New Roman" w:hAnsi="Consolas" w:cs="Times New Roman"/>
+          <w:color w:val="9CDCFE"/>
+          <w:sz w:val="21"/>
+          <w:szCs w:val="21"/>
+          <w:lang w:val="en-US" w:bidi="he-IL"/>
+        </w:rPr>
+        <w:t>wheelRotationSpeed</w:t>
+      </w:r>
+      <w:r>
+        <w:rPr>
+          <w:rFonts w:ascii="Consolas" w:eastAsia="Times New Roman" w:hAnsi="Consolas" w:cs="Times New Roman"/>
+          <w:color w:val="D4D4D4"/>
+          <w:sz w:val="21"/>
+          <w:szCs w:val="21"/>
+          <w:lang w:val="en-US" w:bidi="he-IL"/>
+        </w:rPr>
+        <w:t xml:space="preserve"> = </w:t>
+      </w:r>
+      <w:r>
+        <w:rPr>
+          <w:rFonts w:ascii="Consolas" w:eastAsia="Times New Roman" w:hAnsi="Consolas" w:cs="Times New Roman"/>
+          <w:color w:val="B5CEA8"/>
+          <w:sz w:val="21"/>
+          <w:szCs w:val="21"/>
+          <w:lang w:val="en-US" w:bidi="he-IL"/>
+        </w:rPr>
+        <w:t>100f</w:t>
+      </w:r>
+      <w:r>
+        <w:rPr>
+          <w:rFonts w:ascii="Consolas" w:eastAsia="Times New Roman" w:hAnsi="Consolas" w:cs="Times New Roman"/>
+          <w:color w:val="D4D4D4"/>
+          <w:sz w:val="21"/>
+          <w:szCs w:val="21"/>
+          <w:lang w:val="en-US" w:bidi="he-IL"/>
+        </w:rPr>
+        <w:t xml:space="preserve">; </w:t>
+      </w:r>
+      <w:r>
+        <w:rPr>
+          <w:rFonts w:ascii="Consolas" w:eastAsia="Times New Roman" w:hAnsi="Consolas" w:cs="Times New Roman"/>
+          <w:color w:val="6A9955"/>
+          <w:sz w:val="21"/>
+          <w:szCs w:val="21"/>
+          <w:lang w:val="en-US" w:bidi="he-IL"/>
+        </w:rPr>
+        <w:t>// The speed at which the wheels rotate</w:t>
+      </w:r>
+    </w:p>
+    <w:p>
+      <w:pPr>
+        <w:shd w:val="clear" w:color="auto" w:fill="1E1E1E"/>
+        <w:spacing w:after="0" w:line="285" w:lineRule="atLeast"/>
+        <w:rPr>
+          <w:rFonts w:ascii="Consolas" w:eastAsia="Times New Roman" w:hAnsi="Consolas" w:cs="Times New Roman"/>
+          <w:color w:val="D4D4D4"/>
+          <w:sz w:val="21"/>
+          <w:szCs w:val="21"/>
+          <w:lang w:val="en-US" w:bidi="he-IL"/>
+        </w:rPr>
+      </w:pPr>
+    </w:p>
+    <w:p>
+      <w:pPr>
+        <w:shd w:val="clear" w:color="auto" w:fill="1E1E1E"/>
+        <w:spacing w:after="0" w:line="285" w:lineRule="atLeast"/>
+        <w:rPr>
+          <w:rFonts w:ascii="Consolas" w:eastAsia="Times New Roman" w:hAnsi="Consolas" w:cs="Times New Roman"/>
+          <w:color w:val="D4D4D4"/>
+          <w:sz w:val="21"/>
+          <w:szCs w:val="21"/>
+          <w:lang w:val="en-US" w:bidi="he-IL"/>
+        </w:rPr>
+      </w:pPr>
+      <w:r>
+        <w:rPr>
+          <w:rFonts w:ascii="Consolas" w:eastAsia="Times New Roman" w:hAnsi="Consolas" w:cs="Times New Roman"/>
+          <w:color w:val="D4D4D4"/>
+          <w:sz w:val="21"/>
+          <w:szCs w:val="21"/>
+          <w:lang w:val="en-US" w:bidi="he-IL"/>
+        </w:rPr>
+        <w:t xml:space="preserve">    </w:t>
+      </w:r>
+      <w:r>
+        <w:rPr>
+          <w:rFonts w:ascii="Consolas" w:eastAsia="Times New Roman" w:hAnsi="Consolas" w:cs="Times New Roman"/>
+          <w:color w:val="569CD6"/>
+          <w:sz w:val="21"/>
+          <w:szCs w:val="21"/>
+          <w:lang w:val="en-US" w:bidi="he-IL"/>
+        </w:rPr>
+        <w:t>private</w:t>
+      </w:r>
+      <w:r>
+        <w:rPr>
+          <w:rFonts w:ascii="Consolas" w:eastAsia="Times New Roman" w:hAnsi="Consolas" w:cs="Times New Roman"/>
+          <w:color w:val="D4D4D4"/>
+          <w:sz w:val="21"/>
+          <w:szCs w:val="21"/>
+          <w:lang w:val="en-US" w:bidi="he-IL"/>
+        </w:rPr>
+        <w:t xml:space="preserve"> </w:t>
+      </w:r>
+      <w:r>
+        <w:rPr>
+          <w:rFonts w:ascii="Consolas" w:eastAsia="Times New Roman" w:hAnsi="Consolas" w:cs="Times New Roman"/>
+          <w:color w:val="4EC9B0"/>
+          <w:sz w:val="21"/>
+          <w:szCs w:val="21"/>
+          <w:lang w:val="en-US" w:bidi="he-IL"/>
+        </w:rPr>
+        <w:t>Rigidbody2D</w:t>
+      </w:r>
+      <w:r>
+        <w:rPr>
+          <w:rFonts w:ascii="Consolas" w:eastAsia="Times New Roman" w:hAnsi="Consolas" w:cs="Times New Roman"/>
+          <w:color w:val="D4D4D4"/>
+          <w:sz w:val="21"/>
+          <w:szCs w:val="21"/>
+          <w:lang w:val="en-US" w:bidi="he-IL"/>
+        </w:rPr>
+        <w:t xml:space="preserve"> </w:t>
+      </w:r>
+      <w:r>
+        <w:rPr>
+          <w:rFonts w:ascii="Consolas" w:eastAsia="Times New Roman" w:hAnsi="Consolas" w:cs="Times New Roman"/>
+          <w:color w:val="9CDCFE"/>
+          <w:sz w:val="21"/>
+          <w:szCs w:val="21"/>
+          <w:lang w:val="en-US" w:bidi="he-IL"/>
+        </w:rPr>
+        <w:t>rb</w:t>
+      </w:r>
+      <w:r>
+        <w:rPr>
+          <w:rFonts w:ascii="Consolas" w:eastAsia="Times New Roman" w:hAnsi="Consolas" w:cs="Times New Roman"/>
+          <w:color w:val="D4D4D4"/>
+          <w:sz w:val="21"/>
+          <w:szCs w:val="21"/>
+          <w:lang w:val="en-US" w:bidi="he-IL"/>
+        </w:rPr>
+        <w:t xml:space="preserve">; </w:t>
+      </w:r>
+      <w:r>
+        <w:rPr>
+          <w:rFonts w:ascii="Consolas" w:eastAsia="Times New Roman" w:hAnsi="Consolas" w:cs="Times New Roman"/>
+          <w:color w:val="6A9955"/>
+          <w:sz w:val="21"/>
+          <w:szCs w:val="21"/>
+          <w:lang w:val="en-US" w:bidi="he-IL"/>
+        </w:rPr>
+        <w:t>// The Rigidbody component of the car</w:t>
+      </w:r>
+    </w:p>
+    <w:p>
+      <w:pPr>
+        <w:shd w:val="clear" w:color="auto" w:fill="1E1E1E"/>
+        <w:spacing w:after="0" w:line="285" w:lineRule="atLeast"/>
+        <w:rPr>
+          <w:rFonts w:ascii="Consolas" w:eastAsia="Times New Roman" w:hAnsi="Consolas" w:cs="Times New Roman"/>
+          <w:color w:val="D4D4D4"/>
+          <w:sz w:val="21"/>
+          <w:szCs w:val="21"/>
+          <w:lang w:val="en-US" w:bidi="he-IL"/>
+        </w:rPr>
+      </w:pPr>
+    </w:p>
+    <w:p>
+      <w:pPr>
+        <w:shd w:val="clear" w:color="auto" w:fill="1E1E1E"/>
+        <w:spacing w:after="0" w:line="285" w:lineRule="atLeast"/>
+        <w:rPr>
+          <w:rFonts w:ascii="Consolas" w:eastAsia="Times New Roman" w:hAnsi="Consolas" w:cs="Times New Roman"/>
+          <w:color w:val="D4D4D4"/>
+          <w:sz w:val="21"/>
+          <w:szCs w:val="21"/>
+          <w:lang w:val="en-US" w:bidi="he-IL"/>
+        </w:rPr>
+      </w:pPr>
+      <w:r>
+        <w:rPr>
+          <w:rFonts w:ascii="Consolas" w:eastAsia="Times New Roman" w:hAnsi="Consolas" w:cs="Times New Roman"/>
+          <w:color w:val="D4D4D4"/>
+          <w:sz w:val="21"/>
+          <w:szCs w:val="21"/>
+          <w:lang w:val="en-US" w:bidi="he-IL"/>
+        </w:rPr>
+        <w:t xml:space="preserve">    </w:t>
+      </w:r>
+      <w:r>
+        <w:rPr>
+          <w:rFonts w:ascii="Consolas" w:eastAsia="Times New Roman" w:hAnsi="Consolas" w:cs="Times New Roman"/>
+          <w:color w:val="569CD6"/>
+          <w:sz w:val="21"/>
+          <w:szCs w:val="21"/>
+          <w:lang w:val="en-US" w:bidi="he-IL"/>
+        </w:rPr>
+        <w:t>private</w:t>
+      </w:r>
+      <w:r>
+        <w:rPr>
+          <w:rFonts w:ascii="Consolas" w:eastAsia="Times New Roman" w:hAnsi="Consolas" w:cs="Times New Roman"/>
+          <w:color w:val="D4D4D4"/>
+          <w:sz w:val="21"/>
+          <w:szCs w:val="21"/>
+          <w:lang w:val="en-US" w:bidi="he-IL"/>
+        </w:rPr>
+        <w:t xml:space="preserve"> </w:t>
+      </w:r>
+      <w:r>
+        <w:rPr>
+          <w:rFonts w:ascii="Consolas" w:eastAsia="Times New Roman" w:hAnsi="Consolas" w:cs="Times New Roman"/>
+          <w:color w:val="569CD6"/>
+          <w:sz w:val="21"/>
+          <w:szCs w:val="21"/>
+          <w:lang w:val="en-US" w:bidi="he-IL"/>
+        </w:rPr>
+        <w:t>void</w:t>
+      </w:r>
+      <w:r>
+        <w:rPr>
+          <w:rFonts w:ascii="Consolas" w:eastAsia="Times New Roman" w:hAnsi="Consolas" w:cs="Times New Roman"/>
+          <w:color w:val="D4D4D4"/>
+          <w:sz w:val="21"/>
+          <w:szCs w:val="21"/>
+          <w:lang w:val="en-US" w:bidi="he-IL"/>
+        </w:rPr>
+        <w:t xml:space="preserve"> </w:t>
+      </w:r>
+      <w:r>
+        <w:rPr>
+          <w:rFonts w:ascii="Consolas" w:eastAsia="Times New Roman" w:hAnsi="Consolas" w:cs="Times New Roman"/>
+          <w:color w:val="DCDCAA"/>
+          <w:sz w:val="21"/>
+          <w:szCs w:val="21"/>
+          <w:lang w:val="en-US" w:bidi="he-IL"/>
+        </w:rPr>
+        <w:t>Start</w:t>
+      </w:r>
+      <w:r>
+        <w:rPr>
+          <w:rFonts w:ascii="Consolas" w:eastAsia="Times New Roman" w:hAnsi="Consolas" w:cs="Times New Roman"/>
+          <w:color w:val="D4D4D4"/>
+          <w:sz w:val="21"/>
+          <w:szCs w:val="21"/>
+          <w:lang w:val="en-US" w:bidi="he-IL"/>
+        </w:rPr>
+        <w:t>()</w:t>
+      </w:r>
+    </w:p>
+    <w:p>
+      <w:pPr>
+        <w:shd w:val="clear" w:color="auto" w:fill="1E1E1E"/>
+        <w:spacing w:after="0" w:line="285" w:lineRule="atLeast"/>
+        <w:rPr>
+          <w:rFonts w:ascii="Consolas" w:eastAsia="Times New Roman" w:hAnsi="Consolas" w:cs="Times New Roman"/>
+          <w:color w:val="D4D4D4"/>
+          <w:sz w:val="21"/>
+          <w:szCs w:val="21"/>
+          <w:lang w:val="en-US" w:bidi="he-IL"/>
+        </w:rPr>
+      </w:pPr>
+      <w:r>
+        <w:rPr>
+          <w:rFonts w:ascii="Consolas" w:eastAsia="Times New Roman" w:hAnsi="Consolas" w:cs="Times New Roman"/>
+          <w:color w:val="D4D4D4"/>
+          <w:sz w:val="21"/>
+          <w:szCs w:val="21"/>
+          <w:lang w:val="en-US" w:bidi="he-IL"/>
+        </w:rPr>
+        <w:t>    {</w:t>
+      </w:r>
+    </w:p>
+    <w:p>
+      <w:pPr>
+        <w:shd w:val="clear" w:color="auto" w:fill="1E1E1E"/>
+        <w:spacing w:after="0" w:line="285" w:lineRule="atLeast"/>
+        <w:rPr>
+          <w:rFonts w:ascii="Consolas" w:eastAsia="Times New Roman" w:hAnsi="Consolas" w:cs="Times New Roman"/>
+          <w:color w:val="D4D4D4"/>
+          <w:sz w:val="21"/>
+          <w:szCs w:val="21"/>
+          <w:lang w:val="en-US" w:bidi="he-IL"/>
+        </w:rPr>
+      </w:pPr>
+      <w:r>
+        <w:rPr>
+          <w:rFonts w:ascii="Consolas" w:eastAsia="Times New Roman" w:hAnsi="Consolas" w:cs="Times New Roman"/>
+          <w:color w:val="D4D4D4"/>
+          <w:sz w:val="21"/>
+          <w:szCs w:val="21"/>
+          <w:lang w:val="en-US" w:bidi="he-IL"/>
+        </w:rPr>
+        <w:t xml:space="preserve">        </w:t>
+      </w:r>
+      <w:r>
+        <w:rPr>
+          <w:rFonts w:ascii="Consolas" w:eastAsia="Times New Roman" w:hAnsi="Consolas" w:cs="Times New Roman"/>
+          <w:color w:val="9CDCFE"/>
+          <w:sz w:val="21"/>
+          <w:szCs w:val="21"/>
+          <w:lang w:val="en-US" w:bidi="he-IL"/>
+        </w:rPr>
+        <w:t>rb</w:t>
+      </w:r>
+      <w:r>
+        <w:rPr>
+          <w:rFonts w:ascii="Consolas" w:eastAsia="Times New Roman" w:hAnsi="Consolas" w:cs="Times New Roman"/>
+          <w:color w:val="D4D4D4"/>
+          <w:sz w:val="21"/>
+          <w:szCs w:val="21"/>
+          <w:lang w:val="en-US" w:bidi="he-IL"/>
+        </w:rPr>
+        <w:t xml:space="preserve"> = </w:t>
+      </w:r>
+      <w:r>
+        <w:rPr>
+          <w:rFonts w:ascii="Consolas" w:eastAsia="Times New Roman" w:hAnsi="Consolas" w:cs="Times New Roman"/>
+          <w:color w:val="DCDCAA"/>
+          <w:sz w:val="21"/>
+          <w:szCs w:val="21"/>
+          <w:lang w:val="en-US" w:bidi="he-IL"/>
+        </w:rPr>
+        <w:t>GetComponent</w:t>
+      </w:r>
+      <w:r>
+        <w:rPr>
+          <w:rFonts w:ascii="Consolas" w:eastAsia="Times New Roman" w:hAnsi="Consolas" w:cs="Times New Roman"/>
+          <w:color w:val="D4D4D4"/>
+          <w:sz w:val="21"/>
+          <w:szCs w:val="21"/>
+          <w:lang w:val="en-US" w:bidi="he-IL"/>
+        </w:rPr>
+        <w:t>&lt;</w:t>
+      </w:r>
+      <w:r>
+        <w:rPr>
+          <w:rFonts w:ascii="Consolas" w:eastAsia="Times New Roman" w:hAnsi="Consolas" w:cs="Times New Roman"/>
+          <w:color w:val="4EC9B0"/>
+          <w:sz w:val="21"/>
+          <w:szCs w:val="21"/>
+          <w:lang w:val="en-US" w:bidi="he-IL"/>
+        </w:rPr>
+        <w:t>Rigidbody2D</w:t>
+      </w:r>
+      <w:r>
+        <w:rPr>
+          <w:rFonts w:ascii="Consolas" w:eastAsia="Times New Roman" w:hAnsi="Consolas" w:cs="Times New Roman"/>
+          <w:color w:val="D4D4D4"/>
+          <w:sz w:val="21"/>
+          <w:szCs w:val="21"/>
+          <w:lang w:val="en-US" w:bidi="he-IL"/>
+        </w:rPr>
+        <w:t xml:space="preserve">&gt;(); </w:t>
+      </w:r>
+      <w:r>
+        <w:rPr>
+          <w:rFonts w:ascii="Consolas" w:eastAsia="Times New Roman" w:hAnsi="Consolas" w:cs="Times New Roman"/>
+          <w:color w:val="6A9955"/>
+          <w:sz w:val="21"/>
+          <w:szCs w:val="21"/>
+          <w:lang w:val="en-US" w:bidi="he-IL"/>
+        </w:rPr>
+        <w:t>// Get the Rigidbody component of the car</w:t>
+      </w:r>
+    </w:p>
+    <w:p>
+      <w:pPr>
+        <w:shd w:val="clear" w:color="auto" w:fill="1E1E1E"/>
+        <w:spacing w:after="0" w:line="285" w:lineRule="atLeast"/>
+        <w:rPr>
+          <w:rFonts w:ascii="Consolas" w:eastAsia="Times New Roman" w:hAnsi="Consolas" w:cs="Times New Roman"/>
+          <w:color w:val="D4D4D4"/>
+          <w:sz w:val="21"/>
+          <w:szCs w:val="21"/>
+          <w:lang w:val="en-US" w:bidi="he-IL"/>
+        </w:rPr>
+      </w:pPr>
+      <w:r>
+        <w:rPr>
+          <w:rFonts w:ascii="Consolas" w:eastAsia="Times New Roman" w:hAnsi="Consolas" w:cs="Times New Roman"/>
+          <w:color w:val="D4D4D4"/>
+          <w:sz w:val="21"/>
+          <w:szCs w:val="21"/>
+          <w:lang w:val="en-US" w:bidi="he-IL"/>
+        </w:rPr>
+        <w:t>    }</w:t>
+      </w:r>
+    </w:p>
+    <w:p>
+      <w:pPr>
+        <w:shd w:val="clear" w:color="auto" w:fill="1E1E1E"/>
+        <w:spacing w:after="0" w:line="285" w:lineRule="atLeast"/>
+        <w:rPr>
+          <w:rFonts w:ascii="Consolas" w:eastAsia="Times New Roman" w:hAnsi="Consolas" w:cs="Times New Roman"/>
+          <w:color w:val="D4D4D4"/>
+          <w:sz w:val="21"/>
+          <w:szCs w:val="21"/>
+          <w:lang w:val="en-US" w:bidi="he-IL"/>
+        </w:rPr>
+      </w:pPr>
+    </w:p>
+    <w:p>
+      <w:pPr>
+        <w:shd w:val="clear" w:color="auto" w:fill="1E1E1E"/>
+        <w:spacing w:after="0" w:line="285" w:lineRule="atLeast"/>
+        <w:rPr>
+          <w:rFonts w:ascii="Consolas" w:eastAsia="Times New Roman" w:hAnsi="Consolas" w:cs="Times New Roman"/>
+          <w:color w:val="D4D4D4"/>
+          <w:sz w:val="21"/>
+          <w:szCs w:val="21"/>
+          <w:lang w:val="en-US" w:bidi="he-IL"/>
+        </w:rPr>
+      </w:pPr>
+      <w:r>
+        <w:rPr>
+          <w:rFonts w:ascii="Consolas" w:eastAsia="Times New Roman" w:hAnsi="Consolas" w:cs="Times New Roman"/>
+          <w:color w:val="D4D4D4"/>
+          <w:sz w:val="21"/>
+          <w:szCs w:val="21"/>
+          <w:lang w:val="en-US" w:bidi="he-IL"/>
+        </w:rPr>
+        <w:t xml:space="preserve">    </w:t>
+      </w:r>
+      <w:r>
+        <w:rPr>
+          <w:rFonts w:ascii="Consolas" w:eastAsia="Times New Roman" w:hAnsi="Consolas" w:cs="Times New Roman"/>
+          <w:color w:val="569CD6"/>
+          <w:sz w:val="21"/>
+          <w:szCs w:val="21"/>
+          <w:lang w:val="en-US" w:bidi="he-IL"/>
+        </w:rPr>
+        <w:t>private</w:t>
+      </w:r>
+      <w:r>
+        <w:rPr>
+          <w:rFonts w:ascii="Consolas" w:eastAsia="Times New Roman" w:hAnsi="Consolas" w:cs="Times New Roman"/>
+          <w:color w:val="D4D4D4"/>
+          <w:sz w:val="21"/>
+          <w:szCs w:val="21"/>
+          <w:lang w:val="en-US" w:bidi="he-IL"/>
+        </w:rPr>
+        <w:t xml:space="preserve"> </w:t>
+      </w:r>
+      <w:r>
+        <w:rPr>
+          <w:rFonts w:ascii="Consolas" w:eastAsia="Times New Roman" w:hAnsi="Consolas" w:cs="Times New Roman"/>
+          <w:color w:val="569CD6"/>
+          <w:sz w:val="21"/>
+          <w:szCs w:val="21"/>
+          <w:lang w:val="en-US" w:bidi="he-IL"/>
+        </w:rPr>
+        <w:t>void</w:t>
+      </w:r>
+      <w:r>
+        <w:rPr>
+          <w:rFonts w:ascii="Consolas" w:eastAsia="Times New Roman" w:hAnsi="Consolas" w:cs="Times New Roman"/>
+          <w:color w:val="D4D4D4"/>
+          <w:sz w:val="21"/>
+          <w:szCs w:val="21"/>
+          <w:lang w:val="en-US" w:bidi="he-IL"/>
+        </w:rPr>
+        <w:t xml:space="preserve"> </w:t>
+      </w:r>
+      <w:r>
+        <w:rPr>
+          <w:rFonts w:ascii="Consolas" w:eastAsia="Times New Roman" w:hAnsi="Consolas" w:cs="Times New Roman"/>
+          <w:color w:val="DCDCAA"/>
+          <w:sz w:val="21"/>
+          <w:szCs w:val="21"/>
+          <w:lang w:val="en-US" w:bidi="he-IL"/>
+        </w:rPr>
+        <w:t>FixedUpdate</w:t>
+      </w:r>
+      <w:r>
+        <w:rPr>
+          <w:rFonts w:ascii="Consolas" w:eastAsia="Times New Roman" w:hAnsi="Consolas" w:cs="Times New Roman"/>
+          <w:color w:val="D4D4D4"/>
+          <w:sz w:val="21"/>
+          <w:szCs w:val="21"/>
+          <w:lang w:val="en-US" w:bidi="he-IL"/>
+        </w:rPr>
+        <w:t>()</w:t>
+      </w:r>
+    </w:p>
+    <w:p>
+      <w:pPr>
+        <w:shd w:val="clear" w:color="auto" w:fill="1E1E1E"/>
+        <w:spacing w:after="0" w:line="285" w:lineRule="atLeast"/>
+        <w:rPr>
+          <w:rFonts w:ascii="Consolas" w:eastAsia="Times New Roman" w:hAnsi="Consolas" w:cs="Times New Roman"/>
+          <w:color w:val="D4D4D4"/>
+          <w:sz w:val="21"/>
+          <w:szCs w:val="21"/>
+          <w:lang w:val="en-US" w:bidi="he-IL"/>
+        </w:rPr>
+      </w:pPr>
+      <w:r>
+        <w:rPr>
+          <w:rFonts w:ascii="Consolas" w:eastAsia="Times New Roman" w:hAnsi="Consolas" w:cs="Times New Roman"/>
+          <w:color w:val="D4D4D4"/>
+          <w:sz w:val="21"/>
+          <w:szCs w:val="21"/>
+          <w:lang w:val="en-US" w:bidi="he-IL"/>
+        </w:rPr>
+        <w:t>    {</w:t>
+      </w:r>
+    </w:p>
+    <w:p>
+      <w:pPr>
+        <w:shd w:val="clear" w:color="auto" w:fill="1E1E1E"/>
+        <w:spacing w:after="0" w:line="285" w:lineRule="atLeast"/>
+        <w:rPr>
+          <w:rFonts w:ascii="Consolas" w:eastAsia="Times New Roman" w:hAnsi="Consolas" w:cs="Times New Roman"/>
+          <w:color w:val="D4D4D4"/>
+          <w:sz w:val="21"/>
+          <w:szCs w:val="21"/>
+          <w:lang w:val="en-US" w:bidi="he-IL"/>
+        </w:rPr>
+      </w:pPr>
+      <w:r>
+        <w:rPr>
+          <w:rFonts w:ascii="Consolas" w:eastAsia="Times New Roman" w:hAnsi="Consolas" w:cs="Times New Roman"/>
+          <w:color w:val="D4D4D4"/>
+          <w:sz w:val="21"/>
+          <w:szCs w:val="21"/>
+          <w:lang w:val="en-US" w:bidi="he-IL"/>
+        </w:rPr>
+        <w:t xml:space="preserve">        </w:t>
+      </w:r>
+      <w:r>
+        <w:rPr>
+          <w:rFonts w:ascii="Consolas" w:eastAsia="Times New Roman" w:hAnsi="Consolas" w:cs="Times New Roman"/>
+          <w:color w:val="569CD6"/>
+          <w:sz w:val="21"/>
+          <w:szCs w:val="21"/>
+          <w:lang w:val="en-US" w:bidi="he-IL"/>
+        </w:rPr>
+        <w:t>float</w:t>
+      </w:r>
+      <w:r>
+        <w:rPr>
+          <w:rFonts w:ascii="Consolas" w:eastAsia="Times New Roman" w:hAnsi="Consolas" w:cs="Times New Roman"/>
+          <w:color w:val="D4D4D4"/>
+          <w:sz w:val="21"/>
+          <w:szCs w:val="21"/>
+          <w:lang w:val="en-US" w:bidi="he-IL"/>
+        </w:rPr>
+        <w:t xml:space="preserve"> </w:t>
+      </w:r>
+      <w:r>
+        <w:rPr>
+          <w:rFonts w:ascii="Consolas" w:eastAsia="Times New Roman" w:hAnsi="Consolas" w:cs="Times New Roman"/>
+          <w:color w:val="9CDCFE"/>
+          <w:sz w:val="21"/>
+          <w:szCs w:val="21"/>
+          <w:lang w:val="en-US" w:bidi="he-IL"/>
+        </w:rPr>
+        <w:t>moveHorizontal</w:t>
+      </w:r>
+      <w:r>
+        <w:rPr>
+          <w:rFonts w:ascii="Consolas" w:eastAsia="Times New Roman" w:hAnsi="Consolas" w:cs="Times New Roman"/>
+          <w:color w:val="D4D4D4"/>
+          <w:sz w:val="21"/>
+          <w:szCs w:val="21"/>
+          <w:lang w:val="en-US" w:bidi="he-IL"/>
+        </w:rPr>
+        <w:t xml:space="preserve"> = </w:t>
+      </w:r>
+      <w:r>
+        <w:rPr>
+          <w:rFonts w:ascii="Consolas" w:eastAsia="Times New Roman" w:hAnsi="Consolas" w:cs="Times New Roman"/>
+          <w:color w:val="9CDCFE"/>
+          <w:sz w:val="21"/>
+          <w:szCs w:val="21"/>
+          <w:lang w:val="en-US" w:bidi="he-IL"/>
+        </w:rPr>
+        <w:t>Input</w:t>
+      </w:r>
+      <w:r>
+        <w:rPr>
+          <w:rFonts w:ascii="Consolas" w:eastAsia="Times New Roman" w:hAnsi="Consolas" w:cs="Times New Roman"/>
+          <w:color w:val="D4D4D4"/>
+          <w:sz w:val="21"/>
+          <w:szCs w:val="21"/>
+          <w:lang w:val="en-US" w:bidi="he-IL"/>
+        </w:rPr>
+        <w:t>.</w:t>
+      </w:r>
+      <w:r>
+        <w:rPr>
+          <w:rFonts w:ascii="Consolas" w:eastAsia="Times New Roman" w:hAnsi="Consolas" w:cs="Times New Roman"/>
+          <w:color w:val="DCDCAA"/>
+          <w:sz w:val="21"/>
+          <w:szCs w:val="21"/>
+          <w:lang w:val="en-US" w:bidi="he-IL"/>
+        </w:rPr>
+        <w:t>GetAxis</w:t>
+      </w:r>
+      <w:r>
+        <w:rPr>
+          <w:rFonts w:ascii="Consolas" w:eastAsia="Times New Roman" w:hAnsi="Consolas" w:cs="Times New Roman"/>
+          <w:color w:val="D4D4D4"/>
+          <w:sz w:val="21"/>
+          <w:szCs w:val="21"/>
+          <w:lang w:val="en-US" w:bidi="he-IL"/>
+        </w:rPr>
+        <w:t>(</w:t>
+      </w:r>
+      <w:r>
+        <w:rPr>
+          <w:rFonts w:ascii="Consolas" w:eastAsia="Times New Roman" w:hAnsi="Consolas" w:cs="Times New Roman"/>
+          <w:color w:val="CE9178"/>
+          <w:sz w:val="21"/>
+          <w:szCs w:val="21"/>
+          <w:lang w:val="en-US" w:bidi="he-IL"/>
+        </w:rPr>
+        <w:t>"Horizontal"</w:t>
+      </w:r>
+      <w:r>
+        <w:rPr>
+          <w:rFonts w:ascii="Consolas" w:eastAsia="Times New Roman" w:hAnsi="Consolas" w:cs="Times New Roman"/>
+          <w:color w:val="D4D4D4"/>
+          <w:sz w:val="21"/>
+          <w:szCs w:val="21"/>
+          <w:lang w:val="en-US" w:bidi="he-IL"/>
+        </w:rPr>
+        <w:t xml:space="preserve">); </w:t>
+      </w:r>
+      <w:r>
+        <w:rPr>
+          <w:rFonts w:ascii="Consolas" w:eastAsia="Times New Roman" w:hAnsi="Consolas" w:cs="Times New Roman"/>
+          <w:color w:val="6A9955"/>
+          <w:sz w:val="21"/>
+          <w:szCs w:val="21"/>
+          <w:lang w:val="en-US" w:bidi="he-IL"/>
+        </w:rPr>
+        <w:t>// Get the horizontal input axis (left or right arrow key)</w:t>
+      </w:r>
+    </w:p>
+    <w:p>
+      <w:pPr>
+        <w:shd w:val="clear" w:color="auto" w:fill="1E1E1E"/>
+        <w:spacing w:after="0" w:line="285" w:lineRule="atLeast"/>
+        <w:rPr>
+          <w:rFonts w:ascii="Consolas" w:eastAsia="Times New Roman" w:hAnsi="Consolas" w:cs="Times New Roman"/>
+          <w:color w:val="D4D4D4"/>
+          <w:sz w:val="21"/>
+          <w:szCs w:val="21"/>
+          <w:lang w:val="en-US" w:bidi="he-IL"/>
+        </w:rPr>
+      </w:pPr>
+      <w:r>
+        <w:rPr>
+          <w:rFonts w:ascii="Consolas" w:eastAsia="Times New Roman" w:hAnsi="Consolas" w:cs="Times New Roman"/>
+          <w:color w:val="D4D4D4"/>
+          <w:sz w:val="21"/>
+          <w:szCs w:val="21"/>
+          <w:lang w:val="en-US" w:bidi="he-IL"/>
+        </w:rPr>
+        <w:t xml:space="preserve">        </w:t>
+      </w:r>
+      <w:r>
+        <w:rPr>
+          <w:rFonts w:ascii="Consolas" w:eastAsia="Times New Roman" w:hAnsi="Consolas" w:cs="Times New Roman"/>
+          <w:color w:val="569CD6"/>
+          <w:sz w:val="21"/>
+          <w:szCs w:val="21"/>
+          <w:lang w:val="en-US" w:bidi="he-IL"/>
+        </w:rPr>
+        <w:t>float</w:t>
+      </w:r>
+      <w:r>
+        <w:rPr>
+          <w:rFonts w:ascii="Consolas" w:eastAsia="Times New Roman" w:hAnsi="Consolas" w:cs="Times New Roman"/>
+          <w:color w:val="D4D4D4"/>
+          <w:sz w:val="21"/>
+          <w:szCs w:val="21"/>
+          <w:lang w:val="en-US" w:bidi="he-IL"/>
+        </w:rPr>
+        <w:t xml:space="preserve"> </w:t>
+      </w:r>
+      <w:r>
+        <w:rPr>
+          <w:rFonts w:ascii="Consolas" w:eastAsia="Times New Roman" w:hAnsi="Consolas" w:cs="Times New Roman"/>
+          <w:color w:val="9CDCFE"/>
+          <w:sz w:val="21"/>
+          <w:szCs w:val="21"/>
+          <w:lang w:val="en-US" w:bidi="he-IL"/>
+        </w:rPr>
+        <w:t>moveVertical</w:t>
+      </w:r>
+      <w:r>
+        <w:rPr>
+          <w:rFonts w:ascii="Consolas" w:eastAsia="Times New Roman" w:hAnsi="Consolas" w:cs="Times New Roman"/>
+          <w:color w:val="D4D4D4"/>
+          <w:sz w:val="21"/>
+          <w:szCs w:val="21"/>
+          <w:lang w:val="en-US" w:bidi="he-IL"/>
+        </w:rPr>
+        <w:t xml:space="preserve"> = </w:t>
+      </w:r>
+      <w:r>
+        <w:rPr>
+          <w:rFonts w:ascii="Consolas" w:eastAsia="Times New Roman" w:hAnsi="Consolas" w:cs="Times New Roman"/>
+          <w:color w:val="9CDCFE"/>
+          <w:sz w:val="21"/>
+          <w:szCs w:val="21"/>
+          <w:lang w:val="en-US" w:bidi="he-IL"/>
+        </w:rPr>
+        <w:t>Input</w:t>
+      </w:r>
+      <w:r>
+        <w:rPr>
+          <w:rFonts w:ascii="Consolas" w:eastAsia="Times New Roman" w:hAnsi="Consolas" w:cs="Times New Roman"/>
+          <w:color w:val="D4D4D4"/>
+          <w:sz w:val="21"/>
+          <w:szCs w:val="21"/>
+          <w:lang w:val="en-US" w:bidi="he-IL"/>
+        </w:rPr>
+        <w:t>.</w:t>
+      </w:r>
+      <w:r>
+        <w:rPr>
+          <w:rFonts w:ascii="Consolas" w:eastAsia="Times New Roman" w:hAnsi="Consolas" w:cs="Times New Roman"/>
+          <w:color w:val="DCDCAA"/>
+          <w:sz w:val="21"/>
+          <w:szCs w:val="21"/>
+          <w:lang w:val="en-US" w:bidi="he-IL"/>
+        </w:rPr>
+        <w:t>GetAxis</w:t>
+      </w:r>
+      <w:r>
+        <w:rPr>
+          <w:rFonts w:ascii="Consolas" w:eastAsia="Times New Roman" w:hAnsi="Consolas" w:cs="Times New Roman"/>
+          <w:color w:val="D4D4D4"/>
+          <w:sz w:val="21"/>
+          <w:szCs w:val="21"/>
+          <w:lang w:val="en-US" w:bidi="he-IL"/>
+        </w:rPr>
+        <w:t>(</w:t>
+      </w:r>
+      <w:r>
+        <w:rPr>
+          <w:rFonts w:ascii="Consolas" w:eastAsia="Times New Roman" w:hAnsi="Consolas" w:cs="Times New Roman"/>
+          <w:color w:val="CE9178"/>
+          <w:sz w:val="21"/>
+          <w:szCs w:val="21"/>
+          <w:lang w:val="en-US" w:bidi="he-IL"/>
+        </w:rPr>
+        <w:t>"Vertical"</w:t>
+      </w:r>
+      <w:r>
+        <w:rPr>
+          <w:rFonts w:ascii="Consolas" w:eastAsia="Times New Roman" w:hAnsi="Consolas" w:cs="Times New Roman"/>
+          <w:color w:val="D4D4D4"/>
+          <w:sz w:val="21"/>
+          <w:szCs w:val="21"/>
+          <w:lang w:val="en-US" w:bidi="he-IL"/>
+        </w:rPr>
+        <w:t xml:space="preserve">); </w:t>
+      </w:r>
+      <w:r>
+        <w:rPr>
+          <w:rFonts w:ascii="Consolas" w:eastAsia="Times New Roman" w:hAnsi="Consolas" w:cs="Times New Roman"/>
+          <w:color w:val="6A9955"/>
+          <w:sz w:val="21"/>
+          <w:szCs w:val="21"/>
+          <w:lang w:val="en-US" w:bidi="he-IL"/>
+        </w:rPr>
+        <w:t>// Get the vertical input axis (up or down arrow key)</w:t>
+      </w:r>
+    </w:p>
+    <w:p>
+      <w:pPr>
+        <w:shd w:val="clear" w:color="auto" w:fill="1E1E1E"/>
+        <w:spacing w:after="0" w:line="285" w:lineRule="atLeast"/>
+        <w:rPr>
+          <w:rFonts w:ascii="Consolas" w:eastAsia="Times New Roman" w:hAnsi="Consolas" w:cs="Times New Roman"/>
+          <w:color w:val="D4D4D4"/>
+          <w:sz w:val="21"/>
+          <w:szCs w:val="21"/>
+          <w:lang w:val="en-US" w:bidi="he-IL"/>
+        </w:rPr>
+      </w:pPr>
+    </w:p>
+    <w:p>
+      <w:pPr>
+        <w:shd w:val="clear" w:color="auto" w:fill="1E1E1E"/>
+        <w:spacing w:after="0" w:line="285" w:lineRule="atLeast"/>
+        <w:rPr>
+          <w:rFonts w:ascii="Consolas" w:eastAsia="Times New Roman" w:hAnsi="Consolas" w:cs="Times New Roman"/>
+          <w:color w:val="D4D4D4"/>
+          <w:sz w:val="21"/>
+          <w:szCs w:val="21"/>
+          <w:lang w:val="en-US" w:bidi="he-IL"/>
+        </w:rPr>
+      </w:pPr>
+      <w:r>
+        <w:rPr>
+          <w:rFonts w:ascii="Consolas" w:eastAsia="Times New Roman" w:hAnsi="Consolas" w:cs="Times New Roman"/>
+          <w:color w:val="D4D4D4"/>
+          <w:sz w:val="21"/>
+          <w:szCs w:val="21"/>
+          <w:lang w:val="en-US" w:bidi="he-IL"/>
+        </w:rPr>
+        <w:t xml:space="preserve">        </w:t>
+      </w:r>
+      <w:r>
+        <w:rPr>
+          <w:rFonts w:ascii="Consolas" w:eastAsia="Times New Roman" w:hAnsi="Consolas" w:cs="Times New Roman"/>
+          <w:color w:val="4EC9B0"/>
+          <w:sz w:val="21"/>
+          <w:szCs w:val="21"/>
+          <w:lang w:val="en-US" w:bidi="he-IL"/>
+        </w:rPr>
+        <w:t>Vector2</w:t>
+      </w:r>
+      <w:r>
+        <w:rPr>
+          <w:rFonts w:ascii="Consolas" w:eastAsia="Times New Roman" w:hAnsi="Consolas" w:cs="Times New Roman"/>
+          <w:color w:val="D4D4D4"/>
+          <w:sz w:val="21"/>
+          <w:szCs w:val="21"/>
+          <w:lang w:val="en-US" w:bidi="he-IL"/>
+        </w:rPr>
+        <w:t xml:space="preserve"> </w:t>
+      </w:r>
+      <w:r>
+        <w:rPr>
+          <w:rFonts w:ascii="Consolas" w:eastAsia="Times New Roman" w:hAnsi="Consolas" w:cs="Times New Roman"/>
+          <w:color w:val="9CDCFE"/>
+          <w:sz w:val="21"/>
+          <w:szCs w:val="21"/>
+          <w:lang w:val="en-US" w:bidi="he-IL"/>
+        </w:rPr>
+        <w:t>movement</w:t>
+      </w:r>
+      <w:r>
+        <w:rPr>
+          <w:rFonts w:ascii="Consolas" w:eastAsia="Times New Roman" w:hAnsi="Consolas" w:cs="Times New Roman"/>
+          <w:color w:val="D4D4D4"/>
+          <w:sz w:val="21"/>
+          <w:szCs w:val="21"/>
+          <w:lang w:val="en-US" w:bidi="he-IL"/>
+        </w:rPr>
+        <w:t xml:space="preserve"> = </w:t>
+      </w:r>
+      <w:r>
+        <w:rPr>
+          <w:rFonts w:ascii="Consolas" w:eastAsia="Times New Roman" w:hAnsi="Consolas" w:cs="Times New Roman"/>
+          <w:color w:val="569CD6"/>
+          <w:sz w:val="21"/>
+          <w:szCs w:val="21"/>
+          <w:lang w:val="en-US" w:bidi="he-IL"/>
+        </w:rPr>
+        <w:t>new</w:t>
+      </w:r>
+      <w:r>
+        <w:rPr>
+          <w:rFonts w:ascii="Consolas" w:eastAsia="Times New Roman" w:hAnsi="Consolas" w:cs="Times New Roman"/>
+          <w:color w:val="D4D4D4"/>
+          <w:sz w:val="21"/>
+          <w:szCs w:val="21"/>
+          <w:lang w:val="en-US" w:bidi="he-IL"/>
+        </w:rPr>
+        <w:t xml:space="preserve"> </w:t>
+      </w:r>
+      <w:r>
+        <w:rPr>
+          <w:rFonts w:ascii="Consolas" w:eastAsia="Times New Roman" w:hAnsi="Consolas" w:cs="Times New Roman"/>
+          <w:color w:val="4EC9B0"/>
+          <w:sz w:val="21"/>
+          <w:szCs w:val="21"/>
+          <w:lang w:val="en-US" w:bidi="he-IL"/>
+        </w:rPr>
+        <w:t>Vector2</w:t>
+      </w:r>
+      <w:r>
+        <w:rPr>
+          <w:rFonts w:ascii="Consolas" w:eastAsia="Times New Roman" w:hAnsi="Consolas" w:cs="Times New Roman"/>
+          <w:color w:val="D4D4D4"/>
+          <w:sz w:val="21"/>
+          <w:szCs w:val="21"/>
+          <w:lang w:val="en-US" w:bidi="he-IL"/>
+        </w:rPr>
+        <w:t>(</w:t>
+      </w:r>
+      <w:r>
+        <w:rPr>
+          <w:rFonts w:ascii="Consolas" w:eastAsia="Times New Roman" w:hAnsi="Consolas" w:cs="Times New Roman"/>
+          <w:color w:val="9CDCFE"/>
+          <w:sz w:val="21"/>
+          <w:szCs w:val="21"/>
+          <w:lang w:val="en-US" w:bidi="he-IL"/>
+        </w:rPr>
+        <w:t>moveHorizontal</w:t>
+      </w:r>
+      <w:r>
+        <w:rPr>
+          <w:rFonts w:ascii="Consolas" w:eastAsia="Times New Roman" w:hAnsi="Consolas" w:cs="Times New Roman"/>
+          <w:color w:val="D4D4D4"/>
+          <w:sz w:val="21"/>
+          <w:szCs w:val="21"/>
+          <w:lang w:val="en-US" w:bidi="he-IL"/>
+        </w:rPr>
+        <w:t xml:space="preserve">, </w:t>
+      </w:r>
+      <w:r>
+        <w:rPr>
+          <w:rFonts w:ascii="Consolas" w:eastAsia="Times New Roman" w:hAnsi="Consolas" w:cs="Times New Roman"/>
+          <w:color w:val="9CDCFE"/>
+          <w:sz w:val="21"/>
+          <w:szCs w:val="21"/>
+          <w:lang w:val="en-US" w:bidi="he-IL"/>
+        </w:rPr>
+        <w:t>moveVertical</w:t>
+      </w:r>
+      <w:r>
+        <w:rPr>
+          <w:rFonts w:ascii="Consolas" w:eastAsia="Times New Roman" w:hAnsi="Consolas" w:cs="Times New Roman"/>
+          <w:color w:val="D4D4D4"/>
+          <w:sz w:val="21"/>
+          <w:szCs w:val="21"/>
+          <w:lang w:val="en-US" w:bidi="he-IL"/>
+        </w:rPr>
+        <w:t xml:space="preserve">); </w:t>
+      </w:r>
+      <w:r>
+        <w:rPr>
+          <w:rFonts w:ascii="Consolas" w:eastAsia="Times New Roman" w:hAnsi="Consolas" w:cs="Times New Roman"/>
+          <w:color w:val="6A9955"/>
+          <w:sz w:val="21"/>
+          <w:szCs w:val="21"/>
+          <w:lang w:val="en-US" w:bidi="he-IL"/>
+        </w:rPr>
+        <w:t>// Combine the horizontal and vertical input axes into a movement vector</w:t>
+      </w:r>
+    </w:p>
+    <w:p>
+      <w:pPr>
+        <w:shd w:val="clear" w:color="auto" w:fill="1E1E1E"/>
+        <w:spacing w:after="0" w:line="285" w:lineRule="atLeast"/>
+        <w:rPr>
+          <w:rFonts w:ascii="Consolas" w:eastAsia="Times New Roman" w:hAnsi="Consolas" w:cs="Times New Roman"/>
+          <w:color w:val="D4D4D4"/>
+          <w:sz w:val="21"/>
+          <w:szCs w:val="21"/>
+          <w:lang w:val="en-US" w:bidi="he-IL"/>
+        </w:rPr>
+      </w:pPr>
+      <w:r>
+        <w:rPr>
+          <w:rFonts w:ascii="Consolas" w:eastAsia="Times New Roman" w:hAnsi="Consolas" w:cs="Times New Roman"/>
+          <w:color w:val="D4D4D4"/>
+          <w:sz w:val="21"/>
+          <w:szCs w:val="21"/>
+          <w:lang w:val="en-US" w:bidi="he-IL"/>
+        </w:rPr>
+        <w:t xml:space="preserve">        </w:t>
+      </w:r>
+      <w:r>
+        <w:rPr>
+          <w:rFonts w:ascii="Consolas" w:eastAsia="Times New Roman" w:hAnsi="Consolas" w:cs="Times New Roman"/>
+          <w:color w:val="569CD6"/>
+          <w:sz w:val="21"/>
+          <w:szCs w:val="21"/>
+          <w:lang w:val="en-US" w:bidi="he-IL"/>
+        </w:rPr>
+        <w:t>float</w:t>
+      </w:r>
+      <w:r>
+        <w:rPr>
+          <w:rFonts w:ascii="Consolas" w:eastAsia="Times New Roman" w:hAnsi="Consolas" w:cs="Times New Roman"/>
+          <w:color w:val="D4D4D4"/>
+          <w:sz w:val="21"/>
+          <w:szCs w:val="21"/>
+          <w:lang w:val="en-US" w:bidi="he-IL"/>
+        </w:rPr>
+        <w:t xml:space="preserve"> </w:t>
+      </w:r>
+      <w:r>
+        <w:rPr>
+          <w:rFonts w:ascii="Consolas" w:eastAsia="Times New Roman" w:hAnsi="Consolas" w:cs="Times New Roman"/>
+          <w:color w:val="9CDCFE"/>
+          <w:sz w:val="21"/>
+          <w:szCs w:val="21"/>
+          <w:lang w:val="en-US" w:bidi="he-IL"/>
+        </w:rPr>
+        <w:t>totalWheelSize</w:t>
+      </w:r>
+      <w:r>
+        <w:rPr>
+          <w:rFonts w:ascii="Consolas" w:eastAsia="Times New Roman" w:hAnsi="Consolas" w:cs="Times New Roman"/>
+          <w:color w:val="D4D4D4"/>
+          <w:sz w:val="21"/>
+          <w:szCs w:val="21"/>
+          <w:lang w:val="en-US" w:bidi="he-IL"/>
+        </w:rPr>
+        <w:t xml:space="preserve"> = </w:t>
+      </w:r>
+      <w:r>
+        <w:rPr>
+          <w:rFonts w:ascii="Consolas" w:eastAsia="Times New Roman" w:hAnsi="Consolas" w:cs="Times New Roman"/>
+          <w:color w:val="9CDCFE"/>
+          <w:sz w:val="21"/>
+          <w:szCs w:val="21"/>
+          <w:lang w:val="en-US" w:bidi="he-IL"/>
+        </w:rPr>
+        <w:t>frontWheel</w:t>
+      </w:r>
+      <w:r>
+        <w:rPr>
+          <w:rFonts w:ascii="Consolas" w:eastAsia="Times New Roman" w:hAnsi="Consolas" w:cs="Times New Roman"/>
+          <w:color w:val="D4D4D4"/>
+          <w:sz w:val="21"/>
+          <w:szCs w:val="21"/>
+          <w:lang w:val="en-US" w:bidi="he-IL"/>
+        </w:rPr>
+        <w:t>.</w:t>
+      </w:r>
+      <w:r>
+        <w:rPr>
+          <w:rFonts w:ascii="Consolas" w:eastAsia="Times New Roman" w:hAnsi="Consolas" w:cs="Times New Roman"/>
+          <w:color w:val="9CDCFE"/>
+          <w:sz w:val="21"/>
+          <w:szCs w:val="21"/>
+          <w:lang w:val="en-US" w:bidi="he-IL"/>
+        </w:rPr>
+        <w:t>localScale</w:t>
+      </w:r>
+      <w:r>
+        <w:rPr>
+          <w:rFonts w:ascii="Consolas" w:eastAsia="Times New Roman" w:hAnsi="Consolas" w:cs="Times New Roman"/>
+          <w:color w:val="D4D4D4"/>
+          <w:sz w:val="21"/>
+          <w:szCs w:val="21"/>
+          <w:lang w:val="en-US" w:bidi="he-IL"/>
+        </w:rPr>
+        <w:t>.</w:t>
+      </w:r>
+      <w:r>
+        <w:rPr>
+          <w:rFonts w:ascii="Consolas" w:eastAsia="Times New Roman" w:hAnsi="Consolas" w:cs="Times New Roman"/>
+          <w:color w:val="9CDCFE"/>
+          <w:sz w:val="21"/>
+          <w:szCs w:val="21"/>
+          <w:lang w:val="en-US" w:bidi="he-IL"/>
+        </w:rPr>
+        <w:t>x</w:t>
+      </w:r>
+      <w:r>
+        <w:rPr>
+          <w:rFonts w:ascii="Consolas" w:eastAsia="Times New Roman" w:hAnsi="Consolas" w:cs="Times New Roman"/>
+          <w:color w:val="D4D4D4"/>
+          <w:sz w:val="21"/>
+          <w:szCs w:val="21"/>
+          <w:lang w:val="en-US" w:bidi="he-IL"/>
+        </w:rPr>
+        <w:t xml:space="preserve"> + </w:t>
+      </w:r>
+      <w:r>
+        <w:rPr>
+          <w:rFonts w:ascii="Consolas" w:eastAsia="Times New Roman" w:hAnsi="Consolas" w:cs="Times New Roman"/>
+          <w:color w:val="9CDCFE"/>
+          <w:sz w:val="21"/>
+          <w:szCs w:val="21"/>
+          <w:lang w:val="en-US" w:bidi="he-IL"/>
+        </w:rPr>
+        <w:t>rearWheel</w:t>
+      </w:r>
+      <w:r>
+        <w:rPr>
+          <w:rFonts w:ascii="Consolas" w:eastAsia="Times New Roman" w:hAnsi="Consolas" w:cs="Times New Roman"/>
+          <w:color w:val="D4D4D4"/>
+          <w:sz w:val="21"/>
+          <w:szCs w:val="21"/>
+          <w:lang w:val="en-US" w:bidi="he-IL"/>
+        </w:rPr>
+        <w:t>.</w:t>
+      </w:r>
+      <w:r>
+        <w:rPr>
+          <w:rFonts w:ascii="Consolas" w:eastAsia="Times New Roman" w:hAnsi="Consolas" w:cs="Times New Roman"/>
+          <w:color w:val="9CDCFE"/>
+          <w:sz w:val="21"/>
+          <w:szCs w:val="21"/>
+          <w:lang w:val="en-US" w:bidi="he-IL"/>
+        </w:rPr>
+        <w:t>localScale</w:t>
+      </w:r>
+      <w:r>
+        <w:rPr>
+          <w:rFonts w:ascii="Consolas" w:eastAsia="Times New Roman" w:hAnsi="Consolas" w:cs="Times New Roman"/>
+          <w:color w:val="D4D4D4"/>
+          <w:sz w:val="21"/>
+          <w:szCs w:val="21"/>
+          <w:lang w:val="en-US" w:bidi="he-IL"/>
+        </w:rPr>
+        <w:t>.</w:t>
+      </w:r>
+      <w:r>
+        <w:rPr>
+          <w:rFonts w:ascii="Consolas" w:eastAsia="Times New Roman" w:hAnsi="Consolas" w:cs="Times New Roman"/>
+          <w:color w:val="9CDCFE"/>
+          <w:sz w:val="21"/>
+          <w:szCs w:val="21"/>
+          <w:lang w:val="en-US" w:bidi="he-IL"/>
+        </w:rPr>
+        <w:t>x</w:t>
+      </w:r>
+      <w:r>
+        <w:rPr>
+          <w:rFonts w:ascii="Consolas" w:eastAsia="Times New Roman" w:hAnsi="Consolas" w:cs="Times New Roman"/>
+          <w:color w:val="D4D4D4"/>
+          <w:sz w:val="21"/>
+          <w:szCs w:val="21"/>
+          <w:lang w:val="en-US" w:bidi="he-IL"/>
+        </w:rPr>
+        <w:t xml:space="preserve">; </w:t>
+      </w:r>
+      <w:r>
+        <w:rPr>
+          <w:rFonts w:ascii="Consolas" w:eastAsia="Times New Roman" w:hAnsi="Consolas" w:cs="Times New Roman"/>
+          <w:color w:val="6A9955"/>
+          <w:sz w:val="21"/>
+          <w:szCs w:val="21"/>
+          <w:lang w:val="en-US" w:bidi="he-IL"/>
+        </w:rPr>
+        <w:t>// Calculate the total size of both wheels</w:t>
+      </w:r>
+    </w:p>
+    <w:p>
+      <w:pPr>
+        <w:shd w:val="clear" w:color="auto" w:fill="1E1E1E"/>
+        <w:spacing w:after="0" w:line="285" w:lineRule="atLeast"/>
+        <w:rPr>
+          <w:rFonts w:ascii="Consolas" w:eastAsia="Times New Roman" w:hAnsi="Consolas" w:cs="Times New Roman"/>
+          <w:color w:val="D4D4D4"/>
+          <w:sz w:val="21"/>
+          <w:szCs w:val="21"/>
+          <w:lang w:val="en-US" w:bidi="he-IL"/>
+        </w:rPr>
+      </w:pPr>
+      <w:r>
+        <w:rPr>
+          <w:rFonts w:ascii="Consolas" w:eastAsia="Times New Roman" w:hAnsi="Consolas" w:cs="Times New Roman"/>
+          <w:color w:val="D4D4D4"/>
+          <w:sz w:val="21"/>
+          <w:szCs w:val="21"/>
+          <w:lang w:val="en-US" w:bidi="he-IL"/>
+        </w:rPr>
+        <w:t xml:space="preserve">        </w:t>
+      </w:r>
+      <w:r>
+        <w:rPr>
+          <w:rFonts w:ascii="Consolas" w:eastAsia="Times New Roman" w:hAnsi="Consolas" w:cs="Times New Roman"/>
+          <w:color w:val="569CD6"/>
+          <w:sz w:val="21"/>
+          <w:szCs w:val="21"/>
+          <w:lang w:val="en-US" w:bidi="he-IL"/>
+        </w:rPr>
+        <w:t>float</w:t>
+      </w:r>
+      <w:r>
+        <w:rPr>
+          <w:rFonts w:ascii="Consolas" w:eastAsia="Times New Roman" w:hAnsi="Consolas" w:cs="Times New Roman"/>
+          <w:color w:val="D4D4D4"/>
+          <w:sz w:val="21"/>
+          <w:szCs w:val="21"/>
+          <w:lang w:val="en-US" w:bidi="he-IL"/>
+        </w:rPr>
+        <w:t xml:space="preserve"> </w:t>
+      </w:r>
+      <w:r>
+        <w:rPr>
+          <w:rFonts w:ascii="Consolas" w:eastAsia="Times New Roman" w:hAnsi="Consolas" w:cs="Times New Roman"/>
+          <w:color w:val="9CDCFE"/>
+          <w:sz w:val="21"/>
+          <w:szCs w:val="21"/>
+          <w:lang w:val="en-US" w:bidi="he-IL"/>
+        </w:rPr>
+        <w:t>adjustedSpeed</w:t>
+      </w:r>
+      <w:r>
+        <w:rPr>
+          <w:rFonts w:ascii="Consolas" w:eastAsia="Times New Roman" w:hAnsi="Consolas" w:cs="Times New Roman"/>
+          <w:color w:val="D4D4D4"/>
+          <w:sz w:val="21"/>
+          <w:szCs w:val="21"/>
+          <w:lang w:val="en-US" w:bidi="he-IL"/>
+        </w:rPr>
+        <w:t xml:space="preserve"> = </w:t>
+      </w:r>
+      <w:r>
+        <w:rPr>
+          <w:rFonts w:ascii="Consolas" w:eastAsia="Times New Roman" w:hAnsi="Consolas" w:cs="Times New Roman"/>
+          <w:color w:val="9CDCFE"/>
+          <w:sz w:val="21"/>
+          <w:szCs w:val="21"/>
+          <w:lang w:val="en-US" w:bidi="he-IL"/>
+        </w:rPr>
+        <w:t>speed</w:t>
+      </w:r>
+      <w:r>
+        <w:rPr>
+          <w:rFonts w:ascii="Consolas" w:eastAsia="Times New Roman" w:hAnsi="Consolas" w:cs="Times New Roman"/>
+          <w:color w:val="D4D4D4"/>
+          <w:sz w:val="21"/>
+          <w:szCs w:val="21"/>
+          <w:lang w:val="en-US" w:bidi="he-IL"/>
+        </w:rPr>
+        <w:t xml:space="preserve"> / </w:t>
+      </w:r>
+      <w:r>
+        <w:rPr>
+          <w:rFonts w:ascii="Consolas" w:eastAsia="Times New Roman" w:hAnsi="Consolas" w:cs="Times New Roman"/>
+          <w:color w:val="9CDCFE"/>
+          <w:sz w:val="21"/>
+          <w:szCs w:val="21"/>
+          <w:lang w:val="en-US" w:bidi="he-IL"/>
+        </w:rPr>
+        <w:t>totalWheelSize</w:t>
+      </w:r>
+      <w:r>
+        <w:rPr>
+          <w:rFonts w:ascii="Consolas" w:eastAsia="Times New Roman" w:hAnsi="Consolas" w:cs="Times New Roman"/>
+          <w:color w:val="D4D4D4"/>
+          <w:sz w:val="21"/>
+          <w:szCs w:val="21"/>
+          <w:lang w:val="en-US" w:bidi="he-IL"/>
+        </w:rPr>
+        <w:t xml:space="preserve">; </w:t>
+      </w:r>
+      <w:r>
+        <w:rPr>
+          <w:rFonts w:ascii="Consolas" w:eastAsia="Times New Roman" w:hAnsi="Consolas" w:cs="Times New Roman"/>
+          <w:color w:val="6A9955"/>
+          <w:sz w:val="21"/>
+          <w:szCs w:val="21"/>
+          <w:lang w:val="en-US" w:bidi="he-IL"/>
+        </w:rPr>
+        <w:t>// Adjust the speed based on the size of the wheels</w:t>
+      </w:r>
+    </w:p>
+    <w:p>
+      <w:pPr>
+        <w:shd w:val="clear" w:color="auto" w:fill="1E1E1E"/>
+        <w:spacing w:after="0" w:line="285" w:lineRule="atLeast"/>
+        <w:rPr>
+          <w:rFonts w:ascii="Consolas" w:eastAsia="Times New Roman" w:hAnsi="Consolas" w:cs="Times New Roman"/>
+          <w:color w:val="D4D4D4"/>
+          <w:sz w:val="21"/>
+          <w:szCs w:val="21"/>
+          <w:lang w:val="en-US" w:bidi="he-IL"/>
+        </w:rPr>
+      </w:pPr>
+      <w:r>
+        <w:rPr>
+          <w:rFonts w:ascii="Consolas" w:eastAsia="Times New Roman" w:hAnsi="Consolas" w:cs="Times New Roman"/>
+          <w:color w:val="D4D4D4"/>
+          <w:sz w:val="21"/>
+          <w:szCs w:val="21"/>
+          <w:lang w:val="en-US" w:bidi="he-IL"/>
+        </w:rPr>
+        <w:t xml:space="preserve">        </w:t>
+      </w:r>
+      <w:r>
+        <w:rPr>
+          <w:rFonts w:ascii="Consolas" w:eastAsia="Times New Roman" w:hAnsi="Consolas" w:cs="Times New Roman"/>
+          <w:color w:val="9CDCFE"/>
+          <w:sz w:val="21"/>
+          <w:szCs w:val="21"/>
+          <w:lang w:val="en-US" w:bidi="he-IL"/>
+        </w:rPr>
+        <w:t>rb</w:t>
+      </w:r>
+      <w:r>
+        <w:rPr>
+          <w:rFonts w:ascii="Consolas" w:eastAsia="Times New Roman" w:hAnsi="Consolas" w:cs="Times New Roman"/>
+          <w:color w:val="D4D4D4"/>
+          <w:sz w:val="21"/>
+          <w:szCs w:val="21"/>
+          <w:lang w:val="en-US" w:bidi="he-IL"/>
+        </w:rPr>
+        <w:t>.</w:t>
+      </w:r>
+      <w:r>
+        <w:rPr>
+          <w:rFonts w:ascii="Consolas" w:eastAsia="Times New Roman" w:hAnsi="Consolas" w:cs="Times New Roman"/>
+          <w:color w:val="DCDCAA"/>
+          <w:sz w:val="21"/>
+          <w:szCs w:val="21"/>
+          <w:lang w:val="en-US" w:bidi="he-IL"/>
+        </w:rPr>
+        <w:t>AddForce</w:t>
+      </w:r>
+      <w:r>
+        <w:rPr>
+          <w:rFonts w:ascii="Consolas" w:eastAsia="Times New Roman" w:hAnsi="Consolas" w:cs="Times New Roman"/>
+          <w:color w:val="D4D4D4"/>
+          <w:sz w:val="21"/>
+          <w:szCs w:val="21"/>
+          <w:lang w:val="en-US" w:bidi="he-IL"/>
+        </w:rPr>
+        <w:t>(</w:t>
+      </w:r>
+      <w:r>
+        <w:rPr>
+          <w:rFonts w:ascii="Consolas" w:eastAsia="Times New Roman" w:hAnsi="Consolas" w:cs="Times New Roman"/>
+          <w:color w:val="9CDCFE"/>
+          <w:sz w:val="21"/>
+          <w:szCs w:val="21"/>
+          <w:lang w:val="en-US" w:bidi="he-IL"/>
+        </w:rPr>
+        <w:t>movement</w:t>
+      </w:r>
+      <w:r>
+        <w:rPr>
+          <w:rFonts w:ascii="Consolas" w:eastAsia="Times New Roman" w:hAnsi="Consolas" w:cs="Times New Roman"/>
+          <w:color w:val="D4D4D4"/>
+          <w:sz w:val="21"/>
+          <w:szCs w:val="21"/>
+          <w:lang w:val="en-US" w:bidi="he-IL"/>
+        </w:rPr>
+        <w:t xml:space="preserve"> * </w:t>
+      </w:r>
+      <w:r>
+        <w:rPr>
+          <w:rFonts w:ascii="Consolas" w:eastAsia="Times New Roman" w:hAnsi="Consolas" w:cs="Times New Roman"/>
+          <w:color w:val="9CDCFE"/>
+          <w:sz w:val="21"/>
+          <w:szCs w:val="21"/>
+          <w:lang w:val="en-US" w:bidi="he-IL"/>
+        </w:rPr>
+        <w:t>adjustedSpeed</w:t>
+      </w:r>
+      <w:r>
+        <w:rPr>
+          <w:rFonts w:ascii="Consolas" w:eastAsia="Times New Roman" w:hAnsi="Consolas" w:cs="Times New Roman"/>
+          <w:color w:val="D4D4D4"/>
+          <w:sz w:val="21"/>
+          <w:szCs w:val="21"/>
+          <w:lang w:val="en-US" w:bidi="he-IL"/>
+        </w:rPr>
+        <w:t xml:space="preserve">); </w:t>
+      </w:r>
+      <w:r>
+        <w:rPr>
+          <w:rFonts w:ascii="Consolas" w:eastAsia="Times New Roman" w:hAnsi="Consolas" w:cs="Times New Roman"/>
+          <w:color w:val="6A9955"/>
+          <w:sz w:val="21"/>
+          <w:szCs w:val="21"/>
+          <w:lang w:val="en-US" w:bidi="he-IL"/>
+        </w:rPr>
+        <w:t>// Apply a force to the car in the direction of the movement vector</w:t>
+      </w:r>
+    </w:p>
+    <w:p>
+      <w:pPr>
+        <w:shd w:val="clear" w:color="auto" w:fill="1E1E1E"/>
+        <w:spacing w:after="0" w:line="285" w:lineRule="atLeast"/>
+        <w:rPr>
+          <w:rFonts w:ascii="Consolas" w:eastAsia="Times New Roman" w:hAnsi="Consolas" w:cs="Times New Roman"/>
+          <w:color w:val="D4D4D4"/>
+          <w:sz w:val="21"/>
+          <w:szCs w:val="21"/>
+          <w:lang w:val="en-US" w:bidi="he-IL"/>
+        </w:rPr>
+      </w:pPr>
+    </w:p>
+    <w:p>
+      <w:pPr>
+        <w:shd w:val="clear" w:color="auto" w:fill="1E1E1E"/>
+        <w:spacing w:after="0" w:line="285" w:lineRule="atLeast"/>
+        <w:rPr>
+          <w:rFonts w:ascii="Consolas" w:eastAsia="Times New Roman" w:hAnsi="Consolas" w:cs="Times New Roman"/>
+          <w:color w:val="D4D4D4"/>
+          <w:sz w:val="21"/>
+          <w:szCs w:val="21"/>
+          <w:lang w:val="en-US" w:bidi="he-IL"/>
+        </w:rPr>
+      </w:pPr>
+      <w:r>
+        <w:rPr>
+          <w:rFonts w:ascii="Consolas" w:eastAsia="Times New Roman" w:hAnsi="Consolas" w:cs="Times New Roman"/>
+          <w:color w:val="D4D4D4"/>
+          <w:sz w:val="21"/>
+          <w:szCs w:val="21"/>
+          <w:lang w:val="en-US" w:bidi="he-IL"/>
+        </w:rPr>
+        <w:t xml:space="preserve">        </w:t>
+      </w:r>
+      <w:r>
+        <w:rPr>
+          <w:rFonts w:ascii="Consolas" w:eastAsia="Times New Roman" w:hAnsi="Consolas" w:cs="Times New Roman"/>
+          <w:color w:val="569CD6"/>
+          <w:sz w:val="21"/>
+          <w:szCs w:val="21"/>
+          <w:lang w:val="en-US" w:bidi="he-IL"/>
+        </w:rPr>
+        <w:t>float</w:t>
+      </w:r>
+      <w:r>
+        <w:rPr>
+          <w:rFonts w:ascii="Consolas" w:eastAsia="Times New Roman" w:hAnsi="Consolas" w:cs="Times New Roman"/>
+          <w:color w:val="D4D4D4"/>
+          <w:sz w:val="21"/>
+          <w:szCs w:val="21"/>
+          <w:lang w:val="en-US" w:bidi="he-IL"/>
+        </w:rPr>
+        <w:t xml:space="preserve"> </w:t>
+      </w:r>
+      <w:r>
+        <w:rPr>
+          <w:rFonts w:ascii="Consolas" w:eastAsia="Times New Roman" w:hAnsi="Consolas" w:cs="Times New Roman"/>
+          <w:color w:val="9CDCFE"/>
+          <w:sz w:val="21"/>
+          <w:szCs w:val="21"/>
+          <w:lang w:val="en-US" w:bidi="he-IL"/>
+        </w:rPr>
+        <w:t>rotation</w:t>
+      </w:r>
+      <w:r>
+        <w:rPr>
+          <w:rFonts w:ascii="Consolas" w:eastAsia="Times New Roman" w:hAnsi="Consolas" w:cs="Times New Roman"/>
+          <w:color w:val="D4D4D4"/>
+          <w:sz w:val="21"/>
+          <w:szCs w:val="21"/>
+          <w:lang w:val="en-US" w:bidi="he-IL"/>
+        </w:rPr>
+        <w:t xml:space="preserve"> = -</w:t>
+      </w:r>
+      <w:r>
+        <w:rPr>
+          <w:rFonts w:ascii="Consolas" w:eastAsia="Times New Roman" w:hAnsi="Consolas" w:cs="Times New Roman"/>
+          <w:color w:val="9CDCFE"/>
+          <w:sz w:val="21"/>
+          <w:szCs w:val="21"/>
+          <w:lang w:val="en-US" w:bidi="he-IL"/>
+        </w:rPr>
+        <w:t>moveHorizontal</w:t>
+      </w:r>
+      <w:r>
+        <w:rPr>
+          <w:rFonts w:ascii="Consolas" w:eastAsia="Times New Roman" w:hAnsi="Consolas" w:cs="Times New Roman"/>
+          <w:color w:val="D4D4D4"/>
+          <w:sz w:val="21"/>
+          <w:szCs w:val="21"/>
+          <w:lang w:val="en-US" w:bidi="he-IL"/>
+        </w:rPr>
+        <w:t xml:space="preserve"> * </w:t>
+      </w:r>
+      <w:r>
+        <w:rPr>
+          <w:rFonts w:ascii="Consolas" w:eastAsia="Times New Roman" w:hAnsi="Consolas" w:cs="Times New Roman"/>
+          <w:color w:val="9CDCFE"/>
+          <w:sz w:val="21"/>
+          <w:szCs w:val="21"/>
+          <w:lang w:val="en-US" w:bidi="he-IL"/>
+        </w:rPr>
+        <w:t>wheelRotationSpeed</w:t>
+      </w:r>
+      <w:r>
+        <w:rPr>
+          <w:rFonts w:ascii="Consolas" w:eastAsia="Times New Roman" w:hAnsi="Consolas" w:cs="Times New Roman"/>
+          <w:color w:val="D4D4D4"/>
+          <w:sz w:val="21"/>
+          <w:szCs w:val="21"/>
+          <w:lang w:val="en-US" w:bidi="he-IL"/>
+        </w:rPr>
+        <w:t xml:space="preserve"> * </w:t>
+      </w:r>
+      <w:r>
+        <w:rPr>
+          <w:rFonts w:ascii="Consolas" w:eastAsia="Times New Roman" w:hAnsi="Consolas" w:cs="Times New Roman"/>
+          <w:color w:val="9CDCFE"/>
+          <w:sz w:val="21"/>
+          <w:szCs w:val="21"/>
+          <w:lang w:val="en-US" w:bidi="he-IL"/>
+        </w:rPr>
+        <w:t>Time</w:t>
+      </w:r>
+      <w:r>
+        <w:rPr>
+          <w:rFonts w:ascii="Consolas" w:eastAsia="Times New Roman" w:hAnsi="Consolas" w:cs="Times New Roman"/>
+          <w:color w:val="D4D4D4"/>
+          <w:sz w:val="21"/>
+          <w:szCs w:val="21"/>
+          <w:lang w:val="en-US" w:bidi="he-IL"/>
+        </w:rPr>
+        <w:t>.</w:t>
+      </w:r>
+      <w:r>
+        <w:rPr>
+          <w:rFonts w:ascii="Consolas" w:eastAsia="Times New Roman" w:hAnsi="Consolas" w:cs="Times New Roman"/>
+          <w:color w:val="9CDCFE"/>
+          <w:sz w:val="21"/>
+          <w:szCs w:val="21"/>
+          <w:lang w:val="en-US" w:bidi="he-IL"/>
+        </w:rPr>
+        <w:t>fixedDeltaTime</w:t>
+      </w:r>
+      <w:r>
+        <w:rPr>
+          <w:rFonts w:ascii="Consolas" w:eastAsia="Times New Roman" w:hAnsi="Consolas" w:cs="Times New Roman"/>
+          <w:color w:val="D4D4D4"/>
+          <w:sz w:val="21"/>
+          <w:szCs w:val="21"/>
+          <w:lang w:val="en-US" w:bidi="he-IL"/>
+        </w:rPr>
+        <w:t xml:space="preserve">; </w:t>
+      </w:r>
+      <w:r>
+        <w:rPr>
+          <w:rFonts w:ascii="Consolas" w:eastAsia="Times New Roman" w:hAnsi="Consolas" w:cs="Times New Roman"/>
+          <w:color w:val="6A9955"/>
+          <w:sz w:val="21"/>
+          <w:szCs w:val="21"/>
+          <w:lang w:val="en-US" w:bidi="he-IL"/>
+        </w:rPr>
+        <w:t>// Calculate the rotation angle of the wheels based on the horizontal input axis</w:t>
+      </w:r>
+    </w:p>
+    <w:p>
+      <w:pPr>
+        <w:shd w:val="clear" w:color="auto" w:fill="1E1E1E"/>
+        <w:spacing w:after="0" w:line="285" w:lineRule="atLeast"/>
+        <w:rPr>
+          <w:rFonts w:ascii="Consolas" w:eastAsia="Times New Roman" w:hAnsi="Consolas" w:cs="Times New Roman"/>
+          <w:color w:val="D4D4D4"/>
+          <w:sz w:val="21"/>
+          <w:szCs w:val="21"/>
+          <w:lang w:val="en-US" w:bidi="he-IL"/>
+        </w:rPr>
+      </w:pPr>
+      <w:r>
+        <w:rPr>
+          <w:rFonts w:ascii="Consolas" w:eastAsia="Times New Roman" w:hAnsi="Consolas" w:cs="Times New Roman"/>
+          <w:color w:val="D4D4D4"/>
+          <w:sz w:val="21"/>
+          <w:szCs w:val="21"/>
+          <w:lang w:val="en-US" w:bidi="he-IL"/>
+        </w:rPr>
+        <w:t xml:space="preserve">        </w:t>
+      </w:r>
+      <w:r>
+        <w:rPr>
+          <w:rFonts w:ascii="Consolas" w:eastAsia="Times New Roman" w:hAnsi="Consolas" w:cs="Times New Roman"/>
+          <w:color w:val="9CDCFE"/>
+          <w:sz w:val="21"/>
+          <w:szCs w:val="21"/>
+          <w:lang w:val="en-US" w:bidi="he-IL"/>
+        </w:rPr>
+        <w:t>frontWheel</w:t>
+      </w:r>
+      <w:r>
+        <w:rPr>
+          <w:rFonts w:ascii="Consolas" w:eastAsia="Times New Roman" w:hAnsi="Consolas" w:cs="Times New Roman"/>
+          <w:color w:val="D4D4D4"/>
+          <w:sz w:val="21"/>
+          <w:szCs w:val="21"/>
+          <w:lang w:val="en-US" w:bidi="he-IL"/>
+        </w:rPr>
+        <w:t>.</w:t>
+      </w:r>
+      <w:r>
+        <w:rPr>
+          <w:rFonts w:ascii="Consolas" w:eastAsia="Times New Roman" w:hAnsi="Consolas" w:cs="Times New Roman"/>
+          <w:color w:val="DCDCAA"/>
+          <w:sz w:val="21"/>
+          <w:szCs w:val="21"/>
+          <w:lang w:val="en-US" w:bidi="he-IL"/>
+        </w:rPr>
+        <w:t>Rotate</w:t>
+      </w:r>
+      <w:r>
+        <w:rPr>
+          <w:rFonts w:ascii="Consolas" w:eastAsia="Times New Roman" w:hAnsi="Consolas" w:cs="Times New Roman"/>
+          <w:color w:val="D4D4D4"/>
+          <w:sz w:val="21"/>
+          <w:szCs w:val="21"/>
+          <w:lang w:val="en-US" w:bidi="he-IL"/>
+        </w:rPr>
+        <w:t>(</w:t>
+      </w:r>
+      <w:r>
+        <w:rPr>
+          <w:rFonts w:ascii="Consolas" w:eastAsia="Times New Roman" w:hAnsi="Consolas" w:cs="Times New Roman"/>
+          <w:color w:val="9CDCFE"/>
+          <w:sz w:val="21"/>
+          <w:szCs w:val="21"/>
+          <w:lang w:val="en-US" w:bidi="he-IL"/>
+        </w:rPr>
+        <w:t>Vector3</w:t>
+      </w:r>
+      <w:r>
+        <w:rPr>
+          <w:rFonts w:ascii="Consolas" w:eastAsia="Times New Roman" w:hAnsi="Consolas" w:cs="Times New Roman"/>
+          <w:color w:val="D4D4D4"/>
+          <w:sz w:val="21"/>
+          <w:szCs w:val="21"/>
+          <w:lang w:val="en-US" w:bidi="he-IL"/>
+        </w:rPr>
+        <w:t>.</w:t>
+      </w:r>
+      <w:r>
+        <w:rPr>
+          <w:rFonts w:ascii="Consolas" w:eastAsia="Times New Roman" w:hAnsi="Consolas" w:cs="Times New Roman"/>
+          <w:color w:val="9CDCFE"/>
+          <w:sz w:val="21"/>
+          <w:szCs w:val="21"/>
+          <w:lang w:val="en-US" w:bidi="he-IL"/>
+        </w:rPr>
+        <w:t>forward</w:t>
+      </w:r>
+      <w:r>
+        <w:rPr>
+          <w:rFonts w:ascii="Consolas" w:eastAsia="Times New Roman" w:hAnsi="Consolas" w:cs="Times New Roman"/>
+          <w:color w:val="D4D4D4"/>
+          <w:sz w:val="21"/>
+          <w:szCs w:val="21"/>
+          <w:lang w:val="en-US" w:bidi="he-IL"/>
+        </w:rPr>
+        <w:t xml:space="preserve">, </w:t>
+      </w:r>
+      <w:r>
+        <w:rPr>
+          <w:rFonts w:ascii="Consolas" w:eastAsia="Times New Roman" w:hAnsi="Consolas" w:cs="Times New Roman"/>
+          <w:color w:val="9CDCFE"/>
+          <w:sz w:val="21"/>
+          <w:szCs w:val="21"/>
+          <w:lang w:val="en-US" w:bidi="he-IL"/>
+        </w:rPr>
+        <w:t>rotation</w:t>
+      </w:r>
+      <w:r>
+        <w:rPr>
+          <w:rFonts w:ascii="Consolas" w:eastAsia="Times New Roman" w:hAnsi="Consolas" w:cs="Times New Roman"/>
+          <w:color w:val="D4D4D4"/>
+          <w:sz w:val="21"/>
+          <w:szCs w:val="21"/>
+          <w:lang w:val="en-US" w:bidi="he-IL"/>
+        </w:rPr>
+        <w:t xml:space="preserve">); </w:t>
+      </w:r>
+      <w:r>
+        <w:rPr>
+          <w:rFonts w:ascii="Consolas" w:eastAsia="Times New Roman" w:hAnsi="Consolas" w:cs="Times New Roman"/>
+          <w:color w:val="6A9955"/>
+          <w:sz w:val="21"/>
+          <w:szCs w:val="21"/>
+          <w:lang w:val="en-US" w:bidi="he-IL"/>
+        </w:rPr>
+        <w:t>// Rotate the front wheel</w:t>
+      </w:r>
+    </w:p>
+    <w:p>
+      <w:pPr>
+        <w:shd w:val="clear" w:color="auto" w:fill="1E1E1E"/>
+        <w:spacing w:after="0" w:line="285" w:lineRule="atLeast"/>
+        <w:rPr>
+          <w:rFonts w:ascii="Consolas" w:eastAsia="Times New Roman" w:hAnsi="Consolas" w:cs="Times New Roman"/>
+          <w:color w:val="D4D4D4"/>
+          <w:sz w:val="21"/>
+          <w:szCs w:val="21"/>
+          <w:lang w:val="en-US" w:bidi="he-IL"/>
+        </w:rPr>
+      </w:pPr>
+      <w:r>
+        <w:rPr>
+          <w:rFonts w:ascii="Consolas" w:eastAsia="Times New Roman" w:hAnsi="Consolas" w:cs="Times New Roman"/>
+          <w:color w:val="D4D4D4"/>
+          <w:sz w:val="21"/>
+          <w:szCs w:val="21"/>
+          <w:lang w:val="en-US" w:bidi="he-IL"/>
+        </w:rPr>
+        <w:t xml:space="preserve">        </w:t>
+      </w:r>
+      <w:r>
+        <w:rPr>
+          <w:rFonts w:ascii="Consolas" w:eastAsia="Times New Roman" w:hAnsi="Consolas" w:cs="Times New Roman"/>
+          <w:color w:val="9CDCFE"/>
+          <w:sz w:val="21"/>
+          <w:szCs w:val="21"/>
+          <w:lang w:val="en-US" w:bidi="he-IL"/>
+        </w:rPr>
+        <w:t>rearWheel</w:t>
+      </w:r>
+      <w:r>
+        <w:rPr>
+          <w:rFonts w:ascii="Consolas" w:eastAsia="Times New Roman" w:hAnsi="Consolas" w:cs="Times New Roman"/>
+          <w:color w:val="D4D4D4"/>
+          <w:sz w:val="21"/>
+          <w:szCs w:val="21"/>
+          <w:lang w:val="en-US" w:bidi="he-IL"/>
+        </w:rPr>
+        <w:t>.</w:t>
+      </w:r>
+      <w:r>
+        <w:rPr>
+          <w:rFonts w:ascii="Consolas" w:eastAsia="Times New Roman" w:hAnsi="Consolas" w:cs="Times New Roman"/>
+          <w:color w:val="DCDCAA"/>
+          <w:sz w:val="21"/>
+          <w:szCs w:val="21"/>
+          <w:lang w:val="en-US" w:bidi="he-IL"/>
+        </w:rPr>
+        <w:t>Rotate</w:t>
+      </w:r>
+      <w:r>
+        <w:rPr>
+          <w:rFonts w:ascii="Consolas" w:eastAsia="Times New Roman" w:hAnsi="Consolas" w:cs="Times New Roman"/>
+          <w:color w:val="D4D4D4"/>
+          <w:sz w:val="21"/>
+          <w:szCs w:val="21"/>
+          <w:lang w:val="en-US" w:bidi="he-IL"/>
+        </w:rPr>
+        <w:t>(</w:t>
+      </w:r>
+      <w:r>
+        <w:rPr>
+          <w:rFonts w:ascii="Consolas" w:eastAsia="Times New Roman" w:hAnsi="Consolas" w:cs="Times New Roman"/>
+          <w:color w:val="9CDCFE"/>
+          <w:sz w:val="21"/>
+          <w:szCs w:val="21"/>
+          <w:lang w:val="en-US" w:bidi="he-IL"/>
+        </w:rPr>
+        <w:t>Vector3</w:t>
+      </w:r>
+      <w:r>
+        <w:rPr>
+          <w:rFonts w:ascii="Consolas" w:eastAsia="Times New Roman" w:hAnsi="Consolas" w:cs="Times New Roman"/>
+          <w:color w:val="D4D4D4"/>
+          <w:sz w:val="21"/>
+          <w:szCs w:val="21"/>
+          <w:lang w:val="en-US" w:bidi="he-IL"/>
+        </w:rPr>
+        <w:t>.</w:t>
+      </w:r>
+      <w:r>
+        <w:rPr>
+          <w:rFonts w:ascii="Consolas" w:eastAsia="Times New Roman" w:hAnsi="Consolas" w:cs="Times New Roman"/>
+          <w:color w:val="9CDCFE"/>
+          <w:sz w:val="21"/>
+          <w:szCs w:val="21"/>
+          <w:lang w:val="en-US" w:bidi="he-IL"/>
+        </w:rPr>
+        <w:t>forward</w:t>
+      </w:r>
+      <w:r>
+        <w:rPr>
+          <w:rFonts w:ascii="Consolas" w:eastAsia="Times New Roman" w:hAnsi="Consolas" w:cs="Times New Roman"/>
+          <w:color w:val="D4D4D4"/>
+          <w:sz w:val="21"/>
+          <w:szCs w:val="21"/>
+          <w:lang w:val="en-US" w:bidi="he-IL"/>
+        </w:rPr>
+        <w:t xml:space="preserve">, </w:t>
+      </w:r>
+      <w:r>
+        <w:rPr>
+          <w:rFonts w:ascii="Consolas" w:eastAsia="Times New Roman" w:hAnsi="Consolas" w:cs="Times New Roman"/>
+          <w:color w:val="9CDCFE"/>
+          <w:sz w:val="21"/>
+          <w:szCs w:val="21"/>
+          <w:lang w:val="en-US" w:bidi="he-IL"/>
+        </w:rPr>
+        <w:t>rotation</w:t>
+      </w:r>
+      <w:r>
+        <w:rPr>
+          <w:rFonts w:ascii="Consolas" w:eastAsia="Times New Roman" w:hAnsi="Consolas" w:cs="Times New Roman"/>
+          <w:color w:val="D4D4D4"/>
+          <w:sz w:val="21"/>
+          <w:szCs w:val="21"/>
+          <w:lang w:val="en-US" w:bidi="he-IL"/>
+        </w:rPr>
+        <w:t xml:space="preserve">); </w:t>
+      </w:r>
+      <w:r>
+        <w:rPr>
+          <w:rFonts w:ascii="Consolas" w:eastAsia="Times New Roman" w:hAnsi="Consolas" w:cs="Times New Roman"/>
+          <w:color w:val="6A9955"/>
+          <w:sz w:val="21"/>
+          <w:szCs w:val="21"/>
+          <w:lang w:val="en-US" w:bidi="he-IL"/>
+        </w:rPr>
+        <w:t>// Rotate the rear wheel</w:t>
+      </w:r>
+    </w:p>
+    <w:p>
+      <w:pPr>
+        <w:shd w:val="clear" w:color="auto" w:fill="1E1E1E"/>
+        <w:spacing w:after="0" w:line="285" w:lineRule="atLeast"/>
+        <w:rPr>
+          <w:rFonts w:ascii="Consolas" w:eastAsia="Times New Roman" w:hAnsi="Consolas" w:cs="Times New Roman"/>
+          <w:color w:val="D4D4D4"/>
+          <w:sz w:val="21"/>
+          <w:szCs w:val="21"/>
+          <w:lang w:val="en-US" w:bidi="he-IL"/>
+        </w:rPr>
+      </w:pPr>
+      <w:r>
+        <w:rPr>
+          <w:rFonts w:ascii="Consolas" w:eastAsia="Times New Roman" w:hAnsi="Consolas" w:cs="Times New Roman"/>
+          <w:color w:val="D4D4D4"/>
+          <w:sz w:val="21"/>
+          <w:szCs w:val="21"/>
+          <w:lang w:val="en-US" w:bidi="he-IL"/>
+        </w:rPr>
+        <w:t>    }</w:t>
+      </w:r>
+    </w:p>
+    <w:p>
+      <w:pPr>
+        <w:shd w:val="clear" w:color="auto" w:fill="1E1E1E"/>
+        <w:spacing w:after="0" w:line="285" w:lineRule="atLeast"/>
+        <w:rPr>
+          <w:rFonts w:ascii="Consolas" w:eastAsia="Times New Roman" w:hAnsi="Consolas" w:cs="Times New Roman"/>
+          <w:color w:val="D4D4D4"/>
+          <w:sz w:val="21"/>
+          <w:szCs w:val="21"/>
+          <w:lang w:val="en-US" w:bidi="he-IL"/>
+        </w:rPr>
+      </w:pPr>
+      <w:r>
+        <w:rPr>
+          <w:rFonts w:ascii="Consolas" w:eastAsia="Times New Roman" w:hAnsi="Consolas" w:cs="Times New Roman"/>
+          <w:color w:val="D4D4D4"/>
+          <w:sz w:val="21"/>
+          <w:szCs w:val="21"/>
+          <w:lang w:val="en-US" w:bidi="he-IL"/>
+        </w:rPr>
+        <w:t>}</w:t>
+      </w:r>
+    </w:p>
+    <w:p>
+      <w:pPr>
+        <w:shd w:val="clear" w:color="auto" w:fill="1E1E1E"/>
+        <w:spacing w:after="240" w:line="285" w:lineRule="atLeast"/>
+        <w:rPr>
+          <w:rFonts w:ascii="Consolas" w:eastAsia="Times New Roman" w:hAnsi="Consolas" w:cs="Times New Roman"/>
+          <w:color w:val="D4D4D4"/>
+          <w:sz w:val="21"/>
+          <w:szCs w:val="21"/>
+          <w:lang w:val="en-US" w:bidi="he-IL"/>
+        </w:rPr>
+      </w:pPr>
+      <w:r>
+        <w:rPr>
+          <w:rFonts w:ascii="Consolas" w:eastAsia="Times New Roman" w:hAnsi="Consolas" w:cs="Times New Roman"/>
+          <w:color w:val="D4D4D4"/>
+          <w:sz w:val="21"/>
+          <w:szCs w:val="21"/>
+          <w:lang w:val="en-US" w:bidi="he-IL"/>
+        </w:rPr>
+        <w:br/>
+      </w:r>
+    </w:p>
+    <w:p/>
     <w:sectPr>
       <w:pgSz w:w="11906" w:h="16838"/>
       <w:pgMar w:top="1440" w:right="1440" w:bottom="1440" w:left="1440" w:header="708" w:footer="708" w:gutter="0"/>

</xml_diff>

<commit_message>
DAY20 31 03 2023
Day20 31 03 2023
Started working on the car movement script that adjusts for wheel size and also
•	Add mesh filter to the wheels\
•	Figured out the actual rotation, now just have to see if I cam make this the cause of movement not a force applied to the car. With the rotation can just change the wheels to a square sprite and give it a box collider instead of circle and boom done
•	The wheelRotaitonSpeed math could use more thinking. However due to the lack of a mathematics degree, I could not figure this out
•	I figured out how to do the whole thing with whel roataitons, now just need ot assing it to the encironment
FINAL TO DOS:
-	Finally finnish combining things
-	ENVRIONMENT
-	FRICTION. STUART HEAVILLY MENTIONED THIS!
-	TESTING! TEST IF VALUES ARE WORKING! IF EVNIONMENT IS WORKING! IF GEN IS WORKING!
</commit_message>
<xml_diff>
--- a/WORD DOCS/COMP390 CA2 DEV UPDATED.docx
+++ b/WORD DOCS/COMP390 CA2 DEV UPDATED.docx
@@ -19722,6 +19722,9 @@
       <w:r>
         <w:t>Day20</w:t>
       </w:r>
+      <w:r>
+        <w:t xml:space="preserve"> 31 03 2023</w:t>
+      </w:r>
     </w:p>
     <w:p>
       <w:r>
@@ -19818,6 +19821,18 @@
         </w:numPr>
       </w:pPr>
       <w:r>
+        <w:t>FRICTION. STUART HEAVILLY MENTIONED THIS!</w:t>
+      </w:r>
+    </w:p>
+    <w:p>
+      <w:pPr>
+        <w:pStyle w:val="ListParagraph"/>
+        <w:numPr>
+          <w:ilvl w:val="0"/>
+          <w:numId w:val="2"/>
+        </w:numPr>
+      </w:pPr>
+      <w:r>
         <w:t>TESTING! TEST IF VALUES ARE WORKING! IF EVNIONMENT IS WORKING! IF GEN IS WORKING!</w:t>
       </w:r>
     </w:p>
@@ -20299,6 +20314,7 @@
           <w:szCs w:val="21"/>
           <w:lang w:val="en-US" w:bidi="he-IL"/>
         </w:rPr>
+        <w:lastRenderedPageBreak/>
         <w:t xml:space="preserve">    </w:t>
       </w:r>
       <w:r>
@@ -20392,7 +20408,6 @@
           <w:szCs w:val="21"/>
           <w:lang w:val="en-US" w:bidi="he-IL"/>
         </w:rPr>
-        <w:lastRenderedPageBreak/>
         <w:t xml:space="preserve">    </w:t>
       </w:r>
       <w:r>

</xml_diff>